<commit_message>
Lots of IO skeleton-ed in.  Video in refactored.
</commit_message>
<xml_diff>
--- a/FRSRS22.docx
+++ b/FRSRS22.docx
@@ -1,6 +1,6 @@
 
 <file path=word/document.xml><?xml version="1.0" encoding="utf-8"?>
-<w:document xmlns:wpc="http://schemas.microsoft.com/office/word/2010/wordprocessingCanvas" xmlns:cx="http://schemas.microsoft.com/office/drawing/2014/chartex" xmlns:cx1="http://schemas.microsoft.com/office/drawing/2015/9/8/chartex" xmlns:cx2="http://schemas.microsoft.com/office/drawing/2015/10/21/chartex" xmlns:cx3="http://schemas.microsoft.com/office/drawing/2016/5/9/chartex" xmlns:cx4="http://schemas.microsoft.com/office/drawing/2016/5/10/chartex" xmlns:cx5="http://schemas.microsoft.com/office/drawing/2016/5/11/chartex" xmlns:cx6="http://schemas.microsoft.com/office/drawing/2016/5/12/chartex" xmlns:cx7="http://schemas.microsoft.com/office/drawing/2016/5/13/chartex" xmlns:cx8="http://schemas.microsoft.com/office/drawing/2016/5/14/chartex" xmlns:mc="http://schemas.openxmlformats.org/markup-compatibility/2006" xmlns:aink="http://schemas.microsoft.com/office/drawing/2016/ink" xmlns:am3d="http://schemas.microsoft.com/office/drawing/2017/model3d" xmlns:o="urn:schemas-microsoft-com:office:office" xmlns:r="http://schemas.openxmlformats.org/officeDocument/2006/relationships" xmlns:m="http://schemas.openxmlformats.org/officeDocument/2006/math" xmlns:v="urn:schemas-microsoft-com:vml" xmlns:wp14="http://schemas.microsoft.com/office/word/2010/wordprocessingDrawing" xmlns:wp="http://schemas.openxmlformats.org/drawingml/2006/wordprocessingDrawing" xmlns:w10="urn:schemas-microsoft-com:office:word" xmlns:w="http://schemas.openxmlformats.org/wordprocessingml/2006/main" xmlns:w14="http://schemas.microsoft.com/office/word/2010/wordml" xmlns:w15="http://schemas.microsoft.com/office/word/2012/wordml" xmlns:w16cex="http://schemas.microsoft.com/office/word/2018/wordml/cex" xmlns:w16cid="http://schemas.microsoft.com/office/word/2016/wordml/cid" xmlns:w16="http://schemas.microsoft.com/office/word/2018/wordml" xmlns:w16sdtdh="http://schemas.microsoft.com/office/word/2020/wordml/sdtdatahash" xmlns:w16se="http://schemas.microsoft.com/office/word/2015/wordml/symex" xmlns:wpg="http://schemas.microsoft.com/office/word/2010/wordprocessingGroup" xmlns:wpi="http://schemas.microsoft.com/office/word/2010/wordprocessingInk" xmlns:wne="http://schemas.microsoft.com/office/word/2006/wordml" xmlns:wps="http://schemas.microsoft.com/office/word/2010/wordprocessingShape" mc:Ignorable="w14 w15 w16se w16cid w16 w16cex w16sdtdh wp14">
+<w:document xmlns:wpc="http://schemas.microsoft.com/office/word/2010/wordprocessingCanvas" xmlns:cx="http://schemas.microsoft.com/office/drawing/2014/chartex" xmlns:cx1="http://schemas.microsoft.com/office/drawing/2015/9/8/chartex" xmlns:cx2="http://schemas.microsoft.com/office/drawing/2015/10/21/chartex" xmlns:cx3="http://schemas.microsoft.com/office/drawing/2016/5/9/chartex" xmlns:cx4="http://schemas.microsoft.com/office/drawing/2016/5/10/chartex" xmlns:cx5="http://schemas.microsoft.com/office/drawing/2016/5/11/chartex" xmlns:cx6="http://schemas.microsoft.com/office/drawing/2016/5/12/chartex" xmlns:cx7="http://schemas.microsoft.com/office/drawing/2016/5/13/chartex" xmlns:cx8="http://schemas.microsoft.com/office/drawing/2016/5/14/chartex" xmlns:mc="http://schemas.openxmlformats.org/markup-compatibility/2006" xmlns:aink="http://schemas.microsoft.com/office/drawing/2016/ink" xmlns:am3d="http://schemas.microsoft.com/office/drawing/2017/model3d" xmlns:o="urn:schemas-microsoft-com:office:office" xmlns:oel="http://schemas.microsoft.com/office/2019/extlst" xmlns:r="http://schemas.openxmlformats.org/officeDocument/2006/relationships" xmlns:m="http://schemas.openxmlformats.org/officeDocument/2006/math" xmlns:v="urn:schemas-microsoft-com:vml" xmlns:wp14="http://schemas.microsoft.com/office/word/2010/wordprocessingDrawing" xmlns:wp="http://schemas.openxmlformats.org/drawingml/2006/wordprocessingDrawing" xmlns:w10="urn:schemas-microsoft-com:office:word" xmlns:w="http://schemas.openxmlformats.org/wordprocessingml/2006/main" xmlns:w14="http://schemas.microsoft.com/office/word/2010/wordml" xmlns:w15="http://schemas.microsoft.com/office/word/2012/wordml" xmlns:w16cex="http://schemas.microsoft.com/office/word/2018/wordml/cex" xmlns:w16cid="http://schemas.microsoft.com/office/word/2016/wordml/cid" xmlns:w16="http://schemas.microsoft.com/office/word/2018/wordml" xmlns:w16sdtdh="http://schemas.microsoft.com/office/word/2020/wordml/sdtdatahash" xmlns:w16se="http://schemas.microsoft.com/office/word/2015/wordml/symex" xmlns:wpg="http://schemas.microsoft.com/office/word/2010/wordprocessingGroup" xmlns:wpi="http://schemas.microsoft.com/office/word/2010/wordprocessingInk" xmlns:wne="http://schemas.microsoft.com/office/word/2006/wordml" xmlns:wps="http://schemas.microsoft.com/office/word/2010/wordprocessingShape" mc:Ignorable="w14 w15 w16se w16cid w16 w16cex w16sdtdh wp14">
   <w:body>
     <w:p>
       <w:pPr>
@@ -2852,7 +2852,7 @@
         <mc:AlternateContent>
           <mc:Choice Requires="wpc">
             <w:drawing>
-              <wp:inline distT="0" distB="0" distL="0" distR="0" wp14:anchorId="6AE8C252" wp14:editId="22D58A39">
+              <wp:inline distT="0" distB="0" distL="0" distR="0" wp14:anchorId="6AE8C252" wp14:editId="6681B67C">
                 <wp:extent cx="6155140" cy="3200400"/>
                 <wp:effectExtent l="0" t="0" r="17145" b="19050"/>
                 <wp:docPr id="1" name="Canvas 1"/>
@@ -5127,6 +5127,107 @@
                           <a:noAutofit/>
                         </wps:bodyPr>
                       </wps:wsp>
+                      <wps:wsp>
+                        <wps:cNvPr id="127" name="Straight Arrow Connector 127"/>
+                        <wps:cNvCnPr>
+                          <a:endCxn id="93" idx="1"/>
+                        </wps:cNvCnPr>
+                        <wps:spPr>
+                          <a:xfrm>
+                            <a:off x="723302" y="981075"/>
+                            <a:ext cx="1496974" cy="12339"/>
+                          </a:xfrm>
+                          <a:prstGeom prst="straightConnector1">
+                            <a:avLst/>
+                          </a:prstGeom>
+                          <a:ln>
+                            <a:tailEnd type="triangle"/>
+                          </a:ln>
+                        </wps:spPr>
+                        <wps:style>
+                          <a:lnRef idx="1">
+                            <a:schemeClr val="dk1"/>
+                          </a:lnRef>
+                          <a:fillRef idx="0">
+                            <a:schemeClr val="dk1"/>
+                          </a:fillRef>
+                          <a:effectRef idx="0">
+                            <a:schemeClr val="dk1"/>
+                          </a:effectRef>
+                          <a:fontRef idx="minor">
+                            <a:schemeClr val="tx1"/>
+                          </a:fontRef>
+                        </wps:style>
+                        <wps:bodyPr/>
+                      </wps:wsp>
+                      <wps:wsp>
+                        <wps:cNvPr id="129" name="Text Box 4"/>
+                        <wps:cNvSpPr txBox="1"/>
+                        <wps:spPr>
+                          <a:xfrm>
+                            <a:off x="170471" y="761999"/>
+                            <a:ext cx="645677" cy="513639"/>
+                          </a:xfrm>
+                          <a:prstGeom prst="rect">
+                            <a:avLst/>
+                          </a:prstGeom>
+                          <a:noFill/>
+                          <a:ln>
+                            <a:noFill/>
+                          </a:ln>
+                        </wps:spPr>
+                        <wps:style>
+                          <a:lnRef idx="2">
+                            <a:schemeClr val="dk1"/>
+                          </a:lnRef>
+                          <a:fillRef idx="1">
+                            <a:schemeClr val="lt1"/>
+                          </a:fillRef>
+                          <a:effectRef idx="0">
+                            <a:schemeClr val="dk1"/>
+                          </a:effectRef>
+                          <a:fontRef idx="minor">
+                            <a:schemeClr val="dk1"/>
+                          </a:fontRef>
+                        </wps:style>
+                        <wps:txbx>
+                          <w:txbxContent>
+                            <w:p>
+                              <w:pPr>
+                                <w:spacing w:after="200" w:line="276" w:lineRule="auto"/>
+                                <w:jc w:val="both"/>
+                                <w:rPr>
+                                  <w:rFonts w:eastAsia="Times New Roman"/>
+                                  <w:sz w:val="20"/>
+                                  <w:szCs w:val="20"/>
+                                </w:rPr>
+                              </w:pPr>
+                              <w:r>
+                                <w:rPr>
+                                  <w:rFonts w:eastAsia="Times New Roman"/>
+                                  <w:sz w:val="18"/>
+                                  <w:szCs w:val="18"/>
+                                </w:rPr>
+                                <w:t>System State</w:t>
+                              </w:r>
+                              <w:r>
+                                <w:rPr>
+                                  <w:rFonts w:eastAsia="Times New Roman"/>
+                                  <w:sz w:val="20"/>
+                                  <w:szCs w:val="20"/>
+                                </w:rPr>
+                                <w:t> </w:t>
+                              </w:r>
+                            </w:p>
+                          </w:txbxContent>
+                        </wps:txbx>
+                        <wps:bodyPr rot="0" spcFirstLastPara="0" vert="horz" wrap="square" lIns="91440" tIns="45720" rIns="91440" bIns="45720" numCol="1" spcCol="0" rtlCol="0" fromWordArt="0" anchor="t" anchorCtr="0" forceAA="0" compatLnSpc="1">
+                          <a:prstTxWarp prst="textNoShape">
+                            <a:avLst/>
+                          </a:prstTxWarp>
+                          <a:noAutofit/>
+                        </wps:bodyPr>
+                      </wps:wsp>
                     </wpc:wpc>
                   </a:graphicData>
                 </a:graphic>
@@ -5135,7 +5236,7 @@
           </mc:Choice>
           <mc:Fallback>
             <w:pict>
-              <v:group w14:anchorId="6AE8C252" id="Canvas 1" o:spid="_x0000_s1026" editas="canvas" style="width:484.65pt;height:252pt;mso-position-horizontal-relative:char;mso-position-vertical-relative:line" coordsize="61550,32004" o:gfxdata="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">
+              <v:group w14:anchorId="6AE8C252" id="Canvas 1" o:spid="_x0000_s1026" editas="canvas" style="width:484.65pt;height:252pt;mso-position-horizontal-relative:char;mso-position-vertical-relative:line" coordsize="61550,32004" o:gfxdata="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">
                 <v:shapetype id="_x0000_t75" coordsize="21600,21600" o:spt="75" o:preferrelative="t" path="m@4@5l@4@11@9@11@9@5xe" filled="f" stroked="f">
                   <v:stroke joinstyle="miter"/>
                   <v:formulas>
@@ -6249,6 +6350,42 @@
                     </w:txbxContent>
                   </v:textbox>
                 </v:shape>
+                <v:shape id="Straight Arrow Connector 127" o:spid="_x0000_s1063" type="#_x0000_t32" style="position:absolute;left:7233;top:9810;width:14969;height:124;visibility:visible;mso-wrap-style:square" o:connectortype="straight" o:gfxdata="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" strokecolor="black [3200]" strokeweight=".5pt">
+                  <v:stroke endarrow="block" joinstyle="miter"/>
+                </v:shape>
+                <v:shape id="Text Box 4" o:spid="_x0000_s1064" type="#_x0000_t202" style="position:absolute;left:1704;top:7619;width:6457;height:5137;visibility:visible;mso-wrap-style:square;v-text-anchor:top" o:gfxdata="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" filled="f" stroked="f" strokeweight="1pt">
+                  <v:textbox>
+                    <w:txbxContent>
+                      <w:p>
+                        <w:pPr>
+                          <w:spacing w:after="200" w:line="276" w:lineRule="auto"/>
+                          <w:jc w:val="both"/>
+                          <w:rPr>
+                            <w:rFonts w:eastAsia="Times New Roman"/>
+                            <w:sz w:val="20"/>
+                            <w:szCs w:val="20"/>
+                          </w:rPr>
+                        </w:pPr>
+                        <w:r>
+                          <w:rPr>
+                            <w:rFonts w:eastAsia="Times New Roman"/>
+                            <w:sz w:val="18"/>
+                            <w:szCs w:val="18"/>
+                          </w:rPr>
+                          <w:t>System State</w:t>
+                        </w:r>
+                        <w:r>
+                          <w:rPr>
+                            <w:rFonts w:eastAsia="Times New Roman"/>
+                            <w:sz w:val="20"/>
+                            <w:szCs w:val="20"/>
+                          </w:rPr>
+                          <w:t> </w:t>
+                        </w:r>
+                      </w:p>
+                    </w:txbxContent>
+                  </v:textbox>
+                </v:shape>
                 <w10:anchorlock/>
               </v:group>
             </w:pict>
@@ -6263,14 +6400,27 @@
       <w:r>
         <w:t xml:space="preserve">Figure </w:t>
       </w:r>
-      <w:fldSimple w:instr=" SEQ Figure \* ARABIC ">
-        <w:r>
-          <w:rPr>
-            <w:noProof/>
-          </w:rPr>
-          <w:t>1</w:t>
-        </w:r>
-      </w:fldSimple>
+      <w:r>
+        <w:fldChar w:fldCharType="begin"/>
+      </w:r>
+      <w:r>
+        <w:instrText xml:space="preserve"> SEQ Figure \* ARABIC </w:instrText>
+      </w:r>
+      <w:r>
+        <w:fldChar w:fldCharType="separate"/>
+      </w:r>
+      <w:r>
+        <w:rPr>
+          <w:noProof/>
+        </w:rPr>
+        <w:t>1</w:t>
+      </w:r>
+      <w:r>
+        <w:rPr>
+          <w:noProof/>
+        </w:rPr>
+        <w:fldChar w:fldCharType="end"/>
+      </w:r>
       <w:r>
         <w:t xml:space="preserve"> -</w:t>
       </w:r>
@@ -6792,39 +6942,16 @@
           <w:b/>
           <w:bCs/>
         </w:rPr>
-        <w:t>S’</w:t>
-      </w:r>
+        <w:t>S</w:t>
+      </w:r>
+      <w:proofErr w:type="gramStart"/>
       <w:r>
         <w:rPr>
           <w:rStyle w:val="Emphasis"/>
           <w:b/>
           <w:bCs/>
         </w:rPr>
-        <w:t xml:space="preserve"> </w:t>
-      </w:r>
-      <w:r>
-        <w:rPr>
-          <w:rStyle w:val="Emphasis"/>
-        </w:rPr>
-        <w:t>:</w:t>
-      </w:r>
-      <w:r>
-        <w:rPr>
-          <w:rStyle w:val="Emphasis"/>
-        </w:rPr>
-        <w:t xml:space="preserve"> </w:t>
-      </w:r>
-      <w:r>
-        <w:rPr>
-          <w:rStyle w:val="Emphasis"/>
-        </w:rPr>
-        <w:t>A</w:t>
-      </w:r>
-      <w:r>
-        <w:rPr>
-          <w:rStyle w:val="Emphasis"/>
-        </w:rPr>
-        <w:t xml:space="preserve">t time </w:t>
+        <w:t>’</w:t>
       </w:r>
       <w:r>
         <w:rPr>
@@ -6832,25 +6959,32 @@
           <w:b/>
           <w:bCs/>
         </w:rPr>
-        <w:t>T</w:t>
+        <w:t xml:space="preserve"> </w:t>
       </w:r>
       <w:r>
         <w:rPr>
           <w:rStyle w:val="Emphasis"/>
         </w:rPr>
-        <w:t xml:space="preserve">, </w:t>
-      </w:r>
+        <w:t>:</w:t>
+      </w:r>
+      <w:proofErr w:type="gramEnd"/>
       <w:r>
         <w:rPr>
           <w:rStyle w:val="Emphasis"/>
         </w:rPr>
-        <w:t>predict</w:t>
+        <w:t xml:space="preserve"> </w:t>
       </w:r>
       <w:r>
         <w:rPr>
           <w:rStyle w:val="Emphasis"/>
         </w:rPr>
-        <w:t xml:space="preserve"> the future state of </w:t>
+        <w:t>A</w:t>
+      </w:r>
+      <w:r>
+        <w:rPr>
+          <w:rStyle w:val="Emphasis"/>
+        </w:rPr>
+        <w:t xml:space="preserve">t time </w:t>
       </w:r>
       <w:r>
         <w:rPr>
@@ -6858,6 +6992,33 @@
           <w:b/>
           <w:bCs/>
         </w:rPr>
+        <w:t>T</w:t>
+      </w:r>
+      <w:r>
+        <w:rPr>
+          <w:rStyle w:val="Emphasis"/>
+        </w:rPr>
+        <w:t xml:space="preserve">, </w:t>
+      </w:r>
+      <w:r>
+        <w:rPr>
+          <w:rStyle w:val="Emphasis"/>
+        </w:rPr>
+        <w:t>predict</w:t>
+      </w:r>
+      <w:r>
+        <w:rPr>
+          <w:rStyle w:val="Emphasis"/>
+        </w:rPr>
+        <w:t xml:space="preserve"> the future state of </w:t>
+      </w:r>
+      <w:proofErr w:type="spellStart"/>
+      <w:r>
+        <w:rPr>
+          <w:rStyle w:val="Emphasis"/>
+          <w:b/>
+          <w:bCs/>
+        </w:rPr>
         <w:t>M</w:t>
       </w:r>
       <w:r>
@@ -6870,7 +7031,14 @@
         <w:rPr>
           <w:rStyle w:val="Emphasis"/>
         </w:rPr>
-        <w:t xml:space="preserve">at </w:t>
+        <w:t>at</w:t>
+      </w:r>
+      <w:proofErr w:type="spellEnd"/>
+      <w:r>
+        <w:rPr>
+          <w:rStyle w:val="Emphasis"/>
+        </w:rPr>
+        <w:t xml:space="preserve"> </w:t>
       </w:r>
       <m:oMath>
         <m:r>
@@ -7867,7 +8035,7 @@
         <mc:AlternateContent>
           <mc:Choice Requires="wpc">
             <w:drawing>
-              <wp:inline distT="0" distB="0" distL="0" distR="0" wp14:anchorId="09B3F89E" wp14:editId="3BD22879">
+              <wp:inline distT="0" distB="0" distL="0" distR="0" wp14:anchorId="09B3F89E" wp14:editId="5A6993FA">
                 <wp:extent cx="5943600" cy="3090451"/>
                 <wp:effectExtent l="0" t="0" r="76200" b="72390"/>
                 <wp:docPr id="85" name="Canvas 85"/>
@@ -10245,6 +10413,105 @@
                           <a:noAutofit/>
                         </wps:bodyPr>
                       </wps:wsp>
+                      <wps:wsp>
+                        <wps:cNvPr id="130" name="Straight Arrow Connector 130"/>
+                        <wps:cNvCnPr/>
+                        <wps:spPr>
+                          <a:xfrm>
+                            <a:off x="733611" y="965288"/>
+                            <a:ext cx="1496695" cy="12065"/>
+                          </a:xfrm>
+                          <a:prstGeom prst="straightConnector1">
+                            <a:avLst/>
+                          </a:prstGeom>
+                          <a:ln>
+                            <a:tailEnd type="triangle"/>
+                          </a:ln>
+                        </wps:spPr>
+                        <wps:style>
+                          <a:lnRef idx="1">
+                            <a:schemeClr val="dk1"/>
+                          </a:lnRef>
+                          <a:fillRef idx="0">
+                            <a:schemeClr val="dk1"/>
+                          </a:fillRef>
+                          <a:effectRef idx="0">
+                            <a:schemeClr val="dk1"/>
+                          </a:effectRef>
+                          <a:fontRef idx="minor">
+                            <a:schemeClr val="tx1"/>
+                          </a:fontRef>
+                        </wps:style>
+                        <wps:bodyPr/>
+                      </wps:wsp>
+                      <wps:wsp>
+                        <wps:cNvPr id="131" name="Text Box 4"/>
+                        <wps:cNvSpPr txBox="1"/>
+                        <wps:spPr>
+                          <a:xfrm>
+                            <a:off x="180526" y="745578"/>
+                            <a:ext cx="645160" cy="513080"/>
+                          </a:xfrm>
+                          <a:prstGeom prst="rect">
+                            <a:avLst/>
+                          </a:prstGeom>
+                          <a:noFill/>
+                          <a:ln>
+                            <a:noFill/>
+                          </a:ln>
+                        </wps:spPr>
+                        <wps:style>
+                          <a:lnRef idx="2">
+                            <a:schemeClr val="dk1"/>
+                          </a:lnRef>
+                          <a:fillRef idx="1">
+                            <a:schemeClr val="lt1"/>
+                          </a:fillRef>
+                          <a:effectRef idx="0">
+                            <a:schemeClr val="dk1"/>
+                          </a:effectRef>
+                          <a:fontRef idx="minor">
+                            <a:schemeClr val="dk1"/>
+                          </a:fontRef>
+                        </wps:style>
+                        <wps:txbx>
+                          <w:txbxContent>
+                            <w:p>
+                              <w:pPr>
+                                <w:spacing w:after="200" w:line="276" w:lineRule="auto"/>
+                                <w:jc w:val="both"/>
+                                <w:rPr>
+                                  <w:rFonts w:eastAsia="Times New Roman"/>
+                                  <w:sz w:val="18"/>
+                                  <w:szCs w:val="18"/>
+                                </w:rPr>
+                              </w:pPr>
+                              <w:r>
+                                <w:rPr>
+                                  <w:rFonts w:eastAsia="Times New Roman"/>
+                                  <w:sz w:val="18"/>
+                                  <w:szCs w:val="18"/>
+                                </w:rPr>
+                                <w:t>System State</w:t>
+                              </w:r>
+                              <w:r>
+                                <w:rPr>
+                                  <w:rFonts w:eastAsia="Times New Roman"/>
+                                  <w:sz w:val="20"/>
+                                  <w:szCs w:val="20"/>
+                                </w:rPr>
+                                <w:t> </w:t>
+                              </w:r>
+                            </w:p>
+                          </w:txbxContent>
+                        </wps:txbx>
+                        <wps:bodyPr rot="0" spcFirstLastPara="0" vert="horz" wrap="square" lIns="91440" tIns="45720" rIns="91440" bIns="45720" numCol="1" spcCol="0" rtlCol="0" fromWordArt="0" anchor="t" anchorCtr="0" forceAA="0" compatLnSpc="1">
+                          <a:prstTxWarp prst="textNoShape">
+                            <a:avLst/>
+                          </a:prstTxWarp>
+                          <a:noAutofit/>
+                        </wps:bodyPr>
+                      </wps:wsp>
                     </wpc:wpc>
                   </a:graphicData>
                 </a:graphic>
@@ -10253,12 +10520,12 @@
           </mc:Choice>
           <mc:Fallback>
             <w:pict>
-              <v:group w14:anchorId="09B3F89E" id="Canvas 85" o:spid="_x0000_s1063" editas="canvas" style="width:468pt;height:243.35pt;mso-position-horizontal-relative:char;mso-position-vertical-relative:line" coordsize="59436,30899" o:gfxdata="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">
-                <v:shape id="_x0000_s1064" type="#_x0000_t75" style="position:absolute;width:59436;height:30899;visibility:visible;mso-wrap-style:square" filled="t" stroked="t" strokecolor="black [3213]">
+              <v:group w14:anchorId="09B3F89E" id="Canvas 85" o:spid="_x0000_s1065" editas="canvas" style="width:468pt;height:243.35pt;mso-position-horizontal-relative:char;mso-position-vertical-relative:line" coordsize="59436,30899" o:gfxdata="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">
+                <v:shape id="_x0000_s1066" type="#_x0000_t75" style="position:absolute;width:59436;height:30899;visibility:visible;mso-wrap-style:square" filled="t" stroked="t" strokecolor="black [3213]">
                   <v:fill o:detectmouseclick="t"/>
                   <v:path o:connecttype="none"/>
                 </v:shape>
-                <v:shape id="Text Box 4" o:spid="_x0000_s1065" type="#_x0000_t202" style="position:absolute;left:46973;top:16030;width:9596;height:3050;visibility:visible;mso-wrap-style:square;v-text-anchor:top" o:gfxdata="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" fillcolor="white [3201]" stroked="f" strokeweight="1pt">
+                <v:shape id="Text Box 4" o:spid="_x0000_s1067" type="#_x0000_t202" style="position:absolute;left:46973;top:16030;width:9596;height:3050;visibility:visible;mso-wrap-style:square;v-text-anchor:top" o:gfxdata="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" fillcolor="white [3201]" stroked="f" strokeweight="1pt">
                   <v:textbox>
                     <w:txbxContent>
                       <w:p>
@@ -10322,7 +10589,7 @@
                     </w:txbxContent>
                   </v:textbox>
                 </v:shape>
-                <v:shape id="Text Box 4" o:spid="_x0000_s1066" type="#_x0000_t202" style="position:absolute;left:52553;top:17911;width:6883;height:11094;visibility:visible;mso-wrap-style:square;v-text-anchor:top" o:gfxdata="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" filled="f" stroked="f" strokeweight="1pt">
+                <v:shape id="Text Box 4" o:spid="_x0000_s1068" type="#_x0000_t202" style="position:absolute;left:52553;top:17911;width:6883;height:11094;visibility:visible;mso-wrap-style:square;v-text-anchor:top" o:gfxdata="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" filled="f" stroked="f" strokeweight="1pt">
                   <v:textbox>
                     <w:txbxContent>
                       <w:p>
@@ -10383,7 +10650,7 @@
                     </w:txbxContent>
                   </v:textbox>
                 </v:shape>
-                <v:rect id="Rectangle 51" o:spid="_x0000_s1067" style="position:absolute;left:13304;top:17173;width:8326;height:5345;visibility:visible;mso-wrap-style:square;v-text-anchor:middle" o:gfxdata="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" fillcolor="white [3201]" strokecolor="black [3213]" strokeweight="1pt">
+                <v:rect id="Rectangle 51" o:spid="_x0000_s1069" style="position:absolute;left:13304;top:17173;width:8326;height:5345;visibility:visible;mso-wrap-style:square;v-text-anchor:middle" o:gfxdata="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" fillcolor="white [3201]" strokecolor="black [3213]" strokeweight="1pt">
                   <v:textbox>
                     <w:txbxContent>
                       <w:p>
@@ -10413,10 +10680,10 @@
                     </w:txbxContent>
                   </v:textbox>
                 </v:rect>
-                <v:shape id="Straight Arrow Connector 52" o:spid="_x0000_s1068" type="#_x0000_t32" style="position:absolute;left:5937;top:19859;width:7300;height:0;visibility:visible;mso-wrap-style:square" o:connectortype="straight" o:gfxdata="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" strokecolor="black [3200]" strokeweight=".5pt">
+                <v:shape id="Straight Arrow Connector 52" o:spid="_x0000_s1070" type="#_x0000_t32" style="position:absolute;left:5937;top:19859;width:7300;height:0;visibility:visible;mso-wrap-style:square" o:connectortype="straight" o:gfxdata="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" strokecolor="black [3200]" strokeweight=".5pt">
                   <v:stroke endarrow="block" joinstyle="miter"/>
                 </v:shape>
-                <v:shape id="Text Box 53" o:spid="_x0000_s1069" type="#_x0000_t202" style="position:absolute;left:5527;top:16377;width:7642;height:2703;visibility:visible;mso-wrap-style:square;v-text-anchor:top" o:gfxdata="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" filled="f" stroked="f" strokeweight="1pt">
+                <v:shape id="Text Box 53" o:spid="_x0000_s1071" type="#_x0000_t202" style="position:absolute;left:5527;top:16377;width:7642;height:2703;visibility:visible;mso-wrap-style:square;v-text-anchor:top" o:gfxdata="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" filled="f" stroked="f" strokeweight="1pt">
                   <v:textbox>
                     <w:txbxContent>
                       <w:p>
@@ -10442,10 +10709,10 @@
                     </w:txbxContent>
                   </v:textbox>
                 </v:shape>
-                <v:shape id="Straight Arrow Connector 54" o:spid="_x0000_s1070" type="#_x0000_t32" style="position:absolute;left:5937;top:24449;width:17332;height:0;visibility:visible;mso-wrap-style:square" o:connectortype="straight" o:gfxdata="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" strokecolor="black [3200]" strokeweight=".5pt">
+                <v:shape id="Straight Arrow Connector 54" o:spid="_x0000_s1072" type="#_x0000_t32" style="position:absolute;left:5937;top:24449;width:17332;height:0;visibility:visible;mso-wrap-style:square" o:connectortype="straight" o:gfxdata="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" strokecolor="black [3200]" strokeweight=".5pt">
                   <v:stroke endarrow="block" joinstyle="miter"/>
                 </v:shape>
-                <v:shape id="Text Box 4" o:spid="_x0000_s1071" type="#_x0000_t202" style="position:absolute;left:3553;top:21930;width:9616;height:2883;visibility:visible;mso-wrap-style:square;v-text-anchor:top" o:gfxdata="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" filled="f" stroked="f" strokeweight="1pt">
+                <v:shape id="Text Box 4" o:spid="_x0000_s1073" type="#_x0000_t202" style="position:absolute;left:3553;top:21930;width:9616;height:2883;visibility:visible;mso-wrap-style:square;v-text-anchor:top" o:gfxdata="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" filled="f" stroked="f" strokeweight="1pt">
                   <v:textbox>
                     <w:txbxContent>
                       <w:p>
@@ -10514,13 +10781,13 @@
                     </w:txbxContent>
                   </v:textbox>
                 </v:shape>
-                <v:shape id="Straight Arrow Connector 56" o:spid="_x0000_s1072" type="#_x0000_t32" style="position:absolute;left:35415;top:20053;width:4176;height:1273;flip:y;visibility:visible;mso-wrap-style:square" o:connectortype="straight" o:gfxdata="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" strokecolor="black [3200]" strokeweight=".5pt">
+                <v:shape id="Straight Arrow Connector 56" o:spid="_x0000_s1074" type="#_x0000_t32" style="position:absolute;left:35415;top:20053;width:4176;height:1273;flip:y;visibility:visible;mso-wrap-style:square" o:connectortype="straight" o:gfxdata="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" strokecolor="black [3200]" strokeweight=".5pt">
                   <v:stroke endarrow="block" joinstyle="miter"/>
                 </v:shape>
-                <v:shape id="Straight Arrow Connector 57" o:spid="_x0000_s1073" type="#_x0000_t32" style="position:absolute;left:47767;top:21435;width:5167;height:75;flip:y;visibility:visible;mso-wrap-style:square" o:connectortype="straight" o:gfxdata="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" strokecolor="black [3200]" strokeweight=".5pt">
+                <v:shape id="Straight Arrow Connector 57" o:spid="_x0000_s1075" type="#_x0000_t32" style="position:absolute;left:47767;top:21435;width:5167;height:75;flip:y;visibility:visible;mso-wrap-style:square" o:connectortype="straight" o:gfxdata="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" strokecolor="black [3200]" strokeweight=".5pt">
                   <v:stroke endarrow="block" joinstyle="miter"/>
                 </v:shape>
-                <v:rect id="Rectangle 60" o:spid="_x0000_s1074" style="position:absolute;left:50451;top:5868;width:8234;height:7506;visibility:visible;mso-wrap-style:square;v-text-anchor:middle" o:gfxdata="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" fillcolor="white [3201]" strokecolor="black [3213]" strokeweight="1pt">
+                <v:rect id="Rectangle 60" o:spid="_x0000_s1076" style="position:absolute;left:50451;top:5868;width:8234;height:7506;visibility:visible;mso-wrap-style:square;v-text-anchor:middle" o:gfxdata="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" fillcolor="white [3201]" strokecolor="black [3213]" strokeweight="1pt">
                   <v:textbox>
                     <w:txbxContent>
                       <w:p>
@@ -10543,10 +10810,10 @@
                     </w:txbxContent>
                   </v:textbox>
                 </v:rect>
-                <v:shape id="Straight Arrow Connector 61" o:spid="_x0000_s1075" type="#_x0000_t32" style="position:absolute;left:51520;top:13170;width:5662;height:5049;flip:x y;visibility:visible;mso-wrap-style:square" o:connectortype="straight" o:gfxdata="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" strokecolor="black [3200]" strokeweight=".5pt">
+                <v:shape id="Straight Arrow Connector 61" o:spid="_x0000_s1077" type="#_x0000_t32" style="position:absolute;left:51520;top:13170;width:5662;height:5049;flip:x y;visibility:visible;mso-wrap-style:square" o:connectortype="straight" o:gfxdata="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" strokecolor="black [3200]" strokeweight=".5pt">
                   <v:stroke endarrow="block" joinstyle="miter"/>
                 </v:shape>
-                <v:rect id="Rectangle 62" o:spid="_x0000_s1076" style="position:absolute;left:10325;top:981;width:7416;height:4819;visibility:visible;mso-wrap-style:square;v-text-anchor:middle" o:gfxdata="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" fillcolor="white [3212]" strokecolor="black [3213]" strokeweight="1pt">
+                <v:rect id="Rectangle 62" o:spid="_x0000_s1078" style="position:absolute;left:10325;top:981;width:7416;height:4819;visibility:visible;mso-wrap-style:square;v-text-anchor:middle" o:gfxdata="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" fillcolor="white [3212]" strokecolor="black [3213]" strokeweight="1pt">
                   <v:textbox>
                     <w:txbxContent>
                       <w:p>
@@ -10569,7 +10836,7 @@
                     </w:txbxContent>
                   </v:textbox>
                 </v:rect>
-                <v:rect id="Rectangle 63" o:spid="_x0000_s1077" style="position:absolute;left:10939;top:1558;width:7410;height:4814;visibility:visible;mso-wrap-style:square;v-text-anchor:middle" o:gfxdata="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" fillcolor="white [3212]" strokecolor="black [3213]" strokeweight="1pt">
+                <v:rect id="Rectangle 63" o:spid="_x0000_s1079" style="position:absolute;left:10939;top:1558;width:7410;height:4814;visibility:visible;mso-wrap-style:square;v-text-anchor:middle" o:gfxdata="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" fillcolor="white [3212]" strokecolor="black [3213]" strokeweight="1pt">
                   <v:textbox>
                     <w:txbxContent>
                       <w:p>
@@ -10594,7 +10861,7 @@
                     </w:txbxContent>
                   </v:textbox>
                 </v:rect>
-                <v:rect id="Rectangle 64" o:spid="_x0000_s1078" style="position:absolute;left:11758;top:2209;width:7404;height:4813;visibility:visible;mso-wrap-style:square;v-text-anchor:middle" o:gfxdata="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" fillcolor="white [3212]" strokecolor="black [3213]" strokeweight="1pt">
+                <v:rect id="Rectangle 64" o:spid="_x0000_s1080" style="position:absolute;left:11758;top:2209;width:7404;height:4813;visibility:visible;mso-wrap-style:square;v-text-anchor:middle" o:gfxdata="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" fillcolor="white [3212]" strokecolor="black [3213]" strokeweight="1pt">
                   <v:textbox>
                     <w:txbxContent>
                       <w:p>
@@ -10619,7 +10886,7 @@
                     </w:txbxContent>
                   </v:textbox>
                 </v:rect>
-                <v:rect id="Rectangle 65" o:spid="_x0000_s1079" style="position:absolute;left:12508;top:2959;width:7404;height:5707;visibility:visible;mso-wrap-style:square;v-text-anchor:middle" o:gfxdata="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" fillcolor="white [3212]" strokecolor="black [3213]" strokeweight="1pt">
+                <v:rect id="Rectangle 65" o:spid="_x0000_s1081" style="position:absolute;left:12508;top:2959;width:7404;height:5707;visibility:visible;mso-wrap-style:square;v-text-anchor:middle" o:gfxdata="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" fillcolor="white [3212]" strokecolor="black [3213]" strokeweight="1pt">
                   <v:textbox>
                     <w:txbxContent>
                       <w:p>
@@ -10644,13 +10911,13 @@
                     </w:txbxContent>
                   </v:textbox>
                 </v:rect>
-                <v:shape id="Straight Arrow Connector 66" o:spid="_x0000_s1080" type="#_x0000_t32" style="position:absolute;left:20057;top:7096;width:2667;height:751;visibility:visible;mso-wrap-style:square" o:connectortype="straight" o:gfxdata="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" strokecolor="black [3200]" strokeweight=".5pt">
+                <v:shape id="Straight Arrow Connector 66" o:spid="_x0000_s1082" type="#_x0000_t32" style="position:absolute;left:20057;top:7096;width:2667;height:751;visibility:visible;mso-wrap-style:square" o:connectortype="straight" o:gfxdata="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" strokecolor="black [3200]" strokeweight=".5pt">
                   <v:stroke endarrow="block" joinstyle="miter"/>
                 </v:shape>
-                <v:shape id="Straight Arrow Connector 67" o:spid="_x0000_s1081" type="#_x0000_t32" style="position:absolute;left:35963;top:8411;width:14059;height:962;flip:x y;visibility:visible;mso-wrap-style:square" o:connectortype="straight" o:gfxdata="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" strokecolor="black [3200]" strokeweight=".5pt">
+                <v:shape id="Straight Arrow Connector 67" o:spid="_x0000_s1083" type="#_x0000_t32" style="position:absolute;left:35963;top:8411;width:14059;height:962;flip:x y;visibility:visible;mso-wrap-style:square" o:connectortype="straight" o:gfxdata="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" strokecolor="black [3200]" strokeweight=".5pt">
                   <v:stroke endarrow="block" joinstyle="miter"/>
                 </v:shape>
-                <v:shape id="Text Box 4" o:spid="_x0000_s1082" type="#_x0000_t202" style="position:absolute;left:40354;top:4212;width:7639;height:2388;visibility:visible;mso-wrap-style:square;v-text-anchor:top" o:gfxdata="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" fillcolor="white [3201]" stroked="f" strokeweight="1pt">
+                <v:shape id="Text Box 4" o:spid="_x0000_s1084" type="#_x0000_t202" style="position:absolute;left:40354;top:4212;width:7639;height:2388;visibility:visible;mso-wrap-style:square;v-text-anchor:top" o:gfxdata="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" fillcolor="white [3201]" stroked="f" strokeweight="1pt">
                   <v:textbox>
                     <w:txbxContent>
                       <w:p>
@@ -10686,7 +10953,7 @@
                     </w:txbxContent>
                   </v:textbox>
                 </v:shape>
-                <v:shape id="Text Box 4" o:spid="_x0000_s1083" type="#_x0000_t202" style="position:absolute;left:18176;top:11489;width:6526;height:4598;visibility:visible;mso-wrap-style:square;v-text-anchor:top" o:gfxdata="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" filled="f" stroked="f" strokeweight="1pt">
+                <v:shape id="Text Box 4" o:spid="_x0000_s1085" type="#_x0000_t202" style="position:absolute;left:18176;top:11489;width:6526;height:4598;visibility:visible;mso-wrap-style:square;v-text-anchor:top" o:gfxdata="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" filled="f" stroked="f" strokeweight="1pt">
                   <v:textbox>
                     <w:txbxContent>
                       <w:p>
@@ -10728,7 +10995,7 @@
                     </w:txbxContent>
                   </v:textbox>
                 </v:shape>
-                <v:shape id="Text Box 4" o:spid="_x0000_s1084" type="#_x0000_t202" style="position:absolute;left:24253;top:11407;width:8433;height:4367;visibility:visible;mso-wrap-style:square;v-text-anchor:middle" o:gfxdata="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" fillcolor="white [3201]" stroked="f" strokeweight="1pt">
+                <v:shape id="Text Box 4" o:spid="_x0000_s1086" type="#_x0000_t202" style="position:absolute;left:24253;top:11407;width:8433;height:4367;visibility:visible;mso-wrap-style:square;v-text-anchor:middle" o:gfxdata="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" fillcolor="white [3201]" stroked="f" strokeweight="1pt">
                   <v:textbox>
                     <w:txbxContent>
                       <w:p>
@@ -10806,10 +11073,10 @@
                     </w:txbxContent>
                   </v:textbox>
                 </v:shape>
-                <v:shape id="Straight Arrow Connector 71" o:spid="_x0000_s1085" type="#_x0000_t32" style="position:absolute;left:32275;top:10918;width:0;height:6372;visibility:visible;mso-wrap-style:square" o:connectortype="straight" o:gfxdata="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" strokecolor="black [3200]" strokeweight=".5pt">
+                <v:shape id="Straight Arrow Connector 71" o:spid="_x0000_s1087" type="#_x0000_t32" style="position:absolute;left:32275;top:10918;width:0;height:6372;visibility:visible;mso-wrap-style:square" o:connectortype="straight" o:gfxdata="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" strokecolor="black [3200]" strokeweight=".5pt">
                   <v:stroke endarrow="block" joinstyle="miter"/>
                 </v:shape>
-                <v:shape id="Text Box 4" o:spid="_x0000_s1086" type="#_x0000_t202" style="position:absolute;left:33462;top:11327;width:10279;height:4363;visibility:visible;mso-wrap-style:square;v-text-anchor:middle" o:gfxdata="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" fillcolor="white [3201]" stroked="f" strokeweight="1pt">
+                <v:shape id="Text Box 4" o:spid="_x0000_s1088" type="#_x0000_t202" style="position:absolute;left:33462;top:11327;width:10279;height:4363;visibility:visible;mso-wrap-style:square;v-text-anchor:middle" o:gfxdata="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" fillcolor="white [3201]" stroked="f" strokeweight="1pt">
                   <v:textbox>
                     <w:txbxContent>
                       <w:p>
@@ -10865,13 +11132,13 @@
                     </w:txbxContent>
                   </v:textbox>
                 </v:shape>
-                <v:shape id="Straight Arrow Connector 73" o:spid="_x0000_s1087" type="#_x0000_t32" style="position:absolute;left:33730;top:10577;width:0;height:6713;visibility:visible;mso-wrap-style:square" o:connectortype="straight" o:gfxdata="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" strokecolor="black [3200]" strokeweight=".5pt">
+                <v:shape id="Straight Arrow Connector 73" o:spid="_x0000_s1089" type="#_x0000_t32" style="position:absolute;left:33730;top:10577;width:0;height:6713;visibility:visible;mso-wrap-style:square" o:connectortype="straight" o:gfxdata="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" strokecolor="black [3200]" strokeweight=".5pt">
                   <v:stroke endarrow="block" joinstyle="miter"/>
                 </v:shape>
-                <v:rect id="Rectangle 74" o:spid="_x0000_s1088" style="position:absolute;left:5527;top:16036;width:54454;height:12010;visibility:visible;mso-wrap-style:square;v-text-anchor:middle" o:gfxdata="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" filled="f" strokecolor="black [3213]" strokeweight="1pt">
+                <v:rect id="Rectangle 74" o:spid="_x0000_s1090" style="position:absolute;left:5527;top:16036;width:54454;height:12010;visibility:visible;mso-wrap-style:square;v-text-anchor:middle" o:gfxdata="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" filled="f" strokecolor="black [3213]" strokeweight="1pt">
                   <v:stroke dashstyle="dash"/>
                 </v:rect>
-                <v:rect id="Rectangle 75" o:spid="_x0000_s1089" style="position:absolute;left:22724;top:6005;width:13240;height:4813;visibility:visible;mso-wrap-style:square;v-text-anchor:middle" o:gfxdata="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" fillcolor="white [3212]" strokecolor="black [3213]" strokeweight="1pt">
+                <v:rect id="Rectangle 75" o:spid="_x0000_s1091" style="position:absolute;left:22724;top:6005;width:13240;height:4813;visibility:visible;mso-wrap-style:square;v-text-anchor:middle" o:gfxdata="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" fillcolor="white [3212]" strokecolor="black [3213]" strokeweight="1pt">
                   <v:textbox>
                     <w:txbxContent>
                       <w:p>
@@ -10902,13 +11169,13 @@
                     </w:txbxContent>
                   </v:textbox>
                 </v:rect>
-                <v:shape id="Straight Arrow Connector 76" o:spid="_x0000_s1090" type="#_x0000_t32" style="position:absolute;left:24497;top:10645;width:0;height:6645;flip:y;visibility:visible;mso-wrap-style:square" o:connectortype="straight" o:gfxdata="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" strokecolor="black [3200]" strokeweight=".5pt">
+                <v:shape id="Straight Arrow Connector 76" o:spid="_x0000_s1092" type="#_x0000_t32" style="position:absolute;left:24497;top:10645;width:0;height:6645;flip:y;visibility:visible;mso-wrap-style:square" o:connectortype="straight" o:gfxdata="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" strokecolor="black [3200]" strokeweight=".5pt">
                   <v:stroke endarrow="block" joinstyle="miter"/>
                 </v:shape>
-                <v:rect id="Rectangle 77" o:spid="_x0000_s1091" style="position:absolute;left:8256;top:272;width:30025;height:11694;visibility:visible;mso-wrap-style:square;v-text-anchor:middle" o:gfxdata="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" filled="f" strokecolor="black [3213]" strokeweight="1pt">
+                <v:rect id="Rectangle 77" o:spid="_x0000_s1093" style="position:absolute;left:8256;top:272;width:30025;height:11694;visibility:visible;mso-wrap-style:square;v-text-anchor:middle" o:gfxdata="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" filled="f" strokecolor="black [3213]" strokeweight="1pt">
                   <v:stroke dashstyle="dash"/>
                 </v:rect>
-                <v:shape id="Text Box 4" o:spid="_x0000_s1092" type="#_x0000_t202" style="position:absolute;left:38102;width:9801;height:6005;visibility:visible;mso-wrap-style:square;v-text-anchor:top" o:gfxdata="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" filled="f" stroked="f" strokeweight="1pt">
+                <v:shape id="Text Box 4" o:spid="_x0000_s1094" type="#_x0000_t202" style="position:absolute;left:38102;width:9801;height:6005;visibility:visible;mso-wrap-style:square;v-text-anchor:top" o:gfxdata="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" filled="f" stroked="f" strokeweight="1pt">
                   <v:textbox>
                     <w:txbxContent>
                       <w:p>
@@ -10946,7 +11213,7 @@
                     </w:txbxContent>
                   </v:textbox>
                 </v:shape>
-                <v:rect id="Rectangle 79" o:spid="_x0000_s1093" style="position:absolute;left:23567;top:17179;width:11848;height:8293;visibility:visible;mso-wrap-style:square;v-text-anchor:middle" o:gfxdata="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" fillcolor="white [3201]" strokecolor="black [3213]" strokeweight="1pt">
+                <v:rect id="Rectangle 79" o:spid="_x0000_s1095" style="position:absolute;left:23567;top:17179;width:11848;height:8293;visibility:visible;mso-wrap-style:square;v-text-anchor:middle" o:gfxdata="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" fillcolor="white [3201]" strokecolor="black [3213]" strokeweight="1pt">
                   <v:textbox>
                     <w:txbxContent>
                       <w:p>
@@ -10974,13 +11241,13 @@
                     </w:txbxContent>
                   </v:textbox>
                 </v:rect>
-                <v:shape id="Straight Arrow Connector 80" o:spid="_x0000_s1094" type="#_x0000_t32" style="position:absolute;left:21621;top:21248;width:1944;height:0;visibility:visible;mso-wrap-style:square" o:connectortype="straight" o:gfxdata="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" strokecolor="black [3200]" strokeweight=".5pt">
+                <v:shape id="Straight Arrow Connector 80" o:spid="_x0000_s1096" type="#_x0000_t32" style="position:absolute;left:21621;top:21248;width:1944;height:0;visibility:visible;mso-wrap-style:square" o:connectortype="straight" o:gfxdata="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" strokecolor="black [3200]" strokeweight=".5pt">
                   <v:stroke endarrow="block" joinstyle="miter"/>
                 </v:shape>
-                <v:shape id="Straight Arrow Connector 81" o:spid="_x0000_s1095" type="#_x0000_t32" style="position:absolute;left:35509;top:23942;width:16488;height:126;visibility:visible;mso-wrap-style:square" o:connectortype="straight" o:gfxdata="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" strokecolor="black [3200]" strokeweight=".5pt">
+                <v:shape id="Straight Arrow Connector 81" o:spid="_x0000_s1097" type="#_x0000_t32" style="position:absolute;left:35509;top:23942;width:16488;height:126;visibility:visible;mso-wrap-style:square" o:connectortype="straight" o:gfxdata="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" strokecolor="black [3200]" strokeweight=".5pt">
                   <v:stroke endarrow="block" joinstyle="miter"/>
                 </v:shape>
-                <v:rect id="Rectangle 82" o:spid="_x0000_s1096" style="position:absolute;left:39591;top:17179;width:7926;height:5749;visibility:visible;mso-wrap-style:square;v-text-anchor:middle" o:gfxdata="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" fillcolor="white [3201]" strokecolor="black [3213]" strokeweight="1pt">
+                <v:rect id="Rectangle 82" o:spid="_x0000_s1098" style="position:absolute;left:39591;top:17179;width:7926;height:5749;visibility:visible;mso-wrap-style:square;v-text-anchor:middle" o:gfxdata="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" fillcolor="white [3201]" strokecolor="black [3213]" strokeweight="1pt">
                   <v:textbox>
                     <w:txbxContent>
                       <w:p>
@@ -11005,7 +11272,7 @@
                     </w:txbxContent>
                   </v:textbox>
                 </v:rect>
-                <v:shape id="Text Box 4" o:spid="_x0000_s1097" type="#_x0000_t202" style="position:absolute;left:4188;top:28523;width:16078;height:3208;visibility:visible;mso-wrap-style:square;v-text-anchor:top" o:gfxdata="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" filled="f" stroked="f" strokeweight="1pt">
+                <v:shape id="Text Box 4" o:spid="_x0000_s1099" type="#_x0000_t202" style="position:absolute;left:4188;top:28523;width:16078;height:3208;visibility:visible;mso-wrap-style:square;v-text-anchor:top" o:gfxdata="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" filled="f" stroked="f" strokeweight="1pt">
                   <v:textbox>
                     <w:txbxContent>
                       <w:p>
@@ -11059,10 +11326,10 @@
                     <v:h position="#0,#1" xrange="0,21600" yrange="0,10800"/>
                   </v:handles>
                 </v:shapetype>
-                <v:shape id="Arrow: Right 86" o:spid="_x0000_s1098" type="#_x0000_t13" style="position:absolute;left:7642;top:19226;width:44901;height:4846;visibility:visible;mso-wrap-style:square;v-text-anchor:middle" o:gfxdata="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" adj="20434" fillcolor="#a5a5a5 [3206]" stroked="f">
+                <v:shape id="Arrow: Right 86" o:spid="_x0000_s1100" type="#_x0000_t13" style="position:absolute;left:7642;top:19226;width:44901;height:4846;visibility:visible;mso-wrap-style:square;v-text-anchor:middle" o:gfxdata="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" adj="20434" fillcolor="#a5a5a5 [3206]" stroked="f">
                   <v:fill opacity="32896f"/>
                 </v:shape>
-                <v:shape id="Arrow: Right 87" o:spid="_x0000_s1099" type="#_x0000_t13" style="position:absolute;left:7983;top:26003;width:44014;height:4845;flip:x;visibility:visible;mso-wrap-style:square;v-text-anchor:middle" o:gfxdata="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" adj="20411" fillcolor="#a5a5a5 [3206]" stroked="f">
+                <v:shape id="Arrow: Right 87" o:spid="_x0000_s1101" type="#_x0000_t13" style="position:absolute;left:7983;top:26003;width:44014;height:4845;flip:x;visibility:visible;mso-wrap-style:square;v-text-anchor:middle" o:gfxdata="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" adj="20411" fillcolor="#a5a5a5 [3206]" stroked="f">
                   <v:fill opacity="32896f"/>
                   <v:textbox>
                     <w:txbxContent>
@@ -11150,29 +11417,29 @@
                   </v:handles>
                   <o:complex v:ext="view"/>
                 </v:shapetype>
-                <v:shape id="Arrow: Curved Left 88" o:spid="_x0000_s1100" type="#_x0000_t103" style="position:absolute;left:52120;top:20672;width:7316;height:9353;visibility:visible;mso-wrap-style:square;v-text-anchor:middle" o:gfxdata="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" adj="13152,19488,5400" fillcolor="#a5a5a5 [3206]" stroked="f">
+                <v:shape id="Arrow: Curved Left 88" o:spid="_x0000_s1102" type="#_x0000_t103" style="position:absolute;left:52120;top:20672;width:7316;height:9353;visibility:visible;mso-wrap-style:square;v-text-anchor:middle" o:gfxdata="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" adj="13152,19488,5400" fillcolor="#a5a5a5 [3206]" stroked="f">
                   <v:fill opacity="32896f"/>
                 </v:shape>
-                <v:shape id="Arrow: Curved Left 89" o:spid="_x0000_s1101" type="#_x0000_t103" style="position:absolute;left:682;top:20280;width:6640;height:8994;flip:x y;visibility:visible;mso-wrap-style:square;v-text-anchor:middle" o:gfxdata="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" adj="13626,19607,5400" fillcolor="#a5a5a5 [3206]" stroked="f">
+                <v:shape id="Arrow: Curved Left 89" o:spid="_x0000_s1103" type="#_x0000_t103" style="position:absolute;left:682;top:20280;width:6640;height:8994;flip:x y;visibility:visible;mso-wrap-style:square;v-text-anchor:middle" o:gfxdata="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" adj="13626,19607,5400" fillcolor="#a5a5a5 [3206]" stroked="f">
                   <v:fill opacity="32896f"/>
                 </v:shape>
-                <v:group id="Group 92" o:spid="_x0000_s1102" style="position:absolute;left:24565;top:9621;width:8803;height:8800;flip:x" coordorigin="38759,9074" coordsize="11692,6611" o:gfxdata="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">
-                  <v:shape id="Arrow: Curved Left 90" o:spid="_x0000_s1103" type="#_x0000_t103" style="position:absolute;left:45011;top:9074;width:5440;height:6284;flip:y;visibility:visible;mso-wrap-style:square;v-text-anchor:middle" o:gfxdata="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" adj="12251,19263,5400" fillcolor="black [3200]" stroked="f">
+                <v:group id="Group 92" o:spid="_x0000_s1104" style="position:absolute;left:24565;top:9621;width:8803;height:8800;flip:x" coordorigin="38759,9074" coordsize="11692,6611" o:gfxdata="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">
+                  <v:shape id="Arrow: Curved Left 90" o:spid="_x0000_s1105" type="#_x0000_t103" style="position:absolute;left:45011;top:9074;width:5440;height:6284;flip:y;visibility:visible;mso-wrap-style:square;v-text-anchor:middle" o:gfxdata="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" adj="12251,19263,5400" fillcolor="black [3200]" stroked="f">
                     <v:fill opacity="32896f"/>
                   </v:shape>
-                  <v:shape id="Arrow: Curved Left 91" o:spid="_x0000_s1104" type="#_x0000_t103" style="position:absolute;left:38759;top:9618;width:5657;height:6067;flip:x;visibility:visible;mso-wrap-style:square;v-text-anchor:middle" o:gfxdata="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" adj="11532,19083,5400" fillcolor="black [3200]" stroked="f">
+                  <v:shape id="Arrow: Curved Left 91" o:spid="_x0000_s1106" type="#_x0000_t103" style="position:absolute;left:38759;top:9618;width:5657;height:6067;flip:x;visibility:visible;mso-wrap-style:square;v-text-anchor:middle" o:gfxdata="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" adj="11532,19083,5400" fillcolor="black [3200]" stroked="f">
                     <v:fill opacity="32896f"/>
                   </v:shape>
                 </v:group>
-                <v:group id="Group 94" o:spid="_x0000_s1105" style="position:absolute;left:39945;top:6781;width:8801;height:8795;flip:x" coordsize="11692,6611" o:gfxdata="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">
-                  <v:shape id="Arrow: Curved Left 95" o:spid="_x0000_s1106" type="#_x0000_t103" style="position:absolute;left:6252;width:5440;height:6284;flip:y;visibility:visible;mso-wrap-style:square;v-text-anchor:middle" o:gfxdata="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" adj="12251,19263,5400" fillcolor="#a5a5a5 [3206]" stroked="f">
+                <v:group id="Group 94" o:spid="_x0000_s1107" style="position:absolute;left:39945;top:6781;width:8801;height:8795;flip:x" coordsize="11692,6611" o:gfxdata="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">
+                  <v:shape id="Arrow: Curved Left 95" o:spid="_x0000_s1108" type="#_x0000_t103" style="position:absolute;left:6252;width:5440;height:6284;flip:y;visibility:visible;mso-wrap-style:square;v-text-anchor:middle" o:gfxdata="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" adj="12251,19263,5400" fillcolor="#a5a5a5 [3206]" stroked="f">
                     <v:fill opacity="32896f"/>
                   </v:shape>
-                  <v:shape id="Arrow: Curved Left 96" o:spid="_x0000_s1107" type="#_x0000_t103" style="position:absolute;top:543;width:5656;height:6068;flip:x;visibility:visible;mso-wrap-style:square;v-text-anchor:middle" o:gfxdata="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" adj="11532,19083,5400" fillcolor="#a5a5a5 [3206]" stroked="f">
+                  <v:shape id="Arrow: Curved Left 96" o:spid="_x0000_s1109" type="#_x0000_t103" style="position:absolute;top:543;width:5656;height:6068;flip:x;visibility:visible;mso-wrap-style:square;v-text-anchor:middle" o:gfxdata="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" adj="11532,19083,5400" fillcolor="#a5a5a5 [3206]" stroked="f">
                     <v:fill opacity="32896f"/>
                   </v:shape>
                 </v:group>
-                <v:shape id="Text Box 4" o:spid="_x0000_s1108" type="#_x0000_t202" style="position:absolute;left:3;top:17391;width:7639;height:13179;visibility:visible;mso-wrap-style:square;v-text-anchor:top" o:gfxdata="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" filled="f" stroked="f" strokeweight="1pt">
+                <v:shape id="Text Box 4" o:spid="_x0000_s1110" type="#_x0000_t202" style="position:absolute;left:3;top:17391;width:7639;height:13179;visibility:visible;mso-wrap-style:square;v-text-anchor:top" o:gfxdata="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" filled="f" stroked="f" strokeweight="1pt">
                   <v:textbox>
                     <w:txbxContent>
                       <w:p>
@@ -11221,6 +11488,42 @@
                             <w:szCs w:val="20"/>
                           </w:rPr>
                         </w:pPr>
+                        <w:r>
+                          <w:rPr>
+                            <w:rFonts w:eastAsia="Times New Roman"/>
+                            <w:sz w:val="20"/>
+                            <w:szCs w:val="20"/>
+                          </w:rPr>
+                          <w:t> </w:t>
+                        </w:r>
+                      </w:p>
+                    </w:txbxContent>
+                  </v:textbox>
+                </v:shape>
+                <v:shape id="Straight Arrow Connector 130" o:spid="_x0000_s1111" type="#_x0000_t32" style="position:absolute;left:7336;top:9652;width:14967;height:121;visibility:visible;mso-wrap-style:square" o:connectortype="straight" o:gfxdata="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" strokecolor="black [3200]" strokeweight=".5pt">
+                  <v:stroke endarrow="block" joinstyle="miter"/>
+                </v:shape>
+                <v:shape id="Text Box 4" o:spid="_x0000_s1112" type="#_x0000_t202" style="position:absolute;left:1805;top:7455;width:6451;height:5131;visibility:visible;mso-wrap-style:square;v-text-anchor:top" o:gfxdata="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" filled="f" stroked="f" strokeweight="1pt">
+                  <v:textbox>
+                    <w:txbxContent>
+                      <w:p>
+                        <w:pPr>
+                          <w:spacing w:after="200" w:line="276" w:lineRule="auto"/>
+                          <w:jc w:val="both"/>
+                          <w:rPr>
+                            <w:rFonts w:eastAsia="Times New Roman"/>
+                            <w:sz w:val="18"/>
+                            <w:szCs w:val="18"/>
+                          </w:rPr>
+                        </w:pPr>
+                        <w:r>
+                          <w:rPr>
+                            <w:rFonts w:eastAsia="Times New Roman"/>
+                            <w:sz w:val="18"/>
+                            <w:szCs w:val="18"/>
+                          </w:rPr>
+                          <w:t>System State</w:t>
+                        </w:r>
                         <w:r>
                           <w:rPr>
                             <w:rFonts w:eastAsia="Times New Roman"/>
@@ -11247,14 +11550,27 @@
       <w:r>
         <w:t xml:space="preserve">Figure </w:t>
       </w:r>
-      <w:fldSimple w:instr=" SEQ Figure \* ARABIC ">
-        <w:r>
-          <w:rPr>
-            <w:noProof/>
-          </w:rPr>
-          <w:t>2</w:t>
-        </w:r>
-      </w:fldSimple>
+      <w:r>
+        <w:fldChar w:fldCharType="begin"/>
+      </w:r>
+      <w:r>
+        <w:instrText xml:space="preserve"> SEQ Figure \* ARABIC </w:instrText>
+      </w:r>
+      <w:r>
+        <w:fldChar w:fldCharType="separate"/>
+      </w:r>
+      <w:r>
+        <w:rPr>
+          <w:noProof/>
+        </w:rPr>
+        <w:t>2</w:t>
+      </w:r>
+      <w:r>
+        <w:rPr>
+          <w:noProof/>
+        </w:rPr>
+        <w:fldChar w:fldCharType="end"/>
+      </w:r>
       <w:r>
         <w:t xml:space="preserve"> - Feedback Loops</w:t>
       </w:r>
@@ -12166,7 +12482,15 @@
         <w:spacing w:line="256" w:lineRule="auto"/>
       </w:pPr>
       <w:r>
-        <w:t>The system free runs in the above loops and each SRS is asynchronous</w:t>
+        <w:t xml:space="preserve">The system free runs in the above loops and each SRS </w:t>
+      </w:r>
+      <w:proofErr w:type="gramStart"/>
+      <w:r>
+        <w:t>is</w:t>
+      </w:r>
+      <w:proofErr w:type="gramEnd"/>
+      <w:r>
+        <w:t xml:space="preserve"> asynchronous</w:t>
       </w:r>
       <w:r>
         <w:t xml:space="preserve"> and has it</w:t>
@@ -12355,7 +12679,21 @@
         <w:rPr>
           <w:iCs/>
         </w:rPr>
-        <w:t xml:space="preserve">matching and avalanches. Thus the high levels </w:t>
+        <w:t xml:space="preserve">matching and avalanches. </w:t>
+      </w:r>
+      <w:proofErr w:type="gramStart"/>
+      <w:r>
+        <w:rPr>
+          <w:iCs/>
+        </w:rPr>
+        <w:t>Thus</w:t>
+      </w:r>
+      <w:proofErr w:type="gramEnd"/>
+      <w:r>
+        <w:rPr>
+          <w:iCs/>
+        </w:rPr>
+        <w:t xml:space="preserve"> the high levels </w:t>
       </w:r>
       <w:r>
         <w:t>a</w:t>
@@ -12878,6 +13216,7 @@
       <w:r>
         <w:t xml:space="preserve">gets a poor match on </w:t>
       </w:r>
+      <w:proofErr w:type="gramStart"/>
       <w:r>
         <w:rPr>
           <w:b/>
@@ -12885,6 +13224,7 @@
         </w:rPr>
         <w:t>M</w:t>
       </w:r>
+      <w:proofErr w:type="gramEnd"/>
       <w:r>
         <w:t xml:space="preserve"> then it will copy </w:t>
       </w:r>
@@ -12996,7 +13336,15 @@
         <w:t>stale or</w:t>
       </w:r>
       <w:r>
-        <w:t xml:space="preserve"> allow it to be considered more easily as most similar to another pattern.</w:t>
+        <w:t xml:space="preserve"> allow it to be considered more easily as most </w:t>
+      </w:r>
+      <w:proofErr w:type="gramStart"/>
+      <w:r>
+        <w:t>similar to</w:t>
+      </w:r>
+      <w:proofErr w:type="gramEnd"/>
+      <w:r>
+        <w:t xml:space="preserve"> another pattern.</w:t>
       </w:r>
       <w:r>
         <w:t xml:space="preserve"> </w:t>
@@ -13403,8 +13751,13 @@
         <w:t>G</w:t>
       </w:r>
       <w:r>
-        <w:t xml:space="preserve"> values a fifo</w:t>
-      </w:r>
+        <w:t xml:space="preserve"> values a </w:t>
+      </w:r>
+      <w:proofErr w:type="spellStart"/>
+      <w:r>
+        <w:t>fifo</w:t>
+      </w:r>
+      <w:proofErr w:type="spellEnd"/>
       <w:r>
         <w:t xml:space="preserve"> (first in first out buffer</w:t>
       </w:r>
@@ -13442,7 +13795,23 @@
         <w:t>kept for this algorithm.</w:t>
       </w:r>
       <w:r>
-        <w:t xml:space="preserve"> An alternative to a fifo might be a long and short term </w:t>
+        <w:t xml:space="preserve"> An alternative to a </w:t>
+      </w:r>
+      <w:proofErr w:type="spellStart"/>
+      <w:r>
+        <w:t>fifo</w:t>
+      </w:r>
+      <w:proofErr w:type="spellEnd"/>
+      <w:r>
+        <w:t xml:space="preserve"> might be a </w:t>
+      </w:r>
+      <w:proofErr w:type="gramStart"/>
+      <w:r>
+        <w:t>long and short term</w:t>
+      </w:r>
+      <w:proofErr w:type="gramEnd"/>
+      <w:r>
+        <w:t xml:space="preserve"> </w:t>
       </w:r>
       <w:r>
         <w:rPr>
@@ -13528,8 +13897,13 @@
       <w:bookmarkEnd w:id="14"/>
     </w:p>
     <w:p>
-      <w:r>
-        <w:t xml:space="preserve">A SRS is also called a Concept Map. The map </w:t>
+      <w:proofErr w:type="gramStart"/>
+      <w:r>
+        <w:t>A</w:t>
+      </w:r>
+      <w:proofErr w:type="gramEnd"/>
+      <w:r>
+        <w:t xml:space="preserve"> SRS is also called a Concept Map. The map </w:t>
       </w:r>
       <w:r>
         <w:rPr>
@@ -13570,7 +13944,15 @@
         <w:t>M</w:t>
       </w:r>
       <w:r>
-        <w:t xml:space="preserve"> could also be any dimension as an array including 0 (a single value), 1 a linear array e.g. stereo sounds direction, 2D</w:t>
+        <w:t xml:space="preserve"> could also be any dimension as an array including 0 (a single value), 1 a linear array </w:t>
+      </w:r>
+      <w:proofErr w:type="gramStart"/>
+      <w:r>
+        <w:t>e.g.</w:t>
+      </w:r>
+      <w:proofErr w:type="gramEnd"/>
+      <w:r>
+        <w:t xml:space="preserve"> stereo sounds direction, 2D</w:t>
       </w:r>
       <w:r>
         <w:t xml:space="preserve"> or higher dimensions. </w:t>
@@ -13733,7 +14115,21 @@
         <w:rPr>
           <w:bCs/>
         </w:rPr>
-        <w:t xml:space="preserve"> gets updated. We use a SRS tick interval so as to not have to update </w:t>
+        <w:t xml:space="preserve"> gets updated. We use </w:t>
+      </w:r>
+      <w:proofErr w:type="gramStart"/>
+      <w:r>
+        <w:rPr>
+          <w:bCs/>
+        </w:rPr>
+        <w:t>a</w:t>
+      </w:r>
+      <w:proofErr w:type="gramEnd"/>
+      <w:r>
+        <w:rPr>
+          <w:bCs/>
+        </w:rPr>
+        <w:t xml:space="preserve"> SRS tick interval so as to not have to update </w:t>
       </w:r>
       <w:r>
         <w:rPr>
@@ -13983,7 +14379,21 @@
         <w:rPr>
           <w:bCs/>
         </w:rPr>
-        <w:t>is high then the SRS is acting purely as a</w:t>
+        <w:t xml:space="preserve">is </w:t>
+      </w:r>
+      <w:proofErr w:type="gramStart"/>
+      <w:r>
+        <w:rPr>
+          <w:bCs/>
+        </w:rPr>
+        <w:t>high</w:t>
+      </w:r>
+      <w:proofErr w:type="gramEnd"/>
+      <w:r>
+        <w:rPr>
+          <w:bCs/>
+        </w:rPr>
+        <w:t xml:space="preserve"> then the SRS is acting purely as a</w:t>
       </w:r>
       <w:r>
         <w:t xml:space="preserve"> subsumptive </w:t>
@@ -14257,7 +14667,21 @@
         <w:rPr>
           <w:bCs/>
         </w:rPr>
-        <w:t xml:space="preserve"> are balanced.  They system is then generating actions based on past experience </w:t>
+        <w:t xml:space="preserve"> are balanced.  They system is then generating actions based on </w:t>
+      </w:r>
+      <w:proofErr w:type="gramStart"/>
+      <w:r>
+        <w:rPr>
+          <w:bCs/>
+        </w:rPr>
+        <w:t>past experience</w:t>
+      </w:r>
+      <w:proofErr w:type="gramEnd"/>
+      <w:r>
+        <w:rPr>
+          <w:bCs/>
+        </w:rPr>
+        <w:t xml:space="preserve"> </w:t>
       </w:r>
       <w:r>
         <w:rPr>
@@ -14458,14 +14882,26 @@
         <w:t xml:space="preserve">. </w:t>
       </w:r>
       <w:r>
-        <w:t xml:space="preserve">One can name particular </w:t>
+        <w:t xml:space="preserve">One can name </w:t>
+      </w:r>
+      <w:proofErr w:type="gramStart"/>
+      <w:r>
+        <w:t xml:space="preserve">particular </w:t>
       </w:r>
       <w:r>
         <w:rPr>
           <w:b/>
           <w:bCs/>
         </w:rPr>
-        <w:t xml:space="preserve">F </w:t>
+        <w:t>F</w:t>
+      </w:r>
+      <w:proofErr w:type="gramEnd"/>
+      <w:r>
+        <w:rPr>
+          <w:b/>
+          <w:bCs/>
+        </w:rPr>
+        <w:t xml:space="preserve"> </w:t>
       </w:r>
       <w:r>
         <w:t xml:space="preserve">as a terminology for system design. </w:t>
@@ -14645,6 +15081,7 @@
       <w:r>
         <w:t xml:space="preserve"> the future </w:t>
       </w:r>
+      <w:proofErr w:type="spellStart"/>
       <w:r>
         <w:rPr>
           <w:b/>
@@ -14653,7 +15090,11 @@
         <w:t xml:space="preserve">M </w:t>
       </w:r>
       <w:r>
-        <w:t xml:space="preserve">at time </w:t>
+        <w:t>at</w:t>
+      </w:r>
+      <w:proofErr w:type="spellEnd"/>
+      <w:r>
+        <w:t xml:space="preserve"> time </w:t>
       </w:r>
       <w:r>
         <w:rPr>
@@ -14747,7 +15188,15 @@
         <w:t xml:space="preserve"> this would be </w:t>
       </w:r>
       <w:r>
-        <w:t xml:space="preserve">such vast amounts of data that one could not store it and a biological brain can not simply have a few million extra copies if </w:t>
+        <w:t xml:space="preserve">such vast amounts of data that one could not store it and a biological brain </w:t>
+      </w:r>
+      <w:proofErr w:type="spellStart"/>
+      <w:r>
+        <w:t>can not</w:t>
+      </w:r>
+      <w:proofErr w:type="spellEnd"/>
+      <w:r>
+        <w:t xml:space="preserve"> simply have a few million extra copies if </w:t>
       </w:r>
       <w:r>
         <w:t>itself</w:t>
@@ -14845,8 +15294,13 @@
         <w:t xml:space="preserve"> of </w:t>
       </w:r>
       <w:r>
-        <w:t>SRS Pointer:Value</w:t>
-      </w:r>
+        <w:t xml:space="preserve">SRS </w:t>
+      </w:r>
+      <w:proofErr w:type="gramStart"/>
+      <w:r>
+        <w:t>Pointer:Value</w:t>
+      </w:r>
+      <w:proofErr w:type="gramEnd"/>
       <w:r>
         <w:t xml:space="preserve"> pairs</w:t>
       </w:r>
@@ -15001,8 +15455,13 @@
         <w:t xml:space="preserve"> of interest</w:t>
       </w:r>
       <w:r>
-        <w:t xml:space="preserve"> is a proxy for “the entire state of the multi SRS</w:t>
-      </w:r>
+        <w:t xml:space="preserve"> is a proxy for “the entire state of the </w:t>
+      </w:r>
+      <w:proofErr w:type="gramStart"/>
+      <w:r>
+        <w:t>multi SRS</w:t>
+      </w:r>
+      <w:proofErr w:type="gramEnd"/>
       <w:r>
         <w:t xml:space="preserve"> system”. Expecting this prediction of future state to be correct is </w:t>
       </w:r>
@@ -15103,7 +15562,15 @@
         <w:t>75</w:t>
       </w:r>
       <w:r>
-        <w:t>% of fairly closely related concepts, and the remaining 1</w:t>
+        <w:t xml:space="preserve">% of </w:t>
+      </w:r>
+      <w:proofErr w:type="gramStart"/>
+      <w:r>
+        <w:t>fairly closely</w:t>
+      </w:r>
+      <w:proofErr w:type="gramEnd"/>
+      <w:r>
+        <w:t xml:space="preserve"> related concepts, and the remaining 1</w:t>
       </w:r>
       <w:r>
         <w:t>5</w:t>
@@ -15163,7 +15630,15 @@
         <w:t>an</w:t>
       </w:r>
       <w:r>
-        <w:t xml:space="preserve"> upside down Y representing 3 parts.</w:t>
+        <w:t xml:space="preserve"> </w:t>
+      </w:r>
+      <w:proofErr w:type="gramStart"/>
+      <w:r>
+        <w:t>upside down</w:t>
+      </w:r>
+      <w:proofErr w:type="gramEnd"/>
+      <w:r>
+        <w:t xml:space="preserve"> Y representing 3 parts.</w:t>
       </w:r>
       <w:r>
         <w:t xml:space="preserve"> </w:t>
@@ -15479,11 +15954,19 @@
         </w:rPr>
         <w:t xml:space="preserve">3 </w:t>
       </w:r>
+      <w:proofErr w:type="gramStart"/>
       <w:r>
         <w:rPr>
           <w:rFonts w:cs="Times New Roman"/>
         </w:rPr>
-        <w:t xml:space="preserve">are expensive but also are very valuable for overall pattern matching and prediction, and thus </w:t>
+        <w:t>are</w:t>
+      </w:r>
+      <w:proofErr w:type="gramEnd"/>
+      <w:r>
+        <w:rPr>
+          <w:rFonts w:cs="Times New Roman"/>
+        </w:rPr>
+        <w:t xml:space="preserve"> expensive but also are very valuable for overall pattern matching and prediction, and thus </w:t>
       </w:r>
       <w:r>
         <w:rPr>
@@ -15572,7 +16055,21 @@
         <w:rPr>
           <w:rFonts w:cs="Times New Roman"/>
         </w:rPr>
-        <w:t xml:space="preserve"> were probably added rather late.  Th</w:t>
+        <w:t xml:space="preserve"> </w:t>
+      </w:r>
+      <w:proofErr w:type="gramStart"/>
+      <w:r>
+        <w:rPr>
+          <w:rFonts w:cs="Times New Roman"/>
+        </w:rPr>
+        <w:t>were</w:t>
+      </w:r>
+      <w:proofErr w:type="gramEnd"/>
+      <w:r>
+        <w:rPr>
+          <w:rFonts w:cs="Times New Roman"/>
+        </w:rPr>
+        <w:t xml:space="preserve"> probably added rather late.  Th</w:t>
       </w:r>
       <w:r>
         <w:rPr>
@@ -18488,12 +18985,12 @@
           </mc:Choice>
           <mc:Fallback>
             <w:pict>
-              <v:group w14:anchorId="687415C0" id="Canvas 117" o:spid="_x0000_s1109" editas="canvas" style="width:468pt;height:243.35pt;mso-position-horizontal-relative:char;mso-position-vertical-relative:line" coordsize="59436,30899" o:gfxdata="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">
-                <v:shape id="_x0000_s1110" type="#_x0000_t75" style="position:absolute;width:59436;height:30899;visibility:visible;mso-wrap-style:square" filled="t" stroked="t" strokecolor="black [3213]">
+              <v:group w14:anchorId="687415C0" id="Canvas 117" o:spid="_x0000_s1113" editas="canvas" style="width:468pt;height:243.35pt;mso-position-horizontal-relative:char;mso-position-vertical-relative:line" coordsize="59436,30899" o:gfxdata="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">
+                <v:shape id="_x0000_s1114" type="#_x0000_t75" style="position:absolute;width:59436;height:30899;visibility:visible;mso-wrap-style:square" filled="t" stroked="t" strokecolor="black [3213]">
                   <v:fill o:detectmouseclick="t"/>
                   <v:path o:connecttype="none"/>
                 </v:shape>
-                <v:shape id="Text Box 4" o:spid="_x0000_s1111" type="#_x0000_t202" style="position:absolute;top:16854;width:7642;height:14535;visibility:visible;mso-wrap-style:square;v-text-anchor:top" o:gfxdata="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" filled="f" stroked="f" strokeweight="1pt">
+                <v:shape id="Text Box 4" o:spid="_x0000_s1115" type="#_x0000_t202" style="position:absolute;top:16854;width:7642;height:14535;visibility:visible;mso-wrap-style:square;v-text-anchor:top" o:gfxdata="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" filled="f" stroked="f" strokeweight="1pt">
                   <v:textbox>
                     <w:txbxContent>
                       <w:p>
@@ -18593,7 +19090,7 @@
                     </w:txbxContent>
                   </v:textbox>
                 </v:shape>
-                <v:rect id="Rectangle 11" o:spid="_x0000_s1112" style="position:absolute;left:13647;top:17173;width:7983;height:5345;visibility:visible;mso-wrap-style:square;v-text-anchor:middle" o:gfxdata="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" fillcolor="white [3201]" strokecolor="black [3213]" strokeweight="1pt">
+                <v:rect id="Rectangle 11" o:spid="_x0000_s1116" style="position:absolute;left:13647;top:17173;width:7983;height:5345;visibility:visible;mso-wrap-style:square;v-text-anchor:middle" o:gfxdata="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" fillcolor="white [3201]" strokecolor="black [3213]" strokeweight="1pt">
                   <v:textbox>
                     <w:txbxContent>
                       <w:p>
@@ -18623,10 +19120,10 @@
                     </w:txbxContent>
                   </v:textbox>
                 </v:rect>
-                <v:shape id="Straight Arrow Connector 12" o:spid="_x0000_s1113" type="#_x0000_t32" style="position:absolute;left:5937;top:19859;width:7300;height:0;visibility:visible;mso-wrap-style:square" o:connectortype="straight" o:gfxdata="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" strokecolor="black [3200]" strokeweight=".5pt">
+                <v:shape id="Straight Arrow Connector 12" o:spid="_x0000_s1117" type="#_x0000_t32" style="position:absolute;left:5937;top:19859;width:7300;height:0;visibility:visible;mso-wrap-style:square" o:connectortype="straight" o:gfxdata="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" strokecolor="black [3200]" strokeweight=".5pt">
                   <v:stroke endarrow="block" joinstyle="miter"/>
                 </v:shape>
-                <v:shape id="Text Box 16" o:spid="_x0000_s1114" type="#_x0000_t202" style="position:absolute;left:7233;top:16627;width:7642;height:2388;visibility:visible;mso-wrap-style:square;v-text-anchor:top" o:gfxdata="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" filled="f" stroked="f" strokeweight="1pt">
+                <v:shape id="Text Box 16" o:spid="_x0000_s1118" type="#_x0000_t202" style="position:absolute;left:7233;top:16627;width:7642;height:2388;visibility:visible;mso-wrap-style:square;v-text-anchor:top" o:gfxdata="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" filled="f" stroked="f" strokeweight="1pt">
                   <v:textbox>
                     <w:txbxContent>
                       <w:p>
@@ -18652,10 +19149,10 @@
                     </w:txbxContent>
                   </v:textbox>
                 </v:shape>
-                <v:shape id="Straight Arrow Connector 19" o:spid="_x0000_s1115" type="#_x0000_t32" style="position:absolute;left:5937;top:24449;width:17332;height:0;visibility:visible;mso-wrap-style:square" o:connectortype="straight" o:gfxdata="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" strokecolor="black [3200]" strokeweight=".5pt">
+                <v:shape id="Straight Arrow Connector 19" o:spid="_x0000_s1119" type="#_x0000_t32" style="position:absolute;left:5937;top:24449;width:17332;height:0;visibility:visible;mso-wrap-style:square" o:connectortype="straight" o:gfxdata="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" strokecolor="black [3200]" strokeweight=".5pt">
                   <v:stroke endarrow="block" joinstyle="miter"/>
                 </v:shape>
-                <v:shape id="Text Box 4" o:spid="_x0000_s1116" type="#_x0000_t202" style="position:absolute;left:5055;top:21862;width:9615;height:2882;visibility:visible;mso-wrap-style:square;v-text-anchor:top" o:gfxdata="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" filled="f" stroked="f" strokeweight="1pt">
+                <v:shape id="Text Box 4" o:spid="_x0000_s1120" type="#_x0000_t202" style="position:absolute;left:5055;top:21862;width:9615;height:2882;visibility:visible;mso-wrap-style:square;v-text-anchor:top" o:gfxdata="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" filled="f" stroked="f" strokeweight="1pt">
                   <v:textbox>
                     <w:txbxContent>
                       <w:p>
@@ -18724,13 +19221,13 @@
                     </w:txbxContent>
                   </v:textbox>
                 </v:shape>
-                <v:shape id="Straight Arrow Connector 24" o:spid="_x0000_s1117" type="#_x0000_t32" style="position:absolute;left:35415;top:20053;width:4176;height:1273;flip:y;visibility:visible;mso-wrap-style:square" o:connectortype="straight" o:gfxdata="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" strokecolor="black [3200]" strokeweight=".5pt">
+                <v:shape id="Straight Arrow Connector 24" o:spid="_x0000_s1121" type="#_x0000_t32" style="position:absolute;left:35415;top:20053;width:4176;height:1273;flip:y;visibility:visible;mso-wrap-style:square" o:connectortype="straight" o:gfxdata="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" strokecolor="black [3200]" strokeweight=".5pt">
                   <v:stroke endarrow="block" joinstyle="miter"/>
                 </v:shape>
-                <v:shape id="Straight Arrow Connector 27" o:spid="_x0000_s1118" type="#_x0000_t32" style="position:absolute;left:47766;top:21510;width:5050;height:0;visibility:visible;mso-wrap-style:square" o:connectortype="straight" o:gfxdata="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" strokecolor="black [3200]" strokeweight=".5pt">
+                <v:shape id="Straight Arrow Connector 27" o:spid="_x0000_s1122" type="#_x0000_t32" style="position:absolute;left:47766;top:21510;width:5050;height:0;visibility:visible;mso-wrap-style:square" o:connectortype="straight" o:gfxdata="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" strokecolor="black [3200]" strokeweight=".5pt">
                   <v:stroke endarrow="block" joinstyle="miter"/>
                 </v:shape>
-                <v:shape id="Text Box 4" o:spid="_x0000_s1119" type="#_x0000_t202" style="position:absolute;left:46973;top:16428;width:9596;height:2388;visibility:visible;mso-wrap-style:square;v-text-anchor:top" o:gfxdata="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" fillcolor="white [3201]" stroked="f" strokeweight="1pt">
+                <v:shape id="Text Box 4" o:spid="_x0000_s1123" type="#_x0000_t202" style="position:absolute;left:46973;top:16428;width:9596;height:2388;visibility:visible;mso-wrap-style:square;v-text-anchor:top" o:gfxdata="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" fillcolor="white [3201]" stroked="f" strokeweight="1pt">
                   <v:textbox>
                     <w:txbxContent>
                       <w:p>
@@ -18794,7 +19291,7 @@
                     </w:txbxContent>
                   </v:textbox>
                 </v:shape>
-                <v:shape id="Text Box 4" o:spid="_x0000_s1120" type="#_x0000_t202" style="position:absolute;left:51796;top:18382;width:7640;height:11097;visibility:visible;mso-wrap-style:square;v-text-anchor:top" o:gfxdata="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" fillcolor="white [3201]" stroked="f" strokeweight="1pt">
+                <v:shape id="Text Box 4" o:spid="_x0000_s1124" type="#_x0000_t202" style="position:absolute;left:51796;top:18382;width:7640;height:11097;visibility:visible;mso-wrap-style:square;v-text-anchor:top" o:gfxdata="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" fillcolor="white [3201]" stroked="f" strokeweight="1pt">
                   <v:textbox>
                     <w:txbxContent>
                       <w:p>
@@ -18886,7 +19383,7 @@
                     </w:txbxContent>
                   </v:textbox>
                 </v:shape>
-                <v:rect id="Rectangle 40" o:spid="_x0000_s1121" style="position:absolute;left:50451;top:5868;width:8234;height:7506;visibility:visible;mso-wrap-style:square;v-text-anchor:middle" o:gfxdata="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" fillcolor="white [3201]" strokecolor="black [3213]" strokeweight="1pt">
+                <v:rect id="Rectangle 40" o:spid="_x0000_s1125" style="position:absolute;left:50451;top:5868;width:8234;height:7506;visibility:visible;mso-wrap-style:square;v-text-anchor:middle" o:gfxdata="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" fillcolor="white [3201]" strokecolor="black [3213]" strokeweight="1pt">
                   <v:textbox>
                     <w:txbxContent>
                       <w:p>
@@ -18909,10 +19406,10 @@
                     </w:txbxContent>
                   </v:textbox>
                 </v:rect>
-                <v:shape id="Straight Arrow Connector 46" o:spid="_x0000_s1122" type="#_x0000_t32" style="position:absolute;left:53840;top:13647;width:819;height:3637;flip:x y;visibility:visible;mso-wrap-style:square" o:connectortype="straight" o:gfxdata="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" strokecolor="black [3200]" strokeweight=".5pt">
+                <v:shape id="Straight Arrow Connector 46" o:spid="_x0000_s1126" type="#_x0000_t32" style="position:absolute;left:53840;top:13647;width:819;height:3637;flip:x y;visibility:visible;mso-wrap-style:square" o:connectortype="straight" o:gfxdata="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" strokecolor="black [3200]" strokeweight=".5pt">
                   <v:stroke endarrow="block" joinstyle="miter"/>
                 </v:shape>
-                <v:rect id="Rectangle 47" o:spid="_x0000_s1123" style="position:absolute;left:14559;top:1322;width:7417;height:4819;visibility:visible;mso-wrap-style:square;v-text-anchor:middle" o:gfxdata="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" fillcolor="white [3212]" strokecolor="black [3213]" strokeweight="1pt">
+                <v:rect id="Rectangle 47" o:spid="_x0000_s1127" style="position:absolute;left:14559;top:1322;width:7417;height:4819;visibility:visible;mso-wrap-style:square;v-text-anchor:middle" o:gfxdata="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" fillcolor="white [3212]" strokecolor="black [3213]" strokeweight="1pt">
                   <v:textbox>
                     <w:txbxContent>
                       <w:p>
@@ -18935,7 +19432,7 @@
                     </w:txbxContent>
                   </v:textbox>
                 </v:rect>
-                <v:rect id="Rectangle 48" o:spid="_x0000_s1124" style="position:absolute;left:15173;top:1899;width:7411;height:4814;visibility:visible;mso-wrap-style:square;v-text-anchor:middle" o:gfxdata="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" fillcolor="white [3212]" strokecolor="black [3213]" strokeweight="1pt">
+                <v:rect id="Rectangle 48" o:spid="_x0000_s1128" style="position:absolute;left:15173;top:1899;width:7411;height:4814;visibility:visible;mso-wrap-style:square;v-text-anchor:middle" o:gfxdata="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" fillcolor="white [3212]" strokecolor="black [3213]" strokeweight="1pt">
                   <v:textbox>
                     <w:txbxContent>
                       <w:p>
@@ -18960,7 +19457,7 @@
                     </w:txbxContent>
                   </v:textbox>
                 </v:rect>
-                <v:rect id="Rectangle 50" o:spid="_x0000_s1125" style="position:absolute;left:15992;top:2550;width:7404;height:4813;visibility:visible;mso-wrap-style:square;v-text-anchor:middle" o:gfxdata="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" fillcolor="white [3212]" strokecolor="black [3213]" strokeweight="1pt">
+                <v:rect id="Rectangle 50" o:spid="_x0000_s1129" style="position:absolute;left:15992;top:2550;width:7404;height:4813;visibility:visible;mso-wrap-style:square;v-text-anchor:middle" o:gfxdata="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" fillcolor="white [3212]" strokecolor="black [3213]" strokeweight="1pt">
                   <v:textbox>
                     <w:txbxContent>
                       <w:p>
@@ -18985,7 +19482,7 @@
                     </w:txbxContent>
                   </v:textbox>
                 </v:rect>
-                <v:rect id="Rectangle 59" o:spid="_x0000_s1126" style="position:absolute;left:16742;top:3301;width:7405;height:5451;visibility:visible;mso-wrap-style:square;v-text-anchor:middle" o:gfxdata="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" fillcolor="white [3212]" strokecolor="black [3213]" strokeweight="1pt">
+                <v:rect id="Rectangle 59" o:spid="_x0000_s1130" style="position:absolute;left:16742;top:3301;width:7405;height:5451;visibility:visible;mso-wrap-style:square;v-text-anchor:middle" o:gfxdata="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" fillcolor="white [3212]" strokecolor="black [3213]" strokeweight="1pt">
                   <v:textbox>
                     <w:txbxContent>
                       <w:p>
@@ -19018,13 +19515,13 @@
                     </w:txbxContent>
                   </v:textbox>
                 </v:rect>
-                <v:shape id="Straight Arrow Connector 83" o:spid="_x0000_s1127" type="#_x0000_t32" style="position:absolute;left:24147;top:7096;width:2666;height:751;visibility:visible;mso-wrap-style:square" o:connectortype="straight" o:gfxdata="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" strokecolor="black [3200]" strokeweight=".5pt">
+                <v:shape id="Straight Arrow Connector 83" o:spid="_x0000_s1131" type="#_x0000_t32" style="position:absolute;left:24147;top:7096;width:2666;height:751;visibility:visible;mso-wrap-style:square" o:connectortype="straight" o:gfxdata="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" strokecolor="black [3200]" strokeweight=".5pt">
                   <v:stroke endarrow="block" joinstyle="miter"/>
                 </v:shape>
-                <v:shape id="Straight Arrow Connector 97" o:spid="_x0000_s1128" type="#_x0000_t32" style="position:absolute;left:40053;top:8410;width:9969;height:961;flip:x y;visibility:visible;mso-wrap-style:square" o:connectortype="straight" o:gfxdata="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" strokecolor="black [3200]" strokeweight=".5pt">
+                <v:shape id="Straight Arrow Connector 97" o:spid="_x0000_s1132" type="#_x0000_t32" style="position:absolute;left:40053;top:8410;width:9969;height:961;flip:x y;visibility:visible;mso-wrap-style:square" o:connectortype="straight" o:gfxdata="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" strokecolor="black [3200]" strokeweight=".5pt">
                   <v:stroke endarrow="block" joinstyle="miter"/>
                 </v:shape>
-                <v:shape id="Text Box 4" o:spid="_x0000_s1129" type="#_x0000_t202" style="position:absolute;left:40354;top:4212;width:7639;height:2388;visibility:visible;mso-wrap-style:square;v-text-anchor:top" o:gfxdata="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" fillcolor="white [3201]" stroked="f" strokeweight="1pt">
+                <v:shape id="Text Box 4" o:spid="_x0000_s1133" type="#_x0000_t202" style="position:absolute;left:40354;top:4212;width:7639;height:2388;visibility:visible;mso-wrap-style:square;v-text-anchor:top" o:gfxdata="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" fillcolor="white [3201]" stroked="f" strokeweight="1pt">
                   <v:textbox>
                     <w:txbxContent>
                       <w:p>
@@ -19060,7 +19557,7 @@
                     </w:txbxContent>
                   </v:textbox>
                 </v:shape>
-                <v:shape id="Text Box 4" o:spid="_x0000_s1130" type="#_x0000_t202" style="position:absolute;left:18176;top:11489;width:6526;height:4598;visibility:visible;mso-wrap-style:square;v-text-anchor:top" o:gfxdata="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" filled="f" stroked="f" strokeweight="1pt">
+                <v:shape id="Text Box 4" o:spid="_x0000_s1134" type="#_x0000_t202" style="position:absolute;left:18176;top:11489;width:6526;height:4598;visibility:visible;mso-wrap-style:square;v-text-anchor:top" o:gfxdata="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" filled="f" stroked="f" strokeweight="1pt">
                   <v:textbox>
                     <w:txbxContent>
                       <w:p>
@@ -19102,7 +19599,7 @@
                     </w:txbxContent>
                   </v:textbox>
                 </v:shape>
-                <v:shape id="Text Box 4" o:spid="_x0000_s1131" type="#_x0000_t202" style="position:absolute;left:24253;top:11407;width:8433;height:4367;visibility:visible;mso-wrap-style:square;v-text-anchor:middle" o:gfxdata="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" fillcolor="white [3201]" stroked="f" strokeweight="1pt">
+                <v:shape id="Text Box 4" o:spid="_x0000_s1135" type="#_x0000_t202" style="position:absolute;left:24253;top:11407;width:8433;height:4367;visibility:visible;mso-wrap-style:square;v-text-anchor:middle" o:gfxdata="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" fillcolor="white [3201]" stroked="f" strokeweight="1pt">
                   <v:textbox>
                     <w:txbxContent>
                       <w:p>
@@ -19180,10 +19677,10 @@
                     </w:txbxContent>
                   </v:textbox>
                 </v:shape>
-                <v:shape id="Straight Arrow Connector 103" o:spid="_x0000_s1132" type="#_x0000_t32" style="position:absolute;left:32275;top:10918;width:0;height:6372;visibility:visible;mso-wrap-style:square" o:connectortype="straight" o:gfxdata="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" strokecolor="black [3200]" strokeweight=".5pt">
+                <v:shape id="Straight Arrow Connector 103" o:spid="_x0000_s1136" type="#_x0000_t32" style="position:absolute;left:32275;top:10918;width:0;height:6372;visibility:visible;mso-wrap-style:square" o:connectortype="straight" o:gfxdata="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" strokecolor="black [3200]" strokeweight=".5pt">
                   <v:stroke endarrow="block" joinstyle="miter"/>
                 </v:shape>
-                <v:shape id="Text Box 4" o:spid="_x0000_s1133" type="#_x0000_t202" style="position:absolute;left:33462;top:11327;width:10279;height:4363;visibility:visible;mso-wrap-style:square;v-text-anchor:middle" o:gfxdata="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" fillcolor="white [3201]" stroked="f" strokeweight="1pt">
+                <v:shape id="Text Box 4" o:spid="_x0000_s1137" type="#_x0000_t202" style="position:absolute;left:33462;top:11327;width:10279;height:4363;visibility:visible;mso-wrap-style:square;v-text-anchor:middle" o:gfxdata="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" fillcolor="white [3201]" stroked="f" strokeweight="1pt">
                   <v:textbox>
                     <w:txbxContent>
                       <w:p>
@@ -19239,13 +19736,13 @@
                     </w:txbxContent>
                   </v:textbox>
                 </v:shape>
-                <v:shape id="Straight Arrow Connector 105" o:spid="_x0000_s1134" type="#_x0000_t32" style="position:absolute;left:33730;top:10577;width:0;height:6713;visibility:visible;mso-wrap-style:square" o:connectortype="straight" o:gfxdata="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" strokecolor="black [3200]" strokeweight=".5pt">
+                <v:shape id="Straight Arrow Connector 105" o:spid="_x0000_s1138" type="#_x0000_t32" style="position:absolute;left:33730;top:10577;width:0;height:6713;visibility:visible;mso-wrap-style:square" o:connectortype="straight" o:gfxdata="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" strokecolor="black [3200]" strokeweight=".5pt">
                   <v:stroke endarrow="block" joinstyle="miter"/>
                 </v:shape>
-                <v:rect id="Rectangle 106" o:spid="_x0000_s1135" style="position:absolute;left:6960;top:16033;width:51861;height:12010;visibility:visible;mso-wrap-style:square;v-text-anchor:middle" o:gfxdata="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" filled="f" strokecolor="black [3213]" strokeweight="1pt">
+                <v:rect id="Rectangle 106" o:spid="_x0000_s1139" style="position:absolute;left:6960;top:16033;width:51861;height:12010;visibility:visible;mso-wrap-style:square;v-text-anchor:middle" o:gfxdata="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" filled="f" strokecolor="black [3213]" strokeweight="1pt">
                   <v:stroke dashstyle="dash"/>
                 </v:rect>
-                <v:rect id="Rectangle 107" o:spid="_x0000_s1136" style="position:absolute;left:26813;top:6005;width:13240;height:4813;visibility:visible;mso-wrap-style:square;v-text-anchor:middle" o:gfxdata="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" fillcolor="white [3212]" strokecolor="black [3213]" strokeweight="1pt">
+                <v:rect id="Rectangle 107" o:spid="_x0000_s1140" style="position:absolute;left:26813;top:6005;width:13240;height:4813;visibility:visible;mso-wrap-style:square;v-text-anchor:middle" o:gfxdata="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" fillcolor="white [3212]" strokecolor="black [3213]" strokeweight="1pt">
                   <v:textbox>
                     <w:txbxContent>
                       <w:p>
@@ -19276,13 +19773,13 @@
                     </w:txbxContent>
                   </v:textbox>
                 </v:rect>
-                <v:shape id="Straight Arrow Connector 108" o:spid="_x0000_s1137" type="#_x0000_t32" style="position:absolute;left:24497;top:10645;width:0;height:6645;flip:y;visibility:visible;mso-wrap-style:square" o:connectortype="straight" o:gfxdata="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" strokecolor="black [3200]" strokeweight=".5pt">
+                <v:shape id="Straight Arrow Connector 108" o:spid="_x0000_s1141" type="#_x0000_t32" style="position:absolute;left:24497;top:10645;width:0;height:6645;flip:y;visibility:visible;mso-wrap-style:square" o:connectortype="straight" o:gfxdata="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" strokecolor="black [3200]" strokeweight=".5pt">
                   <v:stroke endarrow="block" joinstyle="miter"/>
                 </v:shape>
-                <v:rect id="Rectangle 109" o:spid="_x0000_s1138" style="position:absolute;left:4305;top:272;width:36781;height:11694;visibility:visible;mso-wrap-style:square;v-text-anchor:middle" o:gfxdata="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" filled="f" strokecolor="black [3213]" strokeweight="1pt">
+                <v:rect id="Rectangle 109" o:spid="_x0000_s1142" style="position:absolute;left:4305;top:272;width:36781;height:11694;visibility:visible;mso-wrap-style:square;v-text-anchor:middle" o:gfxdata="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" filled="f" strokecolor="black [3213]" strokeweight="1pt">
                   <v:stroke dashstyle="dash"/>
                 </v:rect>
-                <v:shape id="Text Box 4" o:spid="_x0000_s1139" type="#_x0000_t202" style="position:absolute;left:40558;width:9801;height:6005;visibility:visible;mso-wrap-style:square;v-text-anchor:top" o:gfxdata="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" filled="f" stroked="f" strokeweight="1pt">
+                <v:shape id="Text Box 4" o:spid="_x0000_s1143" type="#_x0000_t202" style="position:absolute;left:40558;width:9801;height:6005;visibility:visible;mso-wrap-style:square;v-text-anchor:top" o:gfxdata="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" filled="f" stroked="f" strokeweight="1pt">
                   <v:textbox>
                     <w:txbxContent>
                       <w:p>
@@ -19320,7 +19817,7 @@
                     </w:txbxContent>
                   </v:textbox>
                 </v:shape>
-                <v:rect id="Rectangle 111" o:spid="_x0000_s1140" style="position:absolute;left:23567;top:17179;width:11848;height:8293;visibility:visible;mso-wrap-style:square;v-text-anchor:middle" o:gfxdata="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" fillcolor="white [3201]" strokecolor="black [3213]" strokeweight="1pt">
+                <v:rect id="Rectangle 111" o:spid="_x0000_s1144" style="position:absolute;left:23567;top:17179;width:11848;height:8293;visibility:visible;mso-wrap-style:square;v-text-anchor:middle" o:gfxdata="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" fillcolor="white [3201]" strokecolor="black [3213]" strokeweight="1pt">
                   <v:textbox>
                     <w:txbxContent>
                       <w:p>
@@ -19348,13 +19845,13 @@
                     </w:txbxContent>
                   </v:textbox>
                 </v:rect>
-                <v:shape id="Straight Arrow Connector 112" o:spid="_x0000_s1141" type="#_x0000_t32" style="position:absolute;left:21621;top:21248;width:1944;height:0;visibility:visible;mso-wrap-style:square" o:connectortype="straight" o:gfxdata="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" strokecolor="black [3200]" strokeweight=".5pt">
+                <v:shape id="Straight Arrow Connector 112" o:spid="_x0000_s1145" type="#_x0000_t32" style="position:absolute;left:21621;top:21248;width:1944;height:0;visibility:visible;mso-wrap-style:square" o:connectortype="straight" o:gfxdata="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" strokecolor="black [3200]" strokeweight=".5pt">
                   <v:stroke endarrow="block" joinstyle="miter"/>
                 </v:shape>
-                <v:shape id="Straight Arrow Connector 113" o:spid="_x0000_s1142" type="#_x0000_t32" style="position:absolute;left:35508;top:23926;width:16288;height:20;flip:y;visibility:visible;mso-wrap-style:square" o:connectortype="straight" o:gfxdata="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" strokecolor="black [3200]" strokeweight=".5pt">
+                <v:shape id="Straight Arrow Connector 113" o:spid="_x0000_s1146" type="#_x0000_t32" style="position:absolute;left:35508;top:23926;width:16288;height:20;flip:y;visibility:visible;mso-wrap-style:square" o:connectortype="straight" o:gfxdata="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" strokecolor="black [3200]" strokeweight=".5pt">
                   <v:stroke endarrow="block" joinstyle="miter"/>
                 </v:shape>
-                <v:rect id="Rectangle 114" o:spid="_x0000_s1143" style="position:absolute;left:39591;top:17179;width:7926;height:5749;visibility:visible;mso-wrap-style:square;v-text-anchor:middle" o:gfxdata="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" fillcolor="white [3201]" strokecolor="black [3213]" strokeweight="1pt">
+                <v:rect id="Rectangle 114" o:spid="_x0000_s1147" style="position:absolute;left:39591;top:17179;width:7926;height:5749;visibility:visible;mso-wrap-style:square;v-text-anchor:middle" o:gfxdata="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" fillcolor="white [3201]" strokecolor="black [3213]" strokeweight="1pt">
                   <v:textbox>
                     <w:txbxContent>
                       <w:p>
@@ -19379,7 +19876,7 @@
                     </w:txbxContent>
                   </v:textbox>
                 </v:rect>
-                <v:shape id="Text Box 4" o:spid="_x0000_s1144" type="#_x0000_t202" style="position:absolute;left:4188;top:28523;width:16078;height:3208;visibility:visible;mso-wrap-style:square;v-text-anchor:top" o:gfxdata="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" filled="f" stroked="f" strokeweight="1pt">
+                <v:shape id="Text Box 4" o:spid="_x0000_s1148" type="#_x0000_t202" style="position:absolute;left:4188;top:28523;width:16078;height:3208;visibility:visible;mso-wrap-style:square;v-text-anchor:top" o:gfxdata="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" filled="f" stroked="f" strokeweight="1pt">
                   <v:textbox>
                     <w:txbxContent>
                       <w:p>
@@ -19417,7 +19914,7 @@
                     </w:txbxContent>
                   </v:textbox>
                 </v:shape>
-                <v:shape id="Text Box 4" o:spid="_x0000_s1145" type="#_x0000_t202" style="position:absolute;left:26365;top:8411;width:7639;height:3045;visibility:visible;mso-wrap-style:square;v-text-anchor:top" o:gfxdata="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" filled="f" stroked="f" strokeweight="1pt">
+                <v:shape id="Text Box 4" o:spid="_x0000_s1149" type="#_x0000_t202" style="position:absolute;left:26365;top:8411;width:7639;height:3045;visibility:visible;mso-wrap-style:square;v-text-anchor:top" o:gfxdata="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" filled="f" stroked="f" strokeweight="1pt">
                   <v:textbox>
                     <w:txbxContent>
                       <w:p>
@@ -19445,7 +19942,7 @@
                     </w:txbxContent>
                   </v:textbox>
                 </v:shape>
-                <v:rect id="Rectangle 118" o:spid="_x0000_s1146" style="position:absolute;left:6960;top:1329;width:7417;height:4814;visibility:visible;mso-wrap-style:square;v-text-anchor:middle" o:gfxdata="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" fillcolor="white [3212]" strokecolor="black [3213]" strokeweight="1pt">
+                <v:rect id="Rectangle 118" o:spid="_x0000_s1150" style="position:absolute;left:6960;top:1329;width:7417;height:4814;visibility:visible;mso-wrap-style:square;v-text-anchor:middle" o:gfxdata="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" fillcolor="white [3212]" strokecolor="black [3213]" strokeweight="1pt">
                   <v:textbox>
                     <w:txbxContent>
                       <w:p>
@@ -19466,7 +19963,7 @@
                     </w:txbxContent>
                   </v:textbox>
                 </v:rect>
-                <v:rect id="Rectangle 119" o:spid="_x0000_s1147" style="position:absolute;left:7576;top:1907;width:7410;height:4807;visibility:visible;mso-wrap-style:square;v-text-anchor:middle" o:gfxdata="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" fillcolor="white [3212]" strokecolor="black [3213]" strokeweight="1pt">
+                <v:rect id="Rectangle 119" o:spid="_x0000_s1151" style="position:absolute;left:7576;top:1907;width:7410;height:4807;visibility:visible;mso-wrap-style:square;v-text-anchor:middle" o:gfxdata="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" fillcolor="white [3212]" strokecolor="black [3213]" strokeweight="1pt">
                   <v:textbox>
                     <w:txbxContent>
                       <w:p>
@@ -19491,7 +19988,7 @@
                     </w:txbxContent>
                   </v:textbox>
                 </v:rect>
-                <v:rect id="Rectangle 120" o:spid="_x0000_s1148" style="position:absolute;left:8395;top:2555;width:7404;height:4807;visibility:visible;mso-wrap-style:square;v-text-anchor:middle" o:gfxdata="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" fillcolor="white [3212]" strokecolor="black [3213]" strokeweight="1pt">
+                <v:rect id="Rectangle 120" o:spid="_x0000_s1152" style="position:absolute;left:8395;top:2555;width:7404;height:4807;visibility:visible;mso-wrap-style:square;v-text-anchor:middle" o:gfxdata="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" fillcolor="white [3212]" strokecolor="black [3213]" strokeweight="1pt">
                   <v:textbox>
                     <w:txbxContent>
                       <w:p>
@@ -19516,7 +20013,7 @@
                     </w:txbxContent>
                   </v:textbox>
                 </v:rect>
-                <v:rect id="Rectangle 121" o:spid="_x0000_s1149" style="position:absolute;left:9144;top:3304;width:7404;height:5448;visibility:visible;mso-wrap-style:square;v-text-anchor:middle" o:gfxdata="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" fillcolor="white [3212]" strokecolor="black [3213]" strokeweight="1pt">
+                <v:rect id="Rectangle 121" o:spid="_x0000_s1153" style="position:absolute;left:9144;top:3304;width:7404;height:5448;visibility:visible;mso-wrap-style:square;v-text-anchor:middle" o:gfxdata="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" fillcolor="white [3212]" strokecolor="black [3213]" strokeweight="1pt">
                   <v:textbox>
                     <w:txbxContent>
                       <w:p>
@@ -19567,10 +20064,10 @@
                     </w:txbxContent>
                   </v:textbox>
                 </v:rect>
-                <v:shape id="Straight Arrow Connector 122" o:spid="_x0000_s1150" type="#_x0000_t32" style="position:absolute;left:1848;top:5954;width:7296;height:0;visibility:visible;mso-wrap-style:square" o:connectortype="straight" o:gfxdata="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" strokecolor="black [3200]" strokeweight=".5pt">
+                <v:shape id="Straight Arrow Connector 122" o:spid="_x0000_s1154" type="#_x0000_t32" style="position:absolute;left:1848;top:5954;width:7296;height:0;visibility:visible;mso-wrap-style:square" o:connectortype="straight" o:gfxdata="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" strokecolor="black [3200]" strokeweight=".5pt">
                   <v:stroke endarrow="block" joinstyle="miter"/>
                 </v:shape>
-                <v:shape id="Text Box 4" o:spid="_x0000_s1151" type="#_x0000_t202" style="position:absolute;top:3914;width:7639;height:5571;visibility:visible;mso-wrap-style:square;v-text-anchor:top" o:gfxdata="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" filled="f" stroked="f" strokeweight="1pt">
+                <v:shape id="Text Box 4" o:spid="_x0000_s1155" type="#_x0000_t202" style="position:absolute;top:3914;width:7639;height:5571;visibility:visible;mso-wrap-style:square;v-text-anchor:top" o:gfxdata="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" filled="f" stroked="f" strokeweight="1pt">
                   <v:textbox>
                     <w:txbxContent>
                       <w:p>
@@ -19613,7 +20110,7 @@
                     </w:txbxContent>
                   </v:textbox>
                 </v:shape>
-                <v:rect id="Rectangle 126" o:spid="_x0000_s1152" style="position:absolute;left:28890;top:1322;width:6252;height:3547;visibility:visible;mso-wrap-style:square;v-text-anchor:middle" o:gfxdata="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" fillcolor="white [3201]" strokecolor="black [3213]" strokeweight="1pt">
+                <v:rect id="Rectangle 126" o:spid="_x0000_s1156" style="position:absolute;left:28890;top:1322;width:6252;height:3547;visibility:visible;mso-wrap-style:square;v-text-anchor:middle" o:gfxdata="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" fillcolor="white [3201]" strokecolor="black [3213]" strokeweight="1pt">
                   <v:textbox>
                     <w:txbxContent>
                       <w:p>
@@ -19706,7 +20203,15 @@
         <w:t>few</w:t>
       </w:r>
       <w:r>
-        <w:t xml:space="preserve"> collision. </w:t>
+        <w:t xml:space="preserve"> </w:t>
+      </w:r>
+      <w:proofErr w:type="gramStart"/>
+      <w:r>
+        <w:t>collision</w:t>
+      </w:r>
+      <w:proofErr w:type="gramEnd"/>
+      <w:r>
+        <w:t xml:space="preserve">. </w:t>
       </w:r>
       <w:r>
         <w:t xml:space="preserve">In the case of a collision, the reader of the </w:t>
@@ -20096,7 +20601,15 @@
     </w:p>
     <w:p>
       <w:r>
-        <w:t xml:space="preserve">The brain is obviously split into two hemispheres, the left and the right. The hemispheres operate as fairly independent </w:t>
+        <w:t xml:space="preserve">The brain is obviously split into two hemispheres, the left and the right. The hemispheres operate as </w:t>
+      </w:r>
+      <w:proofErr w:type="gramStart"/>
+      <w:r>
+        <w:t>fairly independent</w:t>
+      </w:r>
+      <w:proofErr w:type="gramEnd"/>
+      <w:r>
+        <w:t xml:space="preserve"> </w:t>
       </w:r>
       <w:r>
         <w:t>thinkers but with two styles. No</w:t>
@@ -20196,7 +20709,15 @@
     </w:p>
     <w:p>
       <w:r>
-        <w:t xml:space="preserve">One could use the X,Y,Z location of sections of the human brain </w:t>
+        <w:t xml:space="preserve">One could use the </w:t>
+      </w:r>
+      <w:proofErr w:type="gramStart"/>
+      <w:r>
+        <w:t>X,Y</w:t>
+      </w:r>
+      <w:proofErr w:type="gramEnd"/>
+      <w:r>
+        <w:t xml:space="preserve">,Z location of sections of the human brain </w:t>
       </w:r>
       <w:r>
         <w:t xml:space="preserve">as a guide </w:t>
@@ -20284,7 +20805,15 @@
         <w:t xml:space="preserve">Connectivity Triples are a simplified method to talk about how connected some section is, and to encode that connectivity into program meta-code. In a biological brain </w:t>
       </w:r>
       <w:r>
-        <w:t>the effect of triples would be embodied in how aggressively cortical neurons connect further away vs. nearby, and would be a continuous curve of probability to connect at a given distance.</w:t>
+        <w:t xml:space="preserve">the effect of triples would be embodied in how aggressively cortical neurons connect further away vs. </w:t>
+      </w:r>
+      <w:proofErr w:type="gramStart"/>
+      <w:r>
+        <w:t>nearby, and</w:t>
+      </w:r>
+      <w:proofErr w:type="gramEnd"/>
+      <w:r>
+        <w:t xml:space="preserve"> would be a continuous curve of probability to connect at a given distance.</w:t>
       </w:r>
     </w:p>
     <w:p>
@@ -20304,7 +20833,15 @@
         </w:rPr>
       </w:pPr>
       <w:r>
-        <w:t xml:space="preserve">One might conjecture that neural paths close to the spinal cord have short </w:t>
+        <w:t xml:space="preserve">One might conjecture </w:t>
+      </w:r>
+      <w:proofErr w:type="gramStart"/>
+      <w:r>
+        <w:t>that neural paths</w:t>
+      </w:r>
+      <w:proofErr w:type="gramEnd"/>
+      <w:r>
+        <w:t xml:space="preserve"> close to the spinal cord have short </w:t>
       </w:r>
       <m:oMath>
         <m:r>
@@ -20738,7 +21275,7 @@
 </file>
 
 <file path=word/endnotes.xml><?xml version="1.0" encoding="utf-8"?>
-<w:endnotes xmlns:wpc="http://schemas.microsoft.com/office/word/2010/wordprocessingCanvas" xmlns:cx="http://schemas.microsoft.com/office/drawing/2014/chartex" xmlns:cx1="http://schemas.microsoft.com/office/drawing/2015/9/8/chartex" xmlns:cx2="http://schemas.microsoft.com/office/drawing/2015/10/21/chartex" xmlns:cx3="http://schemas.microsoft.com/office/drawing/2016/5/9/chartex" xmlns:cx4="http://schemas.microsoft.com/office/drawing/2016/5/10/chartex" xmlns:cx5="http://schemas.microsoft.com/office/drawing/2016/5/11/chartex" xmlns:cx6="http://schemas.microsoft.com/office/drawing/2016/5/12/chartex" xmlns:cx7="http://schemas.microsoft.com/office/drawing/2016/5/13/chartex" xmlns:cx8="http://schemas.microsoft.com/office/drawing/2016/5/14/chartex" xmlns:mc="http://schemas.openxmlformats.org/markup-compatibility/2006" xmlns:aink="http://schemas.microsoft.com/office/drawing/2016/ink" xmlns:am3d="http://schemas.microsoft.com/office/drawing/2017/model3d" xmlns:o="urn:schemas-microsoft-com:office:office" xmlns:r="http://schemas.openxmlformats.org/officeDocument/2006/relationships" xmlns:m="http://schemas.openxmlformats.org/officeDocument/2006/math" xmlns:v="urn:schemas-microsoft-com:vml" xmlns:wp14="http://schemas.microsoft.com/office/word/2010/wordprocessingDrawing" xmlns:wp="http://schemas.openxmlformats.org/drawingml/2006/wordprocessingDrawing" xmlns:w10="urn:schemas-microsoft-com:office:word" xmlns:w="http://schemas.openxmlformats.org/wordprocessingml/2006/main" xmlns:w14="http://schemas.microsoft.com/office/word/2010/wordml" xmlns:w15="http://schemas.microsoft.com/office/word/2012/wordml" xmlns:w16cex="http://schemas.microsoft.com/office/word/2018/wordml/cex" xmlns:w16cid="http://schemas.microsoft.com/office/word/2016/wordml/cid" xmlns:w16="http://schemas.microsoft.com/office/word/2018/wordml" xmlns:w16sdtdh="http://schemas.microsoft.com/office/word/2020/wordml/sdtdatahash" xmlns:w16se="http://schemas.microsoft.com/office/word/2015/wordml/symex" xmlns:wpg="http://schemas.microsoft.com/office/word/2010/wordprocessingGroup" xmlns:wpi="http://schemas.microsoft.com/office/word/2010/wordprocessingInk" xmlns:wne="http://schemas.microsoft.com/office/word/2006/wordml" xmlns:wps="http://schemas.microsoft.com/office/word/2010/wordprocessingShape" mc:Ignorable="w14 w15 w16se w16cid w16 w16cex w16sdtdh wp14">
+<w:endnotes xmlns:wpc="http://schemas.microsoft.com/office/word/2010/wordprocessingCanvas" xmlns:cx="http://schemas.microsoft.com/office/drawing/2014/chartex" xmlns:cx1="http://schemas.microsoft.com/office/drawing/2015/9/8/chartex" xmlns:cx2="http://schemas.microsoft.com/office/drawing/2015/10/21/chartex" xmlns:cx3="http://schemas.microsoft.com/office/drawing/2016/5/9/chartex" xmlns:cx4="http://schemas.microsoft.com/office/drawing/2016/5/10/chartex" xmlns:cx5="http://schemas.microsoft.com/office/drawing/2016/5/11/chartex" xmlns:cx6="http://schemas.microsoft.com/office/drawing/2016/5/12/chartex" xmlns:cx7="http://schemas.microsoft.com/office/drawing/2016/5/13/chartex" xmlns:cx8="http://schemas.microsoft.com/office/drawing/2016/5/14/chartex" xmlns:mc="http://schemas.openxmlformats.org/markup-compatibility/2006" xmlns:aink="http://schemas.microsoft.com/office/drawing/2016/ink" xmlns:am3d="http://schemas.microsoft.com/office/drawing/2017/model3d" xmlns:o="urn:schemas-microsoft-com:office:office" xmlns:oel="http://schemas.microsoft.com/office/2019/extlst" xmlns:r="http://schemas.openxmlformats.org/officeDocument/2006/relationships" xmlns:m="http://schemas.openxmlformats.org/officeDocument/2006/math" xmlns:v="urn:schemas-microsoft-com:vml" xmlns:wp14="http://schemas.microsoft.com/office/word/2010/wordprocessingDrawing" xmlns:wp="http://schemas.openxmlformats.org/drawingml/2006/wordprocessingDrawing" xmlns:w10="urn:schemas-microsoft-com:office:word" xmlns:w="http://schemas.openxmlformats.org/wordprocessingml/2006/main" xmlns:w14="http://schemas.microsoft.com/office/word/2010/wordml" xmlns:w15="http://schemas.microsoft.com/office/word/2012/wordml" xmlns:w16cex="http://schemas.microsoft.com/office/word/2018/wordml/cex" xmlns:w16cid="http://schemas.microsoft.com/office/word/2016/wordml/cid" xmlns:w16="http://schemas.microsoft.com/office/word/2018/wordml" xmlns:w16sdtdh="http://schemas.microsoft.com/office/word/2020/wordml/sdtdatahash" xmlns:w16se="http://schemas.microsoft.com/office/word/2015/wordml/symex" xmlns:wpg="http://schemas.microsoft.com/office/word/2010/wordprocessingGroup" xmlns:wpi="http://schemas.microsoft.com/office/word/2010/wordprocessingInk" xmlns:wne="http://schemas.microsoft.com/office/word/2006/wordml" xmlns:wps="http://schemas.microsoft.com/office/word/2010/wordprocessingShape" mc:Ignorable="w14 w15 w16se w16cid w16 w16cex w16sdtdh wp14">
   <w:endnote w:type="separator" w:id="-1">
     <w:p>
       <w:pPr>
@@ -20763,7 +21300,7 @@
 </file>
 
 <file path=word/footer1.xml><?xml version="1.0" encoding="utf-8"?>
-<w:ftr xmlns:wpc="http://schemas.microsoft.com/office/word/2010/wordprocessingCanvas" xmlns:cx="http://schemas.microsoft.com/office/drawing/2014/chartex" xmlns:cx1="http://schemas.microsoft.com/office/drawing/2015/9/8/chartex" xmlns:cx2="http://schemas.microsoft.com/office/drawing/2015/10/21/chartex" xmlns:cx3="http://schemas.microsoft.com/office/drawing/2016/5/9/chartex" xmlns:cx4="http://schemas.microsoft.com/office/drawing/2016/5/10/chartex" xmlns:cx5="http://schemas.microsoft.com/office/drawing/2016/5/11/chartex" xmlns:cx6="http://schemas.microsoft.com/office/drawing/2016/5/12/chartex" xmlns:cx7="http://schemas.microsoft.com/office/drawing/2016/5/13/chartex" xmlns:cx8="http://schemas.microsoft.com/office/drawing/2016/5/14/chartex" xmlns:mc="http://schemas.openxmlformats.org/markup-compatibility/2006" xmlns:aink="http://schemas.microsoft.com/office/drawing/2016/ink" xmlns:am3d="http://schemas.microsoft.com/office/drawing/2017/model3d" xmlns:o="urn:schemas-microsoft-com:office:office" xmlns:r="http://schemas.openxmlformats.org/officeDocument/2006/relationships" xmlns:m="http://schemas.openxmlformats.org/officeDocument/2006/math" xmlns:v="urn:schemas-microsoft-com:vml" xmlns:wp14="http://schemas.microsoft.com/office/word/2010/wordprocessingDrawing" xmlns:wp="http://schemas.openxmlformats.org/drawingml/2006/wordprocessingDrawing" xmlns:w10="urn:schemas-microsoft-com:office:word" xmlns:w="http://schemas.openxmlformats.org/wordprocessingml/2006/main" xmlns:w14="http://schemas.microsoft.com/office/word/2010/wordml" xmlns:w15="http://schemas.microsoft.com/office/word/2012/wordml" xmlns:w16cex="http://schemas.microsoft.com/office/word/2018/wordml/cex" xmlns:w16cid="http://schemas.microsoft.com/office/word/2016/wordml/cid" xmlns:w16="http://schemas.microsoft.com/office/word/2018/wordml" xmlns:w16sdtdh="http://schemas.microsoft.com/office/word/2020/wordml/sdtdatahash" xmlns:w16se="http://schemas.microsoft.com/office/word/2015/wordml/symex" xmlns:wpg="http://schemas.microsoft.com/office/word/2010/wordprocessingGroup" xmlns:wpi="http://schemas.microsoft.com/office/word/2010/wordprocessingInk" xmlns:wne="http://schemas.microsoft.com/office/word/2006/wordml" xmlns:wps="http://schemas.microsoft.com/office/word/2010/wordprocessingShape" mc:Ignorable="w14 w15 w16se w16cid w16 w16cex w16sdtdh wp14">
+<w:ftr xmlns:wpc="http://schemas.microsoft.com/office/word/2010/wordprocessingCanvas" xmlns:cx="http://schemas.microsoft.com/office/drawing/2014/chartex" xmlns:cx1="http://schemas.microsoft.com/office/drawing/2015/9/8/chartex" xmlns:cx2="http://schemas.microsoft.com/office/drawing/2015/10/21/chartex" xmlns:cx3="http://schemas.microsoft.com/office/drawing/2016/5/9/chartex" xmlns:cx4="http://schemas.microsoft.com/office/drawing/2016/5/10/chartex" xmlns:cx5="http://schemas.microsoft.com/office/drawing/2016/5/11/chartex" xmlns:cx6="http://schemas.microsoft.com/office/drawing/2016/5/12/chartex" xmlns:cx7="http://schemas.microsoft.com/office/drawing/2016/5/13/chartex" xmlns:cx8="http://schemas.microsoft.com/office/drawing/2016/5/14/chartex" xmlns:mc="http://schemas.openxmlformats.org/markup-compatibility/2006" xmlns:aink="http://schemas.microsoft.com/office/drawing/2016/ink" xmlns:am3d="http://schemas.microsoft.com/office/drawing/2017/model3d" xmlns:o="urn:schemas-microsoft-com:office:office" xmlns:oel="http://schemas.microsoft.com/office/2019/extlst" xmlns:r="http://schemas.openxmlformats.org/officeDocument/2006/relationships" xmlns:m="http://schemas.openxmlformats.org/officeDocument/2006/math" xmlns:v="urn:schemas-microsoft-com:vml" xmlns:wp14="http://schemas.microsoft.com/office/word/2010/wordprocessingDrawing" xmlns:wp="http://schemas.openxmlformats.org/drawingml/2006/wordprocessingDrawing" xmlns:w10="urn:schemas-microsoft-com:office:word" xmlns:w="http://schemas.openxmlformats.org/wordprocessingml/2006/main" xmlns:w14="http://schemas.microsoft.com/office/word/2010/wordml" xmlns:w15="http://schemas.microsoft.com/office/word/2012/wordml" xmlns:w16cex="http://schemas.microsoft.com/office/word/2018/wordml/cex" xmlns:w16cid="http://schemas.microsoft.com/office/word/2016/wordml/cid" xmlns:w16="http://schemas.microsoft.com/office/word/2018/wordml" xmlns:w16sdtdh="http://schemas.microsoft.com/office/word/2020/wordml/sdtdatahash" xmlns:w16se="http://schemas.microsoft.com/office/word/2015/wordml/symex" xmlns:wpg="http://schemas.microsoft.com/office/word/2010/wordprocessingGroup" xmlns:wpi="http://schemas.microsoft.com/office/word/2010/wordprocessingInk" xmlns:wne="http://schemas.microsoft.com/office/word/2006/wordml" xmlns:wps="http://schemas.microsoft.com/office/word/2010/wordprocessingShape" mc:Ignorable="w14 w15 w16se w16cid w16 w16cex w16sdtdh wp14">
   <w:p>
     <w:pPr>
       <w:pStyle w:val="Footer"/>
@@ -20823,7 +21360,7 @@
 </file>
 
 <file path=word/footnotes.xml><?xml version="1.0" encoding="utf-8"?>
-<w:footnotes xmlns:wpc="http://schemas.microsoft.com/office/word/2010/wordprocessingCanvas" xmlns:cx="http://schemas.microsoft.com/office/drawing/2014/chartex" xmlns:cx1="http://schemas.microsoft.com/office/drawing/2015/9/8/chartex" xmlns:cx2="http://schemas.microsoft.com/office/drawing/2015/10/21/chartex" xmlns:cx3="http://schemas.microsoft.com/office/drawing/2016/5/9/chartex" xmlns:cx4="http://schemas.microsoft.com/office/drawing/2016/5/10/chartex" xmlns:cx5="http://schemas.microsoft.com/office/drawing/2016/5/11/chartex" xmlns:cx6="http://schemas.microsoft.com/office/drawing/2016/5/12/chartex" xmlns:cx7="http://schemas.microsoft.com/office/drawing/2016/5/13/chartex" xmlns:cx8="http://schemas.microsoft.com/office/drawing/2016/5/14/chartex" xmlns:mc="http://schemas.openxmlformats.org/markup-compatibility/2006" xmlns:aink="http://schemas.microsoft.com/office/drawing/2016/ink" xmlns:am3d="http://schemas.microsoft.com/office/drawing/2017/model3d" xmlns:o="urn:schemas-microsoft-com:office:office" xmlns:r="http://schemas.openxmlformats.org/officeDocument/2006/relationships" xmlns:m="http://schemas.openxmlformats.org/officeDocument/2006/math" xmlns:v="urn:schemas-microsoft-com:vml" xmlns:wp14="http://schemas.microsoft.com/office/word/2010/wordprocessingDrawing" xmlns:wp="http://schemas.openxmlformats.org/drawingml/2006/wordprocessingDrawing" xmlns:w10="urn:schemas-microsoft-com:office:word" xmlns:w="http://schemas.openxmlformats.org/wordprocessingml/2006/main" xmlns:w14="http://schemas.microsoft.com/office/word/2010/wordml" xmlns:w15="http://schemas.microsoft.com/office/word/2012/wordml" xmlns:w16cex="http://schemas.microsoft.com/office/word/2018/wordml/cex" xmlns:w16cid="http://schemas.microsoft.com/office/word/2016/wordml/cid" xmlns:w16="http://schemas.microsoft.com/office/word/2018/wordml" xmlns:w16sdtdh="http://schemas.microsoft.com/office/word/2020/wordml/sdtdatahash" xmlns:w16se="http://schemas.microsoft.com/office/word/2015/wordml/symex" xmlns:wpg="http://schemas.microsoft.com/office/word/2010/wordprocessingGroup" xmlns:wpi="http://schemas.microsoft.com/office/word/2010/wordprocessingInk" xmlns:wne="http://schemas.microsoft.com/office/word/2006/wordml" xmlns:wps="http://schemas.microsoft.com/office/word/2010/wordprocessingShape" mc:Ignorable="w14 w15 w16se w16cid w16 w16cex w16sdtdh wp14">
+<w:footnotes xmlns:wpc="http://schemas.microsoft.com/office/word/2010/wordprocessingCanvas" xmlns:cx="http://schemas.microsoft.com/office/drawing/2014/chartex" xmlns:cx1="http://schemas.microsoft.com/office/drawing/2015/9/8/chartex" xmlns:cx2="http://schemas.microsoft.com/office/drawing/2015/10/21/chartex" xmlns:cx3="http://schemas.microsoft.com/office/drawing/2016/5/9/chartex" xmlns:cx4="http://schemas.microsoft.com/office/drawing/2016/5/10/chartex" xmlns:cx5="http://schemas.microsoft.com/office/drawing/2016/5/11/chartex" xmlns:cx6="http://schemas.microsoft.com/office/drawing/2016/5/12/chartex" xmlns:cx7="http://schemas.microsoft.com/office/drawing/2016/5/13/chartex" xmlns:cx8="http://schemas.microsoft.com/office/drawing/2016/5/14/chartex" xmlns:mc="http://schemas.openxmlformats.org/markup-compatibility/2006" xmlns:aink="http://schemas.microsoft.com/office/drawing/2016/ink" xmlns:am3d="http://schemas.microsoft.com/office/drawing/2017/model3d" xmlns:o="urn:schemas-microsoft-com:office:office" xmlns:oel="http://schemas.microsoft.com/office/2019/extlst" xmlns:r="http://schemas.openxmlformats.org/officeDocument/2006/relationships" xmlns:m="http://schemas.openxmlformats.org/officeDocument/2006/math" xmlns:v="urn:schemas-microsoft-com:vml" xmlns:wp14="http://schemas.microsoft.com/office/word/2010/wordprocessingDrawing" xmlns:wp="http://schemas.openxmlformats.org/drawingml/2006/wordprocessingDrawing" xmlns:w10="urn:schemas-microsoft-com:office:word" xmlns:w="http://schemas.openxmlformats.org/wordprocessingml/2006/main" xmlns:w14="http://schemas.microsoft.com/office/word/2010/wordml" xmlns:w15="http://schemas.microsoft.com/office/word/2012/wordml" xmlns:w16cex="http://schemas.microsoft.com/office/word/2018/wordml/cex" xmlns:w16cid="http://schemas.microsoft.com/office/word/2016/wordml/cid" xmlns:w16="http://schemas.microsoft.com/office/word/2018/wordml" xmlns:w16sdtdh="http://schemas.microsoft.com/office/word/2020/wordml/sdtdatahash" xmlns:w16se="http://schemas.microsoft.com/office/word/2015/wordml/symex" xmlns:wpg="http://schemas.microsoft.com/office/word/2010/wordprocessingGroup" xmlns:wpi="http://schemas.microsoft.com/office/word/2010/wordprocessingInk" xmlns:wne="http://schemas.microsoft.com/office/word/2006/wordml" xmlns:wps="http://schemas.microsoft.com/office/word/2010/wordprocessingShape" mc:Ignorable="w14 w15 w16se w16cid w16 w16cex w16sdtdh wp14">
   <w:footnote w:type="separator" w:id="-1">
     <w:p>
       <w:pPr>
@@ -20848,7 +21385,7 @@
 </file>
 
 <file path=word/header1.xml><?xml version="1.0" encoding="utf-8"?>
-<w:hdr xmlns:wpc="http://schemas.microsoft.com/office/word/2010/wordprocessingCanvas" xmlns:cx="http://schemas.microsoft.com/office/drawing/2014/chartex" xmlns:cx1="http://schemas.microsoft.com/office/drawing/2015/9/8/chartex" xmlns:cx2="http://schemas.microsoft.com/office/drawing/2015/10/21/chartex" xmlns:cx3="http://schemas.microsoft.com/office/drawing/2016/5/9/chartex" xmlns:cx4="http://schemas.microsoft.com/office/drawing/2016/5/10/chartex" xmlns:cx5="http://schemas.microsoft.com/office/drawing/2016/5/11/chartex" xmlns:cx6="http://schemas.microsoft.com/office/drawing/2016/5/12/chartex" xmlns:cx7="http://schemas.microsoft.com/office/drawing/2016/5/13/chartex" xmlns:cx8="http://schemas.microsoft.com/office/drawing/2016/5/14/chartex" xmlns:mc="http://schemas.openxmlformats.org/markup-compatibility/2006" xmlns:aink="http://schemas.microsoft.com/office/drawing/2016/ink" xmlns:am3d="http://schemas.microsoft.com/office/drawing/2017/model3d" xmlns:o="urn:schemas-microsoft-com:office:office" xmlns:r="http://schemas.openxmlformats.org/officeDocument/2006/relationships" xmlns:m="http://schemas.openxmlformats.org/officeDocument/2006/math" xmlns:v="urn:schemas-microsoft-com:vml" xmlns:wp14="http://schemas.microsoft.com/office/word/2010/wordprocessingDrawing" xmlns:wp="http://schemas.openxmlformats.org/drawingml/2006/wordprocessingDrawing" xmlns:w10="urn:schemas-microsoft-com:office:word" xmlns:w="http://schemas.openxmlformats.org/wordprocessingml/2006/main" xmlns:w14="http://schemas.microsoft.com/office/word/2010/wordml" xmlns:w15="http://schemas.microsoft.com/office/word/2012/wordml" xmlns:w16cex="http://schemas.microsoft.com/office/word/2018/wordml/cex" xmlns:w16cid="http://schemas.microsoft.com/office/word/2016/wordml/cid" xmlns:w16="http://schemas.microsoft.com/office/word/2018/wordml" xmlns:w16sdtdh="http://schemas.microsoft.com/office/word/2020/wordml/sdtdatahash" xmlns:w16se="http://schemas.microsoft.com/office/word/2015/wordml/symex" xmlns:wpg="http://schemas.microsoft.com/office/word/2010/wordprocessingGroup" xmlns:wpi="http://schemas.microsoft.com/office/word/2010/wordprocessingInk" xmlns:wne="http://schemas.microsoft.com/office/word/2006/wordml" xmlns:wps="http://schemas.microsoft.com/office/word/2010/wordprocessingShape" mc:Ignorable="w14 w15 w16se w16cid w16 w16cex w16sdtdh wp14">
+<w:hdr xmlns:wpc="http://schemas.microsoft.com/office/word/2010/wordprocessingCanvas" xmlns:cx="http://schemas.microsoft.com/office/drawing/2014/chartex" xmlns:cx1="http://schemas.microsoft.com/office/drawing/2015/9/8/chartex" xmlns:cx2="http://schemas.microsoft.com/office/drawing/2015/10/21/chartex" xmlns:cx3="http://schemas.microsoft.com/office/drawing/2016/5/9/chartex" xmlns:cx4="http://schemas.microsoft.com/office/drawing/2016/5/10/chartex" xmlns:cx5="http://schemas.microsoft.com/office/drawing/2016/5/11/chartex" xmlns:cx6="http://schemas.microsoft.com/office/drawing/2016/5/12/chartex" xmlns:cx7="http://schemas.microsoft.com/office/drawing/2016/5/13/chartex" xmlns:cx8="http://schemas.microsoft.com/office/drawing/2016/5/14/chartex" xmlns:mc="http://schemas.openxmlformats.org/markup-compatibility/2006" xmlns:aink="http://schemas.microsoft.com/office/drawing/2016/ink" xmlns:am3d="http://schemas.microsoft.com/office/drawing/2017/model3d" xmlns:o="urn:schemas-microsoft-com:office:office" xmlns:oel="http://schemas.microsoft.com/office/2019/extlst" xmlns:r="http://schemas.openxmlformats.org/officeDocument/2006/relationships" xmlns:m="http://schemas.openxmlformats.org/officeDocument/2006/math" xmlns:v="urn:schemas-microsoft-com:vml" xmlns:wp14="http://schemas.microsoft.com/office/word/2010/wordprocessingDrawing" xmlns:wp="http://schemas.openxmlformats.org/drawingml/2006/wordprocessingDrawing" xmlns:w10="urn:schemas-microsoft-com:office:word" xmlns:w="http://schemas.openxmlformats.org/wordprocessingml/2006/main" xmlns:w14="http://schemas.microsoft.com/office/word/2010/wordml" xmlns:w15="http://schemas.microsoft.com/office/word/2012/wordml" xmlns:w16cex="http://schemas.microsoft.com/office/word/2018/wordml/cex" xmlns:w16cid="http://schemas.microsoft.com/office/word/2016/wordml/cid" xmlns:w16="http://schemas.microsoft.com/office/word/2018/wordml" xmlns:w16sdtdh="http://schemas.microsoft.com/office/word/2020/wordml/sdtdatahash" xmlns:w16se="http://schemas.microsoft.com/office/word/2015/wordml/symex" xmlns:wpg="http://schemas.microsoft.com/office/word/2010/wordprocessingGroup" xmlns:wpi="http://schemas.microsoft.com/office/word/2010/wordprocessingInk" xmlns:wne="http://schemas.microsoft.com/office/word/2006/wordml" xmlns:wps="http://schemas.microsoft.com/office/word/2010/wordprocessingShape" mc:Ignorable="w14 w15 w16se w16cid w16 w16cex w16sdtdh wp14">
   <w:p>
     <w:pPr>
       <w:pStyle w:val="Header"/>
@@ -20873,7 +21410,7 @@
 </file>
 
 <file path=word/numbering.xml><?xml version="1.0" encoding="utf-8"?>
-<w:numbering xmlns:wpc="http://schemas.microsoft.com/office/word/2010/wordprocessingCanvas" xmlns:cx="http://schemas.microsoft.com/office/drawing/2014/chartex" xmlns:cx1="http://schemas.microsoft.com/office/drawing/2015/9/8/chartex" xmlns:cx2="http://schemas.microsoft.com/office/drawing/2015/10/21/chartex" xmlns:cx3="http://schemas.microsoft.com/office/drawing/2016/5/9/chartex" xmlns:cx4="http://schemas.microsoft.com/office/drawing/2016/5/10/chartex" xmlns:cx5="http://schemas.microsoft.com/office/drawing/2016/5/11/chartex" xmlns:cx6="http://schemas.microsoft.com/office/drawing/2016/5/12/chartex" xmlns:cx7="http://schemas.microsoft.com/office/drawing/2016/5/13/chartex" xmlns:cx8="http://schemas.microsoft.com/office/drawing/2016/5/14/chartex" xmlns:mc="http://schemas.openxmlformats.org/markup-compatibility/2006" xmlns:aink="http://schemas.microsoft.com/office/drawing/2016/ink" xmlns:am3d="http://schemas.microsoft.com/office/drawing/2017/model3d" xmlns:o="urn:schemas-microsoft-com:office:office" xmlns:r="http://schemas.openxmlformats.org/officeDocument/2006/relationships" xmlns:m="http://schemas.openxmlformats.org/officeDocument/2006/math" xmlns:v="urn:schemas-microsoft-com:vml" xmlns:wp14="http://schemas.microsoft.com/office/word/2010/wordprocessingDrawing" xmlns:wp="http://schemas.openxmlformats.org/drawingml/2006/wordprocessingDrawing" xmlns:w10="urn:schemas-microsoft-com:office:word" xmlns:w="http://schemas.openxmlformats.org/wordprocessingml/2006/main" xmlns:w14="http://schemas.microsoft.com/office/word/2010/wordml" xmlns:w15="http://schemas.microsoft.com/office/word/2012/wordml" xmlns:w16cex="http://schemas.microsoft.com/office/word/2018/wordml/cex" xmlns:w16cid="http://schemas.microsoft.com/office/word/2016/wordml/cid" xmlns:w16="http://schemas.microsoft.com/office/word/2018/wordml" xmlns:w16sdtdh="http://schemas.microsoft.com/office/word/2020/wordml/sdtdatahash" xmlns:w16se="http://schemas.microsoft.com/office/word/2015/wordml/symex" xmlns:wpg="http://schemas.microsoft.com/office/word/2010/wordprocessingGroup" xmlns:wpi="http://schemas.microsoft.com/office/word/2010/wordprocessingInk" xmlns:wne="http://schemas.microsoft.com/office/word/2006/wordml" xmlns:wps="http://schemas.microsoft.com/office/word/2010/wordprocessingShape" mc:Ignorable="w14 w15 w16se w16cid w16 w16cex w16sdtdh wp14">
+<w:numbering xmlns:wpc="http://schemas.microsoft.com/office/word/2010/wordprocessingCanvas" xmlns:cx="http://schemas.microsoft.com/office/drawing/2014/chartex" xmlns:cx1="http://schemas.microsoft.com/office/drawing/2015/9/8/chartex" xmlns:cx2="http://schemas.microsoft.com/office/drawing/2015/10/21/chartex" xmlns:cx3="http://schemas.microsoft.com/office/drawing/2016/5/9/chartex" xmlns:cx4="http://schemas.microsoft.com/office/drawing/2016/5/10/chartex" xmlns:cx5="http://schemas.microsoft.com/office/drawing/2016/5/11/chartex" xmlns:cx6="http://schemas.microsoft.com/office/drawing/2016/5/12/chartex" xmlns:cx7="http://schemas.microsoft.com/office/drawing/2016/5/13/chartex" xmlns:cx8="http://schemas.microsoft.com/office/drawing/2016/5/14/chartex" xmlns:mc="http://schemas.openxmlformats.org/markup-compatibility/2006" xmlns:aink="http://schemas.microsoft.com/office/drawing/2016/ink" xmlns:am3d="http://schemas.microsoft.com/office/drawing/2017/model3d" xmlns:o="urn:schemas-microsoft-com:office:office" xmlns:oel="http://schemas.microsoft.com/office/2019/extlst" xmlns:r="http://schemas.openxmlformats.org/officeDocument/2006/relationships" xmlns:m="http://schemas.openxmlformats.org/officeDocument/2006/math" xmlns:v="urn:schemas-microsoft-com:vml" xmlns:wp14="http://schemas.microsoft.com/office/word/2010/wordprocessingDrawing" xmlns:wp="http://schemas.openxmlformats.org/drawingml/2006/wordprocessingDrawing" xmlns:w10="urn:schemas-microsoft-com:office:word" xmlns:w="http://schemas.openxmlformats.org/wordprocessingml/2006/main" xmlns:w14="http://schemas.microsoft.com/office/word/2010/wordml" xmlns:w15="http://schemas.microsoft.com/office/word/2012/wordml" xmlns:w16cex="http://schemas.microsoft.com/office/word/2018/wordml/cex" xmlns:w16cid="http://schemas.microsoft.com/office/word/2016/wordml/cid" xmlns:w16="http://schemas.microsoft.com/office/word/2018/wordml" xmlns:w16sdtdh="http://schemas.microsoft.com/office/word/2020/wordml/sdtdatahash" xmlns:w16se="http://schemas.microsoft.com/office/word/2015/wordml/symex" xmlns:wpg="http://schemas.microsoft.com/office/word/2010/wordprocessingGroup" xmlns:wpi="http://schemas.microsoft.com/office/word/2010/wordprocessingInk" xmlns:wne="http://schemas.microsoft.com/office/word/2006/wordml" xmlns:wps="http://schemas.microsoft.com/office/word/2010/wordprocessingShape" mc:Ignorable="w14 w15 w16se w16cid w16 w16cex w16sdtdh wp14">
   <w:abstractNum w:abstractNumId="0" w15:restartNumberingAfterBreak="0">
     <w:nsid w:val="107471CA"/>
     <w:multiLevelType w:val="hybridMultilevel"/>
@@ -21082,10 +21619,10 @@
       </w:pPr>
     </w:lvl>
   </w:abstractNum>
-  <w:num w:numId="1">
+  <w:num w:numId="1" w16cid:durableId="1878157023">
     <w:abstractNumId w:val="1"/>
   </w:num>
-  <w:num w:numId="2">
+  <w:num w:numId="2" w16cid:durableId="1637640978">
     <w:abstractNumId w:val="0"/>
   </w:num>
   <w:numIdMacAtCleanup w:val="1"/>

</xml_diff>

<commit_message>
- More IO. - Camera and screen attention spots.
</commit_message>
<xml_diff>
--- a/FRSRS22.docx
+++ b/FRSRS22.docx
@@ -6400,27 +6400,14 @@
       <w:r>
         <w:t xml:space="preserve">Figure </w:t>
       </w:r>
-      <w:r>
-        <w:fldChar w:fldCharType="begin"/>
-      </w:r>
-      <w:r>
-        <w:instrText xml:space="preserve"> SEQ Figure \* ARABIC </w:instrText>
-      </w:r>
-      <w:r>
-        <w:fldChar w:fldCharType="separate"/>
-      </w:r>
-      <w:r>
-        <w:rPr>
-          <w:noProof/>
-        </w:rPr>
-        <w:t>1</w:t>
-      </w:r>
-      <w:r>
-        <w:rPr>
-          <w:noProof/>
-        </w:rPr>
-        <w:fldChar w:fldCharType="end"/>
-      </w:r>
+      <w:fldSimple w:instr=" SEQ Figure \* ARABIC ">
+        <w:r>
+          <w:rPr>
+            <w:noProof/>
+          </w:rPr>
+          <w:t>1</w:t>
+        </w:r>
+      </w:fldSimple>
       <w:r>
         <w:t xml:space="preserve"> -</w:t>
       </w:r>
@@ -11550,27 +11537,14 @@
       <w:r>
         <w:t xml:space="preserve">Figure </w:t>
       </w:r>
-      <w:r>
-        <w:fldChar w:fldCharType="begin"/>
-      </w:r>
-      <w:r>
-        <w:instrText xml:space="preserve"> SEQ Figure \* ARABIC </w:instrText>
-      </w:r>
-      <w:r>
-        <w:fldChar w:fldCharType="separate"/>
-      </w:r>
-      <w:r>
-        <w:rPr>
-          <w:noProof/>
-        </w:rPr>
-        <w:t>2</w:t>
-      </w:r>
-      <w:r>
-        <w:rPr>
-          <w:noProof/>
-        </w:rPr>
-        <w:fldChar w:fldCharType="end"/>
-      </w:r>
+      <w:fldSimple w:instr=" SEQ Figure \* ARABIC ">
+        <w:r>
+          <w:rPr>
+            <w:noProof/>
+          </w:rPr>
+          <w:t>2</w:t>
+        </w:r>
+      </w:fldSimple>
       <w:r>
         <w:t xml:space="preserve"> - Feedback Loops</w:t>
       </w:r>
@@ -16392,7 +16366,7 @@
         <mc:AlternateContent>
           <mc:Choice Requires="wpc">
             <w:drawing>
-              <wp:inline distT="0" distB="0" distL="0" distR="0" wp14:anchorId="687415C0" wp14:editId="563D9032">
+              <wp:inline distT="0" distB="0" distL="0" distR="0" wp14:anchorId="687415C0" wp14:editId="664A1211">
                 <wp:extent cx="5943600" cy="3090451"/>
                 <wp:effectExtent l="0" t="0" r="19050" b="72390"/>
                 <wp:docPr id="117" name="Canvas 117"/>
@@ -17133,8 +17107,8 @@
                         <wps:cNvSpPr/>
                         <wps:spPr>
                           <a:xfrm>
-                            <a:off x="5045167" y="586854"/>
-                            <a:ext cx="823370" cy="750628"/>
+                            <a:off x="5045167" y="586751"/>
+                            <a:ext cx="823370" cy="841999"/>
                           </a:xfrm>
                           <a:prstGeom prst="rect">
                             <a:avLst/>
@@ -17177,6 +17151,12 @@
                                 </w:rPr>
                                 <w:t>G (Goodness Function)</w:t>
                               </w:r>
+                              <w:r>
+                                <w:rPr>
+                                  <w:rFonts w:eastAsia="Times New Roman"/>
+                                </w:rPr>
+                                <w:t xml:space="preserve"> FIFO</w:t>
+                              </w:r>
                             </w:p>
                           </w:txbxContent>
                         </wps:txbx>
@@ -17186,37 +17166,6 @@
                           </a:prstTxWarp>
                           <a:noAutofit/>
                         </wps:bodyPr>
-                      </wps:wsp>
-                      <wps:wsp>
-                        <wps:cNvPr id="46" name="Straight Arrow Connector 46"/>
-                        <wps:cNvCnPr/>
-                        <wps:spPr>
-                          <a:xfrm flipH="1" flipV="1">
-                            <a:off x="5384042" y="1364776"/>
-                            <a:ext cx="81887" cy="363640"/>
-                          </a:xfrm>
-                          <a:prstGeom prst="straightConnector1">
-                            <a:avLst/>
-                          </a:prstGeom>
-                          <a:ln>
-                            <a:tailEnd type="triangle"/>
-                          </a:ln>
-                        </wps:spPr>
-                        <wps:style>
-                          <a:lnRef idx="1">
-                            <a:schemeClr val="dk1"/>
-                          </a:lnRef>
-                          <a:fillRef idx="0">
-                            <a:schemeClr val="dk1"/>
-                          </a:fillRef>
-                          <a:effectRef idx="0">
-                            <a:schemeClr val="dk1"/>
-                          </a:effectRef>
-                          <a:fontRef idx="minor">
-                            <a:schemeClr val="tx1"/>
-                          </a:fontRef>
-                        </wps:style>
-                        <wps:bodyPr/>
                       </wps:wsp>
                       <wps:wsp>
                         <wps:cNvPr id="47" name="Rectangle 47"/>
@@ -18977,6 +18926,135 @@
                           <a:noAutofit/>
                         </wps:bodyPr>
                       </wps:wsp>
+                      <wps:wsp>
+                        <wps:cNvPr id="135" name="Straight Arrow Connector 135"/>
+                        <wps:cNvCnPr>
+                          <a:endCxn id="40" idx="0"/>
+                        </wps:cNvCnPr>
+                        <wps:spPr>
+                          <a:xfrm>
+                            <a:off x="5281684" y="391344"/>
+                            <a:ext cx="175168" cy="195407"/>
+                          </a:xfrm>
+                          <a:prstGeom prst="straightConnector1">
+                            <a:avLst/>
+                          </a:prstGeom>
+                          <a:ln>
+                            <a:tailEnd type="triangle"/>
+                          </a:ln>
+                        </wps:spPr>
+                        <wps:style>
+                          <a:lnRef idx="1">
+                            <a:schemeClr val="dk1"/>
+                          </a:lnRef>
+                          <a:fillRef idx="0">
+                            <a:schemeClr val="dk1"/>
+                          </a:fillRef>
+                          <a:effectRef idx="0">
+                            <a:schemeClr val="dk1"/>
+                          </a:effectRef>
+                          <a:fontRef idx="minor">
+                            <a:schemeClr val="tx1"/>
+                          </a:fontRef>
+                        </wps:style>
+                        <wps:bodyPr/>
+                      </wps:wsp>
+                      <wps:wsp>
+                        <wps:cNvPr id="136" name="Text Box 4"/>
+                        <wps:cNvSpPr txBox="1"/>
+                        <wps:spPr>
+                          <a:xfrm>
+                            <a:off x="5019675" y="2"/>
+                            <a:ext cx="771525" cy="411638"/>
+                          </a:xfrm>
+                          <a:prstGeom prst="rect">
+                            <a:avLst/>
+                          </a:prstGeom>
+                          <a:noFill/>
+                          <a:ln>
+                            <a:noFill/>
+                          </a:ln>
+                        </wps:spPr>
+                        <wps:style>
+                          <a:lnRef idx="2">
+                            <a:schemeClr val="dk1"/>
+                          </a:lnRef>
+                          <a:fillRef idx="1">
+                            <a:schemeClr val="lt1"/>
+                          </a:fillRef>
+                          <a:effectRef idx="0">
+                            <a:schemeClr val="dk1"/>
+                          </a:effectRef>
+                          <a:fontRef idx="minor">
+                            <a:schemeClr val="dk1"/>
+                          </a:fontRef>
+                        </wps:style>
+                        <wps:txbx>
+                          <w:txbxContent>
+                            <w:p>
+                              <w:pPr>
+                                <w:spacing w:after="200" w:line="276" w:lineRule="auto"/>
+                                <w:rPr>
+                                  <w:rFonts w:eastAsia="Times New Roman"/>
+                                  <w:sz w:val="20"/>
+                                  <w:szCs w:val="20"/>
+                                </w:rPr>
+                              </w:pPr>
+                              <w:r>
+                                <w:rPr>
+                                  <w:rFonts w:eastAsia="Times New Roman"/>
+                                  <w:sz w:val="20"/>
+                                  <w:szCs w:val="20"/>
+                                </w:rPr>
+                                <w:t>Global</w:t>
+                              </w:r>
+                              <w:r>
+                                <w:rPr>
+                                  <w:rFonts w:eastAsia="Times New Roman"/>
+                                  <w:sz w:val="20"/>
+                                  <w:szCs w:val="20"/>
+                                </w:rPr>
+                                <w:br/>
+                                <w:t>Goodness</w:t>
+                              </w:r>
+                            </w:p>
+                            <w:p>
+                              <w:pPr>
+                                <w:spacing w:after="200" w:line="276" w:lineRule="auto"/>
+                                <w:rPr>
+                                  <w:rFonts w:eastAsia="Times New Roman"/>
+                                  <w:sz w:val="20"/>
+                                  <w:szCs w:val="20"/>
+                                </w:rPr>
+                              </w:pPr>
+                              <w:r>
+                                <w:rPr>
+                                  <w:rFonts w:eastAsia="Times New Roman"/>
+                                  <w:sz w:val="20"/>
+                                  <w:szCs w:val="20"/>
+                                </w:rPr>
+                                <w:t> </w:t>
+                              </w:r>
+                              <w:proofErr w:type="spellStart"/>
+                              <w:r>
+                                <w:rPr>
+                                  <w:rFonts w:eastAsia="Times New Roman"/>
+                                  <w:sz w:val="20"/>
+                                  <w:szCs w:val="20"/>
+                                </w:rPr>
+                                <w:t>sss</w:t>
+                              </w:r>
+                              <w:proofErr w:type="spellEnd"/>
+                            </w:p>
+                          </w:txbxContent>
+                        </wps:txbx>
+                        <wps:bodyPr rot="0" spcFirstLastPara="0" vert="horz" wrap="square" lIns="91440" tIns="45720" rIns="91440" bIns="45720" numCol="1" spcCol="0" rtlCol="0" fromWordArt="0" anchor="t" anchorCtr="0" forceAA="0" compatLnSpc="1">
+                          <a:prstTxWarp prst="textNoShape">
+                            <a:avLst/>
+                          </a:prstTxWarp>
+                          <a:noAutofit/>
+                        </wps:bodyPr>
+                      </wps:wsp>
                     </wpc:wpc>
                   </a:graphicData>
                 </a:graphic>
@@ -18985,7 +19063,7 @@
           </mc:Choice>
           <mc:Fallback>
             <w:pict>
-              <v:group w14:anchorId="687415C0" id="Canvas 117" o:spid="_x0000_s1113" editas="canvas" style="width:468pt;height:243.35pt;mso-position-horizontal-relative:char;mso-position-vertical-relative:line" coordsize="59436,30899" o:gfxdata="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">
+              <v:group w14:anchorId="687415C0" id="Canvas 117" o:spid="_x0000_s1113" editas="canvas" style="width:468pt;height:243.35pt;mso-position-horizontal-relative:char;mso-position-vertical-relative:line" coordsize="59436,30899" o:gfxdata="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">
                 <v:shape id="_x0000_s1114" type="#_x0000_t75" style="position:absolute;width:59436;height:30899;visibility:visible;mso-wrap-style:square" filled="t" stroked="t" strokecolor="black [3213]">
                   <v:fill o:detectmouseclick="t"/>
                   <v:path o:connecttype="none"/>
@@ -19383,7 +19461,7 @@
                     </w:txbxContent>
                   </v:textbox>
                 </v:shape>
-                <v:rect id="Rectangle 40" o:spid="_x0000_s1125" style="position:absolute;left:50451;top:5868;width:8234;height:7506;visibility:visible;mso-wrap-style:square;v-text-anchor:middle" o:gfxdata="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" fillcolor="white [3201]" strokecolor="black [3213]" strokeweight="1pt">
+                <v:rect id="Rectangle 40" o:spid="_x0000_s1125" style="position:absolute;left:50451;top:5867;width:8234;height:8420;visibility:visible;mso-wrap-style:square;v-text-anchor:middle" o:gfxdata="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" fillcolor="white [3201]" strokecolor="black [3213]" strokeweight="1pt">
                   <v:textbox>
                     <w:txbxContent>
                       <w:p>
@@ -19402,14 +19480,17 @@
                           </w:rPr>
                           <w:t>G (Goodness Function)</w:t>
                         </w:r>
+                        <w:r>
+                          <w:rPr>
+                            <w:rFonts w:eastAsia="Times New Roman"/>
+                          </w:rPr>
+                          <w:t xml:space="preserve"> FIFO</w:t>
+                        </w:r>
                       </w:p>
                     </w:txbxContent>
                   </v:textbox>
                 </v:rect>
-                <v:shape id="Straight Arrow Connector 46" o:spid="_x0000_s1126" type="#_x0000_t32" style="position:absolute;left:53840;top:13647;width:819;height:3637;flip:x y;visibility:visible;mso-wrap-style:square" o:connectortype="straight" o:gfxdata="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" strokecolor="black [3200]" strokeweight=".5pt">
-                  <v:stroke endarrow="block" joinstyle="miter"/>
-                </v:shape>
-                <v:rect id="Rectangle 47" o:spid="_x0000_s1127" style="position:absolute;left:14559;top:1322;width:7417;height:4819;visibility:visible;mso-wrap-style:square;v-text-anchor:middle" o:gfxdata="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" fillcolor="white [3212]" strokecolor="black [3213]" strokeweight="1pt">
+                <v:rect id="Rectangle 47" o:spid="_x0000_s1126" style="position:absolute;left:14559;top:1322;width:7417;height:4819;visibility:visible;mso-wrap-style:square;v-text-anchor:middle" o:gfxdata="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" fillcolor="white [3212]" strokecolor="black [3213]" strokeweight="1pt">
                   <v:textbox>
                     <w:txbxContent>
                       <w:p>
@@ -19432,7 +19513,7 @@
                     </w:txbxContent>
                   </v:textbox>
                 </v:rect>
-                <v:rect id="Rectangle 48" o:spid="_x0000_s1128" style="position:absolute;left:15173;top:1899;width:7411;height:4814;visibility:visible;mso-wrap-style:square;v-text-anchor:middle" o:gfxdata="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" fillcolor="white [3212]" strokecolor="black [3213]" strokeweight="1pt">
+                <v:rect id="Rectangle 48" o:spid="_x0000_s1127" style="position:absolute;left:15173;top:1899;width:7411;height:4814;visibility:visible;mso-wrap-style:square;v-text-anchor:middle" o:gfxdata="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" fillcolor="white [3212]" strokecolor="black [3213]" strokeweight="1pt">
                   <v:textbox>
                     <w:txbxContent>
                       <w:p>
@@ -19457,7 +19538,7 @@
                     </w:txbxContent>
                   </v:textbox>
                 </v:rect>
-                <v:rect id="Rectangle 50" o:spid="_x0000_s1129" style="position:absolute;left:15992;top:2550;width:7404;height:4813;visibility:visible;mso-wrap-style:square;v-text-anchor:middle" o:gfxdata="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" fillcolor="white [3212]" strokecolor="black [3213]" strokeweight="1pt">
+                <v:rect id="Rectangle 50" o:spid="_x0000_s1128" style="position:absolute;left:15992;top:2550;width:7404;height:4813;visibility:visible;mso-wrap-style:square;v-text-anchor:middle" o:gfxdata="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" fillcolor="white [3212]" strokecolor="black [3213]" strokeweight="1pt">
                   <v:textbox>
                     <w:txbxContent>
                       <w:p>
@@ -19482,7 +19563,7 @@
                     </w:txbxContent>
                   </v:textbox>
                 </v:rect>
-                <v:rect id="Rectangle 59" o:spid="_x0000_s1130" style="position:absolute;left:16742;top:3301;width:7405;height:5451;visibility:visible;mso-wrap-style:square;v-text-anchor:middle" o:gfxdata="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" fillcolor="white [3212]" strokecolor="black [3213]" strokeweight="1pt">
+                <v:rect id="Rectangle 59" o:spid="_x0000_s1129" style="position:absolute;left:16742;top:3301;width:7405;height:5451;visibility:visible;mso-wrap-style:square;v-text-anchor:middle" o:gfxdata="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" fillcolor="white [3212]" strokecolor="black [3213]" strokeweight="1pt">
                   <v:textbox>
                     <w:txbxContent>
                       <w:p>
@@ -19515,13 +19596,13 @@
                     </w:txbxContent>
                   </v:textbox>
                 </v:rect>
-                <v:shape id="Straight Arrow Connector 83" o:spid="_x0000_s1131" type="#_x0000_t32" style="position:absolute;left:24147;top:7096;width:2666;height:751;visibility:visible;mso-wrap-style:square" o:connectortype="straight" o:gfxdata="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" strokecolor="black [3200]" strokeweight=".5pt">
+                <v:shape id="Straight Arrow Connector 83" o:spid="_x0000_s1130" type="#_x0000_t32" style="position:absolute;left:24147;top:7096;width:2666;height:751;visibility:visible;mso-wrap-style:square" o:connectortype="straight" o:gfxdata="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" strokecolor="black [3200]" strokeweight=".5pt">
                   <v:stroke endarrow="block" joinstyle="miter"/>
                 </v:shape>
-                <v:shape id="Straight Arrow Connector 97" o:spid="_x0000_s1132" type="#_x0000_t32" style="position:absolute;left:40053;top:8410;width:9969;height:961;flip:x y;visibility:visible;mso-wrap-style:square" o:connectortype="straight" o:gfxdata="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" strokecolor="black [3200]" strokeweight=".5pt">
+                <v:shape id="Straight Arrow Connector 97" o:spid="_x0000_s1131" type="#_x0000_t32" style="position:absolute;left:40053;top:8410;width:9969;height:961;flip:x y;visibility:visible;mso-wrap-style:square" o:connectortype="straight" o:gfxdata="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" strokecolor="black [3200]" strokeweight=".5pt">
                   <v:stroke endarrow="block" joinstyle="miter"/>
                 </v:shape>
-                <v:shape id="Text Box 4" o:spid="_x0000_s1133" type="#_x0000_t202" style="position:absolute;left:40354;top:4212;width:7639;height:2388;visibility:visible;mso-wrap-style:square;v-text-anchor:top" o:gfxdata="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" fillcolor="white [3201]" stroked="f" strokeweight="1pt">
+                <v:shape id="Text Box 4" o:spid="_x0000_s1132" type="#_x0000_t202" style="position:absolute;left:40354;top:4212;width:7639;height:2388;visibility:visible;mso-wrap-style:square;v-text-anchor:top" o:gfxdata="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" fillcolor="white [3201]" stroked="f" strokeweight="1pt">
                   <v:textbox>
                     <w:txbxContent>
                       <w:p>
@@ -19557,7 +19638,7 @@
                     </w:txbxContent>
                   </v:textbox>
                 </v:shape>
-                <v:shape id="Text Box 4" o:spid="_x0000_s1134" type="#_x0000_t202" style="position:absolute;left:18176;top:11489;width:6526;height:4598;visibility:visible;mso-wrap-style:square;v-text-anchor:top" o:gfxdata="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" filled="f" stroked="f" strokeweight="1pt">
+                <v:shape id="Text Box 4" o:spid="_x0000_s1133" type="#_x0000_t202" style="position:absolute;left:18176;top:11489;width:6526;height:4598;visibility:visible;mso-wrap-style:square;v-text-anchor:top" o:gfxdata="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" filled="f" stroked="f" strokeweight="1pt">
                   <v:textbox>
                     <w:txbxContent>
                       <w:p>
@@ -19599,7 +19680,7 @@
                     </w:txbxContent>
                   </v:textbox>
                 </v:shape>
-                <v:shape id="Text Box 4" o:spid="_x0000_s1135" type="#_x0000_t202" style="position:absolute;left:24253;top:11407;width:8433;height:4367;visibility:visible;mso-wrap-style:square;v-text-anchor:middle" o:gfxdata="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" fillcolor="white [3201]" stroked="f" strokeweight="1pt">
+                <v:shape id="Text Box 4" o:spid="_x0000_s1134" type="#_x0000_t202" style="position:absolute;left:24253;top:11407;width:8433;height:4367;visibility:visible;mso-wrap-style:square;v-text-anchor:middle" o:gfxdata="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" fillcolor="white [3201]" stroked="f" strokeweight="1pt">
                   <v:textbox>
                     <w:txbxContent>
                       <w:p>
@@ -19677,10 +19758,10 @@
                     </w:txbxContent>
                   </v:textbox>
                 </v:shape>
-                <v:shape id="Straight Arrow Connector 103" o:spid="_x0000_s1136" type="#_x0000_t32" style="position:absolute;left:32275;top:10918;width:0;height:6372;visibility:visible;mso-wrap-style:square" o:connectortype="straight" o:gfxdata="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" strokecolor="black [3200]" strokeweight=".5pt">
+                <v:shape id="Straight Arrow Connector 103" o:spid="_x0000_s1135" type="#_x0000_t32" style="position:absolute;left:32275;top:10918;width:0;height:6372;visibility:visible;mso-wrap-style:square" o:connectortype="straight" o:gfxdata="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" strokecolor="black [3200]" strokeweight=".5pt">
                   <v:stroke endarrow="block" joinstyle="miter"/>
                 </v:shape>
-                <v:shape id="Text Box 4" o:spid="_x0000_s1137" type="#_x0000_t202" style="position:absolute;left:33462;top:11327;width:10279;height:4363;visibility:visible;mso-wrap-style:square;v-text-anchor:middle" o:gfxdata="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" fillcolor="white [3201]" stroked="f" strokeweight="1pt">
+                <v:shape id="Text Box 4" o:spid="_x0000_s1136" type="#_x0000_t202" style="position:absolute;left:33462;top:11327;width:10279;height:4363;visibility:visible;mso-wrap-style:square;v-text-anchor:middle" o:gfxdata="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" fillcolor="white [3201]" stroked="f" strokeweight="1pt">
                   <v:textbox>
                     <w:txbxContent>
                       <w:p>
@@ -19736,13 +19817,13 @@
                     </w:txbxContent>
                   </v:textbox>
                 </v:shape>
-                <v:shape id="Straight Arrow Connector 105" o:spid="_x0000_s1138" type="#_x0000_t32" style="position:absolute;left:33730;top:10577;width:0;height:6713;visibility:visible;mso-wrap-style:square" o:connectortype="straight" o:gfxdata="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" strokecolor="black [3200]" strokeweight=".5pt">
+                <v:shape id="Straight Arrow Connector 105" o:spid="_x0000_s1137" type="#_x0000_t32" style="position:absolute;left:33730;top:10577;width:0;height:6713;visibility:visible;mso-wrap-style:square" o:connectortype="straight" o:gfxdata="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" strokecolor="black [3200]" strokeweight=".5pt">
                   <v:stroke endarrow="block" joinstyle="miter"/>
                 </v:shape>
-                <v:rect id="Rectangle 106" o:spid="_x0000_s1139" style="position:absolute;left:6960;top:16033;width:51861;height:12010;visibility:visible;mso-wrap-style:square;v-text-anchor:middle" o:gfxdata="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" filled="f" strokecolor="black [3213]" strokeweight="1pt">
+                <v:rect id="Rectangle 106" o:spid="_x0000_s1138" style="position:absolute;left:6960;top:16033;width:51861;height:12010;visibility:visible;mso-wrap-style:square;v-text-anchor:middle" o:gfxdata="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" filled="f" strokecolor="black [3213]" strokeweight="1pt">
                   <v:stroke dashstyle="dash"/>
                 </v:rect>
-                <v:rect id="Rectangle 107" o:spid="_x0000_s1140" style="position:absolute;left:26813;top:6005;width:13240;height:4813;visibility:visible;mso-wrap-style:square;v-text-anchor:middle" o:gfxdata="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" fillcolor="white [3212]" strokecolor="black [3213]" strokeweight="1pt">
+                <v:rect id="Rectangle 107" o:spid="_x0000_s1139" style="position:absolute;left:26813;top:6005;width:13240;height:4813;visibility:visible;mso-wrap-style:square;v-text-anchor:middle" o:gfxdata="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" fillcolor="white [3212]" strokecolor="black [3213]" strokeweight="1pt">
                   <v:textbox>
                     <w:txbxContent>
                       <w:p>
@@ -19773,13 +19854,13 @@
                     </w:txbxContent>
                   </v:textbox>
                 </v:rect>
-                <v:shape id="Straight Arrow Connector 108" o:spid="_x0000_s1141" type="#_x0000_t32" style="position:absolute;left:24497;top:10645;width:0;height:6645;flip:y;visibility:visible;mso-wrap-style:square" o:connectortype="straight" o:gfxdata="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" strokecolor="black [3200]" strokeweight=".5pt">
+                <v:shape id="Straight Arrow Connector 108" o:spid="_x0000_s1140" type="#_x0000_t32" style="position:absolute;left:24497;top:10645;width:0;height:6645;flip:y;visibility:visible;mso-wrap-style:square" o:connectortype="straight" o:gfxdata="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" strokecolor="black [3200]" strokeweight=".5pt">
                   <v:stroke endarrow="block" joinstyle="miter"/>
                 </v:shape>
-                <v:rect id="Rectangle 109" o:spid="_x0000_s1142" style="position:absolute;left:4305;top:272;width:36781;height:11694;visibility:visible;mso-wrap-style:square;v-text-anchor:middle" o:gfxdata="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" filled="f" strokecolor="black [3213]" strokeweight="1pt">
+                <v:rect id="Rectangle 109" o:spid="_x0000_s1141" style="position:absolute;left:4305;top:272;width:36781;height:11694;visibility:visible;mso-wrap-style:square;v-text-anchor:middle" o:gfxdata="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" filled="f" strokecolor="black [3213]" strokeweight="1pt">
                   <v:stroke dashstyle="dash"/>
                 </v:rect>
-                <v:shape id="Text Box 4" o:spid="_x0000_s1143" type="#_x0000_t202" style="position:absolute;left:40558;width:9801;height:6005;visibility:visible;mso-wrap-style:square;v-text-anchor:top" o:gfxdata="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" filled="f" stroked="f" strokeweight="1pt">
+                <v:shape id="Text Box 4" o:spid="_x0000_s1142" type="#_x0000_t202" style="position:absolute;left:40558;width:9801;height:6005;visibility:visible;mso-wrap-style:square;v-text-anchor:top" o:gfxdata="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" filled="f" stroked="f" strokeweight="1pt">
                   <v:textbox>
                     <w:txbxContent>
                       <w:p>
@@ -19817,7 +19898,7 @@
                     </w:txbxContent>
                   </v:textbox>
                 </v:shape>
-                <v:rect id="Rectangle 111" o:spid="_x0000_s1144" style="position:absolute;left:23567;top:17179;width:11848;height:8293;visibility:visible;mso-wrap-style:square;v-text-anchor:middle" o:gfxdata="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" fillcolor="white [3201]" strokecolor="black [3213]" strokeweight="1pt">
+                <v:rect id="Rectangle 111" o:spid="_x0000_s1143" style="position:absolute;left:23567;top:17179;width:11848;height:8293;visibility:visible;mso-wrap-style:square;v-text-anchor:middle" o:gfxdata="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" fillcolor="white [3201]" strokecolor="black [3213]" strokeweight="1pt">
                   <v:textbox>
                     <w:txbxContent>
                       <w:p>
@@ -19845,13 +19926,13 @@
                     </w:txbxContent>
                   </v:textbox>
                 </v:rect>
-                <v:shape id="Straight Arrow Connector 112" o:spid="_x0000_s1145" type="#_x0000_t32" style="position:absolute;left:21621;top:21248;width:1944;height:0;visibility:visible;mso-wrap-style:square" o:connectortype="straight" o:gfxdata="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" strokecolor="black [3200]" strokeweight=".5pt">
+                <v:shape id="Straight Arrow Connector 112" o:spid="_x0000_s1144" type="#_x0000_t32" style="position:absolute;left:21621;top:21248;width:1944;height:0;visibility:visible;mso-wrap-style:square" o:connectortype="straight" o:gfxdata="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" strokecolor="black [3200]" strokeweight=".5pt">
                   <v:stroke endarrow="block" joinstyle="miter"/>
                 </v:shape>
-                <v:shape id="Straight Arrow Connector 113" o:spid="_x0000_s1146" type="#_x0000_t32" style="position:absolute;left:35508;top:23926;width:16288;height:20;flip:y;visibility:visible;mso-wrap-style:square" o:connectortype="straight" o:gfxdata="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" strokecolor="black [3200]" strokeweight=".5pt">
+                <v:shape id="Straight Arrow Connector 113" o:spid="_x0000_s1145" type="#_x0000_t32" style="position:absolute;left:35508;top:23926;width:16288;height:20;flip:y;visibility:visible;mso-wrap-style:square" o:connectortype="straight" o:gfxdata="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" strokecolor="black [3200]" strokeweight=".5pt">
                   <v:stroke endarrow="block" joinstyle="miter"/>
                 </v:shape>
-                <v:rect id="Rectangle 114" o:spid="_x0000_s1147" style="position:absolute;left:39591;top:17179;width:7926;height:5749;visibility:visible;mso-wrap-style:square;v-text-anchor:middle" o:gfxdata="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" fillcolor="white [3201]" strokecolor="black [3213]" strokeweight="1pt">
+                <v:rect id="Rectangle 114" o:spid="_x0000_s1146" style="position:absolute;left:39591;top:17179;width:7926;height:5749;visibility:visible;mso-wrap-style:square;v-text-anchor:middle" o:gfxdata="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" fillcolor="white [3201]" strokecolor="black [3213]" strokeweight="1pt">
                   <v:textbox>
                     <w:txbxContent>
                       <w:p>
@@ -19876,7 +19957,7 @@
                     </w:txbxContent>
                   </v:textbox>
                 </v:rect>
-                <v:shape id="Text Box 4" o:spid="_x0000_s1148" type="#_x0000_t202" style="position:absolute;left:4188;top:28523;width:16078;height:3208;visibility:visible;mso-wrap-style:square;v-text-anchor:top" o:gfxdata="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" filled="f" stroked="f" strokeweight="1pt">
+                <v:shape id="Text Box 4" o:spid="_x0000_s1147" type="#_x0000_t202" style="position:absolute;left:4188;top:28523;width:16078;height:3208;visibility:visible;mso-wrap-style:square;v-text-anchor:top" o:gfxdata="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" filled="f" stroked="f" strokeweight="1pt">
                   <v:textbox>
                     <w:txbxContent>
                       <w:p>
@@ -19914,7 +19995,7 @@
                     </w:txbxContent>
                   </v:textbox>
                 </v:shape>
-                <v:shape id="Text Box 4" o:spid="_x0000_s1149" type="#_x0000_t202" style="position:absolute;left:26365;top:8411;width:7639;height:3045;visibility:visible;mso-wrap-style:square;v-text-anchor:top" o:gfxdata="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" filled="f" stroked="f" strokeweight="1pt">
+                <v:shape id="Text Box 4" o:spid="_x0000_s1148" type="#_x0000_t202" style="position:absolute;left:26365;top:8411;width:7639;height:3045;visibility:visible;mso-wrap-style:square;v-text-anchor:top" o:gfxdata="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" filled="f" stroked="f" strokeweight="1pt">
                   <v:textbox>
                     <w:txbxContent>
                       <w:p>
@@ -19942,7 +20023,7 @@
                     </w:txbxContent>
                   </v:textbox>
                 </v:shape>
-                <v:rect id="Rectangle 118" o:spid="_x0000_s1150" style="position:absolute;left:6960;top:1329;width:7417;height:4814;visibility:visible;mso-wrap-style:square;v-text-anchor:middle" o:gfxdata="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" fillcolor="white [3212]" strokecolor="black [3213]" strokeweight="1pt">
+                <v:rect id="Rectangle 118" o:spid="_x0000_s1149" style="position:absolute;left:6960;top:1329;width:7417;height:4814;visibility:visible;mso-wrap-style:square;v-text-anchor:middle" o:gfxdata="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" fillcolor="white [3212]" strokecolor="black [3213]" strokeweight="1pt">
                   <v:textbox>
                     <w:txbxContent>
                       <w:p>
@@ -19963,7 +20044,7 @@
                     </w:txbxContent>
                   </v:textbox>
                 </v:rect>
-                <v:rect id="Rectangle 119" o:spid="_x0000_s1151" style="position:absolute;left:7576;top:1907;width:7410;height:4807;visibility:visible;mso-wrap-style:square;v-text-anchor:middle" o:gfxdata="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" fillcolor="white [3212]" strokecolor="black [3213]" strokeweight="1pt">
+                <v:rect id="Rectangle 119" o:spid="_x0000_s1150" style="position:absolute;left:7576;top:1907;width:7410;height:4807;visibility:visible;mso-wrap-style:square;v-text-anchor:middle" o:gfxdata="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" fillcolor="white [3212]" strokecolor="black [3213]" strokeweight="1pt">
                   <v:textbox>
                     <w:txbxContent>
                       <w:p>
@@ -19988,7 +20069,7 @@
                     </w:txbxContent>
                   </v:textbox>
                 </v:rect>
-                <v:rect id="Rectangle 120" o:spid="_x0000_s1152" style="position:absolute;left:8395;top:2555;width:7404;height:4807;visibility:visible;mso-wrap-style:square;v-text-anchor:middle" o:gfxdata="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" fillcolor="white [3212]" strokecolor="black [3213]" strokeweight="1pt">
+                <v:rect id="Rectangle 120" o:spid="_x0000_s1151" style="position:absolute;left:8395;top:2555;width:7404;height:4807;visibility:visible;mso-wrap-style:square;v-text-anchor:middle" o:gfxdata="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" fillcolor="white [3212]" strokecolor="black [3213]" strokeweight="1pt">
                   <v:textbox>
                     <w:txbxContent>
                       <w:p>
@@ -20013,7 +20094,7 @@
                     </w:txbxContent>
                   </v:textbox>
                 </v:rect>
-                <v:rect id="Rectangle 121" o:spid="_x0000_s1153" style="position:absolute;left:9144;top:3304;width:7404;height:5448;visibility:visible;mso-wrap-style:square;v-text-anchor:middle" o:gfxdata="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" fillcolor="white [3212]" strokecolor="black [3213]" strokeweight="1pt">
+                <v:rect id="Rectangle 121" o:spid="_x0000_s1152" style="position:absolute;left:9144;top:3304;width:7404;height:5448;visibility:visible;mso-wrap-style:square;v-text-anchor:middle" o:gfxdata="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" fillcolor="white [3212]" strokecolor="black [3213]" strokeweight="1pt">
                   <v:textbox>
                     <w:txbxContent>
                       <w:p>
@@ -20064,10 +20145,10 @@
                     </w:txbxContent>
                   </v:textbox>
                 </v:rect>
-                <v:shape id="Straight Arrow Connector 122" o:spid="_x0000_s1154" type="#_x0000_t32" style="position:absolute;left:1848;top:5954;width:7296;height:0;visibility:visible;mso-wrap-style:square" o:connectortype="straight" o:gfxdata="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" strokecolor="black [3200]" strokeweight=".5pt">
+                <v:shape id="Straight Arrow Connector 122" o:spid="_x0000_s1153" type="#_x0000_t32" style="position:absolute;left:1848;top:5954;width:7296;height:0;visibility:visible;mso-wrap-style:square" o:connectortype="straight" o:gfxdata="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" strokecolor="black [3200]" strokeweight=".5pt">
                   <v:stroke endarrow="block" joinstyle="miter"/>
                 </v:shape>
-                <v:shape id="Text Box 4" o:spid="_x0000_s1155" type="#_x0000_t202" style="position:absolute;top:3914;width:7639;height:5571;visibility:visible;mso-wrap-style:square;v-text-anchor:top" o:gfxdata="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" filled="f" stroked="f" strokeweight="1pt">
+                <v:shape id="Text Box 4" o:spid="_x0000_s1154" type="#_x0000_t202" style="position:absolute;top:3914;width:7639;height:5571;visibility:visible;mso-wrap-style:square;v-text-anchor:top" o:gfxdata="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" filled="f" stroked="f" strokeweight="1pt">
                   <v:textbox>
                     <w:txbxContent>
                       <w:p>
@@ -20110,7 +20191,7 @@
                     </w:txbxContent>
                   </v:textbox>
                 </v:shape>
-                <v:rect id="Rectangle 126" o:spid="_x0000_s1156" style="position:absolute;left:28890;top:1322;width:6252;height:3547;visibility:visible;mso-wrap-style:square;v-text-anchor:middle" o:gfxdata="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" fillcolor="white [3201]" strokecolor="black [3213]" strokeweight="1pt">
+                <v:rect id="Rectangle 126" o:spid="_x0000_s1155" style="position:absolute;left:28890;top:1322;width:6252;height:3547;visibility:visible;mso-wrap-style:square;v-text-anchor:middle" o:gfxdata="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" fillcolor="white [3201]" strokecolor="black [3213]" strokeweight="1pt">
                   <v:textbox>
                     <w:txbxContent>
                       <w:p>
@@ -20130,6 +20211,70 @@
                     </w:txbxContent>
                   </v:textbox>
                 </v:rect>
+                <v:shape id="Straight Arrow Connector 135" o:spid="_x0000_s1156" type="#_x0000_t32" style="position:absolute;left:52816;top:3913;width:1752;height:1954;visibility:visible;mso-wrap-style:square" o:connectortype="straight" o:gfxdata="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" strokecolor="black [3200]" strokeweight=".5pt">
+                  <v:stroke endarrow="block" joinstyle="miter"/>
+                </v:shape>
+                <v:shape id="Text Box 4" o:spid="_x0000_s1157" type="#_x0000_t202" style="position:absolute;left:50196;width:7716;height:4116;visibility:visible;mso-wrap-style:square;v-text-anchor:top" o:gfxdata="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" filled="f" stroked="f" strokeweight="1pt">
+                  <v:textbox>
+                    <w:txbxContent>
+                      <w:p>
+                        <w:pPr>
+                          <w:spacing w:after="200" w:line="276" w:lineRule="auto"/>
+                          <w:rPr>
+                            <w:rFonts w:eastAsia="Times New Roman"/>
+                            <w:sz w:val="20"/>
+                            <w:szCs w:val="20"/>
+                          </w:rPr>
+                        </w:pPr>
+                        <w:r>
+                          <w:rPr>
+                            <w:rFonts w:eastAsia="Times New Roman"/>
+                            <w:sz w:val="20"/>
+                            <w:szCs w:val="20"/>
+                          </w:rPr>
+                          <w:t>Global</w:t>
+                        </w:r>
+                        <w:r>
+                          <w:rPr>
+                            <w:rFonts w:eastAsia="Times New Roman"/>
+                            <w:sz w:val="20"/>
+                            <w:szCs w:val="20"/>
+                          </w:rPr>
+                          <w:br/>
+                          <w:t>Goodness</w:t>
+                        </w:r>
+                      </w:p>
+                      <w:p>
+                        <w:pPr>
+                          <w:spacing w:after="200" w:line="276" w:lineRule="auto"/>
+                          <w:rPr>
+                            <w:rFonts w:eastAsia="Times New Roman"/>
+                            <w:sz w:val="20"/>
+                            <w:szCs w:val="20"/>
+                          </w:rPr>
+                        </w:pPr>
+                        <w:r>
+                          <w:rPr>
+                            <w:rFonts w:eastAsia="Times New Roman"/>
+                            <w:sz w:val="20"/>
+                            <w:szCs w:val="20"/>
+                          </w:rPr>
+                          <w:t> </w:t>
+                        </w:r>
+                        <w:proofErr w:type="spellStart"/>
+                        <w:r>
+                          <w:rPr>
+                            <w:rFonts w:eastAsia="Times New Roman"/>
+                            <w:sz w:val="20"/>
+                            <w:szCs w:val="20"/>
+                          </w:rPr>
+                          <w:t>sss</w:t>
+                        </w:r>
+                        <w:proofErr w:type="spellEnd"/>
+                      </w:p>
+                    </w:txbxContent>
+                  </v:textbox>
+                </v:shape>
                 <w10:anchorlock/>
               </v:group>
             </w:pict>

</xml_diff>

<commit_message>
- IOCommon now has global map of instances.
</commit_message>
<xml_diff>
--- a/FRSRS22.docx
+++ b/FRSRS22.docx
@@ -6400,14 +6400,27 @@
       <w:r>
         <w:t xml:space="preserve">Figure </w:t>
       </w:r>
-      <w:fldSimple w:instr=" SEQ Figure \* ARABIC ">
-        <w:r>
-          <w:rPr>
-            <w:noProof/>
-          </w:rPr>
-          <w:t>1</w:t>
-        </w:r>
-      </w:fldSimple>
+      <w:r>
+        <w:fldChar w:fldCharType="begin"/>
+      </w:r>
+      <w:r>
+        <w:instrText xml:space="preserve"> SEQ Figure \* ARABIC </w:instrText>
+      </w:r>
+      <w:r>
+        <w:fldChar w:fldCharType="separate"/>
+      </w:r>
+      <w:r>
+        <w:rPr>
+          <w:noProof/>
+        </w:rPr>
+        <w:t>1</w:t>
+      </w:r>
+      <w:r>
+        <w:rPr>
+          <w:noProof/>
+        </w:rPr>
+        <w:fldChar w:fldCharType="end"/>
+      </w:r>
       <w:r>
         <w:t xml:space="preserve"> -</w:t>
       </w:r>
@@ -6424,7 +6437,13 @@
         <w:t xml:space="preserve"> SRS</w:t>
       </w:r>
       <w:r>
-        <w:t xml:space="preserve"> Module)</w:t>
+        <w:t xml:space="preserve"> Module</w:t>
+      </w:r>
+      <w:r>
+        <w:t>, also called SRSUnit</w:t>
+      </w:r>
+      <w:r>
+        <w:t>)</w:t>
       </w:r>
     </w:p>
     <w:p>
@@ -6929,16 +6948,39 @@
           <w:b/>
           <w:bCs/>
         </w:rPr>
-        <w:t>S</w:t>
-      </w:r>
-      <w:proofErr w:type="gramStart"/>
+        <w:t>S’</w:t>
+      </w:r>
       <w:r>
         <w:rPr>
           <w:rStyle w:val="Emphasis"/>
           <w:b/>
           <w:bCs/>
         </w:rPr>
-        <w:t>’</w:t>
+        <w:t xml:space="preserve"> </w:t>
+      </w:r>
+      <w:r>
+        <w:rPr>
+          <w:rStyle w:val="Emphasis"/>
+        </w:rPr>
+        <w:t>:</w:t>
+      </w:r>
+      <w:r>
+        <w:rPr>
+          <w:rStyle w:val="Emphasis"/>
+        </w:rPr>
+        <w:t xml:space="preserve"> </w:t>
+      </w:r>
+      <w:r>
+        <w:rPr>
+          <w:rStyle w:val="Emphasis"/>
+        </w:rPr>
+        <w:t>A</w:t>
+      </w:r>
+      <w:r>
+        <w:rPr>
+          <w:rStyle w:val="Emphasis"/>
+        </w:rPr>
+        <w:t xml:space="preserve">t time </w:t>
       </w:r>
       <w:r>
         <w:rPr>
@@ -6946,32 +6988,25 @@
           <w:b/>
           <w:bCs/>
         </w:rPr>
-        <w:t xml:space="preserve"> </w:t>
+        <w:t>T</w:t>
       </w:r>
       <w:r>
         <w:rPr>
           <w:rStyle w:val="Emphasis"/>
         </w:rPr>
-        <w:t>:</w:t>
-      </w:r>
-      <w:proofErr w:type="gramEnd"/>
+        <w:t xml:space="preserve">, </w:t>
+      </w:r>
       <w:r>
         <w:rPr>
           <w:rStyle w:val="Emphasis"/>
         </w:rPr>
-        <w:t xml:space="preserve"> </w:t>
+        <w:t>predict</w:t>
       </w:r>
       <w:r>
         <w:rPr>
           <w:rStyle w:val="Emphasis"/>
         </w:rPr>
-        <w:t>A</w:t>
-      </w:r>
-      <w:r>
-        <w:rPr>
-          <w:rStyle w:val="Emphasis"/>
-        </w:rPr>
-        <w:t xml:space="preserve">t time </w:t>
+        <w:t xml:space="preserve"> the future state of </w:t>
       </w:r>
       <w:r>
         <w:rPr>
@@ -6979,53 +7014,19 @@
           <w:b/>
           <w:bCs/>
         </w:rPr>
-        <w:t>T</w:t>
+        <w:t>M</w:t>
       </w:r>
       <w:r>
         <w:rPr>
           <w:rStyle w:val="Emphasis"/>
         </w:rPr>
-        <w:t xml:space="preserve">, </w:t>
+        <w:t xml:space="preserve"> </w:t>
       </w:r>
       <w:r>
         <w:rPr>
           <w:rStyle w:val="Emphasis"/>
         </w:rPr>
-        <w:t>predict</w:t>
-      </w:r>
-      <w:r>
-        <w:rPr>
-          <w:rStyle w:val="Emphasis"/>
-        </w:rPr>
-        <w:t xml:space="preserve"> the future state of </w:t>
-      </w:r>
-      <w:proofErr w:type="spellStart"/>
-      <w:r>
-        <w:rPr>
-          <w:rStyle w:val="Emphasis"/>
-          <w:b/>
-          <w:bCs/>
-        </w:rPr>
-        <w:t>M</w:t>
-      </w:r>
-      <w:r>
-        <w:rPr>
-          <w:rStyle w:val="Emphasis"/>
-        </w:rPr>
-        <w:t xml:space="preserve"> </w:t>
-      </w:r>
-      <w:r>
-        <w:rPr>
-          <w:rStyle w:val="Emphasis"/>
-        </w:rPr>
-        <w:t>at</w:t>
-      </w:r>
-      <w:proofErr w:type="spellEnd"/>
-      <w:r>
-        <w:rPr>
-          <w:rStyle w:val="Emphasis"/>
-        </w:rPr>
-        <w:t xml:space="preserve"> </w:t>
+        <w:t xml:space="preserve">at </w:t>
       </w:r>
       <m:oMath>
         <m:r>
@@ -11537,14 +11538,27 @@
       <w:r>
         <w:t xml:space="preserve">Figure </w:t>
       </w:r>
-      <w:fldSimple w:instr=" SEQ Figure \* ARABIC ">
-        <w:r>
-          <w:rPr>
-            <w:noProof/>
-          </w:rPr>
-          <w:t>2</w:t>
-        </w:r>
-      </w:fldSimple>
+      <w:r>
+        <w:fldChar w:fldCharType="begin"/>
+      </w:r>
+      <w:r>
+        <w:instrText xml:space="preserve"> SEQ Figure \* ARABIC </w:instrText>
+      </w:r>
+      <w:r>
+        <w:fldChar w:fldCharType="separate"/>
+      </w:r>
+      <w:r>
+        <w:rPr>
+          <w:noProof/>
+        </w:rPr>
+        <w:t>2</w:t>
+      </w:r>
+      <w:r>
+        <w:rPr>
+          <w:noProof/>
+        </w:rPr>
+        <w:fldChar w:fldCharType="end"/>
+      </w:r>
       <w:r>
         <w:t xml:space="preserve"> - Feedback Loops</w:t>
       </w:r>
@@ -12456,15 +12470,7 @@
         <w:spacing w:line="256" w:lineRule="auto"/>
       </w:pPr>
       <w:r>
-        <w:t xml:space="preserve">The system free runs in the above loops and each SRS </w:t>
-      </w:r>
-      <w:proofErr w:type="gramStart"/>
-      <w:r>
-        <w:t>is</w:t>
-      </w:r>
-      <w:proofErr w:type="gramEnd"/>
-      <w:r>
-        <w:t xml:space="preserve"> asynchronous</w:t>
+        <w:t>The system free runs in the above loops and each SRS is asynchronous</w:t>
       </w:r>
       <w:r>
         <w:t xml:space="preserve"> and has it</w:t>
@@ -12653,21 +12659,7 @@
         <w:rPr>
           <w:iCs/>
         </w:rPr>
-        <w:t xml:space="preserve">matching and avalanches. </w:t>
-      </w:r>
-      <w:proofErr w:type="gramStart"/>
-      <w:r>
-        <w:rPr>
-          <w:iCs/>
-        </w:rPr>
-        <w:t>Thus</w:t>
-      </w:r>
-      <w:proofErr w:type="gramEnd"/>
-      <w:r>
-        <w:rPr>
-          <w:iCs/>
-        </w:rPr>
-        <w:t xml:space="preserve"> the high levels </w:t>
+        <w:t xml:space="preserve">matching and avalanches. Thus the high levels </w:t>
       </w:r>
       <w:r>
         <w:t>a</w:t>
@@ -13190,7 +13182,6 @@
       <w:r>
         <w:t xml:space="preserve">gets a poor match on </w:t>
       </w:r>
-      <w:proofErr w:type="gramStart"/>
       <w:r>
         <w:rPr>
           <w:b/>
@@ -13198,7 +13189,6 @@
         </w:rPr>
         <w:t>M</w:t>
       </w:r>
-      <w:proofErr w:type="gramEnd"/>
       <w:r>
         <w:t xml:space="preserve"> then it will copy </w:t>
       </w:r>
@@ -13310,15 +13300,7 @@
         <w:t>stale or</w:t>
       </w:r>
       <w:r>
-        <w:t xml:space="preserve"> allow it to be considered more easily as most </w:t>
-      </w:r>
-      <w:proofErr w:type="gramStart"/>
-      <w:r>
-        <w:t>similar to</w:t>
-      </w:r>
-      <w:proofErr w:type="gramEnd"/>
-      <w:r>
-        <w:t xml:space="preserve"> another pattern.</w:t>
+        <w:t xml:space="preserve"> allow it to be considered more easily as most similar to another pattern.</w:t>
       </w:r>
       <w:r>
         <w:t xml:space="preserve"> </w:t>
@@ -13725,13 +13707,8 @@
         <w:t>G</w:t>
       </w:r>
       <w:r>
-        <w:t xml:space="preserve"> values a </w:t>
-      </w:r>
-      <w:proofErr w:type="spellStart"/>
-      <w:r>
-        <w:t>fifo</w:t>
-      </w:r>
-      <w:proofErr w:type="spellEnd"/>
+        <w:t xml:space="preserve"> values a fifo</w:t>
+      </w:r>
       <w:r>
         <w:t xml:space="preserve"> (first in first out buffer</w:t>
       </w:r>
@@ -13769,23 +13746,7 @@
         <w:t>kept for this algorithm.</w:t>
       </w:r>
       <w:r>
-        <w:t xml:space="preserve"> An alternative to a </w:t>
-      </w:r>
-      <w:proofErr w:type="spellStart"/>
-      <w:r>
-        <w:t>fifo</w:t>
-      </w:r>
-      <w:proofErr w:type="spellEnd"/>
-      <w:r>
-        <w:t xml:space="preserve"> might be a </w:t>
-      </w:r>
-      <w:proofErr w:type="gramStart"/>
-      <w:r>
-        <w:t>long and short term</w:t>
-      </w:r>
-      <w:proofErr w:type="gramEnd"/>
-      <w:r>
-        <w:t xml:space="preserve"> </w:t>
+        <w:t xml:space="preserve"> An alternative to a fifo might be a long and short term </w:t>
       </w:r>
       <w:r>
         <w:rPr>
@@ -13871,13 +13832,8 @@
       <w:bookmarkEnd w:id="14"/>
     </w:p>
     <w:p>
-      <w:proofErr w:type="gramStart"/>
-      <w:r>
-        <w:t>A</w:t>
-      </w:r>
-      <w:proofErr w:type="gramEnd"/>
-      <w:r>
-        <w:t xml:space="preserve"> SRS is also called a Concept Map. The map </w:t>
+      <w:r>
+        <w:t xml:space="preserve">A SRS is also called a Concept Map. The map </w:t>
       </w:r>
       <w:r>
         <w:rPr>
@@ -13918,15 +13874,7 @@
         <w:t>M</w:t>
       </w:r>
       <w:r>
-        <w:t xml:space="preserve"> could also be any dimension as an array including 0 (a single value), 1 a linear array </w:t>
-      </w:r>
-      <w:proofErr w:type="gramStart"/>
-      <w:r>
-        <w:t>e.g.</w:t>
-      </w:r>
-      <w:proofErr w:type="gramEnd"/>
-      <w:r>
-        <w:t xml:space="preserve"> stereo sounds direction, 2D</w:t>
+        <w:t xml:space="preserve"> could also be any dimension as an array including 0 (a single value), 1 a linear array e.g. stereo sounds direction, 2D</w:t>
       </w:r>
       <w:r>
         <w:t xml:space="preserve"> or higher dimensions. </w:t>
@@ -14089,21 +14037,7 @@
         <w:rPr>
           <w:bCs/>
         </w:rPr>
-        <w:t xml:space="preserve"> gets updated. We use </w:t>
-      </w:r>
-      <w:proofErr w:type="gramStart"/>
-      <w:r>
-        <w:rPr>
-          <w:bCs/>
-        </w:rPr>
-        <w:t>a</w:t>
-      </w:r>
-      <w:proofErr w:type="gramEnd"/>
-      <w:r>
-        <w:rPr>
-          <w:bCs/>
-        </w:rPr>
-        <w:t xml:space="preserve"> SRS tick interval so as to not have to update </w:t>
+        <w:t xml:space="preserve"> gets updated. We use a SRS tick interval so as to not have to update </w:t>
       </w:r>
       <w:r>
         <w:rPr>
@@ -14353,21 +14287,7 @@
         <w:rPr>
           <w:bCs/>
         </w:rPr>
-        <w:t xml:space="preserve">is </w:t>
-      </w:r>
-      <w:proofErr w:type="gramStart"/>
-      <w:r>
-        <w:rPr>
-          <w:bCs/>
-        </w:rPr>
-        <w:t>high</w:t>
-      </w:r>
-      <w:proofErr w:type="gramEnd"/>
-      <w:r>
-        <w:rPr>
-          <w:bCs/>
-        </w:rPr>
-        <w:t xml:space="preserve"> then the SRS is acting purely as a</w:t>
+        <w:t>is high then the SRS is acting purely as a</w:t>
       </w:r>
       <w:r>
         <w:t xml:space="preserve"> subsumptive </w:t>
@@ -14641,21 +14561,7 @@
         <w:rPr>
           <w:bCs/>
         </w:rPr>
-        <w:t xml:space="preserve"> are balanced.  They system is then generating actions based on </w:t>
-      </w:r>
-      <w:proofErr w:type="gramStart"/>
-      <w:r>
-        <w:rPr>
-          <w:bCs/>
-        </w:rPr>
-        <w:t>past experience</w:t>
-      </w:r>
-      <w:proofErr w:type="gramEnd"/>
-      <w:r>
-        <w:rPr>
-          <w:bCs/>
-        </w:rPr>
-        <w:t xml:space="preserve"> </w:t>
+        <w:t xml:space="preserve"> are balanced.  They system is then generating actions based on past experience </w:t>
       </w:r>
       <w:r>
         <w:rPr>
@@ -14856,26 +14762,14 @@
         <w:t xml:space="preserve">. </w:t>
       </w:r>
       <w:r>
-        <w:t xml:space="preserve">One can name </w:t>
-      </w:r>
-      <w:proofErr w:type="gramStart"/>
-      <w:r>
-        <w:t xml:space="preserve">particular </w:t>
+        <w:t xml:space="preserve">One can name particular </w:t>
       </w:r>
       <w:r>
         <w:rPr>
           <w:b/>
           <w:bCs/>
         </w:rPr>
-        <w:t>F</w:t>
-      </w:r>
-      <w:proofErr w:type="gramEnd"/>
-      <w:r>
-        <w:rPr>
-          <w:b/>
-          <w:bCs/>
-        </w:rPr>
-        <w:t xml:space="preserve"> </w:t>
+        <w:t xml:space="preserve">F </w:t>
       </w:r>
       <w:r>
         <w:t xml:space="preserve">as a terminology for system design. </w:t>
@@ -15055,7 +14949,6 @@
       <w:r>
         <w:t xml:space="preserve"> the future </w:t>
       </w:r>
-      <w:proofErr w:type="spellStart"/>
       <w:r>
         <w:rPr>
           <w:b/>
@@ -15064,11 +14957,7 @@
         <w:t xml:space="preserve">M </w:t>
       </w:r>
       <w:r>
-        <w:t>at</w:t>
-      </w:r>
-      <w:proofErr w:type="spellEnd"/>
-      <w:r>
-        <w:t xml:space="preserve"> time </w:t>
+        <w:t xml:space="preserve">at time </w:t>
       </w:r>
       <w:r>
         <w:rPr>
@@ -15162,15 +15051,7 @@
         <w:t xml:space="preserve"> this would be </w:t>
       </w:r>
       <w:r>
-        <w:t xml:space="preserve">such vast amounts of data that one could not store it and a biological brain </w:t>
-      </w:r>
-      <w:proofErr w:type="spellStart"/>
-      <w:r>
-        <w:t>can not</w:t>
-      </w:r>
-      <w:proofErr w:type="spellEnd"/>
-      <w:r>
-        <w:t xml:space="preserve"> simply have a few million extra copies if </w:t>
+        <w:t xml:space="preserve">such vast amounts of data that one could not store it and a biological brain can not simply have a few million extra copies if </w:t>
       </w:r>
       <w:r>
         <w:t>itself</w:t>
@@ -15268,13 +15149,8 @@
         <w:t xml:space="preserve"> of </w:t>
       </w:r>
       <w:r>
-        <w:t xml:space="preserve">SRS </w:t>
-      </w:r>
-      <w:proofErr w:type="gramStart"/>
-      <w:r>
-        <w:t>Pointer:Value</w:t>
-      </w:r>
-      <w:proofErr w:type="gramEnd"/>
+        <w:t>SRS Pointer:Value</w:t>
+      </w:r>
       <w:r>
         <w:t xml:space="preserve"> pairs</w:t>
       </w:r>
@@ -15429,13 +15305,8 @@
         <w:t xml:space="preserve"> of interest</w:t>
       </w:r>
       <w:r>
-        <w:t xml:space="preserve"> is a proxy for “the entire state of the </w:t>
-      </w:r>
-      <w:proofErr w:type="gramStart"/>
-      <w:r>
-        <w:t>multi SRS</w:t>
-      </w:r>
-      <w:proofErr w:type="gramEnd"/>
+        <w:t xml:space="preserve"> is a proxy for “the entire state of the multi SRS</w:t>
+      </w:r>
       <w:r>
         <w:t xml:space="preserve"> system”. Expecting this prediction of future state to be correct is </w:t>
       </w:r>
@@ -15536,15 +15407,7 @@
         <w:t>75</w:t>
       </w:r>
       <w:r>
-        <w:t xml:space="preserve">% of </w:t>
-      </w:r>
-      <w:proofErr w:type="gramStart"/>
-      <w:r>
-        <w:t>fairly closely</w:t>
-      </w:r>
-      <w:proofErr w:type="gramEnd"/>
-      <w:r>
-        <w:t xml:space="preserve"> related concepts, and the remaining 1</w:t>
+        <w:t>% of fairly closely related concepts, and the remaining 1</w:t>
       </w:r>
       <w:r>
         <w:t>5</w:t>
@@ -15604,15 +15467,7 @@
         <w:t>an</w:t>
       </w:r>
       <w:r>
-        <w:t xml:space="preserve"> </w:t>
-      </w:r>
-      <w:proofErr w:type="gramStart"/>
-      <w:r>
-        <w:t>upside down</w:t>
-      </w:r>
-      <w:proofErr w:type="gramEnd"/>
-      <w:r>
-        <w:t xml:space="preserve"> Y representing 3 parts.</w:t>
+        <w:t xml:space="preserve"> upside down Y representing 3 parts.</w:t>
       </w:r>
       <w:r>
         <w:t xml:space="preserve"> </w:t>
@@ -15928,19 +15783,11 @@
         </w:rPr>
         <w:t xml:space="preserve">3 </w:t>
       </w:r>
-      <w:proofErr w:type="gramStart"/>
       <w:r>
         <w:rPr>
           <w:rFonts w:cs="Times New Roman"/>
         </w:rPr>
-        <w:t>are</w:t>
-      </w:r>
-      <w:proofErr w:type="gramEnd"/>
-      <w:r>
-        <w:rPr>
-          <w:rFonts w:cs="Times New Roman"/>
-        </w:rPr>
-        <w:t xml:space="preserve"> expensive but also are very valuable for overall pattern matching and prediction, and thus </w:t>
+        <w:t xml:space="preserve">are expensive but also are very valuable for overall pattern matching and prediction, and thus </w:t>
       </w:r>
       <w:r>
         <w:rPr>
@@ -16029,21 +15876,7 @@
         <w:rPr>
           <w:rFonts w:cs="Times New Roman"/>
         </w:rPr>
-        <w:t xml:space="preserve"> </w:t>
-      </w:r>
-      <w:proofErr w:type="gramStart"/>
-      <w:r>
-        <w:rPr>
-          <w:rFonts w:cs="Times New Roman"/>
-        </w:rPr>
-        <w:t>were</w:t>
-      </w:r>
-      <w:proofErr w:type="gramEnd"/>
-      <w:r>
-        <w:rPr>
-          <w:rFonts w:cs="Times New Roman"/>
-        </w:rPr>
-        <w:t xml:space="preserve"> probably added rather late.  Th</w:t>
+        <w:t xml:space="preserve"> were probably added rather late.  Th</w:t>
       </w:r>
       <w:r>
         <w:rPr>
@@ -16359,6 +16192,9 @@
       <w:bookmarkEnd w:id="24"/>
     </w:p>
     <w:p>
+      <w:pPr>
+        <w:keepNext/>
+      </w:pPr>
       <w:r>
         <w:rPr>
           <w:noProof/>
@@ -19033,18 +18869,8 @@
                                   <w:sz w:val="20"/>
                                   <w:szCs w:val="20"/>
                                 </w:rPr>
-                                <w:t> </w:t>
+                                <w:t> sss</w:t>
                               </w:r>
-                              <w:proofErr w:type="spellStart"/>
-                              <w:r>
-                                <w:rPr>
-                                  <w:rFonts w:eastAsia="Times New Roman"/>
-                                  <w:sz w:val="20"/>
-                                  <w:szCs w:val="20"/>
-                                </w:rPr>
-                                <w:t>sss</w:t>
-                              </w:r>
-                              <w:proofErr w:type="spellEnd"/>
                             </w:p>
                           </w:txbxContent>
                         </wps:txbx>
@@ -20259,18 +20085,8 @@
                             <w:sz w:val="20"/>
                             <w:szCs w:val="20"/>
                           </w:rPr>
-                          <w:t> </w:t>
+                          <w:t> sss</w:t>
                         </w:r>
-                        <w:proofErr w:type="spellStart"/>
-                        <w:r>
-                          <w:rPr>
-                            <w:rFonts w:eastAsia="Times New Roman"/>
-                            <w:sz w:val="20"/>
-                            <w:szCs w:val="20"/>
-                          </w:rPr>
-                          <w:t>sss</w:t>
-                        </w:r>
-                        <w:proofErr w:type="spellEnd"/>
                       </w:p>
                     </w:txbxContent>
                   </v:textbox>
@@ -20284,6 +20100,25 @@
     </w:p>
     <w:p>
       <w:pPr>
+        <w:pStyle w:val="Caption"/>
+      </w:pPr>
+      <w:r>
+        <w:t xml:space="preserve">Figure </w:t>
+      </w:r>
+      <w:fldSimple w:instr=" SEQ Figure \* ARABIC ">
+        <w:r>
+          <w:rPr>
+            <w:noProof/>
+          </w:rPr>
+          <w:t>3</w:t>
+        </w:r>
+      </w:fldSimple>
+      <w:r>
+        <w:t>SRS Module also called SRSUnit - Revised</w:t>
+      </w:r>
+    </w:p>
+    <w:p>
+      <w:pPr>
         <w:pStyle w:val="Heading1"/>
       </w:pPr>
       <w:bookmarkStart w:id="25" w:name="_Toc93587930"/>
@@ -20348,13 +20183,11 @@
         <w:t>few</w:t>
       </w:r>
       <w:r>
-        <w:t xml:space="preserve"> </w:t>
-      </w:r>
-      <w:proofErr w:type="gramStart"/>
-      <w:r>
-        <w:t>collision</w:t>
-      </w:r>
-      <w:proofErr w:type="gramEnd"/>
+        <w:t xml:space="preserve"> collision</w:t>
+      </w:r>
+      <w:r>
+        <w:t>s</w:t>
+      </w:r>
       <w:r>
         <w:t xml:space="preserve">. </w:t>
       </w:r>
@@ -20556,6 +20389,32 @@
       </w:r>
       <w:r>
         <w:t>Subsumption can also be achieved with simple addition of values rather than actual pulses.</w:t>
+      </w:r>
+      <w:r>
+        <w:t xml:space="preserve"> </w:t>
+      </w:r>
+      <w:r>
+        <w:rPr>
+          <w:b/>
+          <w:bCs/>
+        </w:rPr>
+        <w:t>F</w:t>
+      </w:r>
+      <w:r>
+        <w:t xml:space="preserve"> and </w:t>
+      </w:r>
+      <w:r>
+        <w:rPr>
+          <w:b/>
+          <w:bCs/>
+        </w:rPr>
+        <w:t>OF</w:t>
+      </w:r>
+      <w:r>
+        <w:t xml:space="preserve"> are optional. The implementation has all maps as subclasses of SRSUnit being the generic Concept Map module.</w:t>
+      </w:r>
+      <w:r>
+        <w:t xml:space="preserve"> Some SRSUnit are of the same class if they have general input connections to other SRSUnit and not to hardware IO.</w:t>
       </w:r>
     </w:p>
     <w:p>
@@ -20746,15 +20605,7 @@
     </w:p>
     <w:p>
       <w:r>
-        <w:t xml:space="preserve">The brain is obviously split into two hemispheres, the left and the right. The hemispheres operate as </w:t>
-      </w:r>
-      <w:proofErr w:type="gramStart"/>
-      <w:r>
-        <w:t>fairly independent</w:t>
-      </w:r>
-      <w:proofErr w:type="gramEnd"/>
-      <w:r>
-        <w:t xml:space="preserve"> </w:t>
+        <w:t xml:space="preserve">The brain is obviously split into two hemispheres, the left and the right. The hemispheres operate as fairly independent </w:t>
       </w:r>
       <w:r>
         <w:t>thinkers but with two styles. No</w:t>
@@ -20854,15 +20705,7 @@
     </w:p>
     <w:p>
       <w:r>
-        <w:t xml:space="preserve">One could use the </w:t>
-      </w:r>
-      <w:proofErr w:type="gramStart"/>
-      <w:r>
-        <w:t>X,Y</w:t>
-      </w:r>
-      <w:proofErr w:type="gramEnd"/>
-      <w:r>
-        <w:t xml:space="preserve">,Z location of sections of the human brain </w:t>
+        <w:t xml:space="preserve">One could use the X,Y,Z location of sections of the human brain </w:t>
       </w:r>
       <w:r>
         <w:t xml:space="preserve">as a guide </w:t>
@@ -20952,11 +20795,9 @@
       <w:r>
         <w:t xml:space="preserve">the effect of triples would be embodied in how aggressively cortical neurons connect further away vs. </w:t>
       </w:r>
-      <w:proofErr w:type="gramStart"/>
-      <w:r>
-        <w:t>nearby, and</w:t>
-      </w:r>
-      <w:proofErr w:type="gramEnd"/>
+      <w:r>
+        <w:t>nearby and</w:t>
+      </w:r>
       <w:r>
         <w:t xml:space="preserve"> would be a continuous curve of probability to connect at a given distance.</w:t>
       </w:r>
@@ -20978,15 +20819,7 @@
         </w:rPr>
       </w:pPr>
       <w:r>
-        <w:t xml:space="preserve">One might conjecture </w:t>
-      </w:r>
-      <w:proofErr w:type="gramStart"/>
-      <w:r>
-        <w:t>that neural paths</w:t>
-      </w:r>
-      <w:proofErr w:type="gramEnd"/>
-      <w:r>
-        <w:t xml:space="preserve"> close to the spinal cord have short </w:t>
+        <w:t xml:space="preserve">One might conjecture that neural paths close to the spinal cord have short </w:t>
       </w:r>
       <m:oMath>
         <m:r>

</xml_diff>

<commit_message>
- Changed Maps to use cv::Mat rather than custom array. - FRSRS22.docx edits. - New Maps drop list for monitoring.
</commit_message>
<xml_diff>
--- a/FRSRS22.docx
+++ b/FRSRS22.docx
@@ -437,7 +437,7 @@
           <w:r>
             <w:fldChar w:fldCharType="separate"/>
           </w:r>
-          <w:hyperlink w:anchor="_Toc93587911" w:history="1">
+          <w:hyperlink w:anchor="_Toc103679167" w:history="1">
             <w:r>
               <w:rPr>
                 <w:rStyle w:val="Hyperlink"/>
@@ -478,7 +478,7 @@
                 <w:noProof/>
                 <w:webHidden/>
               </w:rPr>
-              <w:instrText xml:space="preserve"> PAGEREF _Toc93587911 \h </w:instrText>
+              <w:instrText xml:space="preserve"> PAGEREF _Toc103679167 \h </w:instrText>
             </w:r>
             <w:r>
               <w:rPr>
@@ -521,7 +521,7 @@
               <w:noProof/>
             </w:rPr>
           </w:pPr>
-          <w:hyperlink w:anchor="_Toc93587912" w:history="1">
+          <w:hyperlink w:anchor="_Toc103679168" w:history="1">
             <w:r>
               <w:rPr>
                 <w:rStyle w:val="Hyperlink"/>
@@ -562,7 +562,7 @@
                 <w:noProof/>
                 <w:webHidden/>
               </w:rPr>
-              <w:instrText xml:space="preserve"> PAGEREF _Toc93587912 \h </w:instrText>
+              <w:instrText xml:space="preserve"> PAGEREF _Toc103679168 \h </w:instrText>
             </w:r>
             <w:r>
               <w:rPr>
@@ -605,7 +605,7 @@
               <w:noProof/>
             </w:rPr>
           </w:pPr>
-          <w:hyperlink w:anchor="_Toc93587913" w:history="1">
+          <w:hyperlink w:anchor="_Toc103679169" w:history="1">
             <w:r>
               <w:rPr>
                 <w:rStyle w:val="Hyperlink"/>
@@ -646,7 +646,7 @@
                 <w:noProof/>
                 <w:webHidden/>
               </w:rPr>
-              <w:instrText xml:space="preserve"> PAGEREF _Toc93587913 \h </w:instrText>
+              <w:instrText xml:space="preserve"> PAGEREF _Toc103679169 \h </w:instrText>
             </w:r>
             <w:r>
               <w:rPr>
@@ -689,7 +689,7 @@
               <w:noProof/>
             </w:rPr>
           </w:pPr>
-          <w:hyperlink w:anchor="_Toc93587914" w:history="1">
+          <w:hyperlink w:anchor="_Toc103679170" w:history="1">
             <w:r>
               <w:rPr>
                 <w:rStyle w:val="Hyperlink"/>
@@ -730,7 +730,7 @@
                 <w:noProof/>
                 <w:webHidden/>
               </w:rPr>
-              <w:instrText xml:space="preserve"> PAGEREF _Toc93587914 \h </w:instrText>
+              <w:instrText xml:space="preserve"> PAGEREF _Toc103679170 \h </w:instrText>
             </w:r>
             <w:r>
               <w:rPr>
@@ -750,7 +750,7 @@
                 <w:noProof/>
                 <w:webHidden/>
               </w:rPr>
-              <w:t>4</w:t>
+              <w:t>5</w:t>
             </w:r>
             <w:r>
               <w:rPr>
@@ -773,7 +773,7 @@
               <w:noProof/>
             </w:rPr>
           </w:pPr>
-          <w:hyperlink w:anchor="_Toc93587915" w:history="1">
+          <w:hyperlink w:anchor="_Toc103679171" w:history="1">
             <w:r>
               <w:rPr>
                 <w:rStyle w:val="Hyperlink"/>
@@ -814,7 +814,7 @@
                 <w:noProof/>
                 <w:webHidden/>
               </w:rPr>
-              <w:instrText xml:space="preserve"> PAGEREF _Toc93587915 \h </w:instrText>
+              <w:instrText xml:space="preserve"> PAGEREF _Toc103679171 \h </w:instrText>
             </w:r>
             <w:r>
               <w:rPr>
@@ -857,7 +857,7 @@
               <w:noProof/>
             </w:rPr>
           </w:pPr>
-          <w:hyperlink w:anchor="_Toc93587916" w:history="1">
+          <w:hyperlink w:anchor="_Toc103679172" w:history="1">
             <w:r>
               <w:rPr>
                 <w:rStyle w:val="Hyperlink"/>
@@ -898,7 +898,7 @@
                 <w:noProof/>
                 <w:webHidden/>
               </w:rPr>
-              <w:instrText xml:space="preserve"> PAGEREF _Toc93587916 \h </w:instrText>
+              <w:instrText xml:space="preserve"> PAGEREF _Toc103679172 \h </w:instrText>
             </w:r>
             <w:r>
               <w:rPr>
@@ -941,7 +941,7 @@
               <w:noProof/>
             </w:rPr>
           </w:pPr>
-          <w:hyperlink w:anchor="_Toc93587917" w:history="1">
+          <w:hyperlink w:anchor="_Toc103679173" w:history="1">
             <w:r>
               <w:rPr>
                 <w:rStyle w:val="Hyperlink"/>
@@ -982,7 +982,7 @@
                 <w:noProof/>
                 <w:webHidden/>
               </w:rPr>
-              <w:instrText xml:space="preserve"> PAGEREF _Toc93587917 \h </w:instrText>
+              <w:instrText xml:space="preserve"> PAGEREF _Toc103679173 \h </w:instrText>
             </w:r>
             <w:r>
               <w:rPr>
@@ -1025,7 +1025,7 @@
               <w:noProof/>
             </w:rPr>
           </w:pPr>
-          <w:hyperlink w:anchor="_Toc93587918" w:history="1">
+          <w:hyperlink w:anchor="_Toc103679174" w:history="1">
             <w:r>
               <w:rPr>
                 <w:rStyle w:val="Hyperlink"/>
@@ -1068,7 +1068,7 @@
                 <w:noProof/>
                 <w:webHidden/>
               </w:rPr>
-              <w:instrText xml:space="preserve"> PAGEREF _Toc93587918 \h </w:instrText>
+              <w:instrText xml:space="preserve"> PAGEREF _Toc103679174 \h </w:instrText>
             </w:r>
             <w:r>
               <w:rPr>
@@ -1111,7 +1111,7 @@
               <w:noProof/>
             </w:rPr>
           </w:pPr>
-          <w:hyperlink w:anchor="_Toc93587919" w:history="1">
+          <w:hyperlink w:anchor="_Toc103679175" w:history="1">
             <w:r>
               <w:rPr>
                 <w:rStyle w:val="Hyperlink"/>
@@ -1152,7 +1152,7 @@
                 <w:noProof/>
                 <w:webHidden/>
               </w:rPr>
-              <w:instrText xml:space="preserve"> PAGEREF _Toc93587919 \h </w:instrText>
+              <w:instrText xml:space="preserve"> PAGEREF _Toc103679175 \h </w:instrText>
             </w:r>
             <w:r>
               <w:rPr>
@@ -1195,7 +1195,7 @@
               <w:noProof/>
             </w:rPr>
           </w:pPr>
-          <w:hyperlink w:anchor="_Toc93587920" w:history="1">
+          <w:hyperlink w:anchor="_Toc103679176" w:history="1">
             <w:r>
               <w:rPr>
                 <w:rStyle w:val="Hyperlink"/>
@@ -1236,7 +1236,7 @@
                 <w:noProof/>
                 <w:webHidden/>
               </w:rPr>
-              <w:instrText xml:space="preserve"> PAGEREF _Toc93587920 \h </w:instrText>
+              <w:instrText xml:space="preserve"> PAGEREF _Toc103679176 \h </w:instrText>
             </w:r>
             <w:r>
               <w:rPr>
@@ -1279,7 +1279,7 @@
               <w:noProof/>
             </w:rPr>
           </w:pPr>
-          <w:hyperlink w:anchor="_Toc93587921" w:history="1">
+          <w:hyperlink w:anchor="_Toc103679177" w:history="1">
             <w:r>
               <w:rPr>
                 <w:rStyle w:val="Hyperlink"/>
@@ -1320,7 +1320,7 @@
                 <w:noProof/>
                 <w:webHidden/>
               </w:rPr>
-              <w:instrText xml:space="preserve"> PAGEREF _Toc93587921 \h </w:instrText>
+              <w:instrText xml:space="preserve"> PAGEREF _Toc103679177 \h </w:instrText>
             </w:r>
             <w:r>
               <w:rPr>
@@ -1363,7 +1363,7 @@
               <w:noProof/>
             </w:rPr>
           </w:pPr>
-          <w:hyperlink w:anchor="_Toc93587922" w:history="1">
+          <w:hyperlink w:anchor="_Toc103679178" w:history="1">
             <w:r>
               <w:rPr>
                 <w:rStyle w:val="Hyperlink"/>
@@ -1404,7 +1404,7 @@
                 <w:noProof/>
                 <w:webHidden/>
               </w:rPr>
-              <w:instrText xml:space="preserve"> PAGEREF _Toc93587922 \h </w:instrText>
+              <w:instrText xml:space="preserve"> PAGEREF _Toc103679178 \h </w:instrText>
             </w:r>
             <w:r>
               <w:rPr>
@@ -1447,7 +1447,7 @@
               <w:noProof/>
             </w:rPr>
           </w:pPr>
-          <w:hyperlink w:anchor="_Toc93587923" w:history="1">
+          <w:hyperlink w:anchor="_Toc103679179" w:history="1">
             <w:r>
               <w:rPr>
                 <w:rStyle w:val="Hyperlink"/>
@@ -1488,7 +1488,7 @@
                 <w:noProof/>
                 <w:webHidden/>
               </w:rPr>
-              <w:instrText xml:space="preserve"> PAGEREF _Toc93587923 \h </w:instrText>
+              <w:instrText xml:space="preserve"> PAGEREF _Toc103679179 \h </w:instrText>
             </w:r>
             <w:r>
               <w:rPr>
@@ -1531,7 +1531,7 @@
               <w:noProof/>
             </w:rPr>
           </w:pPr>
-          <w:hyperlink w:anchor="_Toc93587924" w:history="1">
+          <w:hyperlink w:anchor="_Toc103679180" w:history="1">
             <w:r>
               <w:rPr>
                 <w:rStyle w:val="Hyperlink"/>
@@ -1572,7 +1572,7 @@
                 <w:noProof/>
                 <w:webHidden/>
               </w:rPr>
-              <w:instrText xml:space="preserve"> PAGEREF _Toc93587924 \h </w:instrText>
+              <w:instrText xml:space="preserve"> PAGEREF _Toc103679180 \h </w:instrText>
             </w:r>
             <w:r>
               <w:rPr>
@@ -1615,7 +1615,7 @@
               <w:noProof/>
             </w:rPr>
           </w:pPr>
-          <w:hyperlink w:anchor="_Toc93587925" w:history="1">
+          <w:hyperlink w:anchor="_Toc103679181" w:history="1">
             <w:r>
               <w:rPr>
                 <w:rStyle w:val="Hyperlink"/>
@@ -1656,7 +1656,7 @@
                 <w:noProof/>
                 <w:webHidden/>
               </w:rPr>
-              <w:instrText xml:space="preserve"> PAGEREF _Toc93587925 \h </w:instrText>
+              <w:instrText xml:space="preserve"> PAGEREF _Toc103679181 \h </w:instrText>
             </w:r>
             <w:r>
               <w:rPr>
@@ -1699,7 +1699,7 @@
               <w:noProof/>
             </w:rPr>
           </w:pPr>
-          <w:hyperlink w:anchor="_Toc93587926" w:history="1">
+          <w:hyperlink w:anchor="_Toc103679182" w:history="1">
             <w:r>
               <w:rPr>
                 <w:rStyle w:val="Hyperlink"/>
@@ -1740,7 +1740,7 @@
                 <w:noProof/>
                 <w:webHidden/>
               </w:rPr>
-              <w:instrText xml:space="preserve"> PAGEREF _Toc93587926 \h </w:instrText>
+              <w:instrText xml:space="preserve"> PAGEREF _Toc103679182 \h </w:instrText>
             </w:r>
             <w:r>
               <w:rPr>
@@ -1783,7 +1783,7 @@
               <w:noProof/>
             </w:rPr>
           </w:pPr>
-          <w:hyperlink w:anchor="_Toc93587927" w:history="1">
+          <w:hyperlink w:anchor="_Toc103679183" w:history="1">
             <w:r>
               <w:rPr>
                 <w:rStyle w:val="Hyperlink"/>
@@ -1832,7 +1832,7 @@
                 <w:noProof/>
                 <w:webHidden/>
               </w:rPr>
-              <w:instrText xml:space="preserve"> PAGEREF _Toc93587927 \h </w:instrText>
+              <w:instrText xml:space="preserve"> PAGEREF _Toc103679183 \h </w:instrText>
             </w:r>
             <w:r>
               <w:rPr>
@@ -1875,7 +1875,7 @@
               <w:noProof/>
             </w:rPr>
           </w:pPr>
-          <w:hyperlink w:anchor="_Toc93587928" w:history="1">
+          <w:hyperlink w:anchor="_Toc103679184" w:history="1">
             <w:r>
               <w:rPr>
                 <w:rStyle w:val="Hyperlink"/>
@@ -1916,7 +1916,7 @@
                 <w:noProof/>
                 <w:webHidden/>
               </w:rPr>
-              <w:instrText xml:space="preserve"> PAGEREF _Toc93587928 \h </w:instrText>
+              <w:instrText xml:space="preserve"> PAGEREF _Toc103679184 \h </w:instrText>
             </w:r>
             <w:r>
               <w:rPr>
@@ -1959,7 +1959,7 @@
               <w:noProof/>
             </w:rPr>
           </w:pPr>
-          <w:hyperlink w:anchor="_Toc93587929" w:history="1">
+          <w:hyperlink w:anchor="_Toc103679185" w:history="1">
             <w:r>
               <w:rPr>
                 <w:rStyle w:val="Hyperlink"/>
@@ -2000,7 +2000,7 @@
                 <w:noProof/>
                 <w:webHidden/>
               </w:rPr>
-              <w:instrText xml:space="preserve"> PAGEREF _Toc93587929 \h </w:instrText>
+              <w:instrText xml:space="preserve"> PAGEREF _Toc103679185 \h </w:instrText>
             </w:r>
             <w:r>
               <w:rPr>
@@ -2043,7 +2043,7 @@
               <w:noProof/>
             </w:rPr>
           </w:pPr>
-          <w:hyperlink w:anchor="_Toc93587930" w:history="1">
+          <w:hyperlink w:anchor="_Toc103679186" w:history="1">
             <w:r>
               <w:rPr>
                 <w:rStyle w:val="Hyperlink"/>
@@ -2084,7 +2084,7 @@
                 <w:noProof/>
                 <w:webHidden/>
               </w:rPr>
-              <w:instrText xml:space="preserve"> PAGEREF _Toc93587930 \h </w:instrText>
+              <w:instrText xml:space="preserve"> PAGEREF _Toc103679186 \h </w:instrText>
             </w:r>
             <w:r>
               <w:rPr>
@@ -2127,7 +2127,7 @@
               <w:noProof/>
             </w:rPr>
           </w:pPr>
-          <w:hyperlink w:anchor="_Toc93587931" w:history="1">
+          <w:hyperlink w:anchor="_Toc103679187" w:history="1">
             <w:r>
               <w:rPr>
                 <w:rStyle w:val="Hyperlink"/>
@@ -2168,7 +2168,7 @@
                 <w:noProof/>
                 <w:webHidden/>
               </w:rPr>
-              <w:instrText xml:space="preserve"> PAGEREF _Toc93587931 \h </w:instrText>
+              <w:instrText xml:space="preserve"> PAGEREF _Toc103679187 \h </w:instrText>
             </w:r>
             <w:r>
               <w:rPr>
@@ -2211,7 +2211,7 @@
               <w:noProof/>
             </w:rPr>
           </w:pPr>
-          <w:hyperlink w:anchor="_Toc93587932" w:history="1">
+          <w:hyperlink w:anchor="_Toc103679188" w:history="1">
             <w:r>
               <w:rPr>
                 <w:rStyle w:val="Hyperlink"/>
@@ -2252,7 +2252,7 @@
                 <w:noProof/>
                 <w:webHidden/>
               </w:rPr>
-              <w:instrText xml:space="preserve"> PAGEREF _Toc93587932 \h </w:instrText>
+              <w:instrText xml:space="preserve"> PAGEREF _Toc103679188 \h </w:instrText>
             </w:r>
             <w:r>
               <w:rPr>
@@ -2295,7 +2295,7 @@
               <w:noProof/>
             </w:rPr>
           </w:pPr>
-          <w:hyperlink w:anchor="_Toc93587933" w:history="1">
+          <w:hyperlink w:anchor="_Toc103679189" w:history="1">
             <w:r>
               <w:rPr>
                 <w:rStyle w:val="Hyperlink"/>
@@ -2315,7 +2315,7 @@
                 <w:rStyle w:val="Hyperlink"/>
                 <w:noProof/>
               </w:rPr>
-              <w:t>Biological Correlates</w:t>
+              <w:t>Redundancy</w:t>
             </w:r>
             <w:r>
               <w:rPr>
@@ -2336,7 +2336,7 @@
                 <w:noProof/>
                 <w:webHidden/>
               </w:rPr>
-              <w:instrText xml:space="preserve"> PAGEREF _Toc93587933 \h </w:instrText>
+              <w:instrText xml:space="preserve"> PAGEREF _Toc103679189 \h </w:instrText>
             </w:r>
             <w:r>
               <w:rPr>
@@ -2379,7 +2379,7 @@
               <w:noProof/>
             </w:rPr>
           </w:pPr>
-          <w:hyperlink w:anchor="_Toc93587934" w:history="1">
+          <w:hyperlink w:anchor="_Toc103679190" w:history="1">
             <w:r>
               <w:rPr>
                 <w:rStyle w:val="Hyperlink"/>
@@ -2420,7 +2420,7 @@
                 <w:noProof/>
                 <w:webHidden/>
               </w:rPr>
-              <w:instrText xml:space="preserve"> PAGEREF _Toc93587934 \h </w:instrText>
+              <w:instrText xml:space="preserve"> PAGEREF _Toc103679190 \h </w:instrText>
             </w:r>
             <w:r>
               <w:rPr>
@@ -2463,7 +2463,7 @@
               <w:noProof/>
             </w:rPr>
           </w:pPr>
-          <w:hyperlink w:anchor="_Toc93587935" w:history="1">
+          <w:hyperlink w:anchor="_Toc103679191" w:history="1">
             <w:r>
               <w:rPr>
                 <w:rStyle w:val="Hyperlink"/>
@@ -2504,7 +2504,7 @@
                 <w:noProof/>
                 <w:webHidden/>
               </w:rPr>
-              <w:instrText xml:space="preserve"> PAGEREF _Toc93587935 \h </w:instrText>
+              <w:instrText xml:space="preserve"> PAGEREF _Toc103679191 \h </w:instrText>
             </w:r>
             <w:r>
               <w:rPr>
@@ -2524,7 +2524,7 @@
                 <w:noProof/>
                 <w:webHidden/>
               </w:rPr>
-              <w:t>13</w:t>
+              <w:t>14</w:t>
             </w:r>
             <w:r>
               <w:rPr>
@@ -2547,7 +2547,7 @@
               <w:noProof/>
             </w:rPr>
           </w:pPr>
-          <w:hyperlink w:anchor="_Toc93587936" w:history="1">
+          <w:hyperlink w:anchor="_Toc103679192" w:history="1">
             <w:r>
               <w:rPr>
                 <w:rStyle w:val="Hyperlink"/>
@@ -2588,7 +2588,7 @@
                 <w:noProof/>
                 <w:webHidden/>
               </w:rPr>
-              <w:instrText xml:space="preserve"> PAGEREF _Toc93587936 \h </w:instrText>
+              <w:instrText xml:space="preserve"> PAGEREF _Toc103679192 \h </w:instrText>
             </w:r>
             <w:r>
               <w:rPr>
@@ -2631,7 +2631,7 @@
               <w:noProof/>
             </w:rPr>
           </w:pPr>
-          <w:hyperlink w:anchor="_Toc93587937" w:history="1">
+          <w:hyperlink w:anchor="_Toc103679193" w:history="1">
             <w:r>
               <w:rPr>
                 <w:rStyle w:val="Hyperlink"/>
@@ -2672,7 +2672,7 @@
                 <w:noProof/>
                 <w:webHidden/>
               </w:rPr>
-              <w:instrText xml:space="preserve"> PAGEREF _Toc93587937 \h </w:instrText>
+              <w:instrText xml:space="preserve"> PAGEREF _Toc103679193 \h </w:instrText>
             </w:r>
             <w:r>
               <w:rPr>
@@ -2715,7 +2715,7 @@
               <w:noProof/>
             </w:rPr>
           </w:pPr>
-          <w:hyperlink w:anchor="_Toc93587938" w:history="1">
+          <w:hyperlink w:anchor="_Toc103679194" w:history="1">
             <w:r>
               <w:rPr>
                 <w:rStyle w:val="Hyperlink"/>
@@ -2735,6 +2735,90 @@
                 <w:rStyle w:val="Hyperlink"/>
                 <w:noProof/>
               </w:rPr>
+              <w:t>Connectivity Triples</w:t>
+            </w:r>
+            <w:r>
+              <w:rPr>
+                <w:noProof/>
+                <w:webHidden/>
+              </w:rPr>
+              <w:tab/>
+            </w:r>
+            <w:r>
+              <w:rPr>
+                <w:noProof/>
+                <w:webHidden/>
+              </w:rPr>
+              <w:fldChar w:fldCharType="begin"/>
+            </w:r>
+            <w:r>
+              <w:rPr>
+                <w:noProof/>
+                <w:webHidden/>
+              </w:rPr>
+              <w:instrText xml:space="preserve"> PAGEREF _Toc103679194 \h </w:instrText>
+            </w:r>
+            <w:r>
+              <w:rPr>
+                <w:noProof/>
+                <w:webHidden/>
+              </w:rPr>
+            </w:r>
+            <w:r>
+              <w:rPr>
+                <w:noProof/>
+                <w:webHidden/>
+              </w:rPr>
+              <w:fldChar w:fldCharType="separate"/>
+            </w:r>
+            <w:r>
+              <w:rPr>
+                <w:noProof/>
+                <w:webHidden/>
+              </w:rPr>
+              <w:t>14</w:t>
+            </w:r>
+            <w:r>
+              <w:rPr>
+                <w:noProof/>
+                <w:webHidden/>
+              </w:rPr>
+              <w:fldChar w:fldCharType="end"/>
+            </w:r>
+          </w:hyperlink>
+        </w:p>
+        <w:p>
+          <w:pPr>
+            <w:pStyle w:val="TOC3"/>
+            <w:tabs>
+              <w:tab w:val="left" w:pos="1320"/>
+              <w:tab w:val="right" w:leader="dot" w:pos="9350"/>
+            </w:tabs>
+            <w:rPr>
+              <w:rFonts w:asciiTheme="minorHAnsi" w:hAnsiTheme="minorHAnsi"/>
+              <w:noProof/>
+            </w:rPr>
+          </w:pPr>
+          <w:hyperlink w:anchor="_Toc103679195" w:history="1">
+            <w:r>
+              <w:rPr>
+                <w:rStyle w:val="Hyperlink"/>
+                <w:noProof/>
+              </w:rPr>
+              <w:t>8.3.6</w:t>
+            </w:r>
+            <w:r>
+              <w:rPr>
+                <w:rFonts w:asciiTheme="minorHAnsi" w:hAnsiTheme="minorHAnsi"/>
+                <w:noProof/>
+              </w:rPr>
+              <w:tab/>
+            </w:r>
+            <w:r>
+              <w:rPr>
+                <w:rStyle w:val="Hyperlink"/>
+                <w:noProof/>
+              </w:rPr>
               <w:t>Distance from the Spinal Cord</w:t>
             </w:r>
             <w:r>
@@ -2756,7 +2840,7 @@
                 <w:noProof/>
                 <w:webHidden/>
               </w:rPr>
-              <w:instrText xml:space="preserve"> PAGEREF _Toc93587938 \h </w:instrText>
+              <w:instrText xml:space="preserve"> PAGEREF _Toc103679195 \h </w:instrText>
             </w:r>
             <w:r>
               <w:rPr>
@@ -2777,6 +2861,90 @@
                 <w:webHidden/>
               </w:rPr>
               <w:t>14</w:t>
+            </w:r>
+            <w:r>
+              <w:rPr>
+                <w:noProof/>
+                <w:webHidden/>
+              </w:rPr>
+              <w:fldChar w:fldCharType="end"/>
+            </w:r>
+          </w:hyperlink>
+        </w:p>
+        <w:p>
+          <w:pPr>
+            <w:pStyle w:val="TOC1"/>
+            <w:tabs>
+              <w:tab w:val="left" w:pos="440"/>
+              <w:tab w:val="right" w:leader="dot" w:pos="9350"/>
+            </w:tabs>
+            <w:rPr>
+              <w:rFonts w:asciiTheme="minorHAnsi" w:hAnsiTheme="minorHAnsi"/>
+              <w:noProof/>
+            </w:rPr>
+          </w:pPr>
+          <w:hyperlink w:anchor="_Toc103679196" w:history="1">
+            <w:r>
+              <w:rPr>
+                <w:rStyle w:val="Hyperlink"/>
+                <w:noProof/>
+              </w:rPr>
+              <w:t>9</w:t>
+            </w:r>
+            <w:r>
+              <w:rPr>
+                <w:rFonts w:asciiTheme="minorHAnsi" w:hAnsiTheme="minorHAnsi"/>
+                <w:noProof/>
+              </w:rPr>
+              <w:tab/>
+            </w:r>
+            <w:r>
+              <w:rPr>
+                <w:rStyle w:val="Hyperlink"/>
+                <w:noProof/>
+              </w:rPr>
+              <w:t>References</w:t>
+            </w:r>
+            <w:r>
+              <w:rPr>
+                <w:noProof/>
+                <w:webHidden/>
+              </w:rPr>
+              <w:tab/>
+            </w:r>
+            <w:r>
+              <w:rPr>
+                <w:noProof/>
+                <w:webHidden/>
+              </w:rPr>
+              <w:fldChar w:fldCharType="begin"/>
+            </w:r>
+            <w:r>
+              <w:rPr>
+                <w:noProof/>
+                <w:webHidden/>
+              </w:rPr>
+              <w:instrText xml:space="preserve"> PAGEREF _Toc103679196 \h </w:instrText>
+            </w:r>
+            <w:r>
+              <w:rPr>
+                <w:noProof/>
+                <w:webHidden/>
+              </w:rPr>
+            </w:r>
+            <w:r>
+              <w:rPr>
+                <w:noProof/>
+                <w:webHidden/>
+              </w:rPr>
+              <w:fldChar w:fldCharType="separate"/>
+            </w:r>
+            <w:r>
+              <w:rPr>
+                <w:noProof/>
+                <w:webHidden/>
+              </w:rPr>
+              <w:t>15</w:t>
             </w:r>
             <w:r>
               <w:rPr>
@@ -2812,7 +2980,7 @@
       <w:pPr>
         <w:pStyle w:val="Heading1"/>
       </w:pPr>
-      <w:bookmarkStart w:id="0" w:name="_Toc93587911"/>
+      <w:bookmarkStart w:id="0" w:name="_Toc103679167"/>
       <w:r>
         <w:rPr>
           <w:rStyle w:val="SubtleEmphasis"/>
@@ -6450,7 +6618,7 @@
       <w:pPr>
         <w:pStyle w:val="Heading2"/>
       </w:pPr>
-      <w:bookmarkStart w:id="1" w:name="_Toc93587912"/>
+      <w:bookmarkStart w:id="1" w:name="_Toc103679168"/>
       <w:r>
         <w:t>Terms</w:t>
       </w:r>
@@ -6948,39 +7116,16 @@
           <w:b/>
           <w:bCs/>
         </w:rPr>
-        <w:t>S’</w:t>
-      </w:r>
+        <w:t>S</w:t>
+      </w:r>
+      <w:proofErr w:type="gramStart"/>
       <w:r>
         <w:rPr>
           <w:rStyle w:val="Emphasis"/>
           <w:b/>
           <w:bCs/>
         </w:rPr>
-        <w:t xml:space="preserve"> </w:t>
-      </w:r>
-      <w:r>
-        <w:rPr>
-          <w:rStyle w:val="Emphasis"/>
-        </w:rPr>
-        <w:t>:</w:t>
-      </w:r>
-      <w:r>
-        <w:rPr>
-          <w:rStyle w:val="Emphasis"/>
-        </w:rPr>
-        <w:t xml:space="preserve"> </w:t>
-      </w:r>
-      <w:r>
-        <w:rPr>
-          <w:rStyle w:val="Emphasis"/>
-        </w:rPr>
-        <w:t>A</w:t>
-      </w:r>
-      <w:r>
-        <w:rPr>
-          <w:rStyle w:val="Emphasis"/>
-        </w:rPr>
-        <w:t xml:space="preserve">t time </w:t>
+        <w:t>’</w:t>
       </w:r>
       <w:r>
         <w:rPr>
@@ -6988,25 +7133,32 @@
           <w:b/>
           <w:bCs/>
         </w:rPr>
-        <w:t>T</w:t>
+        <w:t xml:space="preserve"> </w:t>
       </w:r>
       <w:r>
         <w:rPr>
           <w:rStyle w:val="Emphasis"/>
         </w:rPr>
-        <w:t xml:space="preserve">, </w:t>
-      </w:r>
+        <w:t>:</w:t>
+      </w:r>
+      <w:proofErr w:type="gramEnd"/>
       <w:r>
         <w:rPr>
           <w:rStyle w:val="Emphasis"/>
         </w:rPr>
-        <w:t>predict</w:t>
+        <w:t xml:space="preserve"> </w:t>
       </w:r>
       <w:r>
         <w:rPr>
           <w:rStyle w:val="Emphasis"/>
         </w:rPr>
-        <w:t xml:space="preserve"> the future state of </w:t>
+        <w:t>A</w:t>
+      </w:r>
+      <w:r>
+        <w:rPr>
+          <w:rStyle w:val="Emphasis"/>
+        </w:rPr>
+        <w:t xml:space="preserve">t time </w:t>
       </w:r>
       <w:r>
         <w:rPr>
@@ -7014,6 +7166,33 @@
           <w:b/>
           <w:bCs/>
         </w:rPr>
+        <w:t>T</w:t>
+      </w:r>
+      <w:r>
+        <w:rPr>
+          <w:rStyle w:val="Emphasis"/>
+        </w:rPr>
+        <w:t xml:space="preserve">, </w:t>
+      </w:r>
+      <w:r>
+        <w:rPr>
+          <w:rStyle w:val="Emphasis"/>
+        </w:rPr>
+        <w:t>predict</w:t>
+      </w:r>
+      <w:r>
+        <w:rPr>
+          <w:rStyle w:val="Emphasis"/>
+        </w:rPr>
+        <w:t xml:space="preserve"> the future state of </w:t>
+      </w:r>
+      <w:proofErr w:type="spellStart"/>
+      <w:r>
+        <w:rPr>
+          <w:rStyle w:val="Emphasis"/>
+          <w:b/>
+          <w:bCs/>
+        </w:rPr>
         <w:t>M</w:t>
       </w:r>
       <w:r>
@@ -7026,7 +7205,14 @@
         <w:rPr>
           <w:rStyle w:val="Emphasis"/>
         </w:rPr>
-        <w:t xml:space="preserve">at </w:t>
+        <w:t>at</w:t>
+      </w:r>
+      <w:proofErr w:type="spellEnd"/>
+      <w:r>
+        <w:rPr>
+          <w:rStyle w:val="Emphasis"/>
+        </w:rPr>
+        <w:t xml:space="preserve"> </w:t>
       </w:r>
       <m:oMath>
         <m:r>
@@ -7659,7 +7845,7 @@
       <w:pPr>
         <w:pStyle w:val="Heading3"/>
       </w:pPr>
-      <w:bookmarkStart w:id="2" w:name="_Toc93587913"/>
+      <w:bookmarkStart w:id="2" w:name="_Toc103679169"/>
       <w:r>
         <w:t>Subsumption</w:t>
       </w:r>
@@ -8000,7 +8186,7 @@
       <w:pPr>
         <w:pStyle w:val="Heading2"/>
       </w:pPr>
-      <w:bookmarkStart w:id="3" w:name="_Toc93587914"/>
+      <w:bookmarkStart w:id="3" w:name="_Toc103679170"/>
       <w:r>
         <w:lastRenderedPageBreak/>
         <w:t>Loops in the System</w:t>
@@ -12073,7 +12259,7 @@
       <w:pPr>
         <w:pStyle w:val="Heading3"/>
       </w:pPr>
-      <w:bookmarkStart w:id="4" w:name="_Toc93587915"/>
+      <w:bookmarkStart w:id="4" w:name="_Toc103679171"/>
       <w:r>
         <w:t>Lockup and Unlock</w:t>
       </w:r>
@@ -12456,7 +12642,7 @@
       <w:pPr>
         <w:pStyle w:val="Heading2"/>
       </w:pPr>
-      <w:bookmarkStart w:id="5" w:name="_Toc93587916"/>
+      <w:bookmarkStart w:id="5" w:name="_Toc103679172"/>
       <w:r>
         <w:t>Free Running</w:t>
       </w:r>
@@ -12470,7 +12656,15 @@
         <w:spacing w:line="256" w:lineRule="auto"/>
       </w:pPr>
       <w:r>
-        <w:t>The system free runs in the above loops and each SRS is asynchronous</w:t>
+        <w:t xml:space="preserve">The system free runs in the above loops and each SRS </w:t>
+      </w:r>
+      <w:proofErr w:type="gramStart"/>
+      <w:r>
+        <w:t>is</w:t>
+      </w:r>
+      <w:proofErr w:type="gramEnd"/>
+      <w:r>
+        <w:t xml:space="preserve"> asynchronous</w:t>
       </w:r>
       <w:r>
         <w:t xml:space="preserve"> and has it</w:t>
@@ -12659,7 +12853,21 @@
         <w:rPr>
           <w:iCs/>
         </w:rPr>
-        <w:t xml:space="preserve">matching and avalanches. Thus the high levels </w:t>
+        <w:t xml:space="preserve">matching and avalanches. </w:t>
+      </w:r>
+      <w:proofErr w:type="gramStart"/>
+      <w:r>
+        <w:rPr>
+          <w:iCs/>
+        </w:rPr>
+        <w:t>Thus</w:t>
+      </w:r>
+      <w:proofErr w:type="gramEnd"/>
+      <w:r>
+        <w:rPr>
+          <w:iCs/>
+        </w:rPr>
+        <w:t xml:space="preserve"> the high levels </w:t>
       </w:r>
       <w:r>
         <w:t>a</w:t>
@@ -12719,7 +12927,7 @@
       <w:pPr>
         <w:pStyle w:val="Heading2"/>
       </w:pPr>
-      <w:bookmarkStart w:id="6" w:name="_Toc93587917"/>
+      <w:bookmarkStart w:id="6" w:name="_Toc103679173"/>
       <w:r>
         <w:t>The Importance of Random Noise</w:t>
       </w:r>
@@ -12940,7 +13148,7 @@
         </w:rPr>
       </w:pPr>
       <w:bookmarkStart w:id="7" w:name="_Ref92035710"/>
-      <w:bookmarkStart w:id="8" w:name="_Toc93587918"/>
+      <w:bookmarkStart w:id="8" w:name="_Toc103679174"/>
       <w:r>
         <w:rPr>
           <w:rFonts w:eastAsia="Times New Roman"/>
@@ -12963,7 +13171,7 @@
       <w:pPr>
         <w:pStyle w:val="Heading2"/>
       </w:pPr>
-      <w:bookmarkStart w:id="9" w:name="_Toc93587919"/>
+      <w:bookmarkStart w:id="9" w:name="_Toc103679175"/>
       <w:r>
         <w:t>Selecting Best Match to M</w:t>
       </w:r>
@@ -13165,7 +13373,7 @@
         <w:pStyle w:val="Heading2"/>
       </w:pPr>
       <w:bookmarkStart w:id="10" w:name="_Ref92032362"/>
-      <w:bookmarkStart w:id="11" w:name="_Toc93587920"/>
+      <w:bookmarkStart w:id="11" w:name="_Toc103679176"/>
       <w:r>
         <w:t>New Patterns</w:t>
       </w:r>
@@ -13182,6 +13390,7 @@
       <w:r>
         <w:t xml:space="preserve">gets a poor match on </w:t>
       </w:r>
+      <w:proofErr w:type="gramStart"/>
       <w:r>
         <w:rPr>
           <w:b/>
@@ -13189,6 +13398,7 @@
         </w:rPr>
         <w:t>M</w:t>
       </w:r>
+      <w:proofErr w:type="gramEnd"/>
       <w:r>
         <w:t xml:space="preserve"> then it will copy </w:t>
       </w:r>
@@ -13300,7 +13510,15 @@
         <w:t>stale or</w:t>
       </w:r>
       <w:r>
-        <w:t xml:space="preserve"> allow it to be considered more easily as most similar to another pattern.</w:t>
+        <w:t xml:space="preserve"> allow it to be considered more easily as most </w:t>
+      </w:r>
+      <w:proofErr w:type="gramStart"/>
+      <w:r>
+        <w:t>similar to</w:t>
+      </w:r>
+      <w:proofErr w:type="gramEnd"/>
+      <w:r>
+        <w:t xml:space="preserve"> another pattern.</w:t>
       </w:r>
       <w:r>
         <w:t xml:space="preserve"> </w:t>
@@ -13350,7 +13568,7 @@
       <w:pPr>
         <w:pStyle w:val="Heading2"/>
       </w:pPr>
-      <w:bookmarkStart w:id="12" w:name="_Toc93587921"/>
+      <w:bookmarkStart w:id="12" w:name="_Toc103679177"/>
       <w:r>
         <w:t>When to Learn</w:t>
       </w:r>
@@ -13707,8 +13925,13 @@
         <w:t>G</w:t>
       </w:r>
       <w:r>
-        <w:t xml:space="preserve"> values a fifo</w:t>
-      </w:r>
+        <w:t xml:space="preserve"> values a </w:t>
+      </w:r>
+      <w:proofErr w:type="spellStart"/>
+      <w:r>
+        <w:t>fifo</w:t>
+      </w:r>
+      <w:proofErr w:type="spellEnd"/>
       <w:r>
         <w:t xml:space="preserve"> (first in first out buffer</w:t>
       </w:r>
@@ -13746,7 +13969,23 @@
         <w:t>kept for this algorithm.</w:t>
       </w:r>
       <w:r>
-        <w:t xml:space="preserve"> An alternative to a fifo might be a long and short term </w:t>
+        <w:t xml:space="preserve"> An alternative to a </w:t>
+      </w:r>
+      <w:proofErr w:type="spellStart"/>
+      <w:r>
+        <w:t>fifo</w:t>
+      </w:r>
+      <w:proofErr w:type="spellEnd"/>
+      <w:r>
+        <w:t xml:space="preserve"> might be a </w:t>
+      </w:r>
+      <w:proofErr w:type="gramStart"/>
+      <w:r>
+        <w:t>long and short term</w:t>
+      </w:r>
+      <w:proofErr w:type="gramEnd"/>
+      <w:r>
+        <w:t xml:space="preserve"> </w:t>
       </w:r>
       <w:r>
         <w:rPr>
@@ -13824,7 +14063,7 @@
       <w:pPr>
         <w:pStyle w:val="Heading1"/>
       </w:pPr>
-      <w:bookmarkStart w:id="14" w:name="_Toc93587922"/>
+      <w:bookmarkStart w:id="14" w:name="_Toc103679178"/>
       <w:r>
         <w:lastRenderedPageBreak/>
         <w:t>Concept Maps</w:t>
@@ -13832,8 +14071,13 @@
       <w:bookmarkEnd w:id="14"/>
     </w:p>
     <w:p>
-      <w:r>
-        <w:t xml:space="preserve">A SRS is also called a Concept Map. The map </w:t>
+      <w:proofErr w:type="gramStart"/>
+      <w:r>
+        <w:t>A</w:t>
+      </w:r>
+      <w:proofErr w:type="gramEnd"/>
+      <w:r>
+        <w:t xml:space="preserve"> SRS is also called a Concept Map. The map </w:t>
       </w:r>
       <w:r>
         <w:rPr>
@@ -13874,7 +14118,15 @@
         <w:t>M</w:t>
       </w:r>
       <w:r>
-        <w:t xml:space="preserve"> could also be any dimension as an array including 0 (a single value), 1 a linear array e.g. stereo sounds direction, 2D</w:t>
+        <w:t xml:space="preserve"> could also be any dimension as an array including 0 (a single value), 1 a linear array </w:t>
+      </w:r>
+      <w:proofErr w:type="gramStart"/>
+      <w:r>
+        <w:t>e.g.</w:t>
+      </w:r>
+      <w:proofErr w:type="gramEnd"/>
+      <w:r>
+        <w:t xml:space="preserve"> stereo sounds direction, 2D</w:t>
       </w:r>
       <w:r>
         <w:t xml:space="preserve"> or higher dimensions. </w:t>
@@ -13887,7 +14139,7 @@
       <w:r>
         <w:t xml:space="preserve"> </w:t>
       </w:r>
-      <w:bookmarkStart w:id="15" w:name="_Toc93587923"/>
+      <w:bookmarkStart w:id="15" w:name="_Toc103679179"/>
       <w:r>
         <w:t>Attent</w:t>
       </w:r>
@@ -14037,7 +14289,21 @@
         <w:rPr>
           <w:bCs/>
         </w:rPr>
-        <w:t xml:space="preserve"> gets updated. We use a SRS tick interval so as to not have to update </w:t>
+        <w:t xml:space="preserve"> gets updated. We use </w:t>
+      </w:r>
+      <w:proofErr w:type="gramStart"/>
+      <w:r>
+        <w:rPr>
+          <w:bCs/>
+        </w:rPr>
+        <w:t>a</w:t>
+      </w:r>
+      <w:proofErr w:type="gramEnd"/>
+      <w:r>
+        <w:rPr>
+          <w:bCs/>
+        </w:rPr>
+        <w:t xml:space="preserve"> SRS tick interval so as to not have to update </w:t>
       </w:r>
       <w:r>
         <w:rPr>
@@ -14287,7 +14553,21 @@
         <w:rPr>
           <w:bCs/>
         </w:rPr>
-        <w:t>is high then the SRS is acting purely as a</w:t>
+        <w:t xml:space="preserve">is </w:t>
+      </w:r>
+      <w:proofErr w:type="gramStart"/>
+      <w:r>
+        <w:rPr>
+          <w:bCs/>
+        </w:rPr>
+        <w:t>high</w:t>
+      </w:r>
+      <w:proofErr w:type="gramEnd"/>
+      <w:r>
+        <w:rPr>
+          <w:bCs/>
+        </w:rPr>
+        <w:t xml:space="preserve"> then the SRS is acting purely as a</w:t>
       </w:r>
       <w:r>
         <w:t xml:space="preserve"> subsumptive </w:t>
@@ -14561,7 +14841,21 @@
         <w:rPr>
           <w:bCs/>
         </w:rPr>
-        <w:t xml:space="preserve"> are balanced.  They system is then generating actions based on past experience </w:t>
+        <w:t xml:space="preserve"> are balanced.  They system is then generating actions based on </w:t>
+      </w:r>
+      <w:proofErr w:type="gramStart"/>
+      <w:r>
+        <w:rPr>
+          <w:bCs/>
+        </w:rPr>
+        <w:t>past experience</w:t>
+      </w:r>
+      <w:proofErr w:type="gramEnd"/>
+      <w:r>
+        <w:rPr>
+          <w:bCs/>
+        </w:rPr>
+        <w:t xml:space="preserve"> </w:t>
       </w:r>
       <w:r>
         <w:rPr>
@@ -14703,7 +14997,7 @@
         <w:pStyle w:val="Heading1"/>
       </w:pPr>
       <w:bookmarkStart w:id="16" w:name="_Ref92036367"/>
-      <w:bookmarkStart w:id="17" w:name="_Toc93587924"/>
+      <w:bookmarkStart w:id="17" w:name="_Toc103679180"/>
       <w:r>
         <w:lastRenderedPageBreak/>
         <w:t>Multi-SRS systems</w:t>
@@ -14715,7 +15009,7 @@
       <w:pPr>
         <w:pStyle w:val="Heading2"/>
       </w:pPr>
-      <w:bookmarkStart w:id="18" w:name="_Toc93587925"/>
+      <w:bookmarkStart w:id="18" w:name="_Toc103679181"/>
       <w:r>
         <w:t>System Creation</w:t>
       </w:r>
@@ -14762,14 +15056,26 @@
         <w:t xml:space="preserve">. </w:t>
       </w:r>
       <w:r>
-        <w:t xml:space="preserve">One can name particular </w:t>
+        <w:t xml:space="preserve">One can name </w:t>
+      </w:r>
+      <w:proofErr w:type="gramStart"/>
+      <w:r>
+        <w:t xml:space="preserve">particular </w:t>
       </w:r>
       <w:r>
         <w:rPr>
           <w:b/>
           <w:bCs/>
         </w:rPr>
-        <w:t xml:space="preserve">F </w:t>
+        <w:t>F</w:t>
+      </w:r>
+      <w:proofErr w:type="gramEnd"/>
+      <w:r>
+        <w:rPr>
+          <w:b/>
+          <w:bCs/>
+        </w:rPr>
+        <w:t xml:space="preserve"> </w:t>
       </w:r>
       <w:r>
         <w:t xml:space="preserve">as a terminology for system design. </w:t>
@@ -14873,7 +15179,7 @@
         <w:pStyle w:val="Heading1"/>
       </w:pPr>
       <w:bookmarkStart w:id="19" w:name="_Ref92031616"/>
-      <w:bookmarkStart w:id="20" w:name="_Toc93587926"/>
+      <w:bookmarkStart w:id="20" w:name="_Toc103679182"/>
       <w:r>
         <w:lastRenderedPageBreak/>
         <w:t>Global Pattern Connectivity</w:t>
@@ -14949,6 +15255,7 @@
       <w:r>
         <w:t xml:space="preserve"> the future </w:t>
       </w:r>
+      <w:proofErr w:type="spellStart"/>
       <w:r>
         <w:rPr>
           <w:b/>
@@ -14957,7 +15264,11 @@
         <w:t xml:space="preserve">M </w:t>
       </w:r>
       <w:r>
-        <w:t xml:space="preserve">at time </w:t>
+        <w:t>at</w:t>
+      </w:r>
+      <w:proofErr w:type="spellEnd"/>
+      <w:r>
+        <w:t xml:space="preserve"> time </w:t>
       </w:r>
       <w:r>
         <w:rPr>
@@ -15051,7 +15362,15 @@
         <w:t xml:space="preserve"> this would be </w:t>
       </w:r>
       <w:r>
-        <w:t xml:space="preserve">such vast amounts of data that one could not store it and a biological brain can not simply have a few million extra copies if </w:t>
+        <w:t xml:space="preserve">such vast amounts of data that one could not store it and a biological brain </w:t>
+      </w:r>
+      <w:proofErr w:type="spellStart"/>
+      <w:r>
+        <w:t>can not</w:t>
+      </w:r>
+      <w:proofErr w:type="spellEnd"/>
+      <w:r>
+        <w:t xml:space="preserve"> simply have a few million extra copies if </w:t>
       </w:r>
       <w:r>
         <w:t>itself</w:t>
@@ -15149,8 +15468,13 @@
         <w:t xml:space="preserve"> of </w:t>
       </w:r>
       <w:r>
-        <w:t>SRS Pointer:Value</w:t>
-      </w:r>
+        <w:t xml:space="preserve">SRS </w:t>
+      </w:r>
+      <w:proofErr w:type="gramStart"/>
+      <w:r>
+        <w:t>Pointer:Value</w:t>
+      </w:r>
+      <w:proofErr w:type="gramEnd"/>
       <w:r>
         <w:t xml:space="preserve"> pairs</w:t>
       </w:r>
@@ -15305,8 +15629,13 @@
         <w:t xml:space="preserve"> of interest</w:t>
       </w:r>
       <w:r>
-        <w:t xml:space="preserve"> is a proxy for “the entire state of the multi SRS</w:t>
-      </w:r>
+        <w:t xml:space="preserve"> is a proxy for “the entire state of the </w:t>
+      </w:r>
+      <w:proofErr w:type="gramStart"/>
+      <w:r>
+        <w:t>multi SRS</w:t>
+      </w:r>
+      <w:proofErr w:type="gramEnd"/>
       <w:r>
         <w:t xml:space="preserve"> system”. Expecting this prediction of future state to be correct is </w:t>
       </w:r>
@@ -15372,7 +15701,7 @@
       <w:pPr>
         <w:pStyle w:val="Heading2"/>
       </w:pPr>
-      <w:bookmarkStart w:id="21" w:name="_Toc93587927"/>
+      <w:bookmarkStart w:id="21" w:name="_Toc103679183"/>
       <w:r>
         <w:t>Connectivity Triples</w:t>
       </w:r>
@@ -15407,7 +15736,15 @@
         <w:t>75</w:t>
       </w:r>
       <w:r>
-        <w:t>% of fairly closely related concepts, and the remaining 1</w:t>
+        <w:t xml:space="preserve">% of </w:t>
+      </w:r>
+      <w:proofErr w:type="gramStart"/>
+      <w:r>
+        <w:t>fairly closely</w:t>
+      </w:r>
+      <w:proofErr w:type="gramEnd"/>
+      <w:r>
+        <w:t xml:space="preserve"> related concepts, and the remaining 1</w:t>
       </w:r>
       <w:r>
         <w:t>5</w:t>
@@ -15467,7 +15804,15 @@
         <w:t>an</w:t>
       </w:r>
       <w:r>
-        <w:t xml:space="preserve"> upside down Y representing 3 parts.</w:t>
+        <w:t xml:space="preserve"> </w:t>
+      </w:r>
+      <w:proofErr w:type="gramStart"/>
+      <w:r>
+        <w:t>upside down</w:t>
+      </w:r>
+      <w:proofErr w:type="gramEnd"/>
+      <w:r>
+        <w:t xml:space="preserve"> Y representing 3 parts.</w:t>
       </w:r>
       <w:r>
         <w:t xml:space="preserve"> </w:t>
@@ -15783,11 +16128,19 @@
         </w:rPr>
         <w:t xml:space="preserve">3 </w:t>
       </w:r>
+      <w:proofErr w:type="gramStart"/>
       <w:r>
         <w:rPr>
           <w:rFonts w:cs="Times New Roman"/>
         </w:rPr>
-        <w:t xml:space="preserve">are expensive but also are very valuable for overall pattern matching and prediction, and thus </w:t>
+        <w:t>are</w:t>
+      </w:r>
+      <w:proofErr w:type="gramEnd"/>
+      <w:r>
+        <w:rPr>
+          <w:rFonts w:cs="Times New Roman"/>
+        </w:rPr>
+        <w:t xml:space="preserve"> expensive but also are very valuable for overall pattern matching and prediction, and thus </w:t>
       </w:r>
       <w:r>
         <w:rPr>
@@ -15876,7 +16229,21 @@
         <w:rPr>
           <w:rFonts w:cs="Times New Roman"/>
         </w:rPr>
-        <w:t xml:space="preserve"> were probably added rather late.  Th</w:t>
+        <w:t xml:space="preserve"> </w:t>
+      </w:r>
+      <w:proofErr w:type="gramStart"/>
+      <w:r>
+        <w:rPr>
+          <w:rFonts w:cs="Times New Roman"/>
+        </w:rPr>
+        <w:t>were</w:t>
+      </w:r>
+      <w:proofErr w:type="gramEnd"/>
+      <w:r>
+        <w:rPr>
+          <w:rFonts w:cs="Times New Roman"/>
+        </w:rPr>
+        <w:t xml:space="preserve"> probably added rather late.  Th</w:t>
       </w:r>
       <w:r>
         <w:rPr>
@@ -16008,7 +16375,7 @@
         <w:pStyle w:val="Heading2"/>
       </w:pPr>
       <w:bookmarkStart w:id="22" w:name="_Ref92037094"/>
-      <w:bookmarkStart w:id="23" w:name="_Toc93587928"/>
+      <w:bookmarkStart w:id="23" w:name="_Toc103679184"/>
       <w:r>
         <w:t>Meta-Patterns</w:t>
       </w:r>
@@ -16184,7 +16551,7 @@
       <w:pPr>
         <w:pStyle w:val="Heading1"/>
       </w:pPr>
-      <w:bookmarkStart w:id="24" w:name="_Toc93587929"/>
+      <w:bookmarkStart w:id="24" w:name="_Toc103679185"/>
       <w:r>
         <w:lastRenderedPageBreak/>
         <w:t>Revised Diagram</w:t>
@@ -18869,8 +19236,18 @@
                                   <w:sz w:val="20"/>
                                   <w:szCs w:val="20"/>
                                 </w:rPr>
-                                <w:t> sss</w:t>
+                                <w:t> </w:t>
                               </w:r>
+                              <w:proofErr w:type="spellStart"/>
+                              <w:r>
+                                <w:rPr>
+                                  <w:rFonts w:eastAsia="Times New Roman"/>
+                                  <w:sz w:val="20"/>
+                                  <w:szCs w:val="20"/>
+                                </w:rPr>
+                                <w:t>sss</w:t>
+                              </w:r>
+                              <w:proofErr w:type="spellEnd"/>
                             </w:p>
                           </w:txbxContent>
                         </wps:txbx>
@@ -20085,8 +20462,18 @@
                             <w:sz w:val="20"/>
                             <w:szCs w:val="20"/>
                           </w:rPr>
-                          <w:t> sss</w:t>
+                          <w:t> </w:t>
                         </w:r>
+                        <w:proofErr w:type="spellStart"/>
+                        <w:r>
+                          <w:rPr>
+                            <w:rFonts w:eastAsia="Times New Roman"/>
+                            <w:sz w:val="20"/>
+                            <w:szCs w:val="20"/>
+                          </w:rPr>
+                          <w:t>sss</w:t>
+                        </w:r>
+                        <w:proofErr w:type="spellEnd"/>
                       </w:p>
                     </w:txbxContent>
                   </v:textbox>
@@ -20105,14 +20492,27 @@
       <w:r>
         <w:t xml:space="preserve">Figure </w:t>
       </w:r>
-      <w:fldSimple w:instr=" SEQ Figure \* ARABIC ">
-        <w:r>
-          <w:rPr>
-            <w:noProof/>
-          </w:rPr>
-          <w:t>3</w:t>
-        </w:r>
-      </w:fldSimple>
+      <w:r>
+        <w:fldChar w:fldCharType="begin"/>
+      </w:r>
+      <w:r>
+        <w:instrText xml:space="preserve"> SEQ Figure \* ARABIC </w:instrText>
+      </w:r>
+      <w:r>
+        <w:fldChar w:fldCharType="separate"/>
+      </w:r>
+      <w:r>
+        <w:rPr>
+          <w:noProof/>
+        </w:rPr>
+        <w:t>3</w:t>
+      </w:r>
+      <w:r>
+        <w:rPr>
+          <w:noProof/>
+        </w:rPr>
+        <w:fldChar w:fldCharType="end"/>
+      </w:r>
       <w:r>
         <w:t>SRS Module also called SRSUnit - Revised</w:t>
       </w:r>
@@ -20121,7 +20521,7 @@
       <w:pPr>
         <w:pStyle w:val="Heading1"/>
       </w:pPr>
-      <w:bookmarkStart w:id="25" w:name="_Toc93587930"/>
+      <w:bookmarkStart w:id="25" w:name="_Toc103679186"/>
       <w:r>
         <w:lastRenderedPageBreak/>
         <w:t>Implementation Notes</w:t>
@@ -20143,7 +20543,7 @@
       <w:pPr>
         <w:pStyle w:val="Heading2"/>
       </w:pPr>
-      <w:bookmarkStart w:id="26" w:name="_Toc93587931"/>
+      <w:bookmarkStart w:id="26" w:name="_Toc103679187"/>
       <w:r>
         <w:t>Synchronization</w:t>
       </w:r>
@@ -20316,7 +20716,7 @@
         <w:pStyle w:val="Heading2"/>
       </w:pPr>
       <w:bookmarkStart w:id="27" w:name="_Ref92036033"/>
-      <w:bookmarkStart w:id="28" w:name="_Toc93587932"/>
+      <w:bookmarkStart w:id="28" w:name="_Toc103679188"/>
       <w:r>
         <w:t>Neuron Pulse vs. Value</w:t>
       </w:r>
@@ -20421,12 +20821,14 @@
       <w:pPr>
         <w:pStyle w:val="Heading2"/>
       </w:pPr>
+      <w:bookmarkStart w:id="29" w:name="_Toc103679189"/>
       <w:r>
         <w:t>Redund</w:t>
       </w:r>
       <w:r>
         <w:t>ancy</w:t>
       </w:r>
+      <w:bookmarkEnd w:id="29"/>
     </w:p>
     <w:p>
       <w:r>
@@ -20531,11 +20933,9 @@
       <w:r>
         <w:t xml:space="preserve"> </w:t>
       </w:r>
-      <w:bookmarkStart w:id="29" w:name="_Toc93587933"/>
       <w:r>
         <w:t>Biological Correlates</w:t>
       </w:r>
-      <w:bookmarkEnd w:id="29"/>
     </w:p>
     <w:p>
       <w:r>
@@ -20558,7 +20958,7 @@
       <w:pPr>
         <w:pStyle w:val="Heading3"/>
       </w:pPr>
-      <w:bookmarkStart w:id="30" w:name="_Toc93587934"/>
+      <w:bookmarkStart w:id="30" w:name="_Toc103679190"/>
       <w:r>
         <w:t>Pattern Matchers</w:t>
       </w:r>
@@ -20593,7 +20993,7 @@
       <w:pPr>
         <w:pStyle w:val="Heading3"/>
       </w:pPr>
-      <w:bookmarkStart w:id="31" w:name="_Toc93587935"/>
+      <w:bookmarkStart w:id="31" w:name="_Toc103679191"/>
       <w:r>
         <w:lastRenderedPageBreak/>
         <w:t>Multiple</w:t>
@@ -20605,7 +21005,15 @@
     </w:p>
     <w:p>
       <w:r>
-        <w:t xml:space="preserve">The brain is obviously split into two hemispheres, the left and the right. The hemispheres operate as fairly independent </w:t>
+        <w:t xml:space="preserve">The brain is obviously split into two hemispheres, the left and the right. The hemispheres operate as </w:t>
+      </w:r>
+      <w:proofErr w:type="gramStart"/>
+      <w:r>
+        <w:t>fairly independent</w:t>
+      </w:r>
+      <w:proofErr w:type="gramEnd"/>
+      <w:r>
+        <w:t xml:space="preserve"> </w:t>
       </w:r>
       <w:r>
         <w:t>thinkers but with two styles. No</w:t>
@@ -20660,7 +21068,7 @@
       <w:pPr>
         <w:pStyle w:val="Heading3"/>
       </w:pPr>
-      <w:bookmarkStart w:id="32" w:name="_Toc93587936"/>
+      <w:bookmarkStart w:id="32" w:name="_Toc103679192"/>
       <w:r>
         <w:t>Biological implementation of G</w:t>
       </w:r>
@@ -20696,7 +21104,7 @@
         <w:pStyle w:val="Heading3"/>
       </w:pPr>
       <w:bookmarkStart w:id="33" w:name="_Ref92095850"/>
-      <w:bookmarkStart w:id="34" w:name="_Toc93587937"/>
+      <w:bookmarkStart w:id="34" w:name="_Toc103679193"/>
       <w:r>
         <w:t>Derivation of X, Y, Z coordinates</w:t>
       </w:r>
@@ -20705,7 +21113,15 @@
     </w:p>
     <w:p>
       <w:r>
-        <w:t xml:space="preserve">One could use the X,Y,Z location of sections of the human brain </w:t>
+        <w:t xml:space="preserve">One could use the </w:t>
+      </w:r>
+      <w:proofErr w:type="gramStart"/>
+      <w:r>
+        <w:t>X,Y</w:t>
+      </w:r>
+      <w:proofErr w:type="gramEnd"/>
+      <w:r>
+        <w:t xml:space="preserve">,Z location of sections of the human brain </w:t>
       </w:r>
       <w:r>
         <w:t xml:space="preserve">as a guide </w:t>
@@ -20784,9 +21200,11 @@
       <w:pPr>
         <w:pStyle w:val="Heading3"/>
       </w:pPr>
+      <w:bookmarkStart w:id="35" w:name="_Toc103679194"/>
       <w:r>
         <w:t>Connectivity Triples</w:t>
       </w:r>
+      <w:bookmarkEnd w:id="35"/>
     </w:p>
     <w:p>
       <w:r>
@@ -20806,11 +21224,11 @@
       <w:pPr>
         <w:pStyle w:val="Heading3"/>
       </w:pPr>
-      <w:bookmarkStart w:id="35" w:name="_Toc93587938"/>
+      <w:bookmarkStart w:id="36" w:name="_Toc103679195"/>
       <w:r>
         <w:t>Distance from the Spinal Cord</w:t>
       </w:r>
-      <w:bookmarkEnd w:id="35"/>
+      <w:bookmarkEnd w:id="36"/>
     </w:p>
     <w:p>
       <w:pPr>
@@ -20819,7 +21237,15 @@
         </w:rPr>
       </w:pPr>
       <w:r>
-        <w:t xml:space="preserve">One might conjecture that neural paths close to the spinal cord have short </w:t>
+        <w:t xml:space="preserve">One might conjecture </w:t>
+      </w:r>
+      <w:proofErr w:type="gramStart"/>
+      <w:r>
+        <w:t>that neural paths</w:t>
+      </w:r>
+      <w:proofErr w:type="gramEnd"/>
+      <w:r>
+        <w:t xml:space="preserve"> close to the spinal cord have short </w:t>
       </w:r>
       <m:oMath>
         <m:r>
@@ -20880,6 +21306,7 @@
         <w:t>.</w:t>
       </w:r>
     </w:p>
+    <w:bookmarkStart w:id="37" w:name="_Toc103679196" w:displacedByCustomXml="next"/>
     <w:sdt>
       <w:sdtPr>
         <w:rPr>
@@ -20906,6 +21333,7 @@
           <w:r>
             <w:t>References</w:t>
           </w:r>
+          <w:bookmarkEnd w:id="37"/>
         </w:p>
         <w:sdt>
           <w:sdtPr>
@@ -21097,6 +21525,35 @@
                   <w:noProof/>
                 </w:rPr>
                 <w:t xml:space="preserve"> </w:t>
+              </w:r>
+            </w:p>
+            <w:p>
+              <w:pPr>
+                <w:pStyle w:val="Bibliography"/>
+                <w:ind w:left="720" w:hanging="720"/>
+                <w:rPr>
+                  <w:noProof/>
+                </w:rPr>
+              </w:pPr>
+              <w:r>
+                <w:rPr>
+                  <w:noProof/>
+                </w:rPr>
+                <w:t xml:space="preserve">Michael Pereira, D. P. (2022). A leaky evidence accumulation process for perceptual experience. </w:t>
+              </w:r>
+              <w:r>
+                <w:rPr>
+                  <w:i/>
+                  <w:iCs/>
+                  <w:noProof/>
+                </w:rPr>
+                <w:t>Trends in Cognitive Sciences</w:t>
+              </w:r>
+              <w:r>
+                <w:rPr>
+                  <w:noProof/>
+                </w:rPr>
+                <w:t>, 11.</w:t>
               </w:r>
             </w:p>
             <w:p>
@@ -23314,11 +23771,32 @@
     <b:Year>2012</b:Year>
     <b:RefOrder>9</b:RefOrder>
   </b:Source>
+  <b:Source>
+    <b:Tag>Mic22</b:Tag>
+    <b:SourceType>JournalArticle</b:SourceType>
+    <b:Guid>{E6E0BCD9-A4E6-4203-986F-5FAD08BB24D5}</b:Guid>
+    <b:Author>
+      <b:Author>
+        <b:NameList>
+          <b:Person>
+            <b:Last>Michael Pereira</b:Last>
+            <b:First>Denis</b:First>
+            <b:Middle>Perrin, Nathan Faivre</b:Middle>
+          </b:Person>
+        </b:NameList>
+      </b:Author>
+    </b:Author>
+    <b:Title>A leaky evidence accumulation process for perceptual experience</b:Title>
+    <b:JournalName>Trends in Cognitive Sciences</b:JournalName>
+    <b:Year>2022</b:Year>
+    <b:Pages>11</b:Pages>
+    <b:RefOrder>11</b:RefOrder>
+  </b:Source>
 </b:Sources>
 </file>
 
 <file path=customXml/itemProps1.xml><?xml version="1.0" encoding="utf-8"?>
-<ds:datastoreItem xmlns:ds="http://schemas.openxmlformats.org/officeDocument/2006/customXml" ds:itemID="{D33D821B-98FA-410F-A6B0-D6A5F47BDB76}">
+<ds:datastoreItem xmlns:ds="http://schemas.openxmlformats.org/officeDocument/2006/customXml" ds:itemID="{EB3A0308-723F-4B51-A8B8-7D77AE64699F}">
   <ds:schemaRefs>
     <ds:schemaRef ds:uri="http://schemas.openxmlformats.org/officeDocument/2006/bibliography"/>
   </ds:schemaRefs>

</xml_diff>

<commit_message>
- Shutdown fixed. Video in had a thread still running thus prevented shutdown of the app.
</commit_message>
<xml_diff>
--- a/FRSRS22.docx
+++ b/FRSRS22.docx
@@ -6568,27 +6568,14 @@
       <w:r>
         <w:t xml:space="preserve">Figure </w:t>
       </w:r>
-      <w:r>
-        <w:fldChar w:fldCharType="begin"/>
-      </w:r>
-      <w:r>
-        <w:instrText xml:space="preserve"> SEQ Figure \* ARABIC </w:instrText>
-      </w:r>
-      <w:r>
-        <w:fldChar w:fldCharType="separate"/>
-      </w:r>
-      <w:r>
-        <w:rPr>
-          <w:noProof/>
-        </w:rPr>
-        <w:t>1</w:t>
-      </w:r>
-      <w:r>
-        <w:rPr>
-          <w:noProof/>
-        </w:rPr>
-        <w:fldChar w:fldCharType="end"/>
-      </w:r>
+      <w:fldSimple w:instr=" SEQ Figure \* ARABIC ">
+        <w:r>
+          <w:rPr>
+            <w:noProof/>
+          </w:rPr>
+          <w:t>1</w:t>
+        </w:r>
+      </w:fldSimple>
       <w:r>
         <w:t xml:space="preserve"> -</w:t>
       </w:r>
@@ -7116,16 +7103,39 @@
           <w:b/>
           <w:bCs/>
         </w:rPr>
-        <w:t>S</w:t>
-      </w:r>
-      <w:proofErr w:type="gramStart"/>
+        <w:t>S’</w:t>
+      </w:r>
       <w:r>
         <w:rPr>
           <w:rStyle w:val="Emphasis"/>
           <w:b/>
           <w:bCs/>
         </w:rPr>
-        <w:t>’</w:t>
+        <w:t xml:space="preserve"> </w:t>
+      </w:r>
+      <w:r>
+        <w:rPr>
+          <w:rStyle w:val="Emphasis"/>
+        </w:rPr>
+        <w:t>:</w:t>
+      </w:r>
+      <w:r>
+        <w:rPr>
+          <w:rStyle w:val="Emphasis"/>
+        </w:rPr>
+        <w:t xml:space="preserve"> </w:t>
+      </w:r>
+      <w:r>
+        <w:rPr>
+          <w:rStyle w:val="Emphasis"/>
+        </w:rPr>
+        <w:t>A</w:t>
+      </w:r>
+      <w:r>
+        <w:rPr>
+          <w:rStyle w:val="Emphasis"/>
+        </w:rPr>
+        <w:t xml:space="preserve">t time </w:t>
       </w:r>
       <w:r>
         <w:rPr>
@@ -7133,32 +7143,25 @@
           <w:b/>
           <w:bCs/>
         </w:rPr>
-        <w:t xml:space="preserve"> </w:t>
+        <w:t>T</w:t>
       </w:r>
       <w:r>
         <w:rPr>
           <w:rStyle w:val="Emphasis"/>
         </w:rPr>
-        <w:t>:</w:t>
-      </w:r>
-      <w:proofErr w:type="gramEnd"/>
+        <w:t xml:space="preserve">, </w:t>
+      </w:r>
       <w:r>
         <w:rPr>
           <w:rStyle w:val="Emphasis"/>
         </w:rPr>
-        <w:t xml:space="preserve"> </w:t>
+        <w:t>predict</w:t>
       </w:r>
       <w:r>
         <w:rPr>
           <w:rStyle w:val="Emphasis"/>
         </w:rPr>
-        <w:t>A</w:t>
-      </w:r>
-      <w:r>
-        <w:rPr>
-          <w:rStyle w:val="Emphasis"/>
-        </w:rPr>
-        <w:t xml:space="preserve">t time </w:t>
+        <w:t xml:space="preserve"> the future state of </w:t>
       </w:r>
       <w:r>
         <w:rPr>
@@ -7166,53 +7169,19 @@
           <w:b/>
           <w:bCs/>
         </w:rPr>
-        <w:t>T</w:t>
+        <w:t>M</w:t>
       </w:r>
       <w:r>
         <w:rPr>
           <w:rStyle w:val="Emphasis"/>
         </w:rPr>
-        <w:t xml:space="preserve">, </w:t>
+        <w:t xml:space="preserve"> </w:t>
       </w:r>
       <w:r>
         <w:rPr>
           <w:rStyle w:val="Emphasis"/>
         </w:rPr>
-        <w:t>predict</w:t>
-      </w:r>
-      <w:r>
-        <w:rPr>
-          <w:rStyle w:val="Emphasis"/>
-        </w:rPr>
-        <w:t xml:space="preserve"> the future state of </w:t>
-      </w:r>
-      <w:proofErr w:type="spellStart"/>
-      <w:r>
-        <w:rPr>
-          <w:rStyle w:val="Emphasis"/>
-          <w:b/>
-          <w:bCs/>
-        </w:rPr>
-        <w:t>M</w:t>
-      </w:r>
-      <w:r>
-        <w:rPr>
-          <w:rStyle w:val="Emphasis"/>
-        </w:rPr>
-        <w:t xml:space="preserve"> </w:t>
-      </w:r>
-      <w:r>
-        <w:rPr>
-          <w:rStyle w:val="Emphasis"/>
-        </w:rPr>
-        <w:t>at</w:t>
-      </w:r>
-      <w:proofErr w:type="spellEnd"/>
-      <w:r>
-        <w:rPr>
-          <w:rStyle w:val="Emphasis"/>
-        </w:rPr>
-        <w:t xml:space="preserve"> </w:t>
+        <w:t xml:space="preserve">at </w:t>
       </w:r>
       <m:oMath>
         <m:r>
@@ -11724,27 +11693,14 @@
       <w:r>
         <w:t xml:space="preserve">Figure </w:t>
       </w:r>
-      <w:r>
-        <w:fldChar w:fldCharType="begin"/>
-      </w:r>
-      <w:r>
-        <w:instrText xml:space="preserve"> SEQ Figure \* ARABIC </w:instrText>
-      </w:r>
-      <w:r>
-        <w:fldChar w:fldCharType="separate"/>
-      </w:r>
-      <w:r>
-        <w:rPr>
-          <w:noProof/>
-        </w:rPr>
-        <w:t>2</w:t>
-      </w:r>
-      <w:r>
-        <w:rPr>
-          <w:noProof/>
-        </w:rPr>
-        <w:fldChar w:fldCharType="end"/>
-      </w:r>
+      <w:fldSimple w:instr=" SEQ Figure \* ARABIC ">
+        <w:r>
+          <w:rPr>
+            <w:noProof/>
+          </w:rPr>
+          <w:t>2</w:t>
+        </w:r>
+      </w:fldSimple>
       <w:r>
         <w:t xml:space="preserve"> - Feedback Loops</w:t>
       </w:r>
@@ -12656,15 +12612,7 @@
         <w:spacing w:line="256" w:lineRule="auto"/>
       </w:pPr>
       <w:r>
-        <w:t xml:space="preserve">The system free runs in the above loops and each SRS </w:t>
-      </w:r>
-      <w:proofErr w:type="gramStart"/>
-      <w:r>
-        <w:t>is</w:t>
-      </w:r>
-      <w:proofErr w:type="gramEnd"/>
-      <w:r>
-        <w:t xml:space="preserve"> asynchronous</w:t>
+        <w:t>The system free runs in the above loops and each SRS is asynchronous</w:t>
       </w:r>
       <w:r>
         <w:t xml:space="preserve"> and has it</w:t>
@@ -12853,21 +12801,7 @@
         <w:rPr>
           <w:iCs/>
         </w:rPr>
-        <w:t xml:space="preserve">matching and avalanches. </w:t>
-      </w:r>
-      <w:proofErr w:type="gramStart"/>
-      <w:r>
-        <w:rPr>
-          <w:iCs/>
-        </w:rPr>
-        <w:t>Thus</w:t>
-      </w:r>
-      <w:proofErr w:type="gramEnd"/>
-      <w:r>
-        <w:rPr>
-          <w:iCs/>
-        </w:rPr>
-        <w:t xml:space="preserve"> the high levels </w:t>
+        <w:t xml:space="preserve">matching and avalanches. Thus the high levels </w:t>
       </w:r>
       <w:r>
         <w:t>a</w:t>
@@ -13390,7 +13324,6 @@
       <w:r>
         <w:t xml:space="preserve">gets a poor match on </w:t>
       </w:r>
-      <w:proofErr w:type="gramStart"/>
       <w:r>
         <w:rPr>
           <w:b/>
@@ -13398,7 +13331,6 @@
         </w:rPr>
         <w:t>M</w:t>
       </w:r>
-      <w:proofErr w:type="gramEnd"/>
       <w:r>
         <w:t xml:space="preserve"> then it will copy </w:t>
       </w:r>
@@ -13510,15 +13442,7 @@
         <w:t>stale or</w:t>
       </w:r>
       <w:r>
-        <w:t xml:space="preserve"> allow it to be considered more easily as most </w:t>
-      </w:r>
-      <w:proofErr w:type="gramStart"/>
-      <w:r>
-        <w:t>similar to</w:t>
-      </w:r>
-      <w:proofErr w:type="gramEnd"/>
-      <w:r>
-        <w:t xml:space="preserve"> another pattern.</w:t>
+        <w:t xml:space="preserve"> allow it to be considered more easily as most similar to another pattern.</w:t>
       </w:r>
       <w:r>
         <w:t xml:space="preserve"> </w:t>
@@ -13925,13 +13849,8 @@
         <w:t>G</w:t>
       </w:r>
       <w:r>
-        <w:t xml:space="preserve"> values a </w:t>
-      </w:r>
-      <w:proofErr w:type="spellStart"/>
-      <w:r>
-        <w:t>fifo</w:t>
-      </w:r>
-      <w:proofErr w:type="spellEnd"/>
+        <w:t xml:space="preserve"> values a fifo</w:t>
+      </w:r>
       <w:r>
         <w:t xml:space="preserve"> (first in first out buffer</w:t>
       </w:r>
@@ -13969,23 +13888,7 @@
         <w:t>kept for this algorithm.</w:t>
       </w:r>
       <w:r>
-        <w:t xml:space="preserve"> An alternative to a </w:t>
-      </w:r>
-      <w:proofErr w:type="spellStart"/>
-      <w:r>
-        <w:t>fifo</w:t>
-      </w:r>
-      <w:proofErr w:type="spellEnd"/>
-      <w:r>
-        <w:t xml:space="preserve"> might be a </w:t>
-      </w:r>
-      <w:proofErr w:type="gramStart"/>
-      <w:r>
-        <w:t>long and short term</w:t>
-      </w:r>
-      <w:proofErr w:type="gramEnd"/>
-      <w:r>
-        <w:t xml:space="preserve"> </w:t>
+        <w:t xml:space="preserve"> An alternative to a fifo might be a long and short term </w:t>
       </w:r>
       <w:r>
         <w:rPr>
@@ -14071,13 +13974,8 @@
       <w:bookmarkEnd w:id="14"/>
     </w:p>
     <w:p>
-      <w:proofErr w:type="gramStart"/>
-      <w:r>
-        <w:t>A</w:t>
-      </w:r>
-      <w:proofErr w:type="gramEnd"/>
-      <w:r>
-        <w:t xml:space="preserve"> SRS is also called a Concept Map. The map </w:t>
+      <w:r>
+        <w:t xml:space="preserve">A SRS is also called a Concept Map. The map </w:t>
       </w:r>
       <w:r>
         <w:rPr>
@@ -14118,15 +14016,7 @@
         <w:t>M</w:t>
       </w:r>
       <w:r>
-        <w:t xml:space="preserve"> could also be any dimension as an array including 0 (a single value), 1 a linear array </w:t>
-      </w:r>
-      <w:proofErr w:type="gramStart"/>
-      <w:r>
-        <w:t>e.g.</w:t>
-      </w:r>
-      <w:proofErr w:type="gramEnd"/>
-      <w:r>
-        <w:t xml:space="preserve"> stereo sounds direction, 2D</w:t>
+        <w:t xml:space="preserve"> could also be any dimension as an array including 0 (a single value), 1 a linear array e.g. stereo sounds direction, 2D</w:t>
       </w:r>
       <w:r>
         <w:t xml:space="preserve"> or higher dimensions. </w:t>
@@ -14289,21 +14179,7 @@
         <w:rPr>
           <w:bCs/>
         </w:rPr>
-        <w:t xml:space="preserve"> gets updated. We use </w:t>
-      </w:r>
-      <w:proofErr w:type="gramStart"/>
-      <w:r>
-        <w:rPr>
-          <w:bCs/>
-        </w:rPr>
-        <w:t>a</w:t>
-      </w:r>
-      <w:proofErr w:type="gramEnd"/>
-      <w:r>
-        <w:rPr>
-          <w:bCs/>
-        </w:rPr>
-        <w:t xml:space="preserve"> SRS tick interval so as to not have to update </w:t>
+        <w:t xml:space="preserve"> gets updated. We use a SRS tick interval so as to not have to update </w:t>
       </w:r>
       <w:r>
         <w:rPr>
@@ -14553,21 +14429,7 @@
         <w:rPr>
           <w:bCs/>
         </w:rPr>
-        <w:t xml:space="preserve">is </w:t>
-      </w:r>
-      <w:proofErr w:type="gramStart"/>
-      <w:r>
-        <w:rPr>
-          <w:bCs/>
-        </w:rPr>
-        <w:t>high</w:t>
-      </w:r>
-      <w:proofErr w:type="gramEnd"/>
-      <w:r>
-        <w:rPr>
-          <w:bCs/>
-        </w:rPr>
-        <w:t xml:space="preserve"> then the SRS is acting purely as a</w:t>
+        <w:t>is high then the SRS is acting purely as a</w:t>
       </w:r>
       <w:r>
         <w:t xml:space="preserve"> subsumptive </w:t>
@@ -14841,21 +14703,7 @@
         <w:rPr>
           <w:bCs/>
         </w:rPr>
-        <w:t xml:space="preserve"> are balanced.  They system is then generating actions based on </w:t>
-      </w:r>
-      <w:proofErr w:type="gramStart"/>
-      <w:r>
-        <w:rPr>
-          <w:bCs/>
-        </w:rPr>
-        <w:t>past experience</w:t>
-      </w:r>
-      <w:proofErr w:type="gramEnd"/>
-      <w:r>
-        <w:rPr>
-          <w:bCs/>
-        </w:rPr>
-        <w:t xml:space="preserve"> </w:t>
+        <w:t xml:space="preserve"> are balanced.  They system is then generating actions based on past experience </w:t>
       </w:r>
       <w:r>
         <w:rPr>
@@ -15056,26 +14904,14 @@
         <w:t xml:space="preserve">. </w:t>
       </w:r>
       <w:r>
-        <w:t xml:space="preserve">One can name </w:t>
-      </w:r>
-      <w:proofErr w:type="gramStart"/>
-      <w:r>
-        <w:t xml:space="preserve">particular </w:t>
+        <w:t xml:space="preserve">One can name particular </w:t>
       </w:r>
       <w:r>
         <w:rPr>
           <w:b/>
           <w:bCs/>
         </w:rPr>
-        <w:t>F</w:t>
-      </w:r>
-      <w:proofErr w:type="gramEnd"/>
-      <w:r>
-        <w:rPr>
-          <w:b/>
-          <w:bCs/>
-        </w:rPr>
-        <w:t xml:space="preserve"> </w:t>
+        <w:t xml:space="preserve">F </w:t>
       </w:r>
       <w:r>
         <w:t xml:space="preserve">as a terminology for system design. </w:t>
@@ -15255,7 +15091,6 @@
       <w:r>
         <w:t xml:space="preserve"> the future </w:t>
       </w:r>
-      <w:proofErr w:type="spellStart"/>
       <w:r>
         <w:rPr>
           <w:b/>
@@ -15264,11 +15099,7 @@
         <w:t xml:space="preserve">M </w:t>
       </w:r>
       <w:r>
-        <w:t>at</w:t>
-      </w:r>
-      <w:proofErr w:type="spellEnd"/>
-      <w:r>
-        <w:t xml:space="preserve"> time </w:t>
+        <w:t xml:space="preserve">at time </w:t>
       </w:r>
       <w:r>
         <w:rPr>
@@ -15362,15 +15193,7 @@
         <w:t xml:space="preserve"> this would be </w:t>
       </w:r>
       <w:r>
-        <w:t xml:space="preserve">such vast amounts of data that one could not store it and a biological brain </w:t>
-      </w:r>
-      <w:proofErr w:type="spellStart"/>
-      <w:r>
-        <w:t>can not</w:t>
-      </w:r>
-      <w:proofErr w:type="spellEnd"/>
-      <w:r>
-        <w:t xml:space="preserve"> simply have a few million extra copies if </w:t>
+        <w:t xml:space="preserve">such vast amounts of data that one could not store it and a biological brain can not simply have a few million extra copies if </w:t>
       </w:r>
       <w:r>
         <w:t>itself</w:t>
@@ -15468,13 +15291,8 @@
         <w:t xml:space="preserve"> of </w:t>
       </w:r>
       <w:r>
-        <w:t xml:space="preserve">SRS </w:t>
-      </w:r>
-      <w:proofErr w:type="gramStart"/>
-      <w:r>
-        <w:t>Pointer:Value</w:t>
-      </w:r>
-      <w:proofErr w:type="gramEnd"/>
+        <w:t>SRS Pointer:Value</w:t>
+      </w:r>
       <w:r>
         <w:t xml:space="preserve"> pairs</w:t>
       </w:r>
@@ -15629,13 +15447,8 @@
         <w:t xml:space="preserve"> of interest</w:t>
       </w:r>
       <w:r>
-        <w:t xml:space="preserve"> is a proxy for “the entire state of the </w:t>
-      </w:r>
-      <w:proofErr w:type="gramStart"/>
-      <w:r>
-        <w:t>multi SRS</w:t>
-      </w:r>
-      <w:proofErr w:type="gramEnd"/>
+        <w:t xml:space="preserve"> is a proxy for “the entire state of the multi SRS</w:t>
+      </w:r>
       <w:r>
         <w:t xml:space="preserve"> system”. Expecting this prediction of future state to be correct is </w:t>
       </w:r>
@@ -15736,15 +15549,7 @@
         <w:t>75</w:t>
       </w:r>
       <w:r>
-        <w:t xml:space="preserve">% of </w:t>
-      </w:r>
-      <w:proofErr w:type="gramStart"/>
-      <w:r>
-        <w:t>fairly closely</w:t>
-      </w:r>
-      <w:proofErr w:type="gramEnd"/>
-      <w:r>
-        <w:t xml:space="preserve"> related concepts, and the remaining 1</w:t>
+        <w:t>% of fairly closely related concepts, and the remaining 1</w:t>
       </w:r>
       <w:r>
         <w:t>5</w:t>
@@ -15804,15 +15609,7 @@
         <w:t>an</w:t>
       </w:r>
       <w:r>
-        <w:t xml:space="preserve"> </w:t>
-      </w:r>
-      <w:proofErr w:type="gramStart"/>
-      <w:r>
-        <w:t>upside down</w:t>
-      </w:r>
-      <w:proofErr w:type="gramEnd"/>
-      <w:r>
-        <w:t xml:space="preserve"> Y representing 3 parts.</w:t>
+        <w:t xml:space="preserve"> upside down Y representing 3 parts.</w:t>
       </w:r>
       <w:r>
         <w:t xml:space="preserve"> </w:t>
@@ -16128,19 +15925,11 @@
         </w:rPr>
         <w:t xml:space="preserve">3 </w:t>
       </w:r>
-      <w:proofErr w:type="gramStart"/>
       <w:r>
         <w:rPr>
           <w:rFonts w:cs="Times New Roman"/>
         </w:rPr>
-        <w:t>are</w:t>
-      </w:r>
-      <w:proofErr w:type="gramEnd"/>
-      <w:r>
-        <w:rPr>
-          <w:rFonts w:cs="Times New Roman"/>
-        </w:rPr>
-        <w:t xml:space="preserve"> expensive but also are very valuable for overall pattern matching and prediction, and thus </w:t>
+        <w:t xml:space="preserve">are expensive but also are very valuable for overall pattern matching and prediction, and thus </w:t>
       </w:r>
       <w:r>
         <w:rPr>
@@ -16229,21 +16018,7 @@
         <w:rPr>
           <w:rFonts w:cs="Times New Roman"/>
         </w:rPr>
-        <w:t xml:space="preserve"> </w:t>
-      </w:r>
-      <w:proofErr w:type="gramStart"/>
-      <w:r>
-        <w:rPr>
-          <w:rFonts w:cs="Times New Roman"/>
-        </w:rPr>
-        <w:t>were</w:t>
-      </w:r>
-      <w:proofErr w:type="gramEnd"/>
-      <w:r>
-        <w:rPr>
-          <w:rFonts w:cs="Times New Roman"/>
-        </w:rPr>
-        <w:t xml:space="preserve"> probably added rather late.  Th</w:t>
+        <w:t xml:space="preserve"> were probably added rather late.  Th</w:t>
       </w:r>
       <w:r>
         <w:rPr>
@@ -19236,18 +19011,8 @@
                                   <w:sz w:val="20"/>
                                   <w:szCs w:val="20"/>
                                 </w:rPr>
-                                <w:t> </w:t>
+                                <w:t> sss</w:t>
                               </w:r>
-                              <w:proofErr w:type="spellStart"/>
-                              <w:r>
-                                <w:rPr>
-                                  <w:rFonts w:eastAsia="Times New Roman"/>
-                                  <w:sz w:val="20"/>
-                                  <w:szCs w:val="20"/>
-                                </w:rPr>
-                                <w:t>sss</w:t>
-                              </w:r>
-                              <w:proofErr w:type="spellEnd"/>
                             </w:p>
                           </w:txbxContent>
                         </wps:txbx>
@@ -20462,18 +20227,8 @@
                             <w:sz w:val="20"/>
                             <w:szCs w:val="20"/>
                           </w:rPr>
-                          <w:t> </w:t>
+                          <w:t> sss</w:t>
                         </w:r>
-                        <w:proofErr w:type="spellStart"/>
-                        <w:r>
-                          <w:rPr>
-                            <w:rFonts w:eastAsia="Times New Roman"/>
-                            <w:sz w:val="20"/>
-                            <w:szCs w:val="20"/>
-                          </w:rPr>
-                          <w:t>sss</w:t>
-                        </w:r>
-                        <w:proofErr w:type="spellEnd"/>
                       </w:p>
                     </w:txbxContent>
                   </v:textbox>
@@ -20492,27 +20247,14 @@
       <w:r>
         <w:t xml:space="preserve">Figure </w:t>
       </w:r>
-      <w:r>
-        <w:fldChar w:fldCharType="begin"/>
-      </w:r>
-      <w:r>
-        <w:instrText xml:space="preserve"> SEQ Figure \* ARABIC </w:instrText>
-      </w:r>
-      <w:r>
-        <w:fldChar w:fldCharType="separate"/>
-      </w:r>
-      <w:r>
-        <w:rPr>
-          <w:noProof/>
-        </w:rPr>
-        <w:t>3</w:t>
-      </w:r>
-      <w:r>
-        <w:rPr>
-          <w:noProof/>
-        </w:rPr>
-        <w:fldChar w:fldCharType="end"/>
-      </w:r>
+      <w:fldSimple w:instr=" SEQ Figure \* ARABIC ">
+        <w:r>
+          <w:rPr>
+            <w:noProof/>
+          </w:rPr>
+          <w:t>3</w:t>
+        </w:r>
+      </w:fldSimple>
       <w:r>
         <w:t>SRS Module also called SRSUnit - Revised</w:t>
       </w:r>
@@ -20612,6 +20354,11 @@
       </w:r>
       <w:r>
         <w:t xml:space="preserve"> it will get the right value and the error is just slight noise in the overall system.</w:t>
+      </w:r>
+    </w:p>
+    <w:p>
+      <w:r>
+        <w:t>Note: The actual implementation currently is two phase per system tick. A “compute next state” and then “copy next to current state”.</w:t>
       </w:r>
     </w:p>
     <w:p>
@@ -20758,19 +20505,28 @@
         <w:t xml:space="preserve"> </w:t>
       </w:r>
       <w:r>
-        <w:t xml:space="preserve">In addition, a biological system has huge redundancy of neurons </w:t>
-      </w:r>
-      <w:r>
-        <w:t>to</w:t>
-      </w:r>
-      <w:r>
-        <w:t xml:space="preserve"> achieve immunity to individual neurons </w:t>
-      </w:r>
-      <w:r>
-        <w:t xml:space="preserve">dying or being defective. </w:t>
-      </w:r>
-      <w:r>
-        <w:t>The pulses can add up and enable neural hiding.</w:t>
+        <w:t>P</w:t>
+      </w:r>
+      <w:r>
+        <w:t>ulse</w:t>
+      </w:r>
+      <w:r>
+        <w:t xml:space="preserve"> summing</w:t>
+      </w:r>
+      <w:r>
+        <w:t xml:space="preserve"> enable</w:t>
+      </w:r>
+      <w:r>
+        <w:t>s</w:t>
+      </w:r>
+      <w:r>
+        <w:t xml:space="preserve"> neural hiding</w:t>
+      </w:r>
+      <w:r>
+        <w:t>, which is a important feature of the system</w:t>
+      </w:r>
+      <w:r>
+        <w:t>.</w:t>
       </w:r>
     </w:p>
     <w:p>
@@ -21005,15 +20761,7 @@
     </w:p>
     <w:p>
       <w:r>
-        <w:t xml:space="preserve">The brain is obviously split into two hemispheres, the left and the right. The hemispheres operate as </w:t>
-      </w:r>
-      <w:proofErr w:type="gramStart"/>
-      <w:r>
-        <w:t>fairly independent</w:t>
-      </w:r>
-      <w:proofErr w:type="gramEnd"/>
-      <w:r>
-        <w:t xml:space="preserve"> </w:t>
+        <w:t xml:space="preserve">The brain is obviously split into two hemispheres, the left and the right. The hemispheres operate as fairly independent </w:t>
       </w:r>
       <w:r>
         <w:t>thinkers but with two styles. No</w:t>
@@ -21113,15 +20861,7 @@
     </w:p>
     <w:p>
       <w:r>
-        <w:t xml:space="preserve">One could use the </w:t>
-      </w:r>
-      <w:proofErr w:type="gramStart"/>
-      <w:r>
-        <w:t>X,Y</w:t>
-      </w:r>
-      <w:proofErr w:type="gramEnd"/>
-      <w:r>
-        <w:t xml:space="preserve">,Z location of sections of the human brain </w:t>
+        <w:t xml:space="preserve">One could use the X,Y,Z location of sections of the human brain </w:t>
       </w:r>
       <w:r>
         <w:t xml:space="preserve">as a guide </w:t>
@@ -21237,15 +20977,7 @@
         </w:rPr>
       </w:pPr>
       <w:r>
-        <w:t xml:space="preserve">One might conjecture </w:t>
-      </w:r>
-      <w:proofErr w:type="gramStart"/>
-      <w:r>
-        <w:t>that neural paths</w:t>
-      </w:r>
-      <w:proofErr w:type="gramEnd"/>
-      <w:r>
-        <w:t xml:space="preserve"> close to the spinal cord have short </w:t>
+        <w:t xml:space="preserve">One might conjecture that neural paths close to the spinal cord have short </w:t>
       </w:r>
       <m:oMath>
         <m:r>

</xml_diff>

<commit_message>
- ScreenFoveaMap working. - Lots of debug of matrix copies and types conversions. - Map display out to Monitor UI. Drop list of Maps.
</commit_message>
<xml_diff>
--- a/FRSRS22.docx
+++ b/FRSRS22.docx
@@ -6568,14 +6568,27 @@
       <w:r>
         <w:t xml:space="preserve">Figure </w:t>
       </w:r>
-      <w:fldSimple w:instr=" SEQ Figure \* ARABIC ">
-        <w:r>
-          <w:rPr>
-            <w:noProof/>
-          </w:rPr>
-          <w:t>1</w:t>
-        </w:r>
-      </w:fldSimple>
+      <w:r>
+        <w:fldChar w:fldCharType="begin"/>
+      </w:r>
+      <w:r>
+        <w:instrText xml:space="preserve"> SEQ Figure \* ARABIC </w:instrText>
+      </w:r>
+      <w:r>
+        <w:fldChar w:fldCharType="separate"/>
+      </w:r>
+      <w:r>
+        <w:rPr>
+          <w:noProof/>
+        </w:rPr>
+        <w:t>1</w:t>
+      </w:r>
+      <w:r>
+        <w:rPr>
+          <w:noProof/>
+        </w:rPr>
+        <w:fldChar w:fldCharType="end"/>
+      </w:r>
       <w:r>
         <w:t xml:space="preserve"> -</w:t>
       </w:r>
@@ -11693,14 +11706,27 @@
       <w:r>
         <w:t xml:space="preserve">Figure </w:t>
       </w:r>
-      <w:fldSimple w:instr=" SEQ Figure \* ARABIC ">
-        <w:r>
-          <w:rPr>
-            <w:noProof/>
-          </w:rPr>
-          <w:t>2</w:t>
-        </w:r>
-      </w:fldSimple>
+      <w:r>
+        <w:fldChar w:fldCharType="begin"/>
+      </w:r>
+      <w:r>
+        <w:instrText xml:space="preserve"> SEQ Figure \* ARABIC </w:instrText>
+      </w:r>
+      <w:r>
+        <w:fldChar w:fldCharType="separate"/>
+      </w:r>
+      <w:r>
+        <w:rPr>
+          <w:noProof/>
+        </w:rPr>
+        <w:t>2</w:t>
+      </w:r>
+      <w:r>
+        <w:rPr>
+          <w:noProof/>
+        </w:rPr>
+        <w:fldChar w:fldCharType="end"/>
+      </w:r>
       <w:r>
         <w:t xml:space="preserve"> - Feedback Loops</w:t>
       </w:r>
@@ -12209,6 +12235,12 @@
           <w:iCs/>
         </w:rPr>
         <w:t xml:space="preserve"> </w:t>
+      </w:r>
+      <w:r>
+        <w:rPr>
+          <w:iCs/>
+        </w:rPr>
+        <w:t xml:space="preserve">Also see </w:t>
       </w:r>
     </w:p>
     <w:p>
@@ -20247,14 +20279,27 @@
       <w:r>
         <w:t xml:space="preserve">Figure </w:t>
       </w:r>
-      <w:fldSimple w:instr=" SEQ Figure \* ARABIC ">
-        <w:r>
-          <w:rPr>
-            <w:noProof/>
-          </w:rPr>
-          <w:t>3</w:t>
-        </w:r>
-      </w:fldSimple>
+      <w:r>
+        <w:fldChar w:fldCharType="begin"/>
+      </w:r>
+      <w:r>
+        <w:instrText xml:space="preserve"> SEQ Figure \* ARABIC </w:instrText>
+      </w:r>
+      <w:r>
+        <w:fldChar w:fldCharType="separate"/>
+      </w:r>
+      <w:r>
+        <w:rPr>
+          <w:noProof/>
+        </w:rPr>
+        <w:t>3</w:t>
+      </w:r>
+      <w:r>
+        <w:rPr>
+          <w:noProof/>
+        </w:rPr>
+        <w:fldChar w:fldCharType="end"/>
+      </w:r>
       <w:r>
         <w:t>SRS Module also called SRSUnit - Revised</w:t>
       </w:r>
@@ -21036,6 +21081,98 @@
           <w:bCs/>
         </w:rPr>
         <w:t>.</w:t>
+      </w:r>
+    </w:p>
+    <w:p>
+      <w:pPr>
+        <w:pStyle w:val="Heading2"/>
+      </w:pPr>
+      <w:r>
+        <w:t xml:space="preserve">Avalanche and </w:t>
+      </w:r>
+      <w:r>
+        <w:t xml:space="preserve">Generative </w:t>
+      </w:r>
+      <w:r>
+        <w:t>A</w:t>
+      </w:r>
+      <w:r>
+        <w:t xml:space="preserve">dversarial </w:t>
+      </w:r>
+      <w:r>
+        <w:t>N</w:t>
+      </w:r>
+      <w:r>
+        <w:t>etwork</w:t>
+      </w:r>
+      <w:r>
+        <w:t>s</w:t>
+      </w:r>
+      <w:r>
+        <w:t xml:space="preserve"> and/or Autoencoders</w:t>
+      </w:r>
+    </w:p>
+    <w:p>
+      <w:r>
+        <w:t xml:space="preserve">There is some similarity between avalanche </w:t>
+      </w:r>
+      <w:r>
+        <w:t>into some system state and GANs</w:t>
+      </w:r>
+      <w:sdt>
+        <w:sdtPr>
+          <w:id w:val="-1665002162"/>
+          <w:citation/>
+        </w:sdtPr>
+        <w:sdtContent>
+          <w:r>
+            <w:fldChar w:fldCharType="begin"/>
+          </w:r>
+          <w:r>
+            <w:instrText xml:space="preserve">CITATION Ian14 \l 1033 </w:instrText>
+          </w:r>
+          <w:r>
+            <w:fldChar w:fldCharType="separate"/>
+          </w:r>
+          <w:r>
+            <w:rPr>
+              <w:noProof/>
+            </w:rPr>
+            <w:t xml:space="preserve"> (Goodfellow, 2014)</w:t>
+          </w:r>
+          <w:r>
+            <w:fldChar w:fldCharType="end"/>
+          </w:r>
+        </w:sdtContent>
+      </w:sdt>
+      <w:r>
+        <w:t>. In particular</w:t>
+      </w:r>
+      <w:r>
+        <w:t>,</w:t>
+      </w:r>
+      <w:r>
+        <w:t xml:space="preserve"> if the output of a GAN is fed into the input of itself the GAN will then constantly generate new versions of its scene or domain. In effect the GAN generates a scene then cascades onto some other scene ad. Infinitum.</w:t>
+      </w:r>
+      <w:r>
+        <w:t xml:space="preserve"> </w:t>
+      </w:r>
+    </w:p>
+    <w:p>
+      <w:r>
+        <w:t xml:space="preserve">An effect that looks very similar (but is not an avalanche) is interpolating in latent space directly. </w:t>
+      </w:r>
+      <w:r>
+        <w:t>(</w:t>
+      </w:r>
+      <w:r>
+        <w:t xml:space="preserve">See </w:t>
+      </w:r>
+      <w:r>
+        <w:t>https://www.reddit.com/r/deeplearning/comments/urbfv8/latent_space_interpolation_of_an_ascii_art/</w:t>
+      </w:r>
+      <w:r>
+        <w:t>)</w:t>
       </w:r>
     </w:p>
     <w:bookmarkStart w:id="37" w:name="_Toc103679196" w:displacedByCustomXml="next"/>
@@ -21199,6 +21336,35 @@
                   <w:noProof/>
                 </w:rPr>
                 <w:t>.</w:t>
+              </w:r>
+            </w:p>
+            <w:p>
+              <w:pPr>
+                <w:pStyle w:val="Bibliography"/>
+                <w:ind w:left="720" w:hanging="720"/>
+                <w:rPr>
+                  <w:noProof/>
+                </w:rPr>
+              </w:pPr>
+              <w:r>
+                <w:rPr>
+                  <w:noProof/>
+                </w:rPr>
+                <w:t xml:space="preserve">Goodfellow. (2014). </w:t>
+              </w:r>
+              <w:r>
+                <w:rPr>
+                  <w:i/>
+                  <w:iCs/>
+                  <w:noProof/>
+                </w:rPr>
+                <w:t>Generative Adversarial Nets.</w:t>
+              </w:r>
+              <w:r>
+                <w:rPr>
+                  <w:noProof/>
+                </w:rPr>
+                <w:t xml:space="preserve"> Proceedings of the International Conference on Neural Information Processing Systems (NIPS 2014).</w:t>
               </w:r>
             </w:p>
             <w:p>
@@ -23522,13 +23688,31 @@
     <b:JournalName>Trends in Cognitive Sciences</b:JournalName>
     <b:Year>2022</b:Year>
     <b:Pages>11</b:Pages>
+    <b:RefOrder>12</b:RefOrder>
+  </b:Source>
+  <b:Source>
+    <b:Tag>Ian14</b:Tag>
+    <b:SourceType>Book</b:SourceType>
+    <b:Guid>{4DEAF434-117A-45A1-B213-A8B9419C4986}</b:Guid>
+    <b:Author>
+      <b:Author>
+        <b:NameList>
+          <b:Person>
+            <b:Last>Goodfellow</b:Last>
+          </b:Person>
+        </b:NameList>
+      </b:Author>
+    </b:Author>
+    <b:Title>Generative Adversarial Nets</b:Title>
+    <b:Year>2014</b:Year>
+    <b:Publisher>Proceedings of the International Conference on Neural Information Processing Systems (NIPS 2014)</b:Publisher>
     <b:RefOrder>11</b:RefOrder>
   </b:Source>
 </b:Sources>
 </file>
 
 <file path=customXml/itemProps1.xml><?xml version="1.0" encoding="utf-8"?>
-<ds:datastoreItem xmlns:ds="http://schemas.openxmlformats.org/officeDocument/2006/customXml" ds:itemID="{EB3A0308-723F-4B51-A8B8-7D77AE64699F}">
+<ds:datastoreItem xmlns:ds="http://schemas.openxmlformats.org/officeDocument/2006/customXml" ds:itemID="{99342377-AB5B-45AC-B495-C77E77C6960B}">
   <ds:schemaRefs>
     <ds:schemaRef ds:uri="http://schemas.openxmlformats.org/officeDocument/2006/bibliography"/>
   </ds:schemaRefs>

</xml_diff>

<commit_message>
- CameraAttnSpotMap.cpp - Lots of fixes to bitmap conversion. - Many bug fixes to 1D and 2D indexing.
</commit_message>
<xml_diff>
--- a/FRSRS22.docx
+++ b/FRSRS22.docx
@@ -6568,27 +6568,14 @@
       <w:r>
         <w:t xml:space="preserve">Figure </w:t>
       </w:r>
-      <w:r>
-        <w:fldChar w:fldCharType="begin"/>
-      </w:r>
-      <w:r>
-        <w:instrText xml:space="preserve"> SEQ Figure \* ARABIC </w:instrText>
-      </w:r>
-      <w:r>
-        <w:fldChar w:fldCharType="separate"/>
-      </w:r>
-      <w:r>
-        <w:rPr>
-          <w:noProof/>
-        </w:rPr>
-        <w:t>1</w:t>
-      </w:r>
-      <w:r>
-        <w:rPr>
-          <w:noProof/>
-        </w:rPr>
-        <w:fldChar w:fldCharType="end"/>
-      </w:r>
+      <w:fldSimple w:instr=" SEQ Figure \* ARABIC ">
+        <w:r>
+          <w:rPr>
+            <w:noProof/>
+          </w:rPr>
+          <w:t>1</w:t>
+        </w:r>
+      </w:fldSimple>
       <w:r>
         <w:t xml:space="preserve"> -</w:t>
       </w:r>
@@ -11706,27 +11693,14 @@
       <w:r>
         <w:t xml:space="preserve">Figure </w:t>
       </w:r>
-      <w:r>
-        <w:fldChar w:fldCharType="begin"/>
-      </w:r>
-      <w:r>
-        <w:instrText xml:space="preserve"> SEQ Figure \* ARABIC </w:instrText>
-      </w:r>
-      <w:r>
-        <w:fldChar w:fldCharType="separate"/>
-      </w:r>
-      <w:r>
-        <w:rPr>
-          <w:noProof/>
-        </w:rPr>
-        <w:t>2</w:t>
-      </w:r>
-      <w:r>
-        <w:rPr>
-          <w:noProof/>
-        </w:rPr>
-        <w:fldChar w:fldCharType="end"/>
-      </w:r>
+      <w:fldSimple w:instr=" SEQ Figure \* ARABIC ">
+        <w:r>
+          <w:rPr>
+            <w:noProof/>
+          </w:rPr>
+          <w:t>2</w:t>
+        </w:r>
+      </w:fldSimple>
       <w:r>
         <w:t xml:space="preserve"> - Feedback Loops</w:t>
       </w:r>
@@ -20279,27 +20253,14 @@
       <w:r>
         <w:t xml:space="preserve">Figure </w:t>
       </w:r>
-      <w:r>
-        <w:fldChar w:fldCharType="begin"/>
-      </w:r>
-      <w:r>
-        <w:instrText xml:space="preserve"> SEQ Figure \* ARABIC </w:instrText>
-      </w:r>
-      <w:r>
-        <w:fldChar w:fldCharType="separate"/>
-      </w:r>
-      <w:r>
-        <w:rPr>
-          <w:noProof/>
-        </w:rPr>
-        <w:t>3</w:t>
-      </w:r>
-      <w:r>
-        <w:rPr>
-          <w:noProof/>
-        </w:rPr>
-        <w:fldChar w:fldCharType="end"/>
-      </w:r>
+      <w:fldSimple w:instr=" SEQ Figure \* ARABIC ">
+        <w:r>
+          <w:rPr>
+            <w:noProof/>
+          </w:rPr>
+          <w:t>3</w:t>
+        </w:r>
+      </w:fldSimple>
       <w:r>
         <w:t>SRS Module also called SRSUnit - Revised</w:t>
       </w:r>
@@ -20616,6 +20577,11 @@
       </w:r>
       <w:r>
         <w:t xml:space="preserve"> Some SRSUnit are of the same class if they have general input connections to other SRSUnit and not to hardware IO.</w:t>
+      </w:r>
+    </w:p>
+    <w:p>
+      <w:r>
+        <w:t>As a side note, neurons have a normal activation range of 0.0 to 1.0 but may go outside that range. It is still to be determined whether allowing values out side 0 to 1 is a correct approach.</w:t>
       </w:r>
     </w:p>
     <w:p>
@@ -20761,6 +20727,7 @@
       </w:pPr>
       <w:bookmarkStart w:id="30" w:name="_Toc103679190"/>
       <w:r>
+        <w:lastRenderedPageBreak/>
         <w:t>Pattern Matchers</w:t>
       </w:r>
       <w:bookmarkEnd w:id="30"/>
@@ -20796,7 +20763,6 @@
       </w:pPr>
       <w:bookmarkStart w:id="31" w:name="_Toc103679191"/>
       <w:r>
-        <w:lastRenderedPageBreak/>
         <w:t>Multiple</w:t>
       </w:r>
       <w:r>
@@ -21124,6 +21090,7 @@
           <w:id w:val="-1665002162"/>
           <w:citation/>
         </w:sdtPr>
+        <w:sdtEndPr/>
         <w:sdtContent>
           <w:r>
             <w:fldChar w:fldCharType="begin"/>

</xml_diff>

<commit_message>
Fovea motion first in--> out via ConceptMaps.
</commit_message>
<xml_diff>
--- a/FRSRS22.docx
+++ b/FRSRS22.docx
@@ -6568,14 +6568,27 @@
       <w:r>
         <w:t xml:space="preserve">Figure </w:t>
       </w:r>
-      <w:fldSimple w:instr=" SEQ Figure \* ARABIC ">
-        <w:r>
-          <w:rPr>
-            <w:noProof/>
-          </w:rPr>
-          <w:t>1</w:t>
-        </w:r>
-      </w:fldSimple>
+      <w:r>
+        <w:fldChar w:fldCharType="begin"/>
+      </w:r>
+      <w:r>
+        <w:instrText xml:space="preserve"> SEQ Figure \* ARABIC </w:instrText>
+      </w:r>
+      <w:r>
+        <w:fldChar w:fldCharType="separate"/>
+      </w:r>
+      <w:r>
+        <w:rPr>
+          <w:noProof/>
+        </w:rPr>
+        <w:t>1</w:t>
+      </w:r>
+      <w:r>
+        <w:rPr>
+          <w:noProof/>
+        </w:rPr>
+        <w:fldChar w:fldCharType="end"/>
+      </w:r>
       <w:r>
         <w:t xml:space="preserve"> -</w:t>
       </w:r>
@@ -7103,39 +7116,16 @@
           <w:b/>
           <w:bCs/>
         </w:rPr>
-        <w:t>S’</w:t>
-      </w:r>
+        <w:t>S</w:t>
+      </w:r>
+      <w:proofErr w:type="gramStart"/>
       <w:r>
         <w:rPr>
           <w:rStyle w:val="Emphasis"/>
           <w:b/>
           <w:bCs/>
         </w:rPr>
-        <w:t xml:space="preserve"> </w:t>
-      </w:r>
-      <w:r>
-        <w:rPr>
-          <w:rStyle w:val="Emphasis"/>
-        </w:rPr>
-        <w:t>:</w:t>
-      </w:r>
-      <w:r>
-        <w:rPr>
-          <w:rStyle w:val="Emphasis"/>
-        </w:rPr>
-        <w:t xml:space="preserve"> </w:t>
-      </w:r>
-      <w:r>
-        <w:rPr>
-          <w:rStyle w:val="Emphasis"/>
-        </w:rPr>
-        <w:t>A</w:t>
-      </w:r>
-      <w:r>
-        <w:rPr>
-          <w:rStyle w:val="Emphasis"/>
-        </w:rPr>
-        <w:t xml:space="preserve">t time </w:t>
+        <w:t>’</w:t>
       </w:r>
       <w:r>
         <w:rPr>
@@ -7143,25 +7133,32 @@
           <w:b/>
           <w:bCs/>
         </w:rPr>
-        <w:t>T</w:t>
+        <w:t xml:space="preserve"> </w:t>
       </w:r>
       <w:r>
         <w:rPr>
           <w:rStyle w:val="Emphasis"/>
         </w:rPr>
-        <w:t xml:space="preserve">, </w:t>
-      </w:r>
+        <w:t>:</w:t>
+      </w:r>
+      <w:proofErr w:type="gramEnd"/>
       <w:r>
         <w:rPr>
           <w:rStyle w:val="Emphasis"/>
         </w:rPr>
-        <w:t>predict</w:t>
+        <w:t xml:space="preserve"> </w:t>
       </w:r>
       <w:r>
         <w:rPr>
           <w:rStyle w:val="Emphasis"/>
         </w:rPr>
-        <w:t xml:space="preserve"> the future state of </w:t>
+        <w:t>A</w:t>
+      </w:r>
+      <w:r>
+        <w:rPr>
+          <w:rStyle w:val="Emphasis"/>
+        </w:rPr>
+        <w:t xml:space="preserve">t time </w:t>
       </w:r>
       <w:r>
         <w:rPr>
@@ -7169,6 +7166,33 @@
           <w:b/>
           <w:bCs/>
         </w:rPr>
+        <w:t>T</w:t>
+      </w:r>
+      <w:r>
+        <w:rPr>
+          <w:rStyle w:val="Emphasis"/>
+        </w:rPr>
+        <w:t xml:space="preserve">, </w:t>
+      </w:r>
+      <w:r>
+        <w:rPr>
+          <w:rStyle w:val="Emphasis"/>
+        </w:rPr>
+        <w:t>predict</w:t>
+      </w:r>
+      <w:r>
+        <w:rPr>
+          <w:rStyle w:val="Emphasis"/>
+        </w:rPr>
+        <w:t xml:space="preserve"> the future state of </w:t>
+      </w:r>
+      <w:proofErr w:type="spellStart"/>
+      <w:r>
+        <w:rPr>
+          <w:rStyle w:val="Emphasis"/>
+          <w:b/>
+          <w:bCs/>
+        </w:rPr>
         <w:t>M</w:t>
       </w:r>
       <w:r>
@@ -7181,7 +7205,14 @@
         <w:rPr>
           <w:rStyle w:val="Emphasis"/>
         </w:rPr>
-        <w:t xml:space="preserve">at </w:t>
+        <w:t>at</w:t>
+      </w:r>
+      <w:proofErr w:type="spellEnd"/>
+      <w:r>
+        <w:rPr>
+          <w:rStyle w:val="Emphasis"/>
+        </w:rPr>
+        <w:t xml:space="preserve"> </w:t>
       </w:r>
       <m:oMath>
         <m:r>
@@ -11693,14 +11724,27 @@
       <w:r>
         <w:t xml:space="preserve">Figure </w:t>
       </w:r>
-      <w:fldSimple w:instr=" SEQ Figure \* ARABIC ">
-        <w:r>
-          <w:rPr>
-            <w:noProof/>
-          </w:rPr>
-          <w:t>2</w:t>
-        </w:r>
-      </w:fldSimple>
+      <w:r>
+        <w:fldChar w:fldCharType="begin"/>
+      </w:r>
+      <w:r>
+        <w:instrText xml:space="preserve"> SEQ Figure \* ARABIC </w:instrText>
+      </w:r>
+      <w:r>
+        <w:fldChar w:fldCharType="separate"/>
+      </w:r>
+      <w:r>
+        <w:rPr>
+          <w:noProof/>
+        </w:rPr>
+        <w:t>2</w:t>
+      </w:r>
+      <w:r>
+        <w:rPr>
+          <w:noProof/>
+        </w:rPr>
+        <w:fldChar w:fldCharType="end"/>
+      </w:r>
       <w:r>
         <w:t xml:space="preserve"> - Feedback Loops</w:t>
       </w:r>
@@ -12618,7 +12662,15 @@
         <w:spacing w:line="256" w:lineRule="auto"/>
       </w:pPr>
       <w:r>
-        <w:t>The system free runs in the above loops and each SRS is asynchronous</w:t>
+        <w:t xml:space="preserve">The system free runs in the above loops and each SRS </w:t>
+      </w:r>
+      <w:proofErr w:type="gramStart"/>
+      <w:r>
+        <w:t>is</w:t>
+      </w:r>
+      <w:proofErr w:type="gramEnd"/>
+      <w:r>
+        <w:t xml:space="preserve"> asynchronous</w:t>
       </w:r>
       <w:r>
         <w:t xml:space="preserve"> and has it</w:t>
@@ -12807,7 +12859,21 @@
         <w:rPr>
           <w:iCs/>
         </w:rPr>
-        <w:t xml:space="preserve">matching and avalanches. Thus the high levels </w:t>
+        <w:t xml:space="preserve">matching and avalanches. </w:t>
+      </w:r>
+      <w:proofErr w:type="gramStart"/>
+      <w:r>
+        <w:rPr>
+          <w:iCs/>
+        </w:rPr>
+        <w:t>Thus</w:t>
+      </w:r>
+      <w:proofErr w:type="gramEnd"/>
+      <w:r>
+        <w:rPr>
+          <w:iCs/>
+        </w:rPr>
+        <w:t xml:space="preserve"> the high levels </w:t>
       </w:r>
       <w:r>
         <w:t>a</w:t>
@@ -13330,6 +13396,7 @@
       <w:r>
         <w:t xml:space="preserve">gets a poor match on </w:t>
       </w:r>
+      <w:proofErr w:type="gramStart"/>
       <w:r>
         <w:rPr>
           <w:b/>
@@ -13337,6 +13404,7 @@
         </w:rPr>
         <w:t>M</w:t>
       </w:r>
+      <w:proofErr w:type="gramEnd"/>
       <w:r>
         <w:t xml:space="preserve"> then it will copy </w:t>
       </w:r>
@@ -13448,7 +13516,15 @@
         <w:t>stale or</w:t>
       </w:r>
       <w:r>
-        <w:t xml:space="preserve"> allow it to be considered more easily as most similar to another pattern.</w:t>
+        <w:t xml:space="preserve"> allow it to be considered more easily as most </w:t>
+      </w:r>
+      <w:proofErr w:type="gramStart"/>
+      <w:r>
+        <w:t>similar to</w:t>
+      </w:r>
+      <w:proofErr w:type="gramEnd"/>
+      <w:r>
+        <w:t xml:space="preserve"> another pattern.</w:t>
       </w:r>
       <w:r>
         <w:t xml:space="preserve"> </w:t>
@@ -13855,8 +13931,13 @@
         <w:t>G</w:t>
       </w:r>
       <w:r>
-        <w:t xml:space="preserve"> values a fifo</w:t>
-      </w:r>
+        <w:t xml:space="preserve"> values a </w:t>
+      </w:r>
+      <w:proofErr w:type="spellStart"/>
+      <w:r>
+        <w:t>fifo</w:t>
+      </w:r>
+      <w:proofErr w:type="spellEnd"/>
       <w:r>
         <w:t xml:space="preserve"> (first in first out buffer</w:t>
       </w:r>
@@ -13894,7 +13975,23 @@
         <w:t>kept for this algorithm.</w:t>
       </w:r>
       <w:r>
-        <w:t xml:space="preserve"> An alternative to a fifo might be a long and short term </w:t>
+        <w:t xml:space="preserve"> An alternative to a </w:t>
+      </w:r>
+      <w:proofErr w:type="spellStart"/>
+      <w:r>
+        <w:t>fifo</w:t>
+      </w:r>
+      <w:proofErr w:type="spellEnd"/>
+      <w:r>
+        <w:t xml:space="preserve"> might be a </w:t>
+      </w:r>
+      <w:proofErr w:type="gramStart"/>
+      <w:r>
+        <w:t>long and short term</w:t>
+      </w:r>
+      <w:proofErr w:type="gramEnd"/>
+      <w:r>
+        <w:t xml:space="preserve"> </w:t>
       </w:r>
       <w:r>
         <w:rPr>
@@ -13980,8 +14077,13 @@
       <w:bookmarkEnd w:id="14"/>
     </w:p>
     <w:p>
-      <w:r>
-        <w:t xml:space="preserve">A SRS is also called a Concept Map. The map </w:t>
+      <w:proofErr w:type="gramStart"/>
+      <w:r>
+        <w:t>A</w:t>
+      </w:r>
+      <w:proofErr w:type="gramEnd"/>
+      <w:r>
+        <w:t xml:space="preserve"> SRS is also called a Concept Map. The map </w:t>
       </w:r>
       <w:r>
         <w:rPr>
@@ -14022,7 +14124,15 @@
         <w:t>M</w:t>
       </w:r>
       <w:r>
-        <w:t xml:space="preserve"> could also be any dimension as an array including 0 (a single value), 1 a linear array e.g. stereo sounds direction, 2D</w:t>
+        <w:t xml:space="preserve"> could also be any dimension as an array including 0 (a single value), 1 a linear array </w:t>
+      </w:r>
+      <w:proofErr w:type="gramStart"/>
+      <w:r>
+        <w:t>e.g.</w:t>
+      </w:r>
+      <w:proofErr w:type="gramEnd"/>
+      <w:r>
+        <w:t xml:space="preserve"> stereo sounds direction, 2D</w:t>
       </w:r>
       <w:r>
         <w:t xml:space="preserve"> or higher dimensions. </w:t>
@@ -14185,7 +14295,21 @@
         <w:rPr>
           <w:bCs/>
         </w:rPr>
-        <w:t xml:space="preserve"> gets updated. We use a SRS tick interval so as to not have to update </w:t>
+        <w:t xml:space="preserve"> gets updated. We use </w:t>
+      </w:r>
+      <w:proofErr w:type="gramStart"/>
+      <w:r>
+        <w:rPr>
+          <w:bCs/>
+        </w:rPr>
+        <w:t>a</w:t>
+      </w:r>
+      <w:proofErr w:type="gramEnd"/>
+      <w:r>
+        <w:rPr>
+          <w:bCs/>
+        </w:rPr>
+        <w:t xml:space="preserve"> SRS tick interval so as to not have to update </w:t>
       </w:r>
       <w:r>
         <w:rPr>
@@ -14435,7 +14559,21 @@
         <w:rPr>
           <w:bCs/>
         </w:rPr>
-        <w:t>is high then the SRS is acting purely as a</w:t>
+        <w:t xml:space="preserve">is </w:t>
+      </w:r>
+      <w:proofErr w:type="gramStart"/>
+      <w:r>
+        <w:rPr>
+          <w:bCs/>
+        </w:rPr>
+        <w:t>high</w:t>
+      </w:r>
+      <w:proofErr w:type="gramEnd"/>
+      <w:r>
+        <w:rPr>
+          <w:bCs/>
+        </w:rPr>
+        <w:t xml:space="preserve"> then the SRS is acting purely as a</w:t>
       </w:r>
       <w:r>
         <w:t xml:space="preserve"> subsumptive </w:t>
@@ -14709,7 +14847,21 @@
         <w:rPr>
           <w:bCs/>
         </w:rPr>
-        <w:t xml:space="preserve"> are balanced.  They system is then generating actions based on past experience </w:t>
+        <w:t xml:space="preserve"> are balanced.  They system is then generating actions based on </w:t>
+      </w:r>
+      <w:proofErr w:type="gramStart"/>
+      <w:r>
+        <w:rPr>
+          <w:bCs/>
+        </w:rPr>
+        <w:t>past experience</w:t>
+      </w:r>
+      <w:proofErr w:type="gramEnd"/>
+      <w:r>
+        <w:rPr>
+          <w:bCs/>
+        </w:rPr>
+        <w:t xml:space="preserve"> </w:t>
       </w:r>
       <w:r>
         <w:rPr>
@@ -14910,14 +15062,26 @@
         <w:t xml:space="preserve">. </w:t>
       </w:r>
       <w:r>
-        <w:t xml:space="preserve">One can name particular </w:t>
+        <w:t xml:space="preserve">One can name </w:t>
+      </w:r>
+      <w:proofErr w:type="gramStart"/>
+      <w:r>
+        <w:t xml:space="preserve">particular </w:t>
       </w:r>
       <w:r>
         <w:rPr>
           <w:b/>
           <w:bCs/>
         </w:rPr>
-        <w:t xml:space="preserve">F </w:t>
+        <w:t>F</w:t>
+      </w:r>
+      <w:proofErr w:type="gramEnd"/>
+      <w:r>
+        <w:rPr>
+          <w:b/>
+          <w:bCs/>
+        </w:rPr>
+        <w:t xml:space="preserve"> </w:t>
       </w:r>
       <w:r>
         <w:t xml:space="preserve">as a terminology for system design. </w:t>
@@ -15097,6 +15261,7 @@
       <w:r>
         <w:t xml:space="preserve"> the future </w:t>
       </w:r>
+      <w:proofErr w:type="spellStart"/>
       <w:r>
         <w:rPr>
           <w:b/>
@@ -15105,7 +15270,11 @@
         <w:t xml:space="preserve">M </w:t>
       </w:r>
       <w:r>
-        <w:t xml:space="preserve">at time </w:t>
+        <w:t>at</w:t>
+      </w:r>
+      <w:proofErr w:type="spellEnd"/>
+      <w:r>
+        <w:t xml:space="preserve"> time </w:t>
       </w:r>
       <w:r>
         <w:rPr>
@@ -15199,7 +15368,15 @@
         <w:t xml:space="preserve"> this would be </w:t>
       </w:r>
       <w:r>
-        <w:t xml:space="preserve">such vast amounts of data that one could not store it and a biological brain can not simply have a few million extra copies if </w:t>
+        <w:t xml:space="preserve">such vast amounts of data that one could not store it and a biological brain </w:t>
+      </w:r>
+      <w:proofErr w:type="spellStart"/>
+      <w:r>
+        <w:t>can not</w:t>
+      </w:r>
+      <w:proofErr w:type="spellEnd"/>
+      <w:r>
+        <w:t xml:space="preserve"> simply have a few million extra copies if </w:t>
       </w:r>
       <w:r>
         <w:t>itself</w:t>
@@ -15297,8 +15474,13 @@
         <w:t xml:space="preserve"> of </w:t>
       </w:r>
       <w:r>
-        <w:t>SRS Pointer:Value</w:t>
-      </w:r>
+        <w:t xml:space="preserve">SRS </w:t>
+      </w:r>
+      <w:proofErr w:type="gramStart"/>
+      <w:r>
+        <w:t>Pointer:Value</w:t>
+      </w:r>
+      <w:proofErr w:type="gramEnd"/>
       <w:r>
         <w:t xml:space="preserve"> pairs</w:t>
       </w:r>
@@ -15453,8 +15635,13 @@
         <w:t xml:space="preserve"> of interest</w:t>
       </w:r>
       <w:r>
-        <w:t xml:space="preserve"> is a proxy for “the entire state of the multi SRS</w:t>
-      </w:r>
+        <w:t xml:space="preserve"> is a proxy for “the entire state of the </w:t>
+      </w:r>
+      <w:proofErr w:type="gramStart"/>
+      <w:r>
+        <w:t>multi SRS</w:t>
+      </w:r>
+      <w:proofErr w:type="gramEnd"/>
       <w:r>
         <w:t xml:space="preserve"> system”. Expecting this prediction of future state to be correct is </w:t>
       </w:r>
@@ -15538,64 +15725,79 @@
       <w:bookmarkEnd w:id="21"/>
     </w:p>
     <w:p>
-      <w:r>
-        <w:t xml:space="preserve">If a single SRS has a pattern that is 10% of </w:t>
-      </w:r>
-      <w:r>
-        <w:rPr>
-          <w:b/>
-          <w:bCs/>
-        </w:rPr>
-        <w:t>M</w:t>
-      </w:r>
-      <w:r>
-        <w:t xml:space="preserve"> and then another </w:t>
-      </w:r>
-      <w:r>
-        <w:t>75</w:t>
-      </w:r>
-      <w:r>
-        <w:t>% of fairly closely related concepts, and the remaining 1</w:t>
-      </w:r>
-      <w:r>
-        <w:t>5</w:t>
-      </w:r>
-      <w:r>
-        <w:t>% of connections being to pointe</w:t>
-      </w:r>
-      <w:r>
-        <w:t>r</w:t>
-      </w:r>
-      <w:r>
-        <w:t>s in the entire global system, on</w:t>
-      </w:r>
-      <w:r>
-        <w:t>e</w:t>
-      </w:r>
-      <w:r>
-        <w:t xml:space="preserve"> could arrive at useful predictions. </w:t>
-      </w:r>
-      <w:r>
-        <w:t xml:space="preserve">This series 10:75:15 (always adding up to 100) is a </w:t>
-      </w:r>
-      <w:r>
-        <w:rPr>
-          <w:b/>
-          <w:bCs/>
-        </w:rPr>
-        <w:t>connectivity triple</w:t>
-      </w:r>
-      <w:r>
-        <w:t xml:space="preserve"> </w:t>
-      </w:r>
-      <w:r>
-        <w:t xml:space="preserve">and is represented by the symbol </w:t>
-      </w:r>
-      <w:r>
+      <w:pPr>
         <w:rPr>
           <w:rFonts w:cs="Times New Roman"/>
           <w:b/>
           <w:bCs/>
+        </w:rPr>
+      </w:pPr>
+      <w:r>
+        <w:t xml:space="preserve">If a single SRS has a pattern that is 10% of </w:t>
+      </w:r>
+      <w:r>
+        <w:rPr>
+          <w:b/>
+          <w:bCs/>
+        </w:rPr>
+        <w:t>M</w:t>
+      </w:r>
+      <w:r>
+        <w:t xml:space="preserve"> and then another </w:t>
+      </w:r>
+      <w:r>
+        <w:t>75</w:t>
+      </w:r>
+      <w:r>
+        <w:t xml:space="preserve">% of </w:t>
+      </w:r>
+      <w:proofErr w:type="gramStart"/>
+      <w:r>
+        <w:t>fairly closely</w:t>
+      </w:r>
+      <w:proofErr w:type="gramEnd"/>
+      <w:r>
+        <w:t xml:space="preserve"> related concepts, and the remaining 1</w:t>
+      </w:r>
+      <w:r>
+        <w:t>5</w:t>
+      </w:r>
+      <w:r>
+        <w:t>% of connections being to pointe</w:t>
+      </w:r>
+      <w:r>
+        <w:t>r</w:t>
+      </w:r>
+      <w:r>
+        <w:t>s in the entire global system, on</w:t>
+      </w:r>
+      <w:r>
+        <w:t>e</w:t>
+      </w:r>
+      <w:r>
+        <w:t xml:space="preserve"> could arrive at useful predictions. </w:t>
+      </w:r>
+      <w:r>
+        <w:t xml:space="preserve">This series 10:75:15 (always adding up to 100) is a </w:t>
+      </w:r>
+      <w:r>
+        <w:rPr>
+          <w:b/>
+          <w:bCs/>
+        </w:rPr>
+        <w:t>connectivity triple</w:t>
+      </w:r>
+      <w:r>
+        <w:t xml:space="preserve"> </w:t>
+      </w:r>
+      <w:r>
+        <w:t xml:space="preserve">and is represented by the symbol </w:t>
+      </w:r>
+      <w:r>
+        <w:rPr>
+          <w:rFonts w:cs="Times New Roman"/>
+          <w:b/>
+          <w:bCs/>
           <w:sz w:val="28"/>
           <w:szCs w:val="28"/>
         </w:rPr>
@@ -15615,7 +15817,15 @@
         <w:t>an</w:t>
       </w:r>
       <w:r>
-        <w:t xml:space="preserve"> upside down Y representing 3 parts.</w:t>
+        <w:t xml:space="preserve"> </w:t>
+      </w:r>
+      <w:proofErr w:type="gramStart"/>
+      <w:r>
+        <w:t>upside down</w:t>
+      </w:r>
+      <w:proofErr w:type="gramEnd"/>
+      <w:r>
+        <w:t xml:space="preserve"> Y representing 3 parts.</w:t>
       </w:r>
       <w:r>
         <w:t xml:space="preserve"> </w:t>
@@ -15931,11 +16141,19 @@
         </w:rPr>
         <w:t xml:space="preserve">3 </w:t>
       </w:r>
+      <w:proofErr w:type="gramStart"/>
       <w:r>
         <w:rPr>
           <w:rFonts w:cs="Times New Roman"/>
         </w:rPr>
-        <w:t xml:space="preserve">are expensive but also are very valuable for overall pattern matching and prediction, and thus </w:t>
+        <w:t>are</w:t>
+      </w:r>
+      <w:proofErr w:type="gramEnd"/>
+      <w:r>
+        <w:rPr>
+          <w:rFonts w:cs="Times New Roman"/>
+        </w:rPr>
+        <w:t xml:space="preserve"> expensive but also are very valuable for overall pattern matching and prediction, and thus </w:t>
       </w:r>
       <w:r>
         <w:rPr>
@@ -16024,7 +16242,21 @@
         <w:rPr>
           <w:rFonts w:cs="Times New Roman"/>
         </w:rPr>
-        <w:t xml:space="preserve"> were probably added rather late.  Th</w:t>
+        <w:t xml:space="preserve"> </w:t>
+      </w:r>
+      <w:proofErr w:type="gramStart"/>
+      <w:r>
+        <w:rPr>
+          <w:rFonts w:cs="Times New Roman"/>
+        </w:rPr>
+        <w:t>were</w:t>
+      </w:r>
+      <w:proofErr w:type="gramEnd"/>
+      <w:r>
+        <w:rPr>
+          <w:rFonts w:cs="Times New Roman"/>
+        </w:rPr>
+        <w:t xml:space="preserve"> probably added rather late.  Th</w:t>
       </w:r>
       <w:r>
         <w:rPr>
@@ -19017,8 +19249,18 @@
                                   <w:sz w:val="20"/>
                                   <w:szCs w:val="20"/>
                                 </w:rPr>
-                                <w:t> sss</w:t>
+                                <w:t> </w:t>
                               </w:r>
+                              <w:proofErr w:type="spellStart"/>
+                              <w:r>
+                                <w:rPr>
+                                  <w:rFonts w:eastAsia="Times New Roman"/>
+                                  <w:sz w:val="20"/>
+                                  <w:szCs w:val="20"/>
+                                </w:rPr>
+                                <w:t>sss</w:t>
+                              </w:r>
+                              <w:proofErr w:type="spellEnd"/>
                             </w:p>
                           </w:txbxContent>
                         </wps:txbx>
@@ -20233,8 +20475,18 @@
                             <w:sz w:val="20"/>
                             <w:szCs w:val="20"/>
                           </w:rPr>
-                          <w:t> sss</w:t>
+                          <w:t> </w:t>
                         </w:r>
+                        <w:proofErr w:type="spellStart"/>
+                        <w:r>
+                          <w:rPr>
+                            <w:rFonts w:eastAsia="Times New Roman"/>
+                            <w:sz w:val="20"/>
+                            <w:szCs w:val="20"/>
+                          </w:rPr>
+                          <w:t>sss</w:t>
+                        </w:r>
+                        <w:proofErr w:type="spellEnd"/>
                       </w:p>
                     </w:txbxContent>
                   </v:textbox>
@@ -20253,14 +20505,27 @@
       <w:r>
         <w:t xml:space="preserve">Figure </w:t>
       </w:r>
-      <w:fldSimple w:instr=" SEQ Figure \* ARABIC ">
-        <w:r>
-          <w:rPr>
-            <w:noProof/>
-          </w:rPr>
-          <w:t>3</w:t>
-        </w:r>
-      </w:fldSimple>
+      <w:r>
+        <w:fldChar w:fldCharType="begin"/>
+      </w:r>
+      <w:r>
+        <w:instrText xml:space="preserve"> SEQ Figure \* ARABIC </w:instrText>
+      </w:r>
+      <w:r>
+        <w:fldChar w:fldCharType="separate"/>
+      </w:r>
+      <w:r>
+        <w:rPr>
+          <w:noProof/>
+        </w:rPr>
+        <w:t>3</w:t>
+      </w:r>
+      <w:r>
+        <w:rPr>
+          <w:noProof/>
+        </w:rPr>
+        <w:fldChar w:fldCharType="end"/>
+      </w:r>
       <w:r>
         <w:t>SRS Module also called SRSUnit - Revised</w:t>
       </w:r>
@@ -20529,7 +20794,17 @@
         <w:t xml:space="preserve"> neural hiding</w:t>
       </w:r>
       <w:r>
-        <w:t>, which is a important feature of the system</w:t>
+        <w:t xml:space="preserve">, which is </w:t>
+      </w:r>
+      <w:proofErr w:type="spellStart"/>
+      <w:proofErr w:type="gramStart"/>
+      <w:r>
+        <w:t>a</w:t>
+      </w:r>
+      <w:proofErr w:type="spellEnd"/>
+      <w:proofErr w:type="gramEnd"/>
+      <w:r>
+        <w:t xml:space="preserve"> important feature of the system</w:t>
       </w:r>
       <w:r>
         <w:t>.</w:t>
@@ -20581,7 +20856,17 @@
     </w:p>
     <w:p>
       <w:r>
-        <w:t>As a side note, neurons have a normal activation range of 0.0 to 1.0 but may go outside that range. It is still to be determined whether allowing values out side 0 to 1 is a correct approach.</w:t>
+        <w:t xml:space="preserve">As a side note, neurons have a normal activation range of 0.0 to 1.0 but may go outside that range. It is still to be determined whether allowing values </w:t>
+      </w:r>
+      <w:proofErr w:type="spellStart"/>
+      <w:proofErr w:type="gramStart"/>
+      <w:r>
+        <w:t>out side</w:t>
+      </w:r>
+      <w:proofErr w:type="spellEnd"/>
+      <w:proofErr w:type="gramEnd"/>
+      <w:r>
+        <w:t xml:space="preserve"> 0 to 1 is a correct approach.</w:t>
       </w:r>
     </w:p>
     <w:p>
@@ -20772,7 +21057,15 @@
     </w:p>
     <w:p>
       <w:r>
-        <w:t xml:space="preserve">The brain is obviously split into two hemispheres, the left and the right. The hemispheres operate as fairly independent </w:t>
+        <w:t xml:space="preserve">The brain is obviously split into two hemispheres, the left and the right. The hemispheres operate as </w:t>
+      </w:r>
+      <w:proofErr w:type="gramStart"/>
+      <w:r>
+        <w:t>fairly independent</w:t>
+      </w:r>
+      <w:proofErr w:type="gramEnd"/>
+      <w:r>
+        <w:t xml:space="preserve"> </w:t>
       </w:r>
       <w:r>
         <w:t>thinkers but with two styles. No</w:t>
@@ -20872,7 +21165,15 @@
     </w:p>
     <w:p>
       <w:r>
-        <w:t xml:space="preserve">One could use the X,Y,Z location of sections of the human brain </w:t>
+        <w:t xml:space="preserve">One could use the </w:t>
+      </w:r>
+      <w:proofErr w:type="gramStart"/>
+      <w:r>
+        <w:t>X,Y</w:t>
+      </w:r>
+      <w:proofErr w:type="gramEnd"/>
+      <w:r>
+        <w:t xml:space="preserve">,Z location of sections of the human brain </w:t>
       </w:r>
       <w:r>
         <w:t xml:space="preserve">as a guide </w:t>
@@ -20988,7 +21289,15 @@
         </w:rPr>
       </w:pPr>
       <w:r>
-        <w:t xml:space="preserve">One might conjecture that neural paths close to the spinal cord have short </w:t>
+        <w:t xml:space="preserve">One might conjecture </w:t>
+      </w:r>
+      <w:proofErr w:type="gramStart"/>
+      <w:r>
+        <w:t>that neural paths</w:t>
+      </w:r>
+      <w:proofErr w:type="gramEnd"/>
+      <w:r>
+        <w:t xml:space="preserve"> close to the spinal cord have short </w:t>
       </w:r>
       <m:oMath>
         <m:r>
@@ -21113,13 +21422,21 @@
         </w:sdtContent>
       </w:sdt>
       <w:r>
-        <w:t>. In particular</w:t>
+        <w:t xml:space="preserve">. </w:t>
+      </w:r>
+      <w:proofErr w:type="gramStart"/>
+      <w:r>
+        <w:t>In particular</w:t>
       </w:r>
       <w:r>
         <w:t>,</w:t>
       </w:r>
       <w:r>
-        <w:t xml:space="preserve"> if the output of a GAN is fed into the input of itself the GAN will then constantly generate new versions of its scene or domain. In effect the GAN generates a scene then cascades onto some other scene ad. Infinitum.</w:t>
+        <w:t xml:space="preserve"> if</w:t>
+      </w:r>
+      <w:proofErr w:type="gramEnd"/>
+      <w:r>
+        <w:t xml:space="preserve"> the output of a GAN is fed into the input of itself the GAN will then constantly generate new versions of its scene or domain. In effect the GAN generates a scene then cascades onto some other scene ad. Infinitum.</w:t>
       </w:r>
       <w:r>
         <w:t xml:space="preserve"> </w:t>

</xml_diff>

<commit_message>
Text Current Character Map Decay for SRSUnit and Maps
</commit_message>
<xml_diff>
--- a/FRSRS22.docx
+++ b/FRSRS22.docx
@@ -312,11 +312,6 @@
           <w:id w:val="-1752189955"/>
           <w:citation/>
         </w:sdtPr>
-        <w:sdtEndPr>
-          <w:rPr>
-            <w:rStyle w:val="SubtleEmphasis"/>
-          </w:rPr>
-        </w:sdtEndPr>
         <w:sdtContent>
           <w:r>
             <w:rPr>
@@ -6568,27 +6563,14 @@
       <w:r>
         <w:t xml:space="preserve">Figure </w:t>
       </w:r>
-      <w:r>
-        <w:fldChar w:fldCharType="begin"/>
-      </w:r>
-      <w:r>
-        <w:instrText xml:space="preserve"> SEQ Figure \* ARABIC </w:instrText>
-      </w:r>
-      <w:r>
-        <w:fldChar w:fldCharType="separate"/>
-      </w:r>
-      <w:r>
-        <w:rPr>
-          <w:noProof/>
-        </w:rPr>
-        <w:t>1</w:t>
-      </w:r>
-      <w:r>
-        <w:rPr>
-          <w:noProof/>
-        </w:rPr>
-        <w:fldChar w:fldCharType="end"/>
-      </w:r>
+      <w:fldSimple w:instr=" SEQ Figure \* ARABIC ">
+        <w:r>
+          <w:rPr>
+            <w:noProof/>
+          </w:rPr>
+          <w:t>1</w:t>
+        </w:r>
+      </w:fldSimple>
       <w:r>
         <w:t xml:space="preserve"> -</w:t>
       </w:r>
@@ -7116,16 +7098,39 @@
           <w:b/>
           <w:bCs/>
         </w:rPr>
-        <w:t>S</w:t>
-      </w:r>
-      <w:proofErr w:type="gramStart"/>
+        <w:t>S’</w:t>
+      </w:r>
       <w:r>
         <w:rPr>
           <w:rStyle w:val="Emphasis"/>
           <w:b/>
           <w:bCs/>
         </w:rPr>
-        <w:t>’</w:t>
+        <w:t xml:space="preserve"> </w:t>
+      </w:r>
+      <w:r>
+        <w:rPr>
+          <w:rStyle w:val="Emphasis"/>
+        </w:rPr>
+        <w:t>:</w:t>
+      </w:r>
+      <w:r>
+        <w:rPr>
+          <w:rStyle w:val="Emphasis"/>
+        </w:rPr>
+        <w:t xml:space="preserve"> </w:t>
+      </w:r>
+      <w:r>
+        <w:rPr>
+          <w:rStyle w:val="Emphasis"/>
+        </w:rPr>
+        <w:t>A</w:t>
+      </w:r>
+      <w:r>
+        <w:rPr>
+          <w:rStyle w:val="Emphasis"/>
+        </w:rPr>
+        <w:t xml:space="preserve">t time </w:t>
       </w:r>
       <w:r>
         <w:rPr>
@@ -7133,32 +7138,25 @@
           <w:b/>
           <w:bCs/>
         </w:rPr>
-        <w:t xml:space="preserve"> </w:t>
+        <w:t>T</w:t>
       </w:r>
       <w:r>
         <w:rPr>
           <w:rStyle w:val="Emphasis"/>
         </w:rPr>
-        <w:t>:</w:t>
-      </w:r>
-      <w:proofErr w:type="gramEnd"/>
+        <w:t xml:space="preserve">, </w:t>
+      </w:r>
       <w:r>
         <w:rPr>
           <w:rStyle w:val="Emphasis"/>
         </w:rPr>
-        <w:t xml:space="preserve"> </w:t>
+        <w:t>predict</w:t>
       </w:r>
       <w:r>
         <w:rPr>
           <w:rStyle w:val="Emphasis"/>
         </w:rPr>
-        <w:t>A</w:t>
-      </w:r>
-      <w:r>
-        <w:rPr>
-          <w:rStyle w:val="Emphasis"/>
-        </w:rPr>
-        <w:t xml:space="preserve">t time </w:t>
+        <w:t xml:space="preserve"> the future state of </w:t>
       </w:r>
       <w:r>
         <w:rPr>
@@ -7166,53 +7164,19 @@
           <w:b/>
           <w:bCs/>
         </w:rPr>
-        <w:t>T</w:t>
+        <w:t>M</w:t>
       </w:r>
       <w:r>
         <w:rPr>
           <w:rStyle w:val="Emphasis"/>
         </w:rPr>
-        <w:t xml:space="preserve">, </w:t>
+        <w:t xml:space="preserve"> </w:t>
       </w:r>
       <w:r>
         <w:rPr>
           <w:rStyle w:val="Emphasis"/>
         </w:rPr>
-        <w:t>predict</w:t>
-      </w:r>
-      <w:r>
-        <w:rPr>
-          <w:rStyle w:val="Emphasis"/>
-        </w:rPr>
-        <w:t xml:space="preserve"> the future state of </w:t>
-      </w:r>
-      <w:proofErr w:type="spellStart"/>
-      <w:r>
-        <w:rPr>
-          <w:rStyle w:val="Emphasis"/>
-          <w:b/>
-          <w:bCs/>
-        </w:rPr>
-        <w:t>M</w:t>
-      </w:r>
-      <w:r>
-        <w:rPr>
-          <w:rStyle w:val="Emphasis"/>
-        </w:rPr>
-        <w:t xml:space="preserve"> </w:t>
-      </w:r>
-      <w:r>
-        <w:rPr>
-          <w:rStyle w:val="Emphasis"/>
-        </w:rPr>
-        <w:t>at</w:t>
-      </w:r>
-      <w:proofErr w:type="spellEnd"/>
-      <w:r>
-        <w:rPr>
-          <w:rStyle w:val="Emphasis"/>
-        </w:rPr>
-        <w:t xml:space="preserve"> </w:t>
+        <w:t xml:space="preserve">at </w:t>
       </w:r>
       <m:oMath>
         <m:r>
@@ -7886,7 +7850,6 @@
           <w:id w:val="657571629"/>
           <w:citation/>
         </w:sdtPr>
-        <w:sdtEndPr/>
         <w:sdtContent>
           <w:r>
             <w:fldChar w:fldCharType="begin"/>
@@ -7916,7 +7879,6 @@
           <w:id w:val="-494725837"/>
           <w:citation/>
         </w:sdtPr>
-        <w:sdtEndPr/>
         <w:sdtContent>
           <w:r>
             <w:fldChar w:fldCharType="begin"/>
@@ -7946,7 +7908,6 @@
           <w:id w:val="777761020"/>
           <w:citation/>
         </w:sdtPr>
-        <w:sdtEndPr/>
         <w:sdtContent>
           <w:r>
             <w:fldChar w:fldCharType="begin"/>
@@ -11724,27 +11685,14 @@
       <w:r>
         <w:t xml:space="preserve">Figure </w:t>
       </w:r>
-      <w:r>
-        <w:fldChar w:fldCharType="begin"/>
-      </w:r>
-      <w:r>
-        <w:instrText xml:space="preserve"> SEQ Figure \* ARABIC </w:instrText>
-      </w:r>
-      <w:r>
-        <w:fldChar w:fldCharType="separate"/>
-      </w:r>
-      <w:r>
-        <w:rPr>
-          <w:noProof/>
-        </w:rPr>
-        <w:t>2</w:t>
-      </w:r>
-      <w:r>
-        <w:rPr>
-          <w:noProof/>
-        </w:rPr>
-        <w:fldChar w:fldCharType="end"/>
-      </w:r>
+      <w:fldSimple w:instr=" SEQ Figure \* ARABIC ">
+        <w:r>
+          <w:rPr>
+            <w:noProof/>
+          </w:rPr>
+          <w:t>2</w:t>
+        </w:r>
+      </w:fldSimple>
       <w:r>
         <w:t xml:space="preserve"> - Feedback Loops</w:t>
       </w:r>
@@ -11791,7 +11739,6 @@
           <w:id w:val="1370039877"/>
           <w:citation/>
         </w:sdtPr>
-        <w:sdtEndPr/>
         <w:sdtContent>
           <w:r>
             <w:fldChar w:fldCharType="begin"/>
@@ -12208,7 +12155,6 @@
           <w:id w:val="-2032400396"/>
           <w:citation/>
         </w:sdtPr>
-        <w:sdtEndPr/>
         <w:sdtContent>
           <w:r>
             <w:rPr>
@@ -12266,10 +12212,12 @@
         <w:pStyle w:val="Heading3"/>
       </w:pPr>
       <w:bookmarkStart w:id="4" w:name="_Toc103679171"/>
+      <w:bookmarkStart w:id="5" w:name="_Ref118909742"/>
       <w:r>
         <w:t>Lockup and Unlock</w:t>
       </w:r>
       <w:bookmarkEnd w:id="4"/>
+      <w:bookmarkEnd w:id="5"/>
     </w:p>
     <w:p>
       <w:pPr>
@@ -12323,19 +12271,33 @@
         <w:rPr>
           <w:iCs/>
         </w:rPr>
-        <w:t xml:space="preserve"> mechanisms to prevent this. First is that selected patterns are mark</w:t>
+        <w:t xml:space="preserve"> mechanisms to prevent this. First is that selected patterns </w:t>
       </w:r>
       <w:r>
         <w:rPr>
           <w:iCs/>
         </w:rPr>
-        <w:t>ed</w:t>
+        <w:t>become</w:t>
       </w:r>
       <w:r>
         <w:rPr>
           <w:iCs/>
         </w:rPr>
-        <w:t xml:space="preserve"> “fatigued” </w:t>
+        <w:t xml:space="preserve"> “</w:t>
+      </w:r>
+      <w:r>
+        <w:rPr>
+          <w:b/>
+          <w:bCs/>
+          <w:iCs/>
+        </w:rPr>
+        <w:t>fatigued</w:t>
+      </w:r>
+      <w:r>
+        <w:rPr>
+          <w:iCs/>
+        </w:rPr>
+        <w:t xml:space="preserve">” </w:t>
       </w:r>
       <w:r>
         <w:rPr>
@@ -12403,6 +12365,9 @@
       <w:r>
         <w:t xml:space="preserve">. </w:t>
       </w:r>
+      <w:r>
+        <w:t>The actual pattern match probability is a fatigue factor, that has a decay factor toward 1 when selected (used), and a decay factor toward 0 when not selected (idle).</w:t>
+      </w:r>
     </w:p>
     <w:p>
       <w:pPr>
@@ -12496,6 +12461,7 @@
     </w:p>
     <w:p>
       <w:r>
+        <w:lastRenderedPageBreak/>
         <w:t>A third case is that the</w:t>
       </w:r>
       <w:r>
@@ -12526,11 +12492,7 @@
         <w:t xml:space="preserve"> </w:t>
       </w:r>
       <w:r>
-        <w:t xml:space="preserve">and all </w:t>
-      </w:r>
-      <w:r>
-        <w:lastRenderedPageBreak/>
-        <w:t>SRS run asynchronously</w:t>
+        <w:t>and all SRS run asynchronously</w:t>
       </w:r>
       <w:r>
         <w:t xml:space="preserve"> so another SRS could break this SRS out of a lockup.</w:t>
@@ -12648,29 +12610,21 @@
       <w:pPr>
         <w:pStyle w:val="Heading2"/>
       </w:pPr>
-      <w:bookmarkStart w:id="5" w:name="_Toc103679172"/>
+      <w:bookmarkStart w:id="6" w:name="_Toc103679172"/>
       <w:r>
         <w:t>Free Running</w:t>
       </w:r>
       <w:r>
         <w:t xml:space="preserve"> Emergent Behaviors</w:t>
       </w:r>
-      <w:bookmarkEnd w:id="5"/>
+      <w:bookmarkEnd w:id="6"/>
     </w:p>
     <w:p>
       <w:pPr>
         <w:spacing w:line="256" w:lineRule="auto"/>
       </w:pPr>
       <w:r>
-        <w:t xml:space="preserve">The system free runs in the above loops and each SRS </w:t>
-      </w:r>
-      <w:proofErr w:type="gramStart"/>
-      <w:r>
-        <w:t>is</w:t>
-      </w:r>
-      <w:proofErr w:type="gramEnd"/>
-      <w:r>
-        <w:t xml:space="preserve"> asynchronous</w:t>
+        <w:t>The system free runs in the above loops and each SRS is asynchronous</w:t>
       </w:r>
       <w:r>
         <w:t xml:space="preserve"> and has it</w:t>
@@ -12859,21 +12813,7 @@
         <w:rPr>
           <w:iCs/>
         </w:rPr>
-        <w:t xml:space="preserve">matching and avalanches. </w:t>
-      </w:r>
-      <w:proofErr w:type="gramStart"/>
-      <w:r>
-        <w:rPr>
-          <w:iCs/>
-        </w:rPr>
-        <w:t>Thus</w:t>
-      </w:r>
-      <w:proofErr w:type="gramEnd"/>
-      <w:r>
-        <w:rPr>
-          <w:iCs/>
-        </w:rPr>
-        <w:t xml:space="preserve"> the high levels </w:t>
+        <w:t xml:space="preserve">matching and avalanches. Thus the high levels </w:t>
       </w:r>
       <w:r>
         <w:t>a</w:t>
@@ -12933,11 +12873,11 @@
       <w:pPr>
         <w:pStyle w:val="Heading2"/>
       </w:pPr>
-      <w:bookmarkStart w:id="6" w:name="_Toc103679173"/>
+      <w:bookmarkStart w:id="7" w:name="_Toc103679173"/>
       <w:r>
         <w:t>The Importance of Random Noise</w:t>
       </w:r>
-      <w:bookmarkEnd w:id="6"/>
+      <w:bookmarkEnd w:id="7"/>
     </w:p>
     <w:p>
       <w:r>
@@ -13153,8 +13093,8 @@
           <w:rFonts w:eastAsia="Times New Roman"/>
         </w:rPr>
       </w:pPr>
-      <w:bookmarkStart w:id="7" w:name="_Ref92035710"/>
-      <w:bookmarkStart w:id="8" w:name="_Toc103679174"/>
+      <w:bookmarkStart w:id="8" w:name="_Ref92035710"/>
+      <w:bookmarkStart w:id="9" w:name="_Toc103679174"/>
       <w:r>
         <w:rPr>
           <w:rFonts w:eastAsia="Times New Roman"/>
@@ -13162,8 +13102,8 @@
         <w:lastRenderedPageBreak/>
         <w:t>Match Selection</w:t>
       </w:r>
-      <w:bookmarkEnd w:id="7"/>
       <w:bookmarkEnd w:id="8"/>
+      <w:bookmarkEnd w:id="9"/>
     </w:p>
     <w:p>
       <w:r>
@@ -13177,11 +13117,11 @@
       <w:pPr>
         <w:pStyle w:val="Heading2"/>
       </w:pPr>
-      <w:bookmarkStart w:id="9" w:name="_Toc103679175"/>
+      <w:bookmarkStart w:id="10" w:name="_Toc103679175"/>
       <w:r>
         <w:t>Selecting Best Match to M</w:t>
       </w:r>
-      <w:bookmarkEnd w:id="9"/>
+      <w:bookmarkEnd w:id="10"/>
     </w:p>
     <w:p>
       <w:pPr>
@@ -13378,13 +13318,13 @@
       <w:pPr>
         <w:pStyle w:val="Heading2"/>
       </w:pPr>
-      <w:bookmarkStart w:id="10" w:name="_Ref92032362"/>
-      <w:bookmarkStart w:id="11" w:name="_Toc103679176"/>
+      <w:bookmarkStart w:id="11" w:name="_Ref92032362"/>
+      <w:bookmarkStart w:id="12" w:name="_Toc103679176"/>
       <w:r>
         <w:t>New Patterns</w:t>
       </w:r>
-      <w:bookmarkEnd w:id="10"/>
       <w:bookmarkEnd w:id="11"/>
+      <w:bookmarkEnd w:id="12"/>
     </w:p>
     <w:p>
       <w:r>
@@ -13396,7 +13336,6 @@
       <w:r>
         <w:t xml:space="preserve">gets a poor match on </w:t>
       </w:r>
-      <w:proofErr w:type="gramStart"/>
       <w:r>
         <w:rPr>
           <w:b/>
@@ -13404,7 +13343,6 @@
         </w:rPr>
         <w:t>M</w:t>
       </w:r>
-      <w:proofErr w:type="gramEnd"/>
       <w:r>
         <w:t xml:space="preserve"> then it will copy </w:t>
       </w:r>
@@ -13516,15 +13454,7 @@
         <w:t>stale or</w:t>
       </w:r>
       <w:r>
-        <w:t xml:space="preserve"> allow it to be considered more easily as most </w:t>
-      </w:r>
-      <w:proofErr w:type="gramStart"/>
-      <w:r>
-        <w:t>similar to</w:t>
-      </w:r>
-      <w:proofErr w:type="gramEnd"/>
-      <w:r>
-        <w:t xml:space="preserve"> another pattern.</w:t>
+        <w:t xml:space="preserve"> allow it to be considered more easily as most similar to another pattern.</w:t>
       </w:r>
       <w:r>
         <w:t xml:space="preserve"> </w:t>
@@ -13574,11 +13504,11 @@
       <w:pPr>
         <w:pStyle w:val="Heading2"/>
       </w:pPr>
-      <w:bookmarkStart w:id="12" w:name="_Toc103679177"/>
+      <w:bookmarkStart w:id="13" w:name="_Toc103679177"/>
       <w:r>
         <w:t>When to Learn</w:t>
       </w:r>
-      <w:bookmarkEnd w:id="12"/>
+      <w:bookmarkEnd w:id="13"/>
     </w:p>
     <w:p>
       <w:pPr>
@@ -13807,7 +13737,7 @@
       <w:r>
         <w:t xml:space="preserve"> nearer to </w:t>
       </w:r>
-      <w:bookmarkStart w:id="13" w:name="_Hlk92031479"/>
+      <w:bookmarkStart w:id="14" w:name="_Hlk92031479"/>
       <w:r>
         <w:rPr>
           <w:b/>
@@ -13826,7 +13756,7 @@
           <m:t>∆T</m:t>
         </m:r>
       </m:oMath>
-      <w:bookmarkEnd w:id="13"/>
+      <w:bookmarkEnd w:id="14"/>
       <w:r>
         <w:t xml:space="preserve">, one possible time frame would be the average </w:t>
       </w:r>
@@ -13931,13 +13861,8 @@
         <w:t>G</w:t>
       </w:r>
       <w:r>
-        <w:t xml:space="preserve"> values a </w:t>
-      </w:r>
-      <w:proofErr w:type="spellStart"/>
-      <w:r>
-        <w:t>fifo</w:t>
-      </w:r>
-      <w:proofErr w:type="spellEnd"/>
+        <w:t xml:space="preserve"> values a fifo</w:t>
+      </w:r>
       <w:r>
         <w:t xml:space="preserve"> (first in first out buffer</w:t>
       </w:r>
@@ -13975,23 +13900,7 @@
         <w:t>kept for this algorithm.</w:t>
       </w:r>
       <w:r>
-        <w:t xml:space="preserve"> An alternative to a </w:t>
-      </w:r>
-      <w:proofErr w:type="spellStart"/>
-      <w:r>
-        <w:t>fifo</w:t>
-      </w:r>
-      <w:proofErr w:type="spellEnd"/>
-      <w:r>
-        <w:t xml:space="preserve"> might be a </w:t>
-      </w:r>
-      <w:proofErr w:type="gramStart"/>
-      <w:r>
-        <w:t>long and short term</w:t>
-      </w:r>
-      <w:proofErr w:type="gramEnd"/>
-      <w:r>
-        <w:t xml:space="preserve"> </w:t>
+        <w:t xml:space="preserve"> An alternative to a fifo might be a long and short term </w:t>
       </w:r>
       <w:r>
         <w:rPr>
@@ -14069,21 +13978,16 @@
       <w:pPr>
         <w:pStyle w:val="Heading1"/>
       </w:pPr>
-      <w:bookmarkStart w:id="14" w:name="_Toc103679178"/>
+      <w:bookmarkStart w:id="15" w:name="_Toc103679178"/>
       <w:r>
         <w:lastRenderedPageBreak/>
         <w:t>Concept Maps</w:t>
       </w:r>
-      <w:bookmarkEnd w:id="14"/>
+      <w:bookmarkEnd w:id="15"/>
     </w:p>
     <w:p>
-      <w:proofErr w:type="gramStart"/>
-      <w:r>
-        <w:t>A</w:t>
-      </w:r>
-      <w:proofErr w:type="gramEnd"/>
-      <w:r>
-        <w:t xml:space="preserve"> SRS is also called a Concept Map. The map </w:t>
+      <w:r>
+        <w:t xml:space="preserve">A SRS is also called a Concept Map. The map </w:t>
       </w:r>
       <w:r>
         <w:rPr>
@@ -14124,15 +14028,7 @@
         <w:t>M</w:t>
       </w:r>
       <w:r>
-        <w:t xml:space="preserve"> could also be any dimension as an array including 0 (a single value), 1 a linear array </w:t>
-      </w:r>
-      <w:proofErr w:type="gramStart"/>
-      <w:r>
-        <w:t>e.g.</w:t>
-      </w:r>
-      <w:proofErr w:type="gramEnd"/>
-      <w:r>
-        <w:t xml:space="preserve"> stereo sounds direction, 2D</w:t>
+        <w:t xml:space="preserve"> could also be any dimension as an array including 0 (a single value), 1 a linear array e.g. stereo sounds direction, 2D</w:t>
       </w:r>
       <w:r>
         <w:t xml:space="preserve"> or higher dimensions. </w:t>
@@ -14145,14 +14041,14 @@
       <w:r>
         <w:t xml:space="preserve"> </w:t>
       </w:r>
-      <w:bookmarkStart w:id="15" w:name="_Toc103679179"/>
+      <w:bookmarkStart w:id="16" w:name="_Toc103679179"/>
       <w:r>
         <w:t>Attent</w:t>
       </w:r>
       <w:r>
         <w:t>ion: Internal and External</w:t>
       </w:r>
-      <w:bookmarkEnd w:id="15"/>
+      <w:bookmarkEnd w:id="16"/>
     </w:p>
     <w:p>
       <w:r>
@@ -14295,21 +14191,7 @@
         <w:rPr>
           <w:bCs/>
         </w:rPr>
-        <w:t xml:space="preserve"> gets updated. We use </w:t>
-      </w:r>
-      <w:proofErr w:type="gramStart"/>
-      <w:r>
-        <w:rPr>
-          <w:bCs/>
-        </w:rPr>
-        <w:t>a</w:t>
-      </w:r>
-      <w:proofErr w:type="gramEnd"/>
-      <w:r>
-        <w:rPr>
-          <w:bCs/>
-        </w:rPr>
-        <w:t xml:space="preserve"> SRS tick interval so as to not have to update </w:t>
+        <w:t xml:space="preserve"> gets updated. We use a SRS tick interval so as to not have to update </w:t>
       </w:r>
       <w:r>
         <w:rPr>
@@ -14381,6 +14263,121 @@
           <w:bCs/>
         </w:rPr>
         <w:t>SRS.</w:t>
+      </w:r>
+    </w:p>
+    <w:p>
+      <w:pPr>
+        <w:rPr>
+          <w:bCs/>
+        </w:rPr>
+      </w:pPr>
+      <w:r>
+        <w:rPr>
+          <w:bCs/>
+        </w:rPr>
+        <w:t xml:space="preserve">A </w:t>
+      </w:r>
+      <w:r>
+        <w:rPr>
+          <w:b/>
+        </w:rPr>
+        <w:t>M</w:t>
+      </w:r>
+      <w:r>
+        <w:rPr>
+          <w:bCs/>
+        </w:rPr>
+        <w:t xml:space="preserve"> has a </w:t>
+      </w:r>
+      <w:r>
+        <w:rPr>
+          <w:b/>
+        </w:rPr>
+        <w:t>decay</w:t>
+      </w:r>
+      <w:r>
+        <w:rPr>
+          <w:bCs/>
+        </w:rPr>
+        <w:t xml:space="preserve"> factor</w:t>
+      </w:r>
+      <w:r>
+        <w:rPr>
+          <w:bCs/>
+        </w:rPr>
+        <w:t xml:space="preserve"> </w:t>
+      </w:r>
+      <w:r>
+        <w:rPr>
+          <w:b/>
+        </w:rPr>
+        <w:t>Fd</w:t>
+      </w:r>
+      <w:r>
+        <w:rPr>
+          <w:bCs/>
+        </w:rPr>
+        <w:t xml:space="preserve">, which is how much the value of all neuron decays to 0. A value of 1.0 is no decay, and low values toward 0.0 are fast decay. </w:t>
+      </w:r>
+    </w:p>
+    <w:p>
+      <w:pPr>
+        <w:rPr>
+          <w:bCs/>
+        </w:rPr>
+      </w:pPr>
+      <w:r>
+        <w:rPr>
+          <w:bCs/>
+        </w:rPr>
+        <w:t xml:space="preserve">The decay and fatigue together make the system more dynamic over time and </w:t>
+      </w:r>
+      <w:r>
+        <w:rPr>
+          <w:bCs/>
+        </w:rPr>
+        <w:t>allow</w:t>
+      </w:r>
+      <w:r>
+        <w:rPr>
+          <w:bCs/>
+        </w:rPr>
+        <w:t xml:space="preserve"> for sensing and later ignoring stimulus. See </w:t>
+      </w:r>
+      <w:r>
+        <w:rPr>
+          <w:bCs/>
+        </w:rPr>
+        <w:fldChar w:fldCharType="begin"/>
+      </w:r>
+      <w:r>
+        <w:rPr>
+          <w:bCs/>
+        </w:rPr>
+        <w:instrText xml:space="preserve"> REF _Ref118909742 \r \h </w:instrText>
+      </w:r>
+      <w:r>
+        <w:rPr>
+          <w:bCs/>
+        </w:rPr>
+      </w:r>
+      <w:r>
+        <w:rPr>
+          <w:bCs/>
+        </w:rPr>
+        <w:fldChar w:fldCharType="separate"/>
+      </w:r>
+      <w:r>
+        <w:rPr>
+          <w:bCs/>
+        </w:rPr>
+        <w:t>2.2.1</w:t>
+      </w:r>
+      <w:r>
+        <w:rPr>
+          <w:bCs/>
+        </w:rPr>
+        <w:fldChar w:fldCharType="end"/>
       </w:r>
     </w:p>
     <w:p>
@@ -14559,21 +14556,7 @@
         <w:rPr>
           <w:bCs/>
         </w:rPr>
-        <w:t xml:space="preserve">is </w:t>
-      </w:r>
-      <w:proofErr w:type="gramStart"/>
-      <w:r>
-        <w:rPr>
-          <w:bCs/>
-        </w:rPr>
-        <w:t>high</w:t>
-      </w:r>
-      <w:proofErr w:type="gramEnd"/>
-      <w:r>
-        <w:rPr>
-          <w:bCs/>
-        </w:rPr>
-        <w:t xml:space="preserve"> then the SRS is acting purely as a</w:t>
+        <w:t>is high then the SRS is acting purely as a</w:t>
       </w:r>
       <w:r>
         <w:t xml:space="preserve"> subsumptive </w:t>
@@ -14847,21 +14830,7 @@
         <w:rPr>
           <w:bCs/>
         </w:rPr>
-        <w:t xml:space="preserve"> are balanced.  They system is then generating actions based on </w:t>
-      </w:r>
-      <w:proofErr w:type="gramStart"/>
-      <w:r>
-        <w:rPr>
-          <w:bCs/>
-        </w:rPr>
-        <w:t>past experience</w:t>
-      </w:r>
-      <w:proofErr w:type="gramEnd"/>
-      <w:r>
-        <w:rPr>
-          <w:bCs/>
-        </w:rPr>
-        <w:t xml:space="preserve"> </w:t>
+        <w:t xml:space="preserve"> are balanced.  They system is then generating actions based on past experience </w:t>
       </w:r>
       <w:r>
         <w:rPr>
@@ -15002,24 +14971,24 @@
       <w:pPr>
         <w:pStyle w:val="Heading1"/>
       </w:pPr>
-      <w:bookmarkStart w:id="16" w:name="_Ref92036367"/>
-      <w:bookmarkStart w:id="17" w:name="_Toc103679180"/>
+      <w:bookmarkStart w:id="17" w:name="_Ref92036367"/>
+      <w:bookmarkStart w:id="18" w:name="_Toc103679180"/>
       <w:r>
         <w:lastRenderedPageBreak/>
         <w:t>Multi-SRS systems</w:t>
       </w:r>
-      <w:bookmarkEnd w:id="16"/>
       <w:bookmarkEnd w:id="17"/>
+      <w:bookmarkEnd w:id="18"/>
     </w:p>
     <w:p>
       <w:pPr>
         <w:pStyle w:val="Heading2"/>
       </w:pPr>
-      <w:bookmarkStart w:id="18" w:name="_Toc103679181"/>
+      <w:bookmarkStart w:id="19" w:name="_Toc103679181"/>
       <w:r>
         <w:t>System Creation</w:t>
       </w:r>
-      <w:bookmarkEnd w:id="18"/>
+      <w:bookmarkEnd w:id="19"/>
     </w:p>
     <w:p>
       <w:r>
@@ -15062,26 +15031,14 @@
         <w:t xml:space="preserve">. </w:t>
       </w:r>
       <w:r>
-        <w:t xml:space="preserve">One can name </w:t>
-      </w:r>
-      <w:proofErr w:type="gramStart"/>
-      <w:r>
-        <w:t xml:space="preserve">particular </w:t>
+        <w:t xml:space="preserve">One can name particular </w:t>
       </w:r>
       <w:r>
         <w:rPr>
           <w:b/>
           <w:bCs/>
         </w:rPr>
-        <w:t>F</w:t>
-      </w:r>
-      <w:proofErr w:type="gramEnd"/>
-      <w:r>
-        <w:rPr>
-          <w:b/>
-          <w:bCs/>
-        </w:rPr>
-        <w:t xml:space="preserve"> </w:t>
+        <w:t xml:space="preserve">F </w:t>
       </w:r>
       <w:r>
         <w:t xml:space="preserve">as a terminology for system design. </w:t>
@@ -15184,14 +15141,14 @@
       <w:pPr>
         <w:pStyle w:val="Heading1"/>
       </w:pPr>
-      <w:bookmarkStart w:id="19" w:name="_Ref92031616"/>
-      <w:bookmarkStart w:id="20" w:name="_Toc103679182"/>
+      <w:bookmarkStart w:id="20" w:name="_Ref92031616"/>
+      <w:bookmarkStart w:id="21" w:name="_Toc103679182"/>
       <w:r>
         <w:lastRenderedPageBreak/>
         <w:t>Global Pattern Connectivity</w:t>
       </w:r>
-      <w:bookmarkEnd w:id="19"/>
       <w:bookmarkEnd w:id="20"/>
+      <w:bookmarkEnd w:id="21"/>
     </w:p>
     <w:p>
       <w:pPr>
@@ -15261,7 +15218,6 @@
       <w:r>
         <w:t xml:space="preserve"> the future </w:t>
       </w:r>
-      <w:proofErr w:type="spellStart"/>
       <w:r>
         <w:rPr>
           <w:b/>
@@ -15270,11 +15226,7 @@
         <w:t xml:space="preserve">M </w:t>
       </w:r>
       <w:r>
-        <w:t>at</w:t>
-      </w:r>
-      <w:proofErr w:type="spellEnd"/>
-      <w:r>
-        <w:t xml:space="preserve"> time </w:t>
+        <w:t xml:space="preserve">at time </w:t>
       </w:r>
       <w:r>
         <w:rPr>
@@ -15368,15 +15320,7 @@
         <w:t xml:space="preserve"> this would be </w:t>
       </w:r>
       <w:r>
-        <w:t xml:space="preserve">such vast amounts of data that one could not store it and a biological brain </w:t>
-      </w:r>
-      <w:proofErr w:type="spellStart"/>
-      <w:r>
-        <w:t>can not</w:t>
-      </w:r>
-      <w:proofErr w:type="spellEnd"/>
-      <w:r>
-        <w:t xml:space="preserve"> simply have a few million extra copies if </w:t>
+        <w:t xml:space="preserve">such vast amounts of data that one could not store it and a biological brain can not simply have a few million extra copies if </w:t>
       </w:r>
       <w:r>
         <w:t>itself</w:t>
@@ -15474,13 +15418,8 @@
         <w:t xml:space="preserve"> of </w:t>
       </w:r>
       <w:r>
-        <w:t xml:space="preserve">SRS </w:t>
-      </w:r>
-      <w:proofErr w:type="gramStart"/>
-      <w:r>
-        <w:t>Pointer:Value</w:t>
-      </w:r>
-      <w:proofErr w:type="gramEnd"/>
+        <w:t>SRS Pointer:Value</w:t>
+      </w:r>
       <w:r>
         <w:t xml:space="preserve"> pairs</w:t>
       </w:r>
@@ -15635,13 +15574,8 @@
         <w:t xml:space="preserve"> of interest</w:t>
       </w:r>
       <w:r>
-        <w:t xml:space="preserve"> is a proxy for “the entire state of the </w:t>
-      </w:r>
-      <w:proofErr w:type="gramStart"/>
-      <w:r>
-        <w:t>multi SRS</w:t>
-      </w:r>
-      <w:proofErr w:type="gramEnd"/>
+        <w:t xml:space="preserve"> is a proxy for “the entire state of the multi SRS</w:t>
+      </w:r>
       <w:r>
         <w:t xml:space="preserve"> system”. Expecting this prediction of future state to be correct is </w:t>
       </w:r>
@@ -15677,7 +15611,6 @@
           <w:id w:val="-1585137715"/>
           <w:citation/>
         </w:sdtPr>
-        <w:sdtEndPr/>
         <w:sdtContent>
           <w:r>
             <w:fldChar w:fldCharType="begin"/>
@@ -15707,7 +15640,7 @@
       <w:pPr>
         <w:pStyle w:val="Heading2"/>
       </w:pPr>
-      <w:bookmarkStart w:id="21" w:name="_Toc103679183"/>
+      <w:bookmarkStart w:id="22" w:name="_Toc103679183"/>
       <w:r>
         <w:t>Connectivity Triples</w:t>
       </w:r>
@@ -15722,7 +15655,7 @@
         </w:rPr>
         <w:t>⅄</w:t>
       </w:r>
-      <w:bookmarkEnd w:id="21"/>
+      <w:bookmarkEnd w:id="22"/>
     </w:p>
     <w:p>
       <w:pPr>
@@ -15749,15 +15682,7 @@
         <w:t>75</w:t>
       </w:r>
       <w:r>
-        <w:t xml:space="preserve">% of </w:t>
-      </w:r>
-      <w:proofErr w:type="gramStart"/>
-      <w:r>
-        <w:t>fairly closely</w:t>
-      </w:r>
-      <w:proofErr w:type="gramEnd"/>
-      <w:r>
-        <w:t xml:space="preserve"> related concepts, and the remaining 1</w:t>
+        <w:t>% of fairly closely related concepts, and the remaining 1</w:t>
       </w:r>
       <w:r>
         <w:t>5</w:t>
@@ -15817,15 +15742,7 @@
         <w:t>an</w:t>
       </w:r>
       <w:r>
-        <w:t xml:space="preserve"> </w:t>
-      </w:r>
-      <w:proofErr w:type="gramStart"/>
-      <w:r>
-        <w:t>upside down</w:t>
-      </w:r>
-      <w:proofErr w:type="gramEnd"/>
-      <w:r>
-        <w:t xml:space="preserve"> Y representing 3 parts.</w:t>
+        <w:t xml:space="preserve"> upside down Y representing 3 parts.</w:t>
       </w:r>
       <w:r>
         <w:t xml:space="preserve"> </w:t>
@@ -16141,19 +16058,11 @@
         </w:rPr>
         <w:t xml:space="preserve">3 </w:t>
       </w:r>
-      <w:proofErr w:type="gramStart"/>
       <w:r>
         <w:rPr>
           <w:rFonts w:cs="Times New Roman"/>
         </w:rPr>
-        <w:t>are</w:t>
-      </w:r>
-      <w:proofErr w:type="gramEnd"/>
-      <w:r>
-        <w:rPr>
-          <w:rFonts w:cs="Times New Roman"/>
-        </w:rPr>
-        <w:t xml:space="preserve"> expensive but also are very valuable for overall pattern matching and prediction, and thus </w:t>
+        <w:t xml:space="preserve">are expensive but also are very valuable for overall pattern matching and prediction, and thus </w:t>
       </w:r>
       <w:r>
         <w:rPr>
@@ -16242,21 +16151,7 @@
         <w:rPr>
           <w:rFonts w:cs="Times New Roman"/>
         </w:rPr>
-        <w:t xml:space="preserve"> </w:t>
-      </w:r>
-      <w:proofErr w:type="gramStart"/>
-      <w:r>
-        <w:rPr>
-          <w:rFonts w:cs="Times New Roman"/>
-        </w:rPr>
-        <w:t>were</w:t>
-      </w:r>
-      <w:proofErr w:type="gramEnd"/>
-      <w:r>
-        <w:rPr>
-          <w:rFonts w:cs="Times New Roman"/>
-        </w:rPr>
-        <w:t xml:space="preserve"> probably added rather late.  Th</w:t>
+        <w:t xml:space="preserve"> were probably added rather late.  Th</w:t>
       </w:r>
       <w:r>
         <w:rPr>
@@ -16387,8 +16282,8 @@
       <w:pPr>
         <w:pStyle w:val="Heading2"/>
       </w:pPr>
-      <w:bookmarkStart w:id="22" w:name="_Ref92037094"/>
-      <w:bookmarkStart w:id="23" w:name="_Toc103679184"/>
+      <w:bookmarkStart w:id="23" w:name="_Ref92037094"/>
+      <w:bookmarkStart w:id="24" w:name="_Toc103679184"/>
       <w:r>
         <w:t>Meta-Patterns</w:t>
       </w:r>
@@ -16398,8 +16293,8 @@
       <w:r>
         <w:t>Anonymous M</w:t>
       </w:r>
-      <w:bookmarkEnd w:id="22"/>
       <w:bookmarkEnd w:id="23"/>
+      <w:bookmarkEnd w:id="24"/>
     </w:p>
     <w:p>
       <w:r>
@@ -16564,12 +16459,12 @@
       <w:pPr>
         <w:pStyle w:val="Heading1"/>
       </w:pPr>
-      <w:bookmarkStart w:id="24" w:name="_Toc103679185"/>
+      <w:bookmarkStart w:id="25" w:name="_Toc103679185"/>
       <w:r>
         <w:lastRenderedPageBreak/>
         <w:t>Revised Diagram</w:t>
       </w:r>
-      <w:bookmarkEnd w:id="24"/>
+      <w:bookmarkEnd w:id="25"/>
     </w:p>
     <w:p>
       <w:pPr>
@@ -19249,18 +19144,8 @@
                                   <w:sz w:val="20"/>
                                   <w:szCs w:val="20"/>
                                 </w:rPr>
-                                <w:t> </w:t>
+                                <w:t> sss</w:t>
                               </w:r>
-                              <w:proofErr w:type="spellStart"/>
-                              <w:r>
-                                <w:rPr>
-                                  <w:rFonts w:eastAsia="Times New Roman"/>
-                                  <w:sz w:val="20"/>
-                                  <w:szCs w:val="20"/>
-                                </w:rPr>
-                                <w:t>sss</w:t>
-                              </w:r>
-                              <w:proofErr w:type="spellEnd"/>
                             </w:p>
                           </w:txbxContent>
                         </wps:txbx>
@@ -20475,18 +20360,8 @@
                             <w:sz w:val="20"/>
                             <w:szCs w:val="20"/>
                           </w:rPr>
-                          <w:t> </w:t>
+                          <w:t> sss</w:t>
                         </w:r>
-                        <w:proofErr w:type="spellStart"/>
-                        <w:r>
-                          <w:rPr>
-                            <w:rFonts w:eastAsia="Times New Roman"/>
-                            <w:sz w:val="20"/>
-                            <w:szCs w:val="20"/>
-                          </w:rPr>
-                          <w:t>sss</w:t>
-                        </w:r>
-                        <w:proofErr w:type="spellEnd"/>
                       </w:p>
                     </w:txbxContent>
                   </v:textbox>
@@ -20505,27 +20380,14 @@
       <w:r>
         <w:t xml:space="preserve">Figure </w:t>
       </w:r>
-      <w:r>
-        <w:fldChar w:fldCharType="begin"/>
-      </w:r>
-      <w:r>
-        <w:instrText xml:space="preserve"> SEQ Figure \* ARABIC </w:instrText>
-      </w:r>
-      <w:r>
-        <w:fldChar w:fldCharType="separate"/>
-      </w:r>
-      <w:r>
-        <w:rPr>
-          <w:noProof/>
-        </w:rPr>
-        <w:t>3</w:t>
-      </w:r>
-      <w:r>
-        <w:rPr>
-          <w:noProof/>
-        </w:rPr>
-        <w:fldChar w:fldCharType="end"/>
-      </w:r>
+      <w:fldSimple w:instr=" SEQ Figure \* ARABIC ">
+        <w:r>
+          <w:rPr>
+            <w:noProof/>
+          </w:rPr>
+          <w:t>3</w:t>
+        </w:r>
+      </w:fldSimple>
       <w:r>
         <w:t>SRS Module also called SRSUnit - Revised</w:t>
       </w:r>
@@ -20534,7 +20396,7 @@
       <w:pPr>
         <w:pStyle w:val="Heading1"/>
       </w:pPr>
-      <w:bookmarkStart w:id="25" w:name="_Toc103679186"/>
+      <w:bookmarkStart w:id="26" w:name="_Toc103679186"/>
       <w:r>
         <w:lastRenderedPageBreak/>
         <w:t>Implementation Notes</w:t>
@@ -20542,7 +20404,7 @@
       <w:r>
         <w:t xml:space="preserve"> and Conjectures</w:t>
       </w:r>
-      <w:bookmarkEnd w:id="25"/>
+      <w:bookmarkEnd w:id="26"/>
     </w:p>
     <w:p>
       <w:r>
@@ -20556,11 +20418,11 @@
       <w:pPr>
         <w:pStyle w:val="Heading2"/>
       </w:pPr>
-      <w:bookmarkStart w:id="26" w:name="_Toc103679187"/>
+      <w:bookmarkStart w:id="27" w:name="_Toc103679187"/>
       <w:r>
         <w:t>Synchronization</w:t>
       </w:r>
-      <w:bookmarkEnd w:id="26"/>
+      <w:bookmarkEnd w:id="27"/>
     </w:p>
     <w:p>
       <w:r>
@@ -20733,13 +20595,13 @@
       <w:pPr>
         <w:pStyle w:val="Heading2"/>
       </w:pPr>
-      <w:bookmarkStart w:id="27" w:name="_Ref92036033"/>
-      <w:bookmarkStart w:id="28" w:name="_Toc103679188"/>
+      <w:bookmarkStart w:id="28" w:name="_Ref92036033"/>
+      <w:bookmarkStart w:id="29" w:name="_Toc103679188"/>
       <w:r>
         <w:t>Neuron Pulse vs. Value</w:t>
       </w:r>
-      <w:bookmarkEnd w:id="27"/>
       <w:bookmarkEnd w:id="28"/>
+      <w:bookmarkEnd w:id="29"/>
     </w:p>
     <w:p>
       <w:r>
@@ -20794,17 +20656,7 @@
         <w:t xml:space="preserve"> neural hiding</w:t>
       </w:r>
       <w:r>
-        <w:t xml:space="preserve">, which is </w:t>
-      </w:r>
-      <w:proofErr w:type="spellStart"/>
-      <w:proofErr w:type="gramStart"/>
-      <w:r>
-        <w:t>a</w:t>
-      </w:r>
-      <w:proofErr w:type="spellEnd"/>
-      <w:proofErr w:type="gramEnd"/>
-      <w:r>
-        <w:t xml:space="preserve"> important feature of the system</w:t>
+        <w:t>, which is a important feature of the system</w:t>
       </w:r>
       <w:r>
         <w:t>.</w:t>
@@ -20856,31 +20708,21 @@
     </w:p>
     <w:p>
       <w:r>
-        <w:t xml:space="preserve">As a side note, neurons have a normal activation range of 0.0 to 1.0 but may go outside that range. It is still to be determined whether allowing values </w:t>
-      </w:r>
-      <w:proofErr w:type="spellStart"/>
-      <w:proofErr w:type="gramStart"/>
-      <w:r>
-        <w:t>out side</w:t>
-      </w:r>
-      <w:proofErr w:type="spellEnd"/>
-      <w:proofErr w:type="gramEnd"/>
-      <w:r>
-        <w:t xml:space="preserve"> 0 to 1 is a correct approach.</w:t>
+        <w:t>As a side note, neurons have a normal activation range of 0.0 to 1.0 but may go outside that range. It is still to be determined whether allowing values out side 0 to 1 is a correct approach.</w:t>
       </w:r>
     </w:p>
     <w:p>
       <w:pPr>
         <w:pStyle w:val="Heading2"/>
       </w:pPr>
-      <w:bookmarkStart w:id="29" w:name="_Toc103679189"/>
+      <w:bookmarkStart w:id="30" w:name="_Toc103679189"/>
       <w:r>
         <w:t>Redund</w:t>
       </w:r>
       <w:r>
         <w:t>ancy</w:t>
       </w:r>
-      <w:bookmarkEnd w:id="29"/>
+      <w:bookmarkEnd w:id="30"/>
     </w:p>
     <w:p>
       <w:r>
@@ -20927,7 +20769,6 @@
           <w:id w:val="-110277782"/>
           <w:citation/>
         </w:sdtPr>
-        <w:sdtEndPr/>
         <w:sdtContent>
           <w:r>
             <w:fldChar w:fldCharType="begin"/>
@@ -20960,7 +20801,6 @@
           <w:id w:val="-1059789634"/>
           <w:citation/>
         </w:sdtPr>
-        <w:sdtEndPr/>
         <w:sdtContent>
           <w:r>
             <w:fldChar w:fldCharType="begin"/>
@@ -21010,12 +20850,12 @@
       <w:pPr>
         <w:pStyle w:val="Heading3"/>
       </w:pPr>
-      <w:bookmarkStart w:id="30" w:name="_Toc103679190"/>
+      <w:bookmarkStart w:id="31" w:name="_Toc103679190"/>
       <w:r>
         <w:lastRenderedPageBreak/>
         <w:t>Pattern Matchers</w:t>
       </w:r>
-      <w:bookmarkEnd w:id="30"/>
+      <w:bookmarkEnd w:id="31"/>
     </w:p>
     <w:p>
       <w:r>
@@ -21046,26 +20886,18 @@
       <w:pPr>
         <w:pStyle w:val="Heading3"/>
       </w:pPr>
-      <w:bookmarkStart w:id="31" w:name="_Toc103679191"/>
+      <w:bookmarkStart w:id="32" w:name="_Toc103679191"/>
       <w:r>
         <w:t>Multiple</w:t>
       </w:r>
       <w:r>
         <w:t xml:space="preserve"> Muti-SRS systems</w:t>
       </w:r>
-      <w:bookmarkEnd w:id="31"/>
+      <w:bookmarkEnd w:id="32"/>
     </w:p>
     <w:p>
       <w:r>
-        <w:t xml:space="preserve">The brain is obviously split into two hemispheres, the left and the right. The hemispheres operate as </w:t>
-      </w:r>
-      <w:proofErr w:type="gramStart"/>
-      <w:r>
-        <w:t>fairly independent</w:t>
-      </w:r>
-      <w:proofErr w:type="gramEnd"/>
-      <w:r>
-        <w:t xml:space="preserve"> </w:t>
+        <w:t xml:space="preserve">The brain is obviously split into two hemispheres, the left and the right. The hemispheres operate as fairly independent </w:t>
       </w:r>
       <w:r>
         <w:t>thinkers but with two styles. No</w:t>
@@ -21090,7 +20922,6 @@
           <w:id w:val="-1868665528"/>
           <w:citation/>
         </w:sdtPr>
-        <w:sdtEndPr/>
         <w:sdtContent>
           <w:r>
             <w:fldChar w:fldCharType="begin"/>
@@ -21120,11 +20951,11 @@
       <w:pPr>
         <w:pStyle w:val="Heading3"/>
       </w:pPr>
-      <w:bookmarkStart w:id="32" w:name="_Toc103679192"/>
+      <w:bookmarkStart w:id="33" w:name="_Toc103679192"/>
       <w:r>
         <w:t>Biological implementation of G</w:t>
       </w:r>
-      <w:bookmarkEnd w:id="32"/>
+      <w:bookmarkEnd w:id="33"/>
     </w:p>
     <w:p>
       <w:r>
@@ -21155,25 +20986,17 @@
       <w:pPr>
         <w:pStyle w:val="Heading3"/>
       </w:pPr>
-      <w:bookmarkStart w:id="33" w:name="_Ref92095850"/>
-      <w:bookmarkStart w:id="34" w:name="_Toc103679193"/>
+      <w:bookmarkStart w:id="34" w:name="_Ref92095850"/>
+      <w:bookmarkStart w:id="35" w:name="_Toc103679193"/>
       <w:r>
         <w:t>Derivation of X, Y, Z coordinates</w:t>
       </w:r>
-      <w:bookmarkEnd w:id="33"/>
       <w:bookmarkEnd w:id="34"/>
+      <w:bookmarkEnd w:id="35"/>
     </w:p>
     <w:p>
       <w:r>
-        <w:t xml:space="preserve">One could use the </w:t>
-      </w:r>
-      <w:proofErr w:type="gramStart"/>
-      <w:r>
-        <w:t>X,Y</w:t>
-      </w:r>
-      <w:proofErr w:type="gramEnd"/>
-      <w:r>
-        <w:t xml:space="preserve">,Z location of sections of the human brain </w:t>
+        <w:t xml:space="preserve">One could use the X,Y,Z location of sections of the human brain </w:t>
       </w:r>
       <w:r>
         <w:t xml:space="preserve">as a guide </w:t>
@@ -21225,7 +21048,6 @@
           <w:id w:val="1694575943"/>
           <w:citation/>
         </w:sdtPr>
-        <w:sdtEndPr/>
         <w:sdtContent>
           <w:r>
             <w:fldChar w:fldCharType="begin"/>
@@ -21252,11 +21074,11 @@
       <w:pPr>
         <w:pStyle w:val="Heading3"/>
       </w:pPr>
-      <w:bookmarkStart w:id="35" w:name="_Toc103679194"/>
+      <w:bookmarkStart w:id="36" w:name="_Toc103679194"/>
       <w:r>
         <w:t>Connectivity Triples</w:t>
       </w:r>
-      <w:bookmarkEnd w:id="35"/>
+      <w:bookmarkEnd w:id="36"/>
     </w:p>
     <w:p>
       <w:r>
@@ -21276,11 +21098,11 @@
       <w:pPr>
         <w:pStyle w:val="Heading3"/>
       </w:pPr>
-      <w:bookmarkStart w:id="36" w:name="_Toc103679195"/>
+      <w:bookmarkStart w:id="37" w:name="_Toc103679195"/>
       <w:r>
         <w:t>Distance from the Spinal Cord</w:t>
       </w:r>
-      <w:bookmarkEnd w:id="36"/>
+      <w:bookmarkEnd w:id="37"/>
     </w:p>
     <w:p>
       <w:pPr>
@@ -21289,15 +21111,7 @@
         </w:rPr>
       </w:pPr>
       <w:r>
-        <w:t xml:space="preserve">One might conjecture </w:t>
-      </w:r>
-      <w:proofErr w:type="gramStart"/>
-      <w:r>
-        <w:t>that neural paths</w:t>
-      </w:r>
-      <w:proofErr w:type="gramEnd"/>
-      <w:r>
-        <w:t xml:space="preserve"> close to the spinal cord have short </w:t>
+        <w:t xml:space="preserve">One might conjecture that neural paths close to the spinal cord have short </w:t>
       </w:r>
       <m:oMath>
         <m:r>
@@ -21399,7 +21213,6 @@
           <w:id w:val="-1665002162"/>
           <w:citation/>
         </w:sdtPr>
-        <w:sdtEndPr/>
         <w:sdtContent>
           <w:r>
             <w:fldChar w:fldCharType="begin"/>
@@ -21422,21 +21235,13 @@
         </w:sdtContent>
       </w:sdt>
       <w:r>
-        <w:t xml:space="preserve">. </w:t>
-      </w:r>
-      <w:proofErr w:type="gramStart"/>
-      <w:r>
-        <w:t>In particular</w:t>
+        <w:t>. In particular</w:t>
       </w:r>
       <w:r>
         <w:t>,</w:t>
       </w:r>
       <w:r>
-        <w:t xml:space="preserve"> if</w:t>
-      </w:r>
-      <w:proofErr w:type="gramEnd"/>
-      <w:r>
-        <w:t xml:space="preserve"> the output of a GAN is fed into the input of itself the GAN will then constantly generate new versions of its scene or domain. In effect the GAN generates a scene then cascades onto some other scene ad. Infinitum.</w:t>
+        <w:t xml:space="preserve"> if the output of a GAN is fed into the input of itself the GAN will then constantly generate new versions of its scene or domain. In effect the GAN generates a scene then cascades onto some other scene ad. Infinitum.</w:t>
       </w:r>
       <w:r>
         <w:t xml:space="preserve"> </w:t>
@@ -21459,7 +21264,7 @@
         <w:t>)</w:t>
       </w:r>
     </w:p>
-    <w:bookmarkStart w:id="37" w:name="_Toc103679196" w:displacedByCustomXml="next"/>
+    <w:bookmarkStart w:id="38" w:name="_Toc103679196" w:displacedByCustomXml="next"/>
     <w:sdt>
       <w:sdtPr>
         <w:rPr>
@@ -21477,7 +21282,6 @@
           <w:docPartUnique/>
         </w:docPartObj>
       </w:sdtPr>
-      <w:sdtEndPr/>
       <w:sdtContent>
         <w:p>
           <w:pPr>
@@ -21486,14 +21290,13 @@
           <w:r>
             <w:t>References</w:t>
           </w:r>
-          <w:bookmarkEnd w:id="37"/>
+          <w:bookmarkEnd w:id="38"/>
         </w:p>
         <w:sdt>
           <w:sdtPr>
             <w:id w:val="-573587230"/>
             <w:bibliography/>
           </w:sdtPr>
-          <w:sdtEndPr/>
           <w:sdtContent>
             <w:p>
               <w:pPr>

</xml_diff>

<commit_message>
Commit with muych code . Has a freezup in it?
</commit_message>
<xml_diff>
--- a/FRSRS22.docx
+++ b/FRSRS22.docx
@@ -3301,7 +3301,19 @@
                       <w:rPr>
                         <w:rFonts w:eastAsia="Times New Roman"/>
                       </w:rPr>
-                      <w:t>Outputs from Real World</w:t>
+                      <w:t xml:space="preserve">Outputs </w:t>
+                    </w:r>
+                    <w:r>
+                      <w:rPr>
+                        <w:rFonts w:eastAsia="Times New Roman"/>
+                      </w:rPr>
+                      <w:t>to</w:t>
+                    </w:r>
+                    <w:r>
+                      <w:rPr>
+                        <w:rFonts w:eastAsia="Times New Roman"/>
+                      </w:rPr>
+                      <w:t xml:space="preserve"> Real World</w:t>
                     </w:r>
                   </w:p>
                 </w:txbxContent>
@@ -3552,117 +3564,7 @@
             </v:shape>
             <v:shape id="Text Box 4" o:spid="_x0000_s2218" type="#_x0000_t202" style="position:absolute;top:3936;width:8905;height:11058;visibility:visible;mso-wrap-style:square;v-text-anchor:top" o:gfxdata="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" filled="f" stroked="f" strokeweight="1pt">
               <v:textbox>
-                <w:txbxContent>
-                  <w:p>
-                    <w:pPr>
-                      <w:spacing w:after="200" w:line="276" w:lineRule="auto"/>
-                      <w:rPr>
-                        <w:rFonts w:eastAsia="Times New Roman"/>
-                        <w:sz w:val="18"/>
-                        <w:szCs w:val="18"/>
-                      </w:rPr>
-                    </w:pPr>
-                    <w:r>
-                      <w:rPr>
-                        <w:rFonts w:eastAsia="Times New Roman"/>
-                        <w:sz w:val="18"/>
-                        <w:szCs w:val="18"/>
-                      </w:rPr>
-                      <w:t>World</w:t>
-                    </w:r>
-                    <w:r>
-                      <w:rPr>
-                        <w:rFonts w:eastAsia="Times New Roman"/>
-                        <w:sz w:val="18"/>
-                        <w:szCs w:val="18"/>
-                      </w:rPr>
-                      <w:t xml:space="preserve"> </w:t>
-                    </w:r>
-                    <w:r>
-                      <w:rPr>
-                        <w:rFonts w:eastAsia="Times New Roman"/>
-                        <w:sz w:val="18"/>
-                        <w:szCs w:val="18"/>
-                      </w:rPr>
-                      <w:t>and Hardwar</w:t>
-                    </w:r>
-                    <w:r>
-                      <w:rPr>
-                        <w:rFonts w:eastAsia="Times New Roman"/>
-                        <w:sz w:val="18"/>
-                        <w:szCs w:val="18"/>
-                      </w:rPr>
-                      <w:t>e</w:t>
-                    </w:r>
-                    <w:r>
-                      <w:rPr>
-                        <w:rFonts w:eastAsia="Times New Roman"/>
-                        <w:sz w:val="18"/>
-                        <w:szCs w:val="18"/>
-                      </w:rPr>
-                      <w:br/>
-                    </w:r>
-                    <w:r>
-                      <w:rPr>
-                        <w:rFonts w:eastAsia="Times New Roman"/>
-                        <w:sz w:val="18"/>
-                        <w:szCs w:val="18"/>
-                      </w:rPr>
-                      <w:t>and/</w:t>
-                    </w:r>
-                    <w:r>
-                      <w:rPr>
-                        <w:rFonts w:eastAsia="Times New Roman"/>
-                        <w:sz w:val="18"/>
-                        <w:szCs w:val="18"/>
-                      </w:rPr>
-                      <w:t xml:space="preserve">or </w:t>
-                    </w:r>
-                    <w:r>
-                      <w:rPr>
-                        <w:rFonts w:eastAsia="Times New Roman"/>
-                        <w:sz w:val="18"/>
-                        <w:szCs w:val="18"/>
-                      </w:rPr>
-                      <w:br/>
-                    </w:r>
-                    <w:r>
-                      <w:rPr>
-                        <w:rFonts w:eastAsia="Times New Roman"/>
-                        <w:sz w:val="18"/>
-                        <w:szCs w:val="18"/>
-                      </w:rPr>
-                      <w:t xml:space="preserve">Other </w:t>
-                    </w:r>
-                    <w:r>
-                      <w:rPr>
-                        <w:rFonts w:eastAsia="Times New Roman"/>
-                        <w:sz w:val="18"/>
-                        <w:szCs w:val="18"/>
-                      </w:rPr>
-                      <w:t>Subsumptive modules</w:t>
-                    </w:r>
-                  </w:p>
-                  <w:p>
-                    <w:pPr>
-                      <w:spacing w:after="200" w:line="276" w:lineRule="auto"/>
-                      <w:jc w:val="both"/>
-                      <w:rPr>
-                        <w:rFonts w:eastAsia="Times New Roman"/>
-                        <w:sz w:val="20"/>
-                        <w:szCs w:val="20"/>
-                      </w:rPr>
-                    </w:pPr>
-                    <w:r>
-                      <w:rPr>
-                        <w:rFonts w:eastAsia="Times New Roman"/>
-                        <w:sz w:val="20"/>
-                        <w:szCs w:val="20"/>
-                      </w:rPr>
-                      <w:t> </w:t>
-                    </w:r>
-                  </w:p>
-                </w:txbxContent>
+                <w:txbxContent/>
               </v:textbox>
             </v:shape>
             <v:rect id="Rectangle 2" o:spid="_x0000_s2219" style="position:absolute;left:14364;top:2972;width:7981;height:6489;visibility:visible;mso-wrap-style:square;v-text-anchor:middle" o:gfxdata="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" fillcolor="white [3201]" strokecolor="black [3213]" strokeweight="1pt">
@@ -4226,18 +4128,10 @@
         <w:t xml:space="preserve"> </w:t>
       </w:r>
       <w:r>
-        <w:t xml:space="preserve">- One Subsumptive </w:t>
-      </w:r>
-      <w:proofErr w:type="gramStart"/>
-      <w:r>
-        <w:t>Module,</w:t>
-      </w:r>
-      <w:r>
-        <w:t>,</w:t>
-      </w:r>
-      <w:proofErr w:type="gramEnd"/>
-      <w:r>
-        <w:t xml:space="preserve"> also called SRSUni</w:t>
+        <w:t>- One Subsumptive Module</w:t>
+      </w:r>
+      <w:r>
+        <w:t>, also called SRSUni</w:t>
       </w:r>
       <w:r>
         <w:t>t</w:t>
@@ -4771,6 +4665,105 @@
                       <w:br/>
                       <w:t>Link</w:t>
                     </w:r>
+                    <w:r>
+                      <w:rPr>
+                        <w:rFonts w:eastAsia="Times New Roman"/>
+                        <w:sz w:val="18"/>
+                        <w:szCs w:val="18"/>
+                      </w:rPr>
+                      <w:t>World</w:t>
+                    </w:r>
+                    <w:r>
+                      <w:rPr>
+                        <w:rFonts w:eastAsia="Times New Roman"/>
+                        <w:sz w:val="18"/>
+                        <w:szCs w:val="18"/>
+                      </w:rPr>
+                      <w:t xml:space="preserve"> </w:t>
+                    </w:r>
+                    <w:r>
+                      <w:rPr>
+                        <w:rFonts w:eastAsia="Times New Roman"/>
+                        <w:sz w:val="18"/>
+                        <w:szCs w:val="18"/>
+                      </w:rPr>
+                      <w:t>and Hardwar</w:t>
+                    </w:r>
+                    <w:r>
+                      <w:rPr>
+                        <w:rFonts w:eastAsia="Times New Roman"/>
+                        <w:sz w:val="18"/>
+                        <w:szCs w:val="18"/>
+                      </w:rPr>
+                      <w:t>e</w:t>
+                    </w:r>
+                    <w:r>
+                      <w:rPr>
+                        <w:rFonts w:eastAsia="Times New Roman"/>
+                        <w:sz w:val="18"/>
+                        <w:szCs w:val="18"/>
+                      </w:rPr>
+                      <w:br/>
+                    </w:r>
+                    <w:r>
+                      <w:rPr>
+                        <w:rFonts w:eastAsia="Times New Roman"/>
+                        <w:sz w:val="18"/>
+                        <w:szCs w:val="18"/>
+                      </w:rPr>
+                      <w:t>and/</w:t>
+                    </w:r>
+                    <w:r>
+                      <w:rPr>
+                        <w:rFonts w:eastAsia="Times New Roman"/>
+                        <w:sz w:val="18"/>
+                        <w:szCs w:val="18"/>
+                      </w:rPr>
+                      <w:t xml:space="preserve">or </w:t>
+                    </w:r>
+                    <w:r>
+                      <w:rPr>
+                        <w:rFonts w:eastAsia="Times New Roman"/>
+                        <w:sz w:val="18"/>
+                        <w:szCs w:val="18"/>
+                      </w:rPr>
+                      <w:br/>
+                    </w:r>
+                    <w:r>
+                      <w:rPr>
+                        <w:rFonts w:eastAsia="Times New Roman"/>
+                        <w:sz w:val="18"/>
+                        <w:szCs w:val="18"/>
+                      </w:rPr>
+                      <w:t xml:space="preserve">Other </w:t>
+                    </w:r>
+                    <w:r>
+                      <w:rPr>
+                        <w:rFonts w:eastAsia="Times New Roman"/>
+                        <w:sz w:val="18"/>
+                        <w:szCs w:val="18"/>
+                      </w:rPr>
+                      <w:t>Subsumptive modules</w:t>
+                    </w:r>
+                  </w:p>
+                  <w:p>
+                    <w:pPr>
+                      <w:spacing w:after="200" w:line="276" w:lineRule="auto"/>
+                      <w:jc w:val="both"/>
+                      <w:rPr>
+                        <w:rFonts w:eastAsia="Times New Roman"/>
+                        <w:sz w:val="20"/>
+                        <w:szCs w:val="20"/>
+                      </w:rPr>
+                    </w:pPr>
+                    <w:r>
+                      <w:rPr>
+                        <w:rFonts w:eastAsia="Times New Roman"/>
+                        <w:sz w:val="20"/>
+                        <w:szCs w:val="20"/>
+                      </w:rPr>
+                      <w:t> </w:t>
+                    </w:r>
                   </w:p>
                 </w:txbxContent>
               </v:textbox>
@@ -5014,6 +5007,9 @@
         <w:t xml:space="preserve">. The </w:t>
       </w:r>
       <w:r>
+        <w:t>p</w:t>
+      </w:r>
+      <w:r>
         <w:t>reprogrammed</w:t>
       </w:r>
       <w:r>
@@ -5027,7 +5023,23 @@
         <w:t>F</w:t>
       </w:r>
       <w:r>
-        <w:t xml:space="preserve">. The output of </w:t>
+        <w:rPr>
+          <w:b/>
+          <w:bCs/>
+        </w:rPr>
+        <w:t xml:space="preserve"> </w:t>
+      </w:r>
+      <w:r>
+        <w:t>transforms the input</w:t>
+      </w:r>
+      <w:r>
+        <w:t xml:space="preserve"> to some useful representation or ‘concept’</w:t>
+      </w:r>
+      <w:r>
+        <w:t>.</w:t>
+      </w:r>
+      <w:r>
+        <w:t xml:space="preserve"> The output of </w:t>
       </w:r>
       <w:r>
         <w:rPr>
@@ -6697,7 +6709,15 @@
     </w:p>
     <w:p>
       <w:r>
-        <w:t xml:space="preserve">If there is a strong match the output targets are stimulated according to the strength of match </w:t>
+        <w:t xml:space="preserve">If there is a strong match the output targets are stimulated according to the strength of </w:t>
+      </w:r>
+      <w:proofErr w:type="gramStart"/>
+      <w:r>
+        <w:t>match</w:t>
+      </w:r>
+      <w:proofErr w:type="gramEnd"/>
+      <w:r>
+        <w:t xml:space="preserve"> </w:t>
       </w:r>
       <w:proofErr w:type="gramStart"/>
       <w:r>
@@ -11091,7 +11111,21 @@
         <w:rPr>
           <w:bCs/>
         </w:rPr>
-        <w:t xml:space="preserve"> are balanced.  They system is then generating actions based on </w:t>
+        <w:t xml:space="preserve"> are balanced.  </w:t>
+      </w:r>
+      <w:proofErr w:type="gramStart"/>
+      <w:r>
+        <w:rPr>
+          <w:bCs/>
+        </w:rPr>
+        <w:t>They</w:t>
+      </w:r>
+      <w:proofErr w:type="gramEnd"/>
+      <w:r>
+        <w:rPr>
+          <w:bCs/>
+        </w:rPr>
+        <w:t xml:space="preserve"> system is then generating actions based on </w:t>
       </w:r>
       <w:proofErr w:type="gramStart"/>
       <w:r>
@@ -13319,15 +13353,7 @@
     </w:p>
     <w:p>
       <w:r>
-        <w:t xml:space="preserve">The brain is obviously split into two hemispheres, the </w:t>
-      </w:r>
-      <w:proofErr w:type="gramStart"/>
-      <w:r>
-        <w:t>left</w:t>
-      </w:r>
-      <w:proofErr w:type="gramEnd"/>
-      <w:r>
-        <w:t xml:space="preserve"> and the right. The hemispheres operate as </w:t>
+        <w:t xml:space="preserve">The brain is obviously split into two hemispheres, the left and the right. The hemispheres operate as </w:t>
       </w:r>
       <w:proofErr w:type="gramStart"/>
       <w:r>

</xml_diff>